<commit_message>
updation: after Microsoft, starting jobhunt
</commit_message>
<xml_diff>
--- a/CV_Sushovan_Mandal.docx
+++ b/CV_Sushovan_Mandal.docx
@@ -348,31 +348,7 @@
           <w:sz w:val="22"/>
           <w:szCs w:val="22"/>
         </w:rPr>
-        <w:t>.</w:t>
-      </w:r>
-      <w:r>
-        <w:rPr>
-          <w:rFonts w:ascii="Calibri" w:eastAsia="Calibri" w:hAnsi="Calibri" w:cs="Calibri"/>
-          <w:sz w:val="22"/>
-          <w:szCs w:val="22"/>
-        </w:rPr>
-        <w:t xml:space="preserve"> </w:t>
-      </w:r>
-      <w:r>
-        <w:rPr>
-          <w:rFonts w:ascii="Calibri" w:eastAsia="Calibri" w:hAnsi="Calibri" w:cs="Calibri"/>
-          <w:sz w:val="22"/>
-          <w:szCs w:val="22"/>
-        </w:rPr>
-        <w:t xml:space="preserve">Have hobby in Cryptocurrency. </w:t>
-      </w:r>
-      <w:r>
-        <w:rPr>
-          <w:rFonts w:ascii="Calibri" w:eastAsia="Calibri" w:hAnsi="Calibri" w:cs="Calibri"/>
-          <w:sz w:val="22"/>
-          <w:szCs w:val="22"/>
-        </w:rPr>
-        <w:t>Fluent in English, Hindi, Bengali.</w:t>
+        <w:t>. Have hobby in Cryptocurrency. Fluent in English, Hindi, Bengali.</w:t>
       </w:r>
     </w:p>
     <w:p>
@@ -450,7 +426,15 @@
           <w:sz w:val="22"/>
           <w:szCs w:val="22"/>
         </w:rPr>
-        <w:t>FEBRUARY 2016 - expected AUGUST 2016</w:t>
+        <w:t>FEBRUARY 20</w:t>
+      </w:r>
+      <w:r>
+        <w:rPr>
+          <w:rFonts w:ascii="Calibri" w:eastAsia="Calibri" w:hAnsi="Calibri" w:cs="Calibri"/>
+          <w:sz w:val="22"/>
+          <w:szCs w:val="22"/>
+        </w:rPr>
+        <w:t>16 - expected FEBRUARY 2017</w:t>
       </w:r>
     </w:p>
     <w:p>
@@ -465,7 +449,7 @@
       </w:pPr>
       <w:r>
         <w:rPr>
-          <w:rFonts w:asciiTheme="minorHAnsi" w:hAnsiTheme="minorHAnsi" w:cstheme="minorHAnsi"/>
+          <w:rFonts w:ascii="Calibri" w:hAnsi="Calibri" w:cs="Calibri"/>
           <w:sz w:val="22"/>
           <w:szCs w:val="22"/>
         </w:rPr>
@@ -561,23 +545,7 @@
           <w:sz w:val="22"/>
           <w:szCs w:val="22"/>
         </w:rPr>
-        <w:t xml:space="preserve"> utility to</w:t>
-      </w:r>
-      <w:r>
-        <w:rPr>
-          <w:rFonts w:ascii="Calibri" w:hAnsi="Calibri" w:cs="Calibri"/>
-          <w:sz w:val="22"/>
-          <w:szCs w:val="22"/>
-        </w:rPr>
-        <w:t xml:space="preserve"> extract and</w:t>
-      </w:r>
-      <w:r>
-        <w:rPr>
-          <w:rFonts w:ascii="Calibri" w:hAnsi="Calibri" w:cs="Calibri"/>
-          <w:sz w:val="22"/>
-          <w:szCs w:val="22"/>
-        </w:rPr>
-        <w:t xml:space="preserve"> analyze </w:t>
+        <w:t xml:space="preserve"> utility to extract and analyze </w:t>
       </w:r>
       <w:r>
         <w:rPr>
@@ -925,7 +893,7 @@
         <w:contextualSpacing w:val="0"/>
         <w:jc w:val="both"/>
         <w:rPr>
-          <w:rFonts w:ascii="Calibri" w:hAnsi="Calibri" w:cs="Calibri"/>
+          <w:rFonts w:ascii="Calibri" w:eastAsia="Calibri" w:hAnsi="Calibri" w:cs="Calibri"/>
           <w:color w:val="943634"/>
           <w:u w:val="single"/>
         </w:rPr>
@@ -952,15 +920,29 @@
           <w:rFonts w:ascii="Calibri" w:hAnsi="Calibri" w:cs="Calibri"/>
         </w:rPr>
       </w:pPr>
-      <w:bookmarkStart w:id="9" w:name="h.vhwjivmdtxco" w:colFirst="0" w:colLast="0"/>
-      <w:bookmarkEnd w:id="9"/>
       <w:r>
         <w:rPr>
           <w:rFonts w:ascii="Calibri" w:eastAsia="Calibri" w:hAnsi="Calibri" w:cs="Calibri"/>
           <w:sz w:val="24"/>
           <w:szCs w:val="24"/>
         </w:rPr>
-        <w:t>National Digital Library, IIT Kharagpur</w:t>
+        <w:t>Microsoft India Development Centre</w:t>
+      </w:r>
+      <w:r>
+        <w:rPr>
+          <w:rFonts w:ascii="Calibri" w:eastAsia="Calibri" w:hAnsi="Calibri" w:cs="Calibri"/>
+          <w:sz w:val="24"/>
+          <w:szCs w:val="24"/>
+        </w:rPr>
+        <w:t xml:space="preserve">, </w:t>
+      </w:r>
+      <w:r>
+        <w:rPr>
+          <w:rFonts w:ascii="Calibri" w:eastAsia="Calibri" w:hAnsi="Calibri" w:cs="Calibri"/>
+          <w:sz w:val="24"/>
+          <w:szCs w:val="24"/>
+        </w:rPr>
+        <w:t>Hyderabad</w:t>
       </w:r>
       <w:r>
         <w:rPr>
@@ -969,7 +951,34 @@
           <w:sz w:val="24"/>
           <w:szCs w:val="24"/>
         </w:rPr>
-        <w:t xml:space="preserve"> - Project Student, B.Tech Project</w:t>
+        <w:t xml:space="preserve"> </w:t>
+      </w:r>
+      <w:r>
+        <w:rPr>
+          <w:rFonts w:ascii="Calibri" w:eastAsia="Calibri" w:hAnsi="Calibri" w:cs="Calibri"/>
+          <w:b w:val="0"/>
+          <w:sz w:val="24"/>
+          <w:szCs w:val="24"/>
+        </w:rPr>
+        <w:t>– Machine Learning</w:t>
+      </w:r>
+      <w:r>
+        <w:rPr>
+          <w:rFonts w:ascii="Calibri" w:eastAsia="Calibri" w:hAnsi="Calibri" w:cs="Calibri"/>
+          <w:b w:val="0"/>
+          <w:sz w:val="24"/>
+          <w:szCs w:val="24"/>
+        </w:rPr>
+        <w:t xml:space="preserve"> Intern</w:t>
+      </w:r>
+      <w:r>
+        <w:rPr>
+          <w:rFonts w:ascii="Calibri" w:eastAsia="Calibri" w:hAnsi="Calibri" w:cs="Calibri"/>
+          <w:b w:val="0"/>
+          <w:sz w:val="24"/>
+          <w:szCs w:val="24"/>
+        </w:rPr>
+        <w:t>, Bing.com team</w:t>
       </w:r>
     </w:p>
     <w:p>
@@ -979,6 +988,183 @@
         <w:contextualSpacing w:val="0"/>
         <w:jc w:val="both"/>
         <w:rPr>
+          <w:rFonts w:ascii="Calibri" w:eastAsia="Calibri" w:hAnsi="Calibri" w:cs="Calibri"/>
+          <w:sz w:val="22"/>
+          <w:szCs w:val="22"/>
+        </w:rPr>
+      </w:pPr>
+      <w:r>
+        <w:rPr>
+          <w:rFonts w:ascii="Calibri" w:eastAsia="Calibri" w:hAnsi="Calibri" w:cs="Calibri"/>
+          <w:sz w:val="22"/>
+          <w:szCs w:val="22"/>
+        </w:rPr>
+        <w:t>MAY 2016</w:t>
+      </w:r>
+      <w:r>
+        <w:rPr>
+          <w:rFonts w:ascii="Calibri" w:eastAsia="Calibri" w:hAnsi="Calibri" w:cs="Calibri"/>
+          <w:sz w:val="22"/>
+          <w:szCs w:val="22"/>
+        </w:rPr>
+        <w:t xml:space="preserve"> - JULY 201</w:t>
+      </w:r>
+      <w:r>
+        <w:rPr>
+          <w:rFonts w:ascii="Calibri" w:eastAsia="Calibri" w:hAnsi="Calibri" w:cs="Calibri"/>
+          <w:sz w:val="22"/>
+          <w:szCs w:val="22"/>
+        </w:rPr>
+        <w:t>6</w:t>
+      </w:r>
+    </w:p>
+    <w:p>
+      <w:pPr>
+        <w:pStyle w:val="normal0"/>
+        <w:numPr>
+          <w:ilvl w:val="0"/>
+          <w:numId w:val="11"/>
+        </w:numPr>
+        <w:spacing w:before="120" w:line="20" w:lineRule="atLeast"/>
+        <w:ind w:left="714" w:hanging="357"/>
+      </w:pPr>
+      <w:r>
+        <w:rPr>
+          <w:b/>
+          <w:sz w:val="22"/>
+          <w:szCs w:val="22"/>
+        </w:rPr>
+        <w:t>Automated Feature Engineering</w:t>
+      </w:r>
+      <w:r>
+        <w:rPr>
+          <w:sz w:val="22"/>
+          <w:szCs w:val="22"/>
+        </w:rPr>
+        <w:t xml:space="preserve"> for existing Debugging tool for location query results.</w:t>
+      </w:r>
+    </w:p>
+    <w:p>
+      <w:pPr>
+        <w:pStyle w:val="normal0"/>
+        <w:numPr>
+          <w:ilvl w:val="0"/>
+          <w:numId w:val="11"/>
+        </w:numPr>
+        <w:spacing w:before="120" w:line="20" w:lineRule="atLeast"/>
+      </w:pPr>
+      <w:r>
+        <w:rPr>
+          <w:sz w:val="22"/>
+          <w:szCs w:val="22"/>
+        </w:rPr>
+        <w:t xml:space="preserve">Built </w:t>
+      </w:r>
+      <w:r>
+        <w:rPr>
+          <w:b/>
+          <w:sz w:val="22"/>
+          <w:szCs w:val="22"/>
+        </w:rPr>
+        <w:t>Big Data</w:t>
+      </w:r>
+      <w:r>
+        <w:rPr>
+          <w:sz w:val="22"/>
+          <w:szCs w:val="22"/>
+        </w:rPr>
+        <w:t xml:space="preserve"> tool </w:t>
+      </w:r>
+      <w:r>
+        <w:rPr>
+          <w:b/>
+          <w:sz w:val="22"/>
+          <w:szCs w:val="22"/>
+        </w:rPr>
+        <w:t>mining</w:t>
+      </w:r>
+      <w:r>
+        <w:rPr>
+          <w:sz w:val="22"/>
+          <w:szCs w:val="22"/>
+        </w:rPr>
+        <w:t xml:space="preserve"> past search logs</w:t>
+      </w:r>
+      <w:r>
+        <w:rPr>
+          <w:sz w:val="22"/>
+          <w:szCs w:val="22"/>
+        </w:rPr>
+        <w:t xml:space="preserve"> to </w:t>
+      </w:r>
+      <w:r>
+        <w:rPr>
+          <w:b/>
+          <w:sz w:val="22"/>
+          <w:szCs w:val="22"/>
+        </w:rPr>
+        <w:t>Machine Learn</w:t>
+      </w:r>
+      <w:r>
+        <w:rPr>
+          <w:sz w:val="22"/>
+          <w:szCs w:val="22"/>
+        </w:rPr>
+        <w:t xml:space="preserve"> the most im</w:t>
+      </w:r>
+      <w:r>
+        <w:rPr>
+          <w:sz w:val="22"/>
+          <w:szCs w:val="22"/>
+        </w:rPr>
+        <w:t>portant locations</w:t>
+      </w:r>
+      <w:r>
+        <w:rPr>
+          <w:sz w:val="22"/>
+          <w:szCs w:val="22"/>
+        </w:rPr>
+        <w:t>.</w:t>
+      </w:r>
+    </w:p>
+    <w:p>
+      <w:pPr>
+        <w:pStyle w:val="Heading3"/>
+        <w:spacing w:before="120"/>
+        <w:ind w:left="-17" w:right="-28"/>
+        <w:contextualSpacing w:val="0"/>
+        <w:jc w:val="both"/>
+        <w:rPr>
+          <w:rFonts w:ascii="Calibri" w:hAnsi="Calibri" w:cs="Calibri"/>
+        </w:rPr>
+      </w:pPr>
+      <w:bookmarkStart w:id="9" w:name="h.vhwjivmdtxco" w:colFirst="0" w:colLast="0"/>
+      <w:bookmarkEnd w:id="9"/>
+      <w:r>
+        <w:rPr>
+          <w:rFonts w:ascii="Calibri" w:eastAsia="Calibri" w:hAnsi="Calibri" w:cs="Calibri"/>
+          <w:sz w:val="24"/>
+          <w:szCs w:val="24"/>
+        </w:rPr>
+        <w:t>National Digital Library, IIT Kharagpur</w:t>
+      </w:r>
+      <w:r>
+        <w:rPr>
+          <w:rFonts w:ascii="Calibri" w:eastAsia="Calibri" w:hAnsi="Calibri" w:cs="Calibri"/>
+          <w:b w:val="0"/>
+          <w:sz w:val="24"/>
+          <w:szCs w:val="24"/>
+        </w:rPr>
+        <w:t xml:space="preserve"> - Project Student, B.Tech Project</w:t>
+      </w:r>
+    </w:p>
+    <w:p>
+      <w:pPr>
+        <w:pStyle w:val="Heading2"/>
+        <w:spacing w:before="0" w:line="240" w:lineRule="auto"/>
+        <w:contextualSpacing w:val="0"/>
+        <w:jc w:val="both"/>
+        <w:rPr>
           <w:rFonts w:ascii="Calibri" w:hAnsi="Calibri" w:cs="Calibri"/>
         </w:rPr>
       </w:pPr>
@@ -990,7 +1176,15 @@
           <w:sz w:val="22"/>
           <w:szCs w:val="22"/>
         </w:rPr>
-        <w:t>FEBRUARY 2015 - DECEMBER 2016</w:t>
+        <w:t>FEBRUARY 2015 - NOV</w:t>
+      </w:r>
+      <w:r>
+        <w:rPr>
+          <w:rFonts w:ascii="Calibri" w:eastAsia="Calibri" w:hAnsi="Calibri" w:cs="Calibri"/>
+          <w:sz w:val="22"/>
+          <w:szCs w:val="22"/>
+        </w:rPr>
+        <w:t>EMBER 2016</w:t>
       </w:r>
     </w:p>
     <w:p>
@@ -1000,8 +1194,8 @@
           <w:ilvl w:val="0"/>
           <w:numId w:val="2"/>
         </w:numPr>
-        <w:spacing w:before="120" w:line="276" w:lineRule="auto"/>
-        <w:ind w:hanging="360"/>
+        <w:spacing w:before="120" w:line="240" w:lineRule="auto"/>
+        <w:ind w:left="714" w:hanging="357"/>
         <w:jc w:val="both"/>
         <w:rPr>
           <w:rFonts w:ascii="Calibri" w:eastAsia="Calibri" w:hAnsi="Calibri" w:cs="Calibri"/>
@@ -1066,8 +1260,8 @@
           <w:ilvl w:val="1"/>
           <w:numId w:val="2"/>
         </w:numPr>
-        <w:spacing w:line="276" w:lineRule="auto"/>
-        <w:ind w:hanging="360"/>
+        <w:spacing w:before="120" w:line="240" w:lineRule="auto"/>
+        <w:ind w:left="1434" w:hanging="357"/>
         <w:contextualSpacing/>
         <w:jc w:val="both"/>
         <w:rPr>
@@ -1117,6 +1311,49 @@
           <w:szCs w:val="22"/>
         </w:rPr>
         <w:t xml:space="preserve"> database backend.</w:t>
+      </w:r>
+    </w:p>
+    <w:p>
+      <w:pPr>
+        <w:pStyle w:val="normal0"/>
+        <w:numPr>
+          <w:ilvl w:val="1"/>
+          <w:numId w:val="2"/>
+        </w:numPr>
+        <w:spacing w:before="120" w:line="240" w:lineRule="auto"/>
+        <w:ind w:left="1434" w:hanging="357"/>
+        <w:contextualSpacing/>
+        <w:jc w:val="both"/>
+        <w:rPr>
+          <w:rFonts w:ascii="Calibri" w:eastAsia="Calibri" w:hAnsi="Calibri" w:cs="Calibri"/>
+          <w:sz w:val="22"/>
+          <w:szCs w:val="22"/>
+        </w:rPr>
+      </w:pPr>
+      <w:r>
+        <w:rPr>
+          <w:rFonts w:ascii="Calibri" w:eastAsia="Calibri" w:hAnsi="Calibri" w:cs="Calibri"/>
+          <w:sz w:val="22"/>
+          <w:szCs w:val="22"/>
+        </w:rPr>
+        <w:t xml:space="preserve">Accessed DSpace content repository using </w:t>
+      </w:r>
+      <w:r>
+        <w:rPr>
+          <w:rFonts w:ascii="Calibri" w:eastAsia="Calibri" w:hAnsi="Calibri" w:cs="Calibri"/>
+          <w:b/>
+          <w:sz w:val="22"/>
+          <w:szCs w:val="22"/>
+        </w:rPr>
+        <w:t>REST</w:t>
+      </w:r>
+      <w:r>
+        <w:rPr>
+          <w:rFonts w:ascii="Calibri" w:eastAsia="Calibri" w:hAnsi="Calibri" w:cs="Calibri"/>
+          <w:sz w:val="22"/>
+          <w:szCs w:val="22"/>
+        </w:rPr>
+        <w:t xml:space="preserve"> Api for content and search results.</w:t>
       </w:r>
     </w:p>
     <w:p>
@@ -1126,8 +1363,8 @@
           <w:ilvl w:val="0"/>
           <w:numId w:val="2"/>
         </w:numPr>
-        <w:spacing w:line="276" w:lineRule="auto"/>
-        <w:ind w:hanging="360"/>
+        <w:spacing w:before="120" w:line="240" w:lineRule="auto"/>
+        <w:ind w:left="714" w:hanging="357"/>
         <w:contextualSpacing/>
         <w:jc w:val="both"/>
         <w:rPr>
@@ -1151,23 +1388,7 @@
           <w:sz w:val="22"/>
           <w:szCs w:val="22"/>
         </w:rPr>
-        <w:t xml:space="preserve"> metadata creation for indexing new educative content file</w:t>
-      </w:r>
-      <w:r>
-        <w:rPr>
-          <w:rFonts w:ascii="Calibri" w:eastAsia="Calibri" w:hAnsi="Calibri" w:cs="Calibri"/>
-          <w:sz w:val="22"/>
-          <w:szCs w:val="22"/>
-        </w:rPr>
-        <w:t>s in the Digital Library using</w:t>
-      </w:r>
-      <w:r>
-        <w:rPr>
-          <w:rFonts w:ascii="Calibri" w:eastAsia="Calibri" w:hAnsi="Calibri" w:cs="Calibri"/>
-          <w:sz w:val="22"/>
-          <w:szCs w:val="22"/>
-        </w:rPr>
-        <w:t xml:space="preserve"> </w:t>
+        <w:t xml:space="preserve"> metadata creation for indexing new educative content files in the Digital Library using </w:t>
       </w:r>
       <w:r>
         <w:rPr>
@@ -1184,15 +1405,7 @@
           <w:sz w:val="22"/>
           <w:szCs w:val="22"/>
         </w:rPr>
-        <w:t xml:space="preserve"> program</w:t>
-      </w:r>
-      <w:r>
-        <w:rPr>
-          <w:rFonts w:ascii="Calibri" w:eastAsia="Calibri" w:hAnsi="Calibri" w:cs="Calibri"/>
-          <w:sz w:val="22"/>
-          <w:szCs w:val="22"/>
-        </w:rPr>
-        <w:t xml:space="preserve"> making use of </w:t>
+        <w:t xml:space="preserve"> program making use of </w:t>
       </w:r>
       <w:r>
         <w:rPr>
@@ -1209,15 +1422,7 @@
           <w:sz w:val="22"/>
           <w:szCs w:val="22"/>
         </w:rPr>
-        <w:t xml:space="preserve"> Python modules like lxml, ebooklib</w:t>
-      </w:r>
-      <w:r>
-        <w:rPr>
-          <w:rFonts w:ascii="Calibri" w:eastAsia="Calibri" w:hAnsi="Calibri" w:cs="Calibri"/>
-          <w:sz w:val="22"/>
-          <w:szCs w:val="22"/>
-        </w:rPr>
-        <w:t>.</w:t>
+        <w:t xml:space="preserve"> Python modules like lxml, ebooklib.</w:t>
       </w:r>
     </w:p>
     <w:p>
@@ -1227,8 +1432,8 @@
           <w:ilvl w:val="0"/>
           <w:numId w:val="2"/>
         </w:numPr>
-        <w:spacing w:line="276" w:lineRule="auto"/>
-        <w:ind w:hanging="360"/>
+        <w:spacing w:before="120" w:line="240" w:lineRule="auto"/>
+        <w:ind w:left="714" w:hanging="357"/>
         <w:contextualSpacing/>
         <w:jc w:val="both"/>
         <w:rPr>
@@ -1334,6 +1539,10 @@
     <w:p>
       <w:pPr>
         <w:pStyle w:val="normal0"/>
+        <w:numPr>
+          <w:ilvl w:val="0"/>
+          <w:numId w:val="9"/>
+        </w:numPr>
         <w:spacing w:before="120" w:line="276" w:lineRule="auto"/>
         <w:ind w:right="-30"/>
         <w:jc w:val="both"/>
@@ -1347,7 +1556,32 @@
           <w:sz w:val="22"/>
           <w:szCs w:val="22"/>
         </w:rPr>
-        <w:t xml:space="preserve">Interned at </w:t>
+        <w:t>Integrated Proprietary C# tool with 3</w:t>
+      </w:r>
+      <w:r>
+        <w:rPr>
+          <w:rFonts w:ascii="Calibri" w:eastAsia="Calibri" w:hAnsi="Calibri" w:cs="Calibri"/>
+          <w:sz w:val="22"/>
+          <w:szCs w:val="22"/>
+          <w:vertAlign w:val="superscript"/>
+        </w:rPr>
+        <w:t>rd</w:t>
+      </w:r>
+      <w:r>
+        <w:rPr>
+          <w:rFonts w:ascii="Calibri" w:eastAsia="Calibri" w:hAnsi="Calibri" w:cs="Calibri"/>
+          <w:sz w:val="22"/>
+          <w:szCs w:val="22"/>
+        </w:rPr>
+        <w:t xml:space="preserve"> party suite in</w:t>
+      </w:r>
+      <w:r>
+        <w:rPr>
+          <w:rFonts w:ascii="Calibri" w:eastAsia="Calibri" w:hAnsi="Calibri" w:cs="Calibri"/>
+          <w:sz w:val="22"/>
+          <w:szCs w:val="22"/>
+        </w:rPr>
+        <w:t xml:space="preserve"> </w:t>
       </w:r>
       <w:r>
         <w:rPr>
@@ -1364,65 +1598,7 @@
           <w:sz w:val="22"/>
           <w:szCs w:val="22"/>
         </w:rPr>
-        <w:t xml:space="preserve"> </w:t>
-      </w:r>
-      <w:r>
-        <w:rPr>
-          <w:rFonts w:ascii="Calibri" w:eastAsia="Calibri" w:hAnsi="Calibri" w:cs="Calibri"/>
-          <w:sz w:val="22"/>
-          <w:szCs w:val="22"/>
-        </w:rPr>
-        <w:t>Department</w:t>
-      </w:r>
-      <w:r>
-        <w:rPr>
-          <w:rFonts w:ascii="Calibri" w:eastAsia="Calibri" w:hAnsi="Calibri" w:cs="Calibri"/>
-          <w:sz w:val="22"/>
-          <w:szCs w:val="22"/>
-        </w:rPr>
-        <w:t xml:space="preserve"> in collaboration with batchmate, with Proprietary software.</w:t>
-      </w:r>
-    </w:p>
-    <w:p>
-      <w:pPr>
-        <w:pStyle w:val="normal0"/>
-        <w:numPr>
-          <w:ilvl w:val="0"/>
-          <w:numId w:val="5"/>
-        </w:numPr>
-        <w:spacing w:before="120" w:line="276" w:lineRule="auto"/>
-        <w:ind w:right="-30" w:hanging="360"/>
-        <w:jc w:val="both"/>
-        <w:rPr>
-          <w:rFonts w:ascii="Calibri" w:eastAsia="Calibri" w:hAnsi="Calibri" w:cs="Calibri"/>
-          <w:sz w:val="22"/>
-          <w:szCs w:val="22"/>
-        </w:rPr>
-      </w:pPr>
-      <w:r>
-        <w:rPr>
-          <w:rFonts w:ascii="Calibri" w:eastAsia="Calibri" w:hAnsi="Calibri" w:cs="Calibri"/>
-          <w:sz w:val="22"/>
-          <w:szCs w:val="22"/>
-        </w:rPr>
-        <w:t xml:space="preserve">Integrated SAP tool with third-party software suite using </w:t>
-      </w:r>
-      <w:r>
-        <w:rPr>
-          <w:rFonts w:ascii="Calibri" w:eastAsia="Calibri" w:hAnsi="Calibri" w:cs="Calibri"/>
-          <w:b/>
-          <w:sz w:val="22"/>
-          <w:szCs w:val="22"/>
-        </w:rPr>
-        <w:t>C# prototype Windows application</w:t>
-      </w:r>
-      <w:r>
-        <w:rPr>
-          <w:rFonts w:ascii="Calibri" w:eastAsia="Calibri" w:hAnsi="Calibri" w:cs="Calibri"/>
-          <w:sz w:val="22"/>
-          <w:szCs w:val="22"/>
-        </w:rPr>
-        <w:t>.</w:t>
+        <w:t xml:space="preserve"> in a 2 member team.</w:t>
       </w:r>
     </w:p>
     <w:p>
@@ -1453,7 +1629,6 @@
       <w:r>
         <w:rPr>
           <w:rFonts w:ascii="Calibri" w:eastAsia="Calibri" w:hAnsi="Calibri" w:cs="Calibri"/>
-          <w:b/>
           <w:sz w:val="22"/>
           <w:szCs w:val="22"/>
         </w:rPr>
@@ -1473,15 +1648,7 @@
           <w:sz w:val="22"/>
           <w:szCs w:val="22"/>
         </w:rPr>
-        <w:t>oncept</w:t>
-      </w:r>
-      <w:r>
-        <w:rPr>
-          <w:rFonts w:ascii="Calibri" w:eastAsia="Calibri" w:hAnsi="Calibri" w:cs="Calibri"/>
-          <w:sz w:val="22"/>
-          <w:szCs w:val="22"/>
-        </w:rPr>
-        <w:t>.</w:t>
+        <w:t>oncept.</w:t>
       </w:r>
     </w:p>
     <w:p>
@@ -1575,7 +1742,25 @@
           <w:sz w:val="22"/>
           <w:szCs w:val="22"/>
         </w:rPr>
-        <w:t xml:space="preserve"> is</w:t>
+        <w:t xml:space="preserve"> is </w:t>
+      </w:r>
+      <w:r>
+        <w:rPr>
+          <w:rFonts w:ascii="Calibri" w:hAnsi="Calibri" w:cs="Calibri"/>
+          <w:b/>
+          <w:sz w:val="22"/>
+          <w:szCs w:val="22"/>
+        </w:rPr>
+        <w:t>multi</w:t>
+      </w:r>
+      <w:r>
+        <w:rPr>
+          <w:rFonts w:ascii="Calibri" w:eastAsia="Calibri" w:hAnsi="Calibri" w:cs="Calibri"/>
+          <w:b/>
+          <w:sz w:val="22"/>
+          <w:szCs w:val="22"/>
+        </w:rPr>
+        <w:t>disciplinary research &amp; development group</w:t>
       </w:r>
       <w:r>
         <w:rPr>
@@ -1587,32 +1772,6 @@
       </w:r>
       <w:r>
         <w:rPr>
-          <w:rFonts w:ascii="Calibri" w:hAnsi="Calibri" w:cs="Calibri"/>
-          <w:b/>
-          <w:sz w:val="22"/>
-          <w:szCs w:val="22"/>
-        </w:rPr>
-        <w:t>multi</w:t>
-      </w:r>
-      <w:r>
-        <w:rPr>
-          <w:rFonts w:ascii="Calibri" w:eastAsia="Calibri" w:hAnsi="Calibri" w:cs="Calibri"/>
-          <w:b/>
-          <w:sz w:val="22"/>
-          <w:szCs w:val="22"/>
-        </w:rPr>
-        <w:t>disciplinary research &amp; development group</w:t>
-      </w:r>
-      <w:r>
-        <w:rPr>
-          <w:rFonts w:ascii="Calibri" w:hAnsi="Calibri" w:cs="Calibri"/>
-          <w:sz w:val="22"/>
-          <w:szCs w:val="22"/>
-        </w:rPr>
-        <w:t xml:space="preserve"> </w:t>
-      </w:r>
-      <w:r>
-        <w:rPr>
           <w:rFonts w:ascii="Calibri" w:eastAsia="Calibri" w:hAnsi="Calibri" w:cs="Calibri"/>
           <w:sz w:val="22"/>
           <w:szCs w:val="22"/>
@@ -1634,15 +1793,7 @@
           <w:sz w:val="22"/>
           <w:szCs w:val="22"/>
         </w:rPr>
-        <w:t xml:space="preserve"> aimed at building</w:t>
-      </w:r>
-      <w:r>
-        <w:rPr>
-          <w:rFonts w:ascii="Calibri" w:hAnsi="Calibri" w:cs="Calibri"/>
-          <w:sz w:val="22"/>
-          <w:szCs w:val="22"/>
-        </w:rPr>
-        <w:t xml:space="preserve"> fully operational self-driving car.</w:t>
+        <w:t xml:space="preserve"> aimed at building fully operational self-driving car.</w:t>
       </w:r>
     </w:p>
     <w:p>
@@ -1667,31 +1818,7 @@
           <w:sz w:val="22"/>
           <w:szCs w:val="22"/>
         </w:rPr>
-        <w:t>Acquainted</w:t>
-      </w:r>
-      <w:r>
-        <w:rPr>
-          <w:rFonts w:ascii="Calibri" w:eastAsia="Calibri" w:hAnsi="Calibri" w:cs="Calibri"/>
-          <w:sz w:val="22"/>
-          <w:szCs w:val="22"/>
-        </w:rPr>
-        <w:t xml:space="preserve"> with various</w:t>
-      </w:r>
-      <w:r>
-        <w:rPr>
-          <w:rFonts w:ascii="Calibri" w:eastAsia="Calibri" w:hAnsi="Calibri" w:cs="Calibri"/>
-          <w:sz w:val="22"/>
-          <w:szCs w:val="22"/>
-        </w:rPr>
-        <w:t xml:space="preserve"> techniques</w:t>
-      </w:r>
-      <w:r>
-        <w:rPr>
-          <w:rFonts w:ascii="Calibri" w:eastAsia="Calibri" w:hAnsi="Calibri" w:cs="Calibri"/>
-          <w:sz w:val="22"/>
-          <w:szCs w:val="22"/>
-        </w:rPr>
-        <w:t xml:space="preserve"> </w:t>
+        <w:t xml:space="preserve">Acquainted with various techniques </w:t>
       </w:r>
       <w:r>
         <w:rPr>
@@ -1723,23 +1850,7 @@
           <w:sz w:val="22"/>
           <w:szCs w:val="22"/>
         </w:rPr>
-        <w:t xml:space="preserve"> </w:t>
-      </w:r>
-      <w:r>
-        <w:rPr>
-          <w:rFonts w:ascii="Calibri" w:eastAsia="Calibri" w:hAnsi="Calibri" w:cs="Calibri"/>
-          <w:sz w:val="22"/>
-          <w:szCs w:val="22"/>
-        </w:rPr>
-        <w:t>3D point cloud from</w:t>
-      </w:r>
-      <w:r>
-        <w:rPr>
-          <w:rFonts w:ascii="Calibri" w:eastAsia="Calibri" w:hAnsi="Calibri" w:cs="Calibri"/>
-          <w:sz w:val="22"/>
-          <w:szCs w:val="22"/>
-        </w:rPr>
-        <w:t xml:space="preserve"> LIDAR, stereoscopic vision.</w:t>
+        <w:t xml:space="preserve"> 3D point cloud from LIDAR, stereoscopic vision.</w:t>
       </w:r>
     </w:p>
     <w:p>
@@ -1798,42 +1909,40 @@
           <w:sz w:val="22"/>
           <w:szCs w:val="22"/>
         </w:rPr>
-        <w:t>in Version 1 of bot, Eklavya</w:t>
-      </w:r>
-      <w:r>
-        <w:rPr>
-          <w:rFonts w:ascii="Calibri" w:eastAsia="Calibri" w:hAnsi="Calibri" w:cs="Calibri"/>
-          <w:sz w:val="22"/>
-          <w:szCs w:val="22"/>
-        </w:rPr>
-        <w:t>,</w:t>
-      </w:r>
-      <w:r>
-        <w:rPr>
-          <w:rFonts w:ascii="Calibri" w:eastAsia="Calibri" w:hAnsi="Calibri" w:cs="Calibri"/>
-          <w:sz w:val="22"/>
-          <w:szCs w:val="22"/>
-        </w:rPr>
-        <w:t xml:space="preserve"> team's entry to IGVC '12, Michigan, USA.</w:t>
-      </w:r>
-    </w:p>
-    <w:p>
-      <w:pPr>
-        <w:pStyle w:val="normal0"/>
-        <w:numPr>
-          <w:ilvl w:val="0"/>
-          <w:numId w:val="3"/>
-        </w:numPr>
-        <w:spacing w:line="276" w:lineRule="auto"/>
-        <w:ind w:right="-30" w:hanging="360"/>
-        <w:contextualSpacing/>
-        <w:jc w:val="both"/>
-        <w:rPr>
-          <w:rFonts w:ascii="Calibri" w:eastAsia="Calibri" w:hAnsi="Calibri" w:cs="Calibri"/>
-          <w:sz w:val="22"/>
-          <w:szCs w:val="22"/>
-        </w:rPr>
-      </w:pPr>
+        <w:t>in the</w:t>
+      </w:r>
+      <w:r>
+        <w:rPr>
+          <w:rFonts w:ascii="Calibri" w:eastAsia="Calibri" w:hAnsi="Calibri" w:cs="Calibri"/>
+          <w:sz w:val="22"/>
+          <w:szCs w:val="22"/>
+        </w:rPr>
+        <w:t xml:space="preserve"> bot, Eklavya, team's entry to IGVC '12</w:t>
+      </w:r>
+      <w:r>
+        <w:rPr>
+          <w:rFonts w:ascii="Calibri" w:eastAsia="Calibri" w:hAnsi="Calibri" w:cs="Calibri"/>
+          <w:sz w:val="22"/>
+          <w:szCs w:val="22"/>
+        </w:rPr>
+        <w:t xml:space="preserve"> &amp; ‘13</w:t>
+      </w:r>
+      <w:r>
+        <w:rPr>
+          <w:rFonts w:ascii="Calibri" w:eastAsia="Calibri" w:hAnsi="Calibri" w:cs="Calibri"/>
+          <w:sz w:val="22"/>
+          <w:szCs w:val="22"/>
+        </w:rPr>
+        <w:t>, Michigan, USA.</w:t>
+      </w:r>
+      <w:r>
+        <w:rPr>
+          <w:rFonts w:ascii="Calibri" w:eastAsia="Calibri" w:hAnsi="Calibri" w:cs="Calibri"/>
+          <w:sz w:val="22"/>
+          <w:szCs w:val="22"/>
+        </w:rPr>
+        <w:t xml:space="preserve"> </w:t>
+      </w:r>
       <w:r>
         <w:rPr>
           <w:rFonts w:ascii="Calibri" w:eastAsia="Calibri" w:hAnsi="Calibri" w:cs="Calibri"/>
@@ -1849,39 +1958,16 @@
           <w:sz w:val="22"/>
           <w:szCs w:val="22"/>
         </w:rPr>
-        <w:t>​simulating motion dynamics</w:t>
-      </w:r>
-      <w:r>
-        <w:rPr>
-          <w:rFonts w:ascii="Calibri" w:eastAsia="Calibri" w:hAnsi="Calibri" w:cs="Calibri"/>
-          <w:sz w:val="22"/>
-          <w:szCs w:val="22"/>
-        </w:rPr>
-        <w:t xml:space="preserve"> using ​Gazebo Robotics simulator and Robot Operating System</w:t>
-      </w:r>
-      <w:r>
-        <w:rPr>
-          <w:rFonts w:ascii="Calibri" w:eastAsia="Calibri" w:hAnsi="Calibri" w:cs="Calibri"/>
-          <w:sz w:val="22"/>
-          <w:szCs w:val="22"/>
-        </w:rPr>
-        <w:t xml:space="preserve"> (ROS) for Version 2 of bot</w:t>
-      </w:r>
-      <w:r>
-        <w:rPr>
-          <w:rFonts w:ascii="Calibri" w:eastAsia="Calibri" w:hAnsi="Calibri" w:cs="Calibri"/>
-          <w:sz w:val="22"/>
-          <w:szCs w:val="22"/>
-        </w:rPr>
-        <w:t xml:space="preserve"> part</w:t>
-      </w:r>
-      <w:r>
-        <w:rPr>
-          <w:rFonts w:ascii="Calibri" w:eastAsia="Calibri" w:hAnsi="Calibri" w:cs="Calibri"/>
-          <w:sz w:val="22"/>
-          <w:szCs w:val="22"/>
-        </w:rPr>
-        <w:t>icipating in ​IGVC ‘13 and</w:t>
+        <w:t>​simulati</w:t>
+      </w:r>
+      <w:r>
+        <w:rPr>
+          <w:rFonts w:ascii="Calibri" w:eastAsia="Calibri" w:hAnsi="Calibri" w:cs="Calibri"/>
+          <w:b/>
+          <w:sz w:val="22"/>
+          <w:szCs w:val="22"/>
+        </w:rPr>
+        <w:t>on</w:t>
       </w:r>
       <w:r>
         <w:rPr>
@@ -2518,6 +2604,14 @@
           <w:sz w:val="22"/>
           <w:szCs w:val="22"/>
         </w:rPr>
+        <w:t xml:space="preserve">Machine Learning, Artificial Intelligence, </w:t>
+      </w:r>
+      <w:r>
+        <w:rPr>
+          <w:rFonts w:ascii="Calibri" w:eastAsia="Calibri" w:hAnsi="Calibri" w:cs="Calibri"/>
+          <w:sz w:val="22"/>
+          <w:szCs w:val="22"/>
+        </w:rPr>
         <w:t>Information retrieval, Database Management Systems, Computer Graphics, Social Computing</w:t>
       </w:r>
       <w:r>
@@ -2526,15 +2620,23 @@
           <w:sz w:val="22"/>
           <w:szCs w:val="22"/>
         </w:rPr>
-        <w:t>, Operating systems, Software Engineering, Algorithms, Data Structures, Automata Theory</w:t>
-      </w:r>
-      <w:r>
-        <w:rPr>
-          <w:rFonts w:ascii="Calibri" w:eastAsia="Calibri" w:hAnsi="Calibri" w:cs="Calibri"/>
-          <w:sz w:val="22"/>
-          <w:szCs w:val="22"/>
-        </w:rPr>
-        <w:t>, git</w:t>
+        <w:t>, Operating systems, Software Engineering, Algorithms, D</w:t>
+      </w:r>
+      <w:r>
+        <w:rPr>
+          <w:rFonts w:ascii="Calibri" w:eastAsia="Calibri" w:hAnsi="Calibri" w:cs="Calibri"/>
+          <w:sz w:val="22"/>
+          <w:szCs w:val="22"/>
+        </w:rPr>
+        <w:t>ata Structures,</w:t>
+      </w:r>
+      <w:r>
+        <w:rPr>
+          <w:rFonts w:ascii="Calibri" w:eastAsia="Calibri" w:hAnsi="Calibri" w:cs="Calibri"/>
+          <w:sz w:val="22"/>
+          <w:szCs w:val="22"/>
+        </w:rPr>
+        <w:t xml:space="preserve"> git</w:t>
       </w:r>
       <w:r>
         <w:rPr>
@@ -2692,36 +2794,11 @@
         <w:t>Sketching</w:t>
       </w:r>
     </w:p>
-    <w:p>
-      <w:pPr>
-        <w:pStyle w:val="normal0"/>
-        <w:numPr>
-          <w:ilvl w:val="0"/>
-          <w:numId w:val="6"/>
-        </w:numPr>
-        <w:spacing w:before="0" w:line="276" w:lineRule="auto"/>
-        <w:ind w:left="714" w:hanging="357"/>
-        <w:jc w:val="both"/>
-        <w:rPr>
-          <w:rFonts w:ascii="Calibri" w:hAnsi="Calibri" w:cs="Calibri"/>
-          <w:sz w:val="22"/>
-          <w:szCs w:val="22"/>
-        </w:rPr>
-      </w:pPr>
-      <w:r>
-        <w:rPr>
-          <w:rFonts w:ascii="Calibri" w:hAnsi="Calibri" w:cs="Calibri"/>
-          <w:sz w:val="22"/>
-          <w:szCs w:val="22"/>
-        </w:rPr>
-        <w:t>Cryptocurrencies</w:t>
-      </w:r>
-    </w:p>
     <w:sectPr>
       <w:headerReference w:type="default" r:id="rId14"/>
       <w:headerReference w:type="first" r:id="rId15"/>
       <w:pgSz w:w="12240" w:h="15840"/>
-      <w:pgMar w:top="1440" w:right="1080" w:bottom="1440" w:left="1080" w:header="510" w:footer="510" w:gutter="0"/>
+      <w:pgMar w:top="720" w:right="720" w:bottom="720" w:left="720" w:header="510" w:footer="510" w:gutter="0"/>
       <w:pgNumType w:start="1"/>
       <w:cols w:space="720"/>
       <w:titlePg/>
@@ -2974,6 +3051,119 @@
     </w:lvl>
   </w:abstractNum>
   <w:abstractNum w:abstractNumId="1">
+    <w:nsid w:val="0647722D"/>
+    <w:multiLevelType w:val="hybridMultilevel"/>
+    <w:tmpl w:val="DB58400A"/>
+    <w:lvl w:ilvl="0" w:tplc="40090009">
+      <w:start w:val="1"/>
+      <w:numFmt w:val="bullet"/>
+      <w:lvlText w:val=""/>
+      <w:lvlJc w:val="left"/>
+      <w:pPr>
+        <w:ind w:left="720" w:hanging="360"/>
+      </w:pPr>
+      <w:rPr>
+        <w:rFonts w:ascii="Wingdings" w:hAnsi="Wingdings" w:hint="default"/>
+      </w:rPr>
+    </w:lvl>
+    <w:lvl w:ilvl="1" w:tplc="40090003" w:tentative="1">
+      <w:start w:val="1"/>
+      <w:numFmt w:val="bullet"/>
+      <w:lvlText w:val="o"/>
+      <w:lvlJc w:val="left"/>
+      <w:pPr>
+        <w:ind w:left="1440" w:hanging="360"/>
+      </w:pPr>
+      <w:rPr>
+        <w:rFonts w:ascii="Courier New" w:hAnsi="Courier New" w:cs="Courier New" w:hint="default"/>
+      </w:rPr>
+    </w:lvl>
+    <w:lvl w:ilvl="2" w:tplc="40090005" w:tentative="1">
+      <w:start w:val="1"/>
+      <w:numFmt w:val="bullet"/>
+      <w:lvlText w:val=""/>
+      <w:lvlJc w:val="left"/>
+      <w:pPr>
+        <w:ind w:left="2160" w:hanging="360"/>
+      </w:pPr>
+      <w:rPr>
+        <w:rFonts w:ascii="Wingdings" w:hAnsi="Wingdings" w:hint="default"/>
+      </w:rPr>
+    </w:lvl>
+    <w:lvl w:ilvl="3" w:tplc="40090001" w:tentative="1">
+      <w:start w:val="1"/>
+      <w:numFmt w:val="bullet"/>
+      <w:lvlText w:val=""/>
+      <w:lvlJc w:val="left"/>
+      <w:pPr>
+        <w:ind w:left="2880" w:hanging="360"/>
+      </w:pPr>
+      <w:rPr>
+        <w:rFonts w:ascii="Symbol" w:hAnsi="Symbol" w:hint="default"/>
+      </w:rPr>
+    </w:lvl>
+    <w:lvl w:ilvl="4" w:tplc="40090003" w:tentative="1">
+      <w:start w:val="1"/>
+      <w:numFmt w:val="bullet"/>
+      <w:lvlText w:val="o"/>
+      <w:lvlJc w:val="left"/>
+      <w:pPr>
+        <w:ind w:left="3600" w:hanging="360"/>
+      </w:pPr>
+      <w:rPr>
+        <w:rFonts w:ascii="Courier New" w:hAnsi="Courier New" w:cs="Courier New" w:hint="default"/>
+      </w:rPr>
+    </w:lvl>
+    <w:lvl w:ilvl="5" w:tplc="40090005" w:tentative="1">
+      <w:start w:val="1"/>
+      <w:numFmt w:val="bullet"/>
+      <w:lvlText w:val=""/>
+      <w:lvlJc w:val="left"/>
+      <w:pPr>
+        <w:ind w:left="4320" w:hanging="360"/>
+      </w:pPr>
+      <w:rPr>
+        <w:rFonts w:ascii="Wingdings" w:hAnsi="Wingdings" w:hint="default"/>
+      </w:rPr>
+    </w:lvl>
+    <w:lvl w:ilvl="6" w:tplc="40090001" w:tentative="1">
+      <w:start w:val="1"/>
+      <w:numFmt w:val="bullet"/>
+      <w:lvlText w:val=""/>
+      <w:lvlJc w:val="left"/>
+      <w:pPr>
+        <w:ind w:left="5040" w:hanging="360"/>
+      </w:pPr>
+      <w:rPr>
+        <w:rFonts w:ascii="Symbol" w:hAnsi="Symbol" w:hint="default"/>
+      </w:rPr>
+    </w:lvl>
+    <w:lvl w:ilvl="7" w:tplc="40090003" w:tentative="1">
+      <w:start w:val="1"/>
+      <w:numFmt w:val="bullet"/>
+      <w:lvlText w:val="o"/>
+      <w:lvlJc w:val="left"/>
+      <w:pPr>
+        <w:ind w:left="5760" w:hanging="360"/>
+      </w:pPr>
+      <w:rPr>
+        <w:rFonts w:ascii="Courier New" w:hAnsi="Courier New" w:cs="Courier New" w:hint="default"/>
+      </w:rPr>
+    </w:lvl>
+    <w:lvl w:ilvl="8" w:tplc="40090005" w:tentative="1">
+      <w:start w:val="1"/>
+      <w:numFmt w:val="bullet"/>
+      <w:lvlText w:val=""/>
+      <w:lvlJc w:val="left"/>
+      <w:pPr>
+        <w:ind w:left="6480" w:hanging="360"/>
+      </w:pPr>
+      <w:rPr>
+        <w:rFonts w:ascii="Wingdings" w:hAnsi="Wingdings" w:hint="default"/>
+      </w:rPr>
+    </w:lvl>
+  </w:abstractNum>
+  <w:abstractNum w:abstractNumId="2">
     <w:nsid w:val="0C862195"/>
     <w:multiLevelType w:val="multilevel"/>
     <w:tmpl w:val="94946902"/>
@@ -3087,7 +3277,7 @@
       </w:rPr>
     </w:lvl>
   </w:abstractNum>
-  <w:abstractNum w:abstractNumId="2">
+  <w:abstractNum w:abstractNumId="3">
     <w:nsid w:val="0F281ECB"/>
     <w:multiLevelType w:val="multilevel"/>
     <w:tmpl w:val="3B92C4A4"/>
@@ -3201,7 +3391,7 @@
       </w:rPr>
     </w:lvl>
   </w:abstractNum>
-  <w:abstractNum w:abstractNumId="3">
+  <w:abstractNum w:abstractNumId="4">
     <w:nsid w:val="2796593E"/>
     <w:multiLevelType w:val="multilevel"/>
     <w:tmpl w:val="A524DB9E"/>
@@ -3316,7 +3506,120 @@
       </w:rPr>
     </w:lvl>
   </w:abstractNum>
-  <w:abstractNum w:abstractNumId="4">
+  <w:abstractNum w:abstractNumId="5">
+    <w:nsid w:val="2A5A0740"/>
+    <w:multiLevelType w:val="hybridMultilevel"/>
+    <w:tmpl w:val="A1EC52B8"/>
+    <w:lvl w:ilvl="0" w:tplc="40090009">
+      <w:start w:val="1"/>
+      <w:numFmt w:val="bullet"/>
+      <w:lvlText w:val=""/>
+      <w:lvlJc w:val="left"/>
+      <w:pPr>
+        <w:ind w:left="720" w:hanging="360"/>
+      </w:pPr>
+      <w:rPr>
+        <w:rFonts w:ascii="Wingdings" w:hAnsi="Wingdings" w:hint="default"/>
+      </w:rPr>
+    </w:lvl>
+    <w:lvl w:ilvl="1" w:tplc="40090003" w:tentative="1">
+      <w:start w:val="1"/>
+      <w:numFmt w:val="bullet"/>
+      <w:lvlText w:val="o"/>
+      <w:lvlJc w:val="left"/>
+      <w:pPr>
+        <w:ind w:left="1440" w:hanging="360"/>
+      </w:pPr>
+      <w:rPr>
+        <w:rFonts w:ascii="Courier New" w:hAnsi="Courier New" w:cs="Courier New" w:hint="default"/>
+      </w:rPr>
+    </w:lvl>
+    <w:lvl w:ilvl="2" w:tplc="40090005" w:tentative="1">
+      <w:start w:val="1"/>
+      <w:numFmt w:val="bullet"/>
+      <w:lvlText w:val=""/>
+      <w:lvlJc w:val="left"/>
+      <w:pPr>
+        <w:ind w:left="2160" w:hanging="360"/>
+      </w:pPr>
+      <w:rPr>
+        <w:rFonts w:ascii="Wingdings" w:hAnsi="Wingdings" w:hint="default"/>
+      </w:rPr>
+    </w:lvl>
+    <w:lvl w:ilvl="3" w:tplc="40090001" w:tentative="1">
+      <w:start w:val="1"/>
+      <w:numFmt w:val="bullet"/>
+      <w:lvlText w:val=""/>
+      <w:lvlJc w:val="left"/>
+      <w:pPr>
+        <w:ind w:left="2880" w:hanging="360"/>
+      </w:pPr>
+      <w:rPr>
+        <w:rFonts w:ascii="Symbol" w:hAnsi="Symbol" w:hint="default"/>
+      </w:rPr>
+    </w:lvl>
+    <w:lvl w:ilvl="4" w:tplc="40090003" w:tentative="1">
+      <w:start w:val="1"/>
+      <w:numFmt w:val="bullet"/>
+      <w:lvlText w:val="o"/>
+      <w:lvlJc w:val="left"/>
+      <w:pPr>
+        <w:ind w:left="3600" w:hanging="360"/>
+      </w:pPr>
+      <w:rPr>
+        <w:rFonts w:ascii="Courier New" w:hAnsi="Courier New" w:cs="Courier New" w:hint="default"/>
+      </w:rPr>
+    </w:lvl>
+    <w:lvl w:ilvl="5" w:tplc="40090005" w:tentative="1">
+      <w:start w:val="1"/>
+      <w:numFmt w:val="bullet"/>
+      <w:lvlText w:val=""/>
+      <w:lvlJc w:val="left"/>
+      <w:pPr>
+        <w:ind w:left="4320" w:hanging="360"/>
+      </w:pPr>
+      <w:rPr>
+        <w:rFonts w:ascii="Wingdings" w:hAnsi="Wingdings" w:hint="default"/>
+      </w:rPr>
+    </w:lvl>
+    <w:lvl w:ilvl="6" w:tplc="40090001" w:tentative="1">
+      <w:start w:val="1"/>
+      <w:numFmt w:val="bullet"/>
+      <w:lvlText w:val=""/>
+      <w:lvlJc w:val="left"/>
+      <w:pPr>
+        <w:ind w:left="5040" w:hanging="360"/>
+      </w:pPr>
+      <w:rPr>
+        <w:rFonts w:ascii="Symbol" w:hAnsi="Symbol" w:hint="default"/>
+      </w:rPr>
+    </w:lvl>
+    <w:lvl w:ilvl="7" w:tplc="40090003" w:tentative="1">
+      <w:start w:val="1"/>
+      <w:numFmt w:val="bullet"/>
+      <w:lvlText w:val="o"/>
+      <w:lvlJc w:val="left"/>
+      <w:pPr>
+        <w:ind w:left="5760" w:hanging="360"/>
+      </w:pPr>
+      <w:rPr>
+        <w:rFonts w:ascii="Courier New" w:hAnsi="Courier New" w:cs="Courier New" w:hint="default"/>
+      </w:rPr>
+    </w:lvl>
+    <w:lvl w:ilvl="8" w:tplc="40090005" w:tentative="1">
+      <w:start w:val="1"/>
+      <w:numFmt w:val="bullet"/>
+      <w:lvlText w:val=""/>
+      <w:lvlJc w:val="left"/>
+      <w:pPr>
+        <w:ind w:left="6480" w:hanging="360"/>
+      </w:pPr>
+      <w:rPr>
+        <w:rFonts w:ascii="Wingdings" w:hAnsi="Wingdings" w:hint="default"/>
+      </w:rPr>
+    </w:lvl>
+  </w:abstractNum>
+  <w:abstractNum w:abstractNumId="6">
     <w:nsid w:val="49D7718E"/>
     <w:multiLevelType w:val="hybridMultilevel"/>
     <w:tmpl w:val="5B44D254"/>
@@ -3429,7 +3732,93 @@
       </w:rPr>
     </w:lvl>
   </w:abstractNum>
-  <w:abstractNum w:abstractNumId="5">
+  <w:abstractNum w:abstractNumId="7">
+    <w:nsid w:val="58AF6D37"/>
+    <w:multiLevelType w:val="hybridMultilevel"/>
+    <w:tmpl w:val="51A0C6FA"/>
+    <w:lvl w:ilvl="0" w:tplc="4009000F">
+      <w:start w:val="1"/>
+      <w:numFmt w:val="decimal"/>
+      <w:lvlText w:val="%1."/>
+      <w:lvlJc w:val="left"/>
+      <w:pPr>
+        <w:ind w:left="720" w:hanging="360"/>
+      </w:pPr>
+    </w:lvl>
+    <w:lvl w:ilvl="1" w:tplc="40090019" w:tentative="1">
+      <w:start w:val="1"/>
+      <w:numFmt w:val="lowerLetter"/>
+      <w:lvlText w:val="%2."/>
+      <w:lvlJc w:val="left"/>
+      <w:pPr>
+        <w:ind w:left="1440" w:hanging="360"/>
+      </w:pPr>
+    </w:lvl>
+    <w:lvl w:ilvl="2" w:tplc="4009001B" w:tentative="1">
+      <w:start w:val="1"/>
+      <w:numFmt w:val="lowerRoman"/>
+      <w:lvlText w:val="%3."/>
+      <w:lvlJc w:val="right"/>
+      <w:pPr>
+        <w:ind w:left="2160" w:hanging="180"/>
+      </w:pPr>
+    </w:lvl>
+    <w:lvl w:ilvl="3" w:tplc="4009000F" w:tentative="1">
+      <w:start w:val="1"/>
+      <w:numFmt w:val="decimal"/>
+      <w:lvlText w:val="%4."/>
+      <w:lvlJc w:val="left"/>
+      <w:pPr>
+        <w:ind w:left="2880" w:hanging="360"/>
+      </w:pPr>
+    </w:lvl>
+    <w:lvl w:ilvl="4" w:tplc="40090019" w:tentative="1">
+      <w:start w:val="1"/>
+      <w:numFmt w:val="lowerLetter"/>
+      <w:lvlText w:val="%5."/>
+      <w:lvlJc w:val="left"/>
+      <w:pPr>
+        <w:ind w:left="3600" w:hanging="360"/>
+      </w:pPr>
+    </w:lvl>
+    <w:lvl w:ilvl="5" w:tplc="4009001B" w:tentative="1">
+      <w:start w:val="1"/>
+      <w:numFmt w:val="lowerRoman"/>
+      <w:lvlText w:val="%6."/>
+      <w:lvlJc w:val="right"/>
+      <w:pPr>
+        <w:ind w:left="4320" w:hanging="180"/>
+      </w:pPr>
+    </w:lvl>
+    <w:lvl w:ilvl="6" w:tplc="4009000F" w:tentative="1">
+      <w:start w:val="1"/>
+      <w:numFmt w:val="decimal"/>
+      <w:lvlText w:val="%7."/>
+      <w:lvlJc w:val="left"/>
+      <w:pPr>
+        <w:ind w:left="5040" w:hanging="360"/>
+      </w:pPr>
+    </w:lvl>
+    <w:lvl w:ilvl="7" w:tplc="40090019" w:tentative="1">
+      <w:start w:val="1"/>
+      <w:numFmt w:val="lowerLetter"/>
+      <w:lvlText w:val="%8."/>
+      <w:lvlJc w:val="left"/>
+      <w:pPr>
+        <w:ind w:left="5760" w:hanging="360"/>
+      </w:pPr>
+    </w:lvl>
+    <w:lvl w:ilvl="8" w:tplc="4009001B" w:tentative="1">
+      <w:start w:val="1"/>
+      <w:numFmt w:val="lowerRoman"/>
+      <w:lvlText w:val="%9."/>
+      <w:lvlJc w:val="right"/>
+      <w:pPr>
+        <w:ind w:left="6480" w:hanging="180"/>
+      </w:pPr>
+    </w:lvl>
+  </w:abstractNum>
+  <w:abstractNum w:abstractNumId="8">
     <w:nsid w:val="6A992DEC"/>
     <w:multiLevelType w:val="multilevel"/>
     <w:tmpl w:val="3F7828E8"/>
@@ -3543,7 +3932,7 @@
       </w:rPr>
     </w:lvl>
   </w:abstractNum>
-  <w:abstractNum w:abstractNumId="6">
+  <w:abstractNum w:abstractNumId="9">
     <w:nsid w:val="7A4D33D8"/>
     <w:multiLevelType w:val="hybridMultilevel"/>
     <w:tmpl w:val="2C4A971C"/>
@@ -3656,7 +4045,7 @@
       </w:rPr>
     </w:lvl>
   </w:abstractNum>
-  <w:abstractNum w:abstractNumId="7">
+  <w:abstractNum w:abstractNumId="10">
     <w:nsid w:val="7E677DE7"/>
     <w:multiLevelType w:val="hybridMultilevel"/>
     <w:tmpl w:val="BA3051E0"/>
@@ -3773,25 +4162,34 @@
     <w:abstractNumId w:val="0"/>
   </w:num>
   <w:num w:numId="2">
+    <w:abstractNumId w:val="4"/>
+  </w:num>
+  <w:num w:numId="3">
+    <w:abstractNumId w:val="2"/>
+  </w:num>
+  <w:num w:numId="4">
     <w:abstractNumId w:val="3"/>
   </w:num>
-  <w:num w:numId="3">
-    <w:abstractNumId w:val="1"/>
+  <w:num w:numId="5">
+    <w:abstractNumId w:val="8"/>
   </w:num>
-  <w:num w:numId="4">
-    <w:abstractNumId w:val="2"/>
+  <w:num w:numId="6">
+    <w:abstractNumId w:val="6"/>
   </w:num>
-  <w:num w:numId="5">
+  <w:num w:numId="7">
+    <w:abstractNumId w:val="10"/>
+  </w:num>
+  <w:num w:numId="8">
+    <w:abstractNumId w:val="9"/>
+  </w:num>
+  <w:num w:numId="9">
     <w:abstractNumId w:val="5"/>
   </w:num>
-  <w:num w:numId="6">
-    <w:abstractNumId w:val="4"/>
-  </w:num>
-  <w:num w:numId="7">
+  <w:num w:numId="10">
     <w:abstractNumId w:val="7"/>
   </w:num>
-  <w:num w:numId="8">
-    <w:abstractNumId w:val="6"/>
+  <w:num w:numId="11">
+    <w:abstractNumId w:val="1"/>
   </w:num>
 </w:numbering>
 </file>
@@ -3809,9 +4207,9 @@
   </w:docDefaults>
   <w:latentStyles w:defLockedState="0" w:defUIPriority="99" w:defSemiHidden="1" w:defUnhideWhenUsed="1" w:defQFormat="0" w:count="267">
     <w:lsdException w:name="Normal" w:semiHidden="0" w:uiPriority="0" w:unhideWhenUsed="0" w:qFormat="1"/>
-    <w:lsdException w:name="heading 1" w:semiHidden="0" w:uiPriority="9" w:unhideWhenUsed="0" w:qFormat="1"/>
-    <w:lsdException w:name="heading 2" w:uiPriority="9" w:qFormat="1"/>
-    <w:lsdException w:name="heading 3" w:uiPriority="9" w:qFormat="1"/>
+    <w:lsdException w:name="heading 1" w:semiHidden="0" w:uiPriority="0" w:unhideWhenUsed="0" w:qFormat="1"/>
+    <w:lsdException w:name="heading 2" w:uiPriority="0" w:qFormat="1"/>
+    <w:lsdException w:name="heading 3" w:uiPriority="0" w:qFormat="1"/>
     <w:lsdException w:name="heading 4" w:uiPriority="9" w:qFormat="1"/>
     <w:lsdException w:name="heading 5" w:uiPriority="9" w:qFormat="1"/>
     <w:lsdException w:name="heading 6" w:uiPriority="9" w:qFormat="1"/>
@@ -3828,7 +4226,7 @@
     <w:lsdException w:name="toc 8" w:uiPriority="39"/>
     <w:lsdException w:name="toc 9" w:uiPriority="39"/>
     <w:lsdException w:name="caption" w:uiPriority="35" w:qFormat="1"/>
-    <w:lsdException w:name="Title" w:semiHidden="0" w:uiPriority="10" w:unhideWhenUsed="0" w:qFormat="1"/>
+    <w:lsdException w:name="Title" w:semiHidden="0" w:uiPriority="0" w:unhideWhenUsed="0" w:qFormat="1"/>
     <w:lsdException w:name="Default Paragraph Font" w:uiPriority="1"/>
     <w:lsdException w:name="Subtitle" w:semiHidden="0" w:uiPriority="11" w:unhideWhenUsed="0" w:qFormat="1"/>
     <w:lsdException w:name="Strong" w:semiHidden="0" w:uiPriority="22" w:unhideWhenUsed="0" w:qFormat="1"/>
@@ -3961,6 +4359,7 @@
     <w:name w:val="heading 1"/>
     <w:basedOn w:val="normal0"/>
     <w:next w:val="normal0"/>
+    <w:link w:val="Heading1Char"/>
     <w:rsid w:val="009A1374"/>
     <w:pPr>
       <w:keepNext/>
@@ -3983,6 +4382,7 @@
     <w:name w:val="heading 2"/>
     <w:basedOn w:val="normal0"/>
     <w:next w:val="normal0"/>
+    <w:link w:val="Heading2Char"/>
     <w:rsid w:val="009A1374"/>
     <w:pPr>
       <w:ind w:left="-15" w:right="-30"/>
@@ -3999,6 +4399,7 @@
     <w:name w:val="heading 3"/>
     <w:basedOn w:val="normal0"/>
     <w:next w:val="normal0"/>
+    <w:link w:val="Heading3Char"/>
     <w:rsid w:val="009A1374"/>
     <w:pPr>
       <w:spacing w:before="0" w:line="240" w:lineRule="auto"/>
@@ -4114,6 +4515,7 @@
     <w:name w:val="Title"/>
     <w:basedOn w:val="normal0"/>
     <w:next w:val="normal0"/>
+    <w:link w:val="TitleChar"/>
     <w:rsid w:val="009A1374"/>
     <w:pPr>
       <w:spacing w:before="0" w:after="200" w:line="240" w:lineRule="auto"/>
@@ -4200,6 +4602,56 @@
     <w:rPr>
       <w:color w:val="0000FF"/>
       <w:u w:val="single"/>
+    </w:rPr>
+  </w:style>
+  <w:style w:type="character" w:customStyle="1" w:styleId="Heading1Char">
+    <w:name w:val="Heading 1 Char"/>
+    <w:basedOn w:val="DefaultParagraphFont"/>
+    <w:link w:val="Heading1"/>
+    <w:rsid w:val="00A30D74"/>
+    <w:rPr>
+      <w:rFonts w:ascii="Playfair Display" w:eastAsia="Playfair Display" w:hAnsi="Playfair Display" w:cs="Playfair Display"/>
+      <w:b/>
+      <w:color w:val="F75D5D"/>
+      <w:sz w:val="28"/>
+      <w:szCs w:val="28"/>
+    </w:rPr>
+  </w:style>
+  <w:style w:type="character" w:customStyle="1" w:styleId="Heading2Char">
+    <w:name w:val="Heading 2 Char"/>
+    <w:basedOn w:val="DefaultParagraphFont"/>
+    <w:link w:val="Heading2"/>
+    <w:rsid w:val="00A30D74"/>
+    <w:rPr>
+      <w:color w:val="666666"/>
+      <w:sz w:val="18"/>
+      <w:szCs w:val="18"/>
+    </w:rPr>
+  </w:style>
+  <w:style w:type="character" w:customStyle="1" w:styleId="Heading3Char">
+    <w:name w:val="Heading 3 Char"/>
+    <w:basedOn w:val="DefaultParagraphFont"/>
+    <w:link w:val="Heading3"/>
+    <w:rsid w:val="00A30D74"/>
+    <w:rPr>
+      <w:rFonts w:ascii="Playfair Display" w:eastAsia="Playfair Display" w:hAnsi="Playfair Display" w:cs="Playfair Display"/>
+      <w:b/>
+      <w:color w:val="000000"/>
+      <w:sz w:val="22"/>
+      <w:szCs w:val="22"/>
+    </w:rPr>
+  </w:style>
+  <w:style w:type="character" w:customStyle="1" w:styleId="TitleChar">
+    <w:name w:val="Title Char"/>
+    <w:basedOn w:val="DefaultParagraphFont"/>
+    <w:link w:val="Title"/>
+    <w:rsid w:val="00A30D74"/>
+    <w:rPr>
+      <w:rFonts w:ascii="Playfair Display" w:eastAsia="Playfair Display" w:hAnsi="Playfair Display" w:cs="Playfair Display"/>
+      <w:b/>
+      <w:color w:val="000000"/>
+      <w:sz w:val="28"/>
+      <w:szCs w:val="28"/>
     </w:rPr>
   </w:style>
 </w:styles>

</xml_diff>

<commit_message>
Mid december 2016 update
</commit_message>
<xml_diff>
--- a/CV_Sushovan_Mandal.docx
+++ b/CV_Sushovan_Mandal.docx
@@ -1,6 +1,6 @@
 
 <file path=word/document.xml><?xml version="1.0" encoding="utf-8"?>
-<w:document xmlns:ve="http://schemas.openxmlformats.org/markup-compatibility/2006" xmlns:o="urn:schemas-microsoft-com:office:office" xmlns:r="http://schemas.openxmlformats.org/officeDocument/2006/relationships" xmlns:m="http://schemas.openxmlformats.org/officeDocument/2006/math" xmlns:v="urn:schemas-microsoft-com:vml" xmlns:wp="http://schemas.openxmlformats.org/drawingml/2006/wordprocessingDrawing" xmlns:w10="urn:schemas-microsoft-com:office:word" xmlns:w="http://schemas.openxmlformats.org/wordprocessingml/2006/main" xmlns:wne="http://schemas.microsoft.com/office/word/2006/wordml">
+<w:document xmlns:wpc="http://schemas.microsoft.com/office/word/2010/wordprocessingCanvas" xmlns:cx="http://schemas.microsoft.com/office/drawing/2014/chartex" xmlns:mc="http://schemas.openxmlformats.org/markup-compatibility/2006" xmlns:o="urn:schemas-microsoft-com:office:office" xmlns:r="http://schemas.openxmlformats.org/officeDocument/2006/relationships" xmlns:m="http://schemas.openxmlformats.org/officeDocument/2006/math" xmlns:v="urn:schemas-microsoft-com:vml" xmlns:wp14="http://schemas.microsoft.com/office/word/2010/wordprocessingDrawing" xmlns:wp="http://schemas.openxmlformats.org/drawingml/2006/wordprocessingDrawing" xmlns:w10="urn:schemas-microsoft-com:office:word" xmlns:w="http://schemas.openxmlformats.org/wordprocessingml/2006/main" xmlns:w14="http://schemas.microsoft.com/office/word/2010/wordml" xmlns:w15="http://schemas.microsoft.com/office/word/2012/wordml" xmlns:w16se="http://schemas.microsoft.com/office/word/2015/wordml/symex" xmlns:wpg="http://schemas.microsoft.com/office/word/2010/wordprocessingGroup" xmlns:wpi="http://schemas.microsoft.com/office/word/2010/wordprocessingInk" xmlns:wne="http://schemas.microsoft.com/office/word/2006/wordml" xmlns:wps="http://schemas.microsoft.com/office/word/2010/wordprocessingShape" mc:Ignorable="w14 w15 w16se wp14">
   <w:background w:color="FFFFFF"/>
   <w:body>
     <w:p>
@@ -22,18 +22,58 @@
         </w:rPr>
         <w:t xml:space="preserve">Sushovan Mandal, </w:t>
       </w:r>
+      <w:proofErr w:type="spellStart"/>
+      <w:proofErr w:type="gramStart"/>
       <w:r>
         <w:rPr>
           <w:rFonts w:ascii="Calibri" w:eastAsia="Calibri" w:hAnsi="Calibri" w:cs="Calibri"/>
           <w:b w:val="0"/>
           <w:color w:val="943634"/>
         </w:rPr>
-        <w:t>B.Tech student, Computer Sc. &amp; Engg., IIT Kharagpur</w:t>
-      </w:r>
+        <w:t>B.Tech</w:t>
+      </w:r>
+      <w:proofErr w:type="spellEnd"/>
+      <w:proofErr w:type="gramEnd"/>
+      <w:r>
+        <w:rPr>
+          <w:rFonts w:ascii="Calibri" w:eastAsia="Calibri" w:hAnsi="Calibri" w:cs="Calibri"/>
+          <w:b w:val="0"/>
+          <w:color w:val="943634"/>
+        </w:rPr>
+        <w:t xml:space="preserve"> student, Computer Sc. &amp; </w:t>
+      </w:r>
+      <w:proofErr w:type="spellStart"/>
+      <w:r>
+        <w:rPr>
+          <w:rFonts w:ascii="Calibri" w:eastAsia="Calibri" w:hAnsi="Calibri" w:cs="Calibri"/>
+          <w:b w:val="0"/>
+          <w:color w:val="943634"/>
+        </w:rPr>
+        <w:t>Engg</w:t>
+      </w:r>
+      <w:proofErr w:type="spellEnd"/>
+      <w:r>
+        <w:rPr>
+          <w:rFonts w:ascii="Calibri" w:eastAsia="Calibri" w:hAnsi="Calibri" w:cs="Calibri"/>
+          <w:b w:val="0"/>
+          <w:color w:val="943634"/>
+        </w:rPr>
+        <w:t xml:space="preserve">., IIT </w:t>
+      </w:r>
+      <w:proofErr w:type="spellStart"/>
+      <w:r>
+        <w:rPr>
+          <w:rFonts w:ascii="Calibri" w:eastAsia="Calibri" w:hAnsi="Calibri" w:cs="Calibri"/>
+          <w:b w:val="0"/>
+          <w:color w:val="943634"/>
+        </w:rPr>
+        <w:t>Kharagpur</w:t>
+      </w:r>
+      <w:proofErr w:type="spellEnd"/>
     </w:p>
     <w:p>
       <w:pPr>
-        <w:pStyle w:val="normal0"/>
+        <w:pStyle w:val="Normal1"/>
         <w:spacing w:before="0" w:line="240" w:lineRule="auto"/>
         <w:jc w:val="both"/>
         <w:rPr>
@@ -117,7 +157,7 @@
     </w:p>
     <w:p>
       <w:pPr>
-        <w:pStyle w:val="normal0"/>
+        <w:pStyle w:val="Normal1"/>
         <w:pBdr>
           <w:bottom w:val="double" w:sz="6" w:space="4" w:color="auto"/>
         </w:pBdr>
@@ -132,11 +172,22 @@
         <w:rPr>
           <w:rFonts w:ascii="Calibri" w:eastAsia="Calibri" w:hAnsi="Calibri" w:cs="Calibri"/>
           <w:b/>
+          <w:noProof/>
           <w:color w:val="666666"/>
           <w:sz w:val="22"/>
           <w:szCs w:val="22"/>
         </w:rPr>
-        <w:t xml:space="preserve">Linkedin : </w:t>
+        <w:t>Linkedin:</w:t>
+      </w:r>
+      <w:r>
+        <w:rPr>
+          <w:rFonts w:ascii="Calibri" w:eastAsia="Calibri" w:hAnsi="Calibri" w:cs="Calibri"/>
+          <w:b/>
+          <w:color w:val="666666"/>
+          <w:sz w:val="22"/>
+          <w:szCs w:val="22"/>
+        </w:rPr>
+        <w:t xml:space="preserve"> </w:t>
       </w:r>
       <w:hyperlink r:id="rId9">
         <w:r>
@@ -154,6 +205,7 @@
         <w:r>
           <w:rPr>
             <w:rFonts w:ascii="Calibri" w:eastAsia="Calibri" w:hAnsi="Calibri" w:cs="Calibri"/>
+            <w:noProof/>
             <w:color w:val="1155CC"/>
             <w:sz w:val="22"/>
             <w:szCs w:val="22"/>
@@ -166,11 +218,44 @@
         <w:rPr>
           <w:rFonts w:ascii="Calibri" w:eastAsia="Calibri" w:hAnsi="Calibri" w:cs="Calibri"/>
           <w:b/>
+          <w:noProof/>
           <w:color w:val="666666"/>
           <w:sz w:val="22"/>
           <w:szCs w:val="22"/>
         </w:rPr>
-        <w:t xml:space="preserve"> ;    Github: </w:t>
+        <w:t>;</w:t>
+      </w:r>
+      <w:r>
+        <w:rPr>
+          <w:rFonts w:ascii="Calibri" w:eastAsia="Calibri" w:hAnsi="Calibri" w:cs="Calibri"/>
+          <w:b/>
+          <w:color w:val="666666"/>
+          <w:sz w:val="22"/>
+          <w:szCs w:val="22"/>
+        </w:rPr>
+        <w:t xml:space="preserve">    </w:t>
+      </w:r>
+      <w:proofErr w:type="spellStart"/>
+      <w:r>
+        <w:rPr>
+          <w:rFonts w:ascii="Calibri" w:eastAsia="Calibri" w:hAnsi="Calibri" w:cs="Calibri"/>
+          <w:b/>
+          <w:color w:val="666666"/>
+          <w:sz w:val="22"/>
+          <w:szCs w:val="22"/>
+        </w:rPr>
+        <w:t>Github</w:t>
+      </w:r>
+      <w:proofErr w:type="spellEnd"/>
+      <w:r>
+        <w:rPr>
+          <w:rFonts w:ascii="Calibri" w:eastAsia="Calibri" w:hAnsi="Calibri" w:cs="Calibri"/>
+          <w:b/>
+          <w:color w:val="666666"/>
+          <w:sz w:val="22"/>
+          <w:szCs w:val="22"/>
+        </w:rPr>
+        <w:t xml:space="preserve">: </w:t>
       </w:r>
       <w:r>
         <w:rPr>
@@ -192,13 +277,25 @@
             <w:szCs w:val="22"/>
             <w:u w:val="single"/>
           </w:rPr>
-          <w:t>github.com/enlighter</w:t>
+          <w:t>github.com/</w:t>
         </w:r>
+        <w:proofErr w:type="spellStart"/>
+        <w:r>
+          <w:rPr>
+            <w:rFonts w:ascii="Calibri" w:eastAsia="Calibri" w:hAnsi="Calibri" w:cs="Calibri"/>
+            <w:color w:val="1155CC"/>
+            <w:sz w:val="22"/>
+            <w:szCs w:val="22"/>
+            <w:u w:val="single"/>
+          </w:rPr>
+          <w:t>enlighter</w:t>
+        </w:r>
+        <w:proofErr w:type="spellEnd"/>
       </w:hyperlink>
     </w:p>
     <w:p>
       <w:pPr>
-        <w:pStyle w:val="normal0"/>
+        <w:pStyle w:val="Normal1"/>
         <w:pBdr>
           <w:bottom w:val="double" w:sz="6" w:space="4" w:color="auto"/>
         </w:pBdr>
@@ -212,7 +309,7 @@
     </w:p>
     <w:p>
       <w:pPr>
-        <w:pStyle w:val="normal0"/>
+        <w:pStyle w:val="Normal1"/>
         <w:pBdr>
           <w:bottom w:val="double" w:sz="6" w:space="1" w:color="auto"/>
         </w:pBdr>
@@ -240,7 +337,35 @@
           <w:sz w:val="22"/>
           <w:szCs w:val="22"/>
         </w:rPr>
-        <w:t>developer and technologist</w:t>
+        <w:t xml:space="preserve">developer, </w:t>
+      </w:r>
+      <w:r>
+        <w:rPr>
+          <w:rFonts w:ascii="Calibri" w:eastAsia="Calibri" w:hAnsi="Calibri" w:cs="Calibri"/>
+          <w:b/>
+          <w:noProof/>
+          <w:sz w:val="22"/>
+          <w:szCs w:val="22"/>
+        </w:rPr>
+        <w:t>ideator</w:t>
+      </w:r>
+      <w:r>
+        <w:rPr>
+          <w:rFonts w:ascii="Calibri" w:eastAsia="Calibri" w:hAnsi="Calibri" w:cs="Calibri"/>
+          <w:b/>
+          <w:sz w:val="22"/>
+          <w:szCs w:val="22"/>
+        </w:rPr>
+        <w:t xml:space="preserve"> and</w:t>
+      </w:r>
+      <w:r>
+        <w:rPr>
+          <w:rFonts w:ascii="Calibri" w:eastAsia="Calibri" w:hAnsi="Calibri" w:cs="Calibri"/>
+          <w:b/>
+          <w:sz w:val="22"/>
+          <w:szCs w:val="22"/>
+        </w:rPr>
+        <w:t xml:space="preserve"> technologist</w:t>
       </w:r>
       <w:r>
         <w:rPr>
@@ -281,7 +406,33 @@
           <w:sz w:val="22"/>
           <w:szCs w:val="22"/>
         </w:rPr>
-        <w:t xml:space="preserve"> in </w:t>
+        <w:t xml:space="preserve"> </w:t>
+      </w:r>
+      <w:r>
+        <w:rPr>
+          <w:rFonts w:ascii="Calibri" w:eastAsia="Calibri" w:hAnsi="Calibri" w:cs="Calibri"/>
+          <w:noProof/>
+          <w:sz w:val="22"/>
+          <w:szCs w:val="22"/>
+        </w:rPr>
+        <w:t>o</w:t>
+      </w:r>
+      <w:r>
+        <w:rPr>
+          <w:rFonts w:ascii="Calibri" w:eastAsia="Calibri" w:hAnsi="Calibri" w:cs="Calibri"/>
+          <w:noProof/>
+          <w:sz w:val="22"/>
+          <w:szCs w:val="22"/>
+        </w:rPr>
+        <w:t>n</w:t>
+      </w:r>
+      <w:r>
+        <w:rPr>
+          <w:rFonts w:ascii="Calibri" w:eastAsia="Calibri" w:hAnsi="Calibri" w:cs="Calibri"/>
+          <w:sz w:val="22"/>
+          <w:szCs w:val="22"/>
+        </w:rPr>
+        <w:t xml:space="preserve"> </w:t>
       </w:r>
       <w:r>
         <w:rPr>
@@ -320,18 +471,46 @@
         <w:rPr>
           <w:rFonts w:ascii="Calibri" w:eastAsia="Calibri" w:hAnsi="Calibri" w:cs="Calibri"/>
           <w:b/>
-          <w:sz w:val="22"/>
-          <w:szCs w:val="22"/>
-        </w:rPr>
-        <w:t>Python</w:t>
-      </w:r>
-      <w:r>
-        <w:rPr>
-          <w:rFonts w:ascii="Calibri" w:eastAsia="Calibri" w:hAnsi="Calibri" w:cs="Calibri"/>
-          <w:sz w:val="22"/>
-          <w:szCs w:val="22"/>
-        </w:rPr>
-        <w:t xml:space="preserve"> based web application framework </w:t>
+          <w:noProof/>
+          <w:sz w:val="22"/>
+          <w:szCs w:val="22"/>
+        </w:rPr>
+        <w:t>C, C++, P</w:t>
+      </w:r>
+      <w:r>
+        <w:rPr>
+          <w:rFonts w:ascii="Calibri" w:eastAsia="Calibri" w:hAnsi="Calibri" w:cs="Calibri"/>
+          <w:b/>
+          <w:noProof/>
+          <w:sz w:val="22"/>
+          <w:szCs w:val="22"/>
+        </w:rPr>
+        <w:t>ython</w:t>
+      </w:r>
+      <w:r>
+        <w:rPr>
+          <w:rFonts w:ascii="Calibri" w:eastAsia="Calibri" w:hAnsi="Calibri" w:cs="Calibri"/>
+          <w:noProof/>
+          <w:sz w:val="22"/>
+          <w:szCs w:val="22"/>
+        </w:rPr>
+        <w:t>,</w:t>
+      </w:r>
+      <w:r>
+        <w:rPr>
+          <w:rFonts w:ascii="Calibri" w:eastAsia="Calibri" w:hAnsi="Calibri" w:cs="Calibri"/>
+          <w:sz w:val="22"/>
+          <w:szCs w:val="22"/>
+        </w:rPr>
+        <w:t xml:space="preserve"> W</w:t>
+      </w:r>
+      <w:r>
+        <w:rPr>
+          <w:rFonts w:ascii="Calibri" w:eastAsia="Calibri" w:hAnsi="Calibri" w:cs="Calibri"/>
+          <w:sz w:val="22"/>
+          <w:szCs w:val="22"/>
+        </w:rPr>
+        <w:t xml:space="preserve">eb application framework </w:t>
       </w:r>
       <w:r>
         <w:rPr>
@@ -348,7 +527,31 @@
           <w:sz w:val="22"/>
           <w:szCs w:val="22"/>
         </w:rPr>
-        <w:t>. Have hobby in Cryptocurrency. Fluent in English, Hindi, Bengali.</w:t>
+        <w:t xml:space="preserve">. </w:t>
+      </w:r>
+      <w:r>
+        <w:rPr>
+          <w:rFonts w:ascii="Calibri" w:eastAsia="Calibri" w:hAnsi="Calibri" w:cs="Calibri"/>
+          <w:sz w:val="22"/>
+          <w:szCs w:val="22"/>
+        </w:rPr>
+        <w:t>Cryptocurrency</w:t>
+      </w:r>
+      <w:r>
+        <w:rPr>
+          <w:rFonts w:ascii="Calibri" w:eastAsia="Calibri" w:hAnsi="Calibri" w:cs="Calibri"/>
+          <w:sz w:val="22"/>
+          <w:szCs w:val="22"/>
+        </w:rPr>
+        <w:t>, Defence and Space Technology hobbyist</w:t>
+      </w:r>
+      <w:r>
+        <w:rPr>
+          <w:rFonts w:ascii="Calibri" w:eastAsia="Calibri" w:hAnsi="Calibri" w:cs="Calibri"/>
+          <w:sz w:val="22"/>
+          <w:szCs w:val="22"/>
+        </w:rPr>
+        <w:t>. Fluent in English, Hindi, Bengali.</w:t>
       </w:r>
     </w:p>
     <w:p>
@@ -426,34 +629,54 @@
           <w:sz w:val="22"/>
           <w:szCs w:val="22"/>
         </w:rPr>
-        <w:t>FEBRUARY 20</w:t>
-      </w:r>
-      <w:r>
-        <w:rPr>
-          <w:rFonts w:ascii="Calibri" w:eastAsia="Calibri" w:hAnsi="Calibri" w:cs="Calibri"/>
-          <w:sz w:val="22"/>
-          <w:szCs w:val="22"/>
-        </w:rPr>
-        <w:t>16 - expected FEBRUARY 2017</w:t>
+        <w:t>FEBRUARY 2016 - expected FEBRUARY 2017</w:t>
       </w:r>
     </w:p>
     <w:p>
       <w:pPr>
-        <w:pStyle w:val="normal0"/>
+        <w:pStyle w:val="Normal1"/>
         <w:numPr>
           <w:ilvl w:val="0"/>
           <w:numId w:val="8"/>
         </w:numPr>
         <w:spacing w:before="120" w:line="276" w:lineRule="auto"/>
         <w:ind w:left="714" w:hanging="357"/>
-      </w:pPr>
-      <w:r>
-        <w:rPr>
-          <w:rFonts w:ascii="Calibri" w:hAnsi="Calibri" w:cs="Calibri"/>
-          <w:sz w:val="22"/>
-          <w:szCs w:val="22"/>
-        </w:rPr>
-        <w:t>Implemented Supervised Classification using Naive Bayes and Support Vector Machines (SVMs) using scikit-Learn (sklearn) Library in Python.</w:t>
+        <w:rPr>
+          <w:rFonts w:ascii="Calibri" w:hAnsi="Calibri" w:cs="Calibri"/>
+        </w:rPr>
+      </w:pPr>
+      <w:r>
+        <w:rPr>
+          <w:rFonts w:ascii="Calibri" w:hAnsi="Calibri" w:cs="Calibri"/>
+          <w:sz w:val="22"/>
+          <w:szCs w:val="22"/>
+        </w:rPr>
+        <w:t xml:space="preserve">Implemented Supervised Classification using Naive Bayes and Support Vector Machines (SVMs) using </w:t>
+      </w:r>
+      <w:r>
+        <w:rPr>
+          <w:rFonts w:ascii="Calibri" w:hAnsi="Calibri" w:cs="Calibri"/>
+          <w:noProof/>
+          <w:sz w:val="22"/>
+          <w:szCs w:val="22"/>
+        </w:rPr>
+        <w:t>scikit</w:t>
+      </w:r>
+      <w:r>
+        <w:rPr>
+          <w:rFonts w:ascii="Calibri" w:hAnsi="Calibri" w:cs="Calibri"/>
+          <w:sz w:val="22"/>
+          <w:szCs w:val="22"/>
+        </w:rPr>
+        <w:t>-Learn</w:t>
+      </w:r>
+      <w:r>
+        <w:rPr>
+          <w:rFonts w:ascii="Calibri" w:hAnsi="Calibri" w:cs="Calibri"/>
+          <w:sz w:val="22"/>
+          <w:szCs w:val="22"/>
+        </w:rPr>
+        <w:t xml:space="preserve"> Library in Python.</w:t>
       </w:r>
     </w:p>
     <w:p>
@@ -484,8 +707,19 @@
           <w:sz w:val="24"/>
           <w:szCs w:val="24"/>
         </w:rPr>
-        <w:t xml:space="preserve"> - Computer Science &amp; Engineering, IIT Kharagpur</w:t>
-      </w:r>
+        <w:t xml:space="preserve"> - Computer Science &amp; Engineering, IIT </w:t>
+      </w:r>
+      <w:proofErr w:type="spellStart"/>
+      <w:r>
+        <w:rPr>
+          <w:rFonts w:ascii="Calibri" w:eastAsia="Calibri" w:hAnsi="Calibri" w:cs="Calibri"/>
+          <w:b w:val="0"/>
+          <w:sz w:val="24"/>
+          <w:szCs w:val="24"/>
+        </w:rPr>
+        <w:t>Kharagpur</w:t>
+      </w:r>
+      <w:proofErr w:type="spellEnd"/>
     </w:p>
     <w:p>
       <w:pPr>
@@ -505,12 +739,46 @@
           <w:sz w:val="22"/>
           <w:szCs w:val="22"/>
         </w:rPr>
-        <w:t>Expected  DECEMBER 2016</w:t>
+        <w:t xml:space="preserve">Done </w:t>
+      </w:r>
+      <w:r>
+        <w:rPr>
+          <w:rFonts w:ascii="Calibri" w:eastAsia="Calibri" w:hAnsi="Calibri" w:cs="Calibri"/>
+          <w:sz w:val="22"/>
+          <w:szCs w:val="22"/>
+        </w:rPr>
+        <w:t>on DECEMBER</w:t>
+      </w:r>
+      <w:r>
+        <w:rPr>
+          <w:rFonts w:ascii="Calibri" w:eastAsia="Calibri" w:hAnsi="Calibri" w:cs="Calibri"/>
+          <w:sz w:val="22"/>
+          <w:szCs w:val="22"/>
+        </w:rPr>
+        <w:t xml:space="preserve"> 2016</w:t>
+      </w:r>
+      <w:r>
+        <w:rPr>
+          <w:rFonts w:ascii="Calibri" w:eastAsia="Calibri" w:hAnsi="Calibri" w:cs="Calibri"/>
+          <w:sz w:val="22"/>
+          <w:szCs w:val="22"/>
+        </w:rPr>
+        <w:t xml:space="preserve">, CGPA: </w:t>
+      </w:r>
+      <w:r>
+        <w:rPr>
+          <w:rFonts w:ascii="Calibri" w:eastAsia="Calibri" w:hAnsi="Calibri" w:cs="Calibri"/>
+          <w:b/>
+          <w:i/>
+          <w:sz w:val="22"/>
+          <w:szCs w:val="22"/>
+        </w:rPr>
+        <w:t>7.0</w:t>
       </w:r>
     </w:p>
     <w:p>
       <w:pPr>
-        <w:pStyle w:val="normal0"/>
+        <w:pStyle w:val="Normal1"/>
         <w:numPr>
           <w:ilvl w:val="0"/>
           <w:numId w:val="7"/>
@@ -545,7 +813,42 @@
           <w:sz w:val="22"/>
           <w:szCs w:val="22"/>
         </w:rPr>
-        <w:t xml:space="preserve"> utility to extract and analyze </w:t>
+        <w:t xml:space="preserve"> utility to extract and </w:t>
+      </w:r>
+      <w:r>
+        <w:rPr>
+          <w:rFonts w:ascii="Calibri" w:hAnsi="Calibri" w:cs="Calibri"/>
+          <w:noProof/>
+          <w:sz w:val="22"/>
+          <w:szCs w:val="22"/>
+        </w:rPr>
+        <w:t>analy</w:t>
+      </w:r>
+      <w:r>
+        <w:rPr>
+          <w:rFonts w:ascii="Calibri" w:hAnsi="Calibri" w:cs="Calibri"/>
+          <w:noProof/>
+          <w:sz w:val="22"/>
+          <w:szCs w:val="22"/>
+        </w:rPr>
+        <w:t>z</w:t>
+      </w:r>
+      <w:r>
+        <w:rPr>
+          <w:rFonts w:ascii="Calibri" w:hAnsi="Calibri" w:cs="Calibri"/>
+          <w:noProof/>
+          <w:sz w:val="22"/>
+          <w:szCs w:val="22"/>
+        </w:rPr>
+        <w:t>e</w:t>
+      </w:r>
+      <w:r>
+        <w:rPr>
+          <w:rFonts w:ascii="Calibri" w:hAnsi="Calibri" w:cs="Calibri"/>
+          <w:sz w:val="22"/>
+          <w:szCs w:val="22"/>
+        </w:rPr>
+        <w:t xml:space="preserve"> </w:t>
       </w:r>
       <w:r>
         <w:rPr>
@@ -602,10 +905,31 @@
         <w:rPr>
           <w:rFonts w:ascii="Calibri" w:hAnsi="Calibri" w:cs="Calibri"/>
           <w:b/>
-          <w:sz w:val="22"/>
-          <w:szCs w:val="22"/>
-        </w:rPr>
-        <w:t>MapReduce</w:t>
+          <w:noProof/>
+          <w:sz w:val="22"/>
+          <w:szCs w:val="22"/>
+        </w:rPr>
+        <w:t>Map</w:t>
+      </w:r>
+      <w:r>
+        <w:rPr>
+          <w:rFonts w:ascii="Calibri" w:hAnsi="Calibri" w:cs="Calibri"/>
+          <w:b/>
+          <w:noProof/>
+          <w:sz w:val="22"/>
+          <w:szCs w:val="22"/>
+        </w:rPr>
+        <w:t>-</w:t>
+      </w:r>
+      <w:r>
+        <w:rPr>
+          <w:rFonts w:ascii="Calibri" w:hAnsi="Calibri" w:cs="Calibri"/>
+          <w:b/>
+          <w:noProof/>
+          <w:sz w:val="22"/>
+          <w:szCs w:val="22"/>
+        </w:rPr>
+        <w:t>Reduce</w:t>
       </w:r>
       <w:r>
         <w:rPr>
@@ -618,7 +942,7 @@
     </w:p>
     <w:p>
       <w:pPr>
-        <w:pStyle w:val="normal0"/>
+        <w:pStyle w:val="Normal1"/>
         <w:numPr>
           <w:ilvl w:val="0"/>
           <w:numId w:val="7"/>
@@ -658,6 +982,7 @@
         </w:rPr>
         <w:t xml:space="preserve"> and </w:t>
       </w:r>
+      <w:proofErr w:type="spellStart"/>
       <w:r>
         <w:rPr>
           <w:rFonts w:ascii="Calibri" w:eastAsia="Calibri" w:hAnsi="Calibri" w:cs="Calibri"/>
@@ -667,6 +992,7 @@
         </w:rPr>
         <w:t>MariaDB</w:t>
       </w:r>
+      <w:proofErr w:type="spellEnd"/>
       <w:r>
         <w:rPr>
           <w:rFonts w:ascii="Calibri" w:eastAsia="Calibri" w:hAnsi="Calibri" w:cs="Calibri"/>
@@ -678,7 +1004,7 @@
     </w:p>
     <w:p>
       <w:pPr>
-        <w:pStyle w:val="normal0"/>
+        <w:pStyle w:val="Normal1"/>
         <w:numPr>
           <w:ilvl w:val="0"/>
           <w:numId w:val="7"/>
@@ -781,8 +1107,6 @@
           <w:rFonts w:ascii="Calibri" w:hAnsi="Calibri" w:cs="Calibri"/>
         </w:rPr>
       </w:pPr>
-      <w:bookmarkStart w:id="6" w:name="h.vh95wa35gep2" w:colFirst="0" w:colLast="0"/>
-      <w:bookmarkEnd w:id="6"/>
       <w:r>
         <w:rPr>
           <w:rFonts w:ascii="Calibri" w:eastAsia="Calibri" w:hAnsi="Calibri" w:cs="Calibri"/>
@@ -798,43 +1122,69 @@
           <w:sz w:val="24"/>
           <w:szCs w:val="24"/>
         </w:rPr>
-        <w:t xml:space="preserve"> - DAV Model School, Durgapur</w:t>
+        <w:t xml:space="preserve"> - </w:t>
+      </w:r>
+      <w:r>
+        <w:rPr>
+          <w:rFonts w:ascii="Calibri" w:eastAsia="Calibri" w:hAnsi="Calibri" w:cs="Calibri"/>
+          <w:b w:val="0"/>
+          <w:sz w:val="24"/>
+          <w:szCs w:val="24"/>
+        </w:rPr>
+        <w:t>DAV Model School</w:t>
+      </w:r>
+      <w:r>
+        <w:rPr>
+          <w:rFonts w:ascii="Calibri" w:eastAsia="Calibri" w:hAnsi="Calibri" w:cs="Calibri"/>
+          <w:b w:val="0"/>
+          <w:sz w:val="24"/>
+          <w:szCs w:val="24"/>
+        </w:rPr>
+        <w:t>, Durgapur</w:t>
       </w:r>
     </w:p>
     <w:p>
       <w:pPr>
-        <w:pStyle w:val="normal0"/>
+        <w:pStyle w:val="Heading2"/>
         <w:spacing w:before="0" w:line="240" w:lineRule="auto"/>
+        <w:contextualSpacing w:val="0"/>
         <w:jc w:val="both"/>
         <w:rPr>
-          <w:rFonts w:ascii="Calibri" w:hAnsi="Calibri" w:cs="Calibri"/>
-        </w:rPr>
-      </w:pPr>
-      <w:r>
-        <w:rPr>
-          <w:rFonts w:ascii="Calibri" w:eastAsia="Calibri" w:hAnsi="Calibri" w:cs="Calibri"/>
-          <w:sz w:val="22"/>
-          <w:szCs w:val="22"/>
-        </w:rPr>
-        <w:t xml:space="preserve">All India Senior School Certificate Examination, </w:t>
-      </w:r>
-      <w:r>
-        <w:rPr>
-          <w:rFonts w:ascii="Calibri" w:eastAsia="Calibri" w:hAnsi="Calibri" w:cs="Calibri"/>
-          <w:b/>
-          <w:sz w:val="22"/>
-          <w:szCs w:val="22"/>
-        </w:rPr>
-        <w:t>Science with Computer Science</w:t>
-      </w:r>
-      <w:r>
-        <w:rPr>
-          <w:rFonts w:ascii="Calibri" w:eastAsia="Calibri" w:hAnsi="Calibri" w:cs="Calibri"/>
-          <w:sz w:val="22"/>
-          <w:szCs w:val="22"/>
-        </w:rPr>
-        <w:t xml:space="preserve"> - 89%.</w:t>
-      </w:r>
+          <w:rFonts w:ascii="Calibri" w:eastAsia="Calibri" w:hAnsi="Calibri" w:cs="Calibri"/>
+          <w:b/>
+          <w:i/>
+          <w:sz w:val="22"/>
+          <w:szCs w:val="22"/>
+        </w:rPr>
+      </w:pPr>
+      <w:r>
+        <w:rPr>
+          <w:rFonts w:ascii="Calibri" w:eastAsia="Calibri" w:hAnsi="Calibri" w:cs="Calibri"/>
+          <w:sz w:val="22"/>
+          <w:szCs w:val="22"/>
+        </w:rPr>
+        <w:t>All India Senior School Certificate Examination, Science with Computer Science</w:t>
+      </w:r>
+      <w:r>
+        <w:rPr>
+          <w:rFonts w:ascii="Calibri" w:eastAsia="Calibri" w:hAnsi="Calibri" w:cs="Calibri"/>
+          <w:sz w:val="22"/>
+          <w:szCs w:val="22"/>
+        </w:rPr>
+        <w:t xml:space="preserve">: </w:t>
+      </w:r>
+      <w:r>
+        <w:rPr>
+          <w:rFonts w:ascii="Calibri" w:eastAsia="Calibri" w:hAnsi="Calibri" w:cs="Calibri"/>
+          <w:b/>
+          <w:i/>
+          <w:sz w:val="22"/>
+          <w:szCs w:val="22"/>
+        </w:rPr>
+        <w:t>89%</w:t>
+      </w:r>
+      <w:bookmarkStart w:id="6" w:name="h.vh95wa35gep2" w:colFirst="0" w:colLast="0"/>
+      <w:bookmarkEnd w:id="6"/>
     </w:p>
     <w:p>
       <w:pPr>
@@ -847,15 +1197,21 @@
           <w:rFonts w:ascii="Calibri" w:hAnsi="Calibri" w:cs="Calibri"/>
         </w:rPr>
       </w:pPr>
-      <w:bookmarkStart w:id="7" w:name="h.bulny1crgp89" w:colFirst="0" w:colLast="0"/>
-      <w:bookmarkEnd w:id="7"/>
       <w:r>
         <w:rPr>
           <w:rFonts w:ascii="Calibri" w:eastAsia="Calibri" w:hAnsi="Calibri" w:cs="Calibri"/>
           <w:sz w:val="24"/>
           <w:szCs w:val="24"/>
         </w:rPr>
-        <w:t>AISSE 2008, CBSE 10</w:t>
+        <w:t>AISS</w:t>
+      </w:r>
+      <w:r>
+        <w:rPr>
+          <w:rFonts w:ascii="Calibri" w:eastAsia="Calibri" w:hAnsi="Calibri" w:cs="Calibri"/>
+          <w:sz w:val="24"/>
+          <w:szCs w:val="24"/>
+        </w:rPr>
+        <w:t>CE 2008, CBSE 10</w:t>
       </w:r>
       <w:r>
         <w:rPr>
@@ -864,13 +1220,61 @@
           <w:sz w:val="24"/>
           <w:szCs w:val="24"/>
         </w:rPr>
-        <w:t xml:space="preserve"> - DAV Public School, Midnapore</w:t>
-      </w:r>
+        <w:t xml:space="preserve"> </w:t>
+      </w:r>
+      <w:r>
+        <w:rPr>
+          <w:rFonts w:ascii="Calibri" w:eastAsia="Calibri" w:hAnsi="Calibri" w:cs="Calibri"/>
+          <w:b w:val="0"/>
+          <w:sz w:val="24"/>
+          <w:szCs w:val="24"/>
+        </w:rPr>
+        <w:t>–</w:t>
+      </w:r>
+      <w:r>
+        <w:rPr>
+          <w:rFonts w:ascii="Calibri" w:eastAsia="Calibri" w:hAnsi="Calibri" w:cs="Calibri"/>
+          <w:b w:val="0"/>
+          <w:sz w:val="24"/>
+          <w:szCs w:val="24"/>
+        </w:rPr>
+        <w:t xml:space="preserve"> </w:t>
+      </w:r>
+      <w:r>
+        <w:rPr>
+          <w:rFonts w:ascii="Calibri" w:eastAsia="Calibri" w:hAnsi="Calibri" w:cs="Calibri"/>
+          <w:b w:val="0"/>
+          <w:sz w:val="24"/>
+          <w:szCs w:val="24"/>
+        </w:rPr>
+        <w:t>DAV Public</w:t>
+      </w:r>
+      <w:r>
+        <w:rPr>
+          <w:rFonts w:ascii="Calibri" w:eastAsia="Calibri" w:hAnsi="Calibri" w:cs="Calibri"/>
+          <w:b w:val="0"/>
+          <w:sz w:val="24"/>
+          <w:szCs w:val="24"/>
+        </w:rPr>
+        <w:t xml:space="preserve"> School, </w:t>
+      </w:r>
+      <w:proofErr w:type="spellStart"/>
+      <w:r>
+        <w:rPr>
+          <w:rFonts w:ascii="Calibri" w:eastAsia="Calibri" w:hAnsi="Calibri" w:cs="Calibri"/>
+          <w:b w:val="0"/>
+          <w:sz w:val="24"/>
+          <w:szCs w:val="24"/>
+        </w:rPr>
+        <w:t>Midnapore</w:t>
+      </w:r>
+      <w:proofErr w:type="spellEnd"/>
     </w:p>
     <w:p>
       <w:pPr>
-        <w:pStyle w:val="normal0"/>
+        <w:pStyle w:val="Heading2"/>
         <w:spacing w:before="0" w:line="240" w:lineRule="auto"/>
+        <w:contextualSpacing w:val="0"/>
         <w:jc w:val="both"/>
         <w:rPr>
           <w:rFonts w:ascii="Calibri" w:hAnsi="Calibri" w:cs="Calibri"/>
@@ -882,8 +1286,36 @@
           <w:sz w:val="22"/>
           <w:szCs w:val="22"/>
         </w:rPr>
-        <w:t>All India Senior School Examination, Board - 88.4%.</w:t>
-      </w:r>
+        <w:t>All</w:t>
+      </w:r>
+      <w:r>
+        <w:rPr>
+          <w:rFonts w:ascii="Calibri" w:eastAsia="Calibri" w:hAnsi="Calibri" w:cs="Calibri"/>
+          <w:sz w:val="22"/>
+          <w:szCs w:val="22"/>
+        </w:rPr>
+        <w:t xml:space="preserve"> India Senior School</w:t>
+      </w:r>
+      <w:r>
+        <w:rPr>
+          <w:rFonts w:ascii="Calibri" w:eastAsia="Calibri" w:hAnsi="Calibri" w:cs="Calibri"/>
+          <w:sz w:val="22"/>
+          <w:szCs w:val="22"/>
+        </w:rPr>
+        <w:t xml:space="preserve"> Examination: </w:t>
+      </w:r>
+      <w:r>
+        <w:rPr>
+          <w:rFonts w:ascii="Calibri" w:eastAsia="Calibri" w:hAnsi="Calibri" w:cs="Calibri"/>
+          <w:b/>
+          <w:i/>
+          <w:sz w:val="22"/>
+          <w:szCs w:val="22"/>
+        </w:rPr>
+        <w:t>88.4%</w:t>
+      </w:r>
+      <w:bookmarkStart w:id="7" w:name="h.bulny1crgp89" w:colFirst="0" w:colLast="0"/>
+      <w:bookmarkEnd w:id="7"/>
     </w:p>
     <w:p>
       <w:pPr>
@@ -926,23 +1358,7 @@
           <w:sz w:val="24"/>
           <w:szCs w:val="24"/>
         </w:rPr>
-        <w:t>Microsoft India Development Centre</w:t>
-      </w:r>
-      <w:r>
-        <w:rPr>
-          <w:rFonts w:ascii="Calibri" w:eastAsia="Calibri" w:hAnsi="Calibri" w:cs="Calibri"/>
-          <w:sz w:val="24"/>
-          <w:szCs w:val="24"/>
-        </w:rPr>
-        <w:t xml:space="preserve">, </w:t>
-      </w:r>
-      <w:r>
-        <w:rPr>
-          <w:rFonts w:ascii="Calibri" w:eastAsia="Calibri" w:hAnsi="Calibri" w:cs="Calibri"/>
-          <w:sz w:val="24"/>
-          <w:szCs w:val="24"/>
-        </w:rPr>
-        <w:t>Hyderabad</w:t>
+        <w:t>Microsoft India Development Centre, Hyderabad</w:t>
       </w:r>
       <w:r>
         <w:rPr>
@@ -951,25 +1367,7 @@
           <w:sz w:val="24"/>
           <w:szCs w:val="24"/>
         </w:rPr>
-        <w:t xml:space="preserve"> </w:t>
-      </w:r>
-      <w:r>
-        <w:rPr>
-          <w:rFonts w:ascii="Calibri" w:eastAsia="Calibri" w:hAnsi="Calibri" w:cs="Calibri"/>
-          <w:b w:val="0"/>
-          <w:sz w:val="24"/>
-          <w:szCs w:val="24"/>
-        </w:rPr>
-        <w:t>– Machine Learning</w:t>
-      </w:r>
-      <w:r>
-        <w:rPr>
-          <w:rFonts w:ascii="Calibri" w:eastAsia="Calibri" w:hAnsi="Calibri" w:cs="Calibri"/>
-          <w:b w:val="0"/>
-          <w:sz w:val="24"/>
-          <w:szCs w:val="24"/>
-        </w:rPr>
-        <w:t xml:space="preserve"> Intern</w:t>
+        <w:t xml:space="preserve"> – Machine Learning Intern</w:t>
       </w:r>
       <w:r>
         <w:rPr>
@@ -1020,16 +1418,21 @@
     </w:p>
     <w:p>
       <w:pPr>
-        <w:pStyle w:val="normal0"/>
+        <w:pStyle w:val="Normal1"/>
         <w:numPr>
           <w:ilvl w:val="0"/>
           <w:numId w:val="11"/>
         </w:numPr>
-        <w:spacing w:before="120" w:line="20" w:lineRule="atLeast"/>
-        <w:ind w:left="714" w:hanging="357"/>
-      </w:pPr>
-      <w:r>
-        <w:rPr>
+        <w:spacing w:before="120" w:line="276" w:lineRule="auto"/>
+        <w:contextualSpacing/>
+        <w:jc w:val="both"/>
+        <w:rPr>
+          <w:rFonts w:ascii="Calibri" w:hAnsi="Calibri" w:cs="Calibri"/>
+        </w:rPr>
+      </w:pPr>
+      <w:r>
+        <w:rPr>
+          <w:rFonts w:ascii="Calibri" w:hAnsi="Calibri" w:cs="Calibri"/>
           <w:b/>
           <w:sz w:val="22"/>
           <w:szCs w:val="22"/>
@@ -1038,6 +1441,7 @@
       </w:r>
       <w:r>
         <w:rPr>
+          <w:rFonts w:ascii="Calibri" w:hAnsi="Calibri" w:cs="Calibri"/>
           <w:sz w:val="22"/>
           <w:szCs w:val="22"/>
         </w:rPr>
@@ -1046,15 +1450,21 @@
     </w:p>
     <w:p>
       <w:pPr>
-        <w:pStyle w:val="normal0"/>
+        <w:pStyle w:val="Normal1"/>
         <w:numPr>
           <w:ilvl w:val="0"/>
           <w:numId w:val="11"/>
         </w:numPr>
-        <w:spacing w:before="120" w:line="20" w:lineRule="atLeast"/>
-      </w:pPr>
-      <w:r>
-        <w:rPr>
+        <w:spacing w:before="120" w:line="276" w:lineRule="auto"/>
+        <w:contextualSpacing/>
+        <w:jc w:val="both"/>
+        <w:rPr>
+          <w:rFonts w:ascii="Calibri" w:hAnsi="Calibri" w:cs="Calibri"/>
+        </w:rPr>
+      </w:pPr>
+      <w:r>
+        <w:rPr>
+          <w:rFonts w:ascii="Calibri" w:hAnsi="Calibri" w:cs="Calibri"/>
           <w:sz w:val="22"/>
           <w:szCs w:val="22"/>
         </w:rPr>
@@ -1062,6 +1472,7 @@
       </w:r>
       <w:r>
         <w:rPr>
+          <w:rFonts w:ascii="Calibri" w:hAnsi="Calibri" w:cs="Calibri"/>
           <w:b/>
           <w:sz w:val="22"/>
           <w:szCs w:val="22"/>
@@ -1070,6 +1481,7 @@
       </w:r>
       <w:r>
         <w:rPr>
+          <w:rFonts w:ascii="Calibri" w:hAnsi="Calibri" w:cs="Calibri"/>
           <w:sz w:val="22"/>
           <w:szCs w:val="22"/>
         </w:rPr>
@@ -1077,6 +1489,7 @@
       </w:r>
       <w:r>
         <w:rPr>
+          <w:rFonts w:ascii="Calibri" w:hAnsi="Calibri" w:cs="Calibri"/>
           <w:b/>
           <w:sz w:val="22"/>
           <w:szCs w:val="22"/>
@@ -1085,6 +1498,7 @@
       </w:r>
       <w:r>
         <w:rPr>
+          <w:rFonts w:ascii="Calibri" w:hAnsi="Calibri" w:cs="Calibri"/>
           <w:sz w:val="22"/>
           <w:szCs w:val="22"/>
         </w:rPr>
@@ -1092,6 +1506,7 @@
       </w:r>
       <w:r>
         <w:rPr>
+          <w:rFonts w:ascii="Calibri" w:hAnsi="Calibri" w:cs="Calibri"/>
           <w:sz w:val="22"/>
           <w:szCs w:val="22"/>
         </w:rPr>
@@ -1099,6 +1514,7 @@
       </w:r>
       <w:r>
         <w:rPr>
+          <w:rFonts w:ascii="Calibri" w:hAnsi="Calibri" w:cs="Calibri"/>
           <w:b/>
           <w:sz w:val="22"/>
           <w:szCs w:val="22"/>
@@ -1107,6 +1523,7 @@
       </w:r>
       <w:r>
         <w:rPr>
+          <w:rFonts w:ascii="Calibri" w:hAnsi="Calibri" w:cs="Calibri"/>
           <w:sz w:val="22"/>
           <w:szCs w:val="22"/>
         </w:rPr>
@@ -1114,6 +1531,7 @@
       </w:r>
       <w:r>
         <w:rPr>
+          <w:rFonts w:ascii="Calibri" w:hAnsi="Calibri" w:cs="Calibri"/>
           <w:sz w:val="22"/>
           <w:szCs w:val="22"/>
         </w:rPr>
@@ -1121,6 +1539,7 @@
       </w:r>
       <w:r>
         <w:rPr>
+          <w:rFonts w:ascii="Calibri" w:hAnsi="Calibri" w:cs="Calibri"/>
           <w:sz w:val="22"/>
           <w:szCs w:val="22"/>
         </w:rPr>
@@ -1146,8 +1565,18 @@
           <w:sz w:val="24"/>
           <w:szCs w:val="24"/>
         </w:rPr>
-        <w:t>National Digital Library, IIT Kharagpur</w:t>
-      </w:r>
+        <w:t xml:space="preserve">National Digital Library, IIT </w:t>
+      </w:r>
+      <w:proofErr w:type="spellStart"/>
+      <w:r>
+        <w:rPr>
+          <w:rFonts w:ascii="Calibri" w:eastAsia="Calibri" w:hAnsi="Calibri" w:cs="Calibri"/>
+          <w:sz w:val="24"/>
+          <w:szCs w:val="24"/>
+        </w:rPr>
+        <w:t>Kharagpur</w:t>
+      </w:r>
+      <w:proofErr w:type="spellEnd"/>
       <w:r>
         <w:rPr>
           <w:rFonts w:ascii="Calibri" w:eastAsia="Calibri" w:hAnsi="Calibri" w:cs="Calibri"/>
@@ -1155,7 +1584,29 @@
           <w:sz w:val="24"/>
           <w:szCs w:val="24"/>
         </w:rPr>
-        <w:t xml:space="preserve"> - Project Student, B.Tech Project</w:t>
+        <w:t xml:space="preserve"> - Project Student, </w:t>
+      </w:r>
+      <w:proofErr w:type="spellStart"/>
+      <w:proofErr w:type="gramStart"/>
+      <w:r>
+        <w:rPr>
+          <w:rFonts w:ascii="Calibri" w:eastAsia="Calibri" w:hAnsi="Calibri" w:cs="Calibri"/>
+          <w:b w:val="0"/>
+          <w:sz w:val="24"/>
+          <w:szCs w:val="24"/>
+        </w:rPr>
+        <w:t>B.Tech</w:t>
+      </w:r>
+      <w:proofErr w:type="spellEnd"/>
+      <w:proofErr w:type="gramEnd"/>
+      <w:r>
+        <w:rPr>
+          <w:rFonts w:ascii="Calibri" w:eastAsia="Calibri" w:hAnsi="Calibri" w:cs="Calibri"/>
+          <w:b w:val="0"/>
+          <w:sz w:val="24"/>
+          <w:szCs w:val="24"/>
+        </w:rPr>
+        <w:t xml:space="preserve"> Project</w:t>
       </w:r>
     </w:p>
     <w:p>
@@ -1176,20 +1627,12 @@
           <w:sz w:val="22"/>
           <w:szCs w:val="22"/>
         </w:rPr>
-        <w:t>FEBRUARY 2015 - NOV</w:t>
-      </w:r>
-      <w:r>
-        <w:rPr>
-          <w:rFonts w:ascii="Calibri" w:eastAsia="Calibri" w:hAnsi="Calibri" w:cs="Calibri"/>
-          <w:sz w:val="22"/>
-          <w:szCs w:val="22"/>
-        </w:rPr>
-        <w:t>EMBER 2016</w:t>
+        <w:t>FEBRUARY 2015 - NOVEMBER 2016</w:t>
       </w:r>
     </w:p>
     <w:p>
       <w:pPr>
-        <w:pStyle w:val="normal0"/>
+        <w:pStyle w:val="Normal1"/>
         <w:numPr>
           <w:ilvl w:val="0"/>
           <w:numId w:val="2"/>
@@ -1207,6 +1650,7 @@
         <w:rPr>
           <w:rFonts w:ascii="Calibri" w:eastAsia="Calibri" w:hAnsi="Calibri" w:cs="Calibri"/>
           <w:b/>
+          <w:noProof/>
           <w:sz w:val="22"/>
           <w:szCs w:val="22"/>
         </w:rPr>
@@ -1218,6 +1662,14 @@
           <w:sz w:val="22"/>
           <w:szCs w:val="22"/>
         </w:rPr>
+        <w:t xml:space="preserve"> upcoming sister web portal</w:t>
+      </w:r>
+      <w:r>
+        <w:rPr>
+          <w:rFonts w:ascii="Calibri" w:eastAsia="Calibri" w:hAnsi="Calibri" w:cs="Calibri"/>
+          <w:sz w:val="22"/>
+          <w:szCs w:val="22"/>
+        </w:rPr>
         <w:t xml:space="preserve"> prototype</w:t>
       </w:r>
       <w:r>
@@ -1226,36 +1678,29 @@
           <w:sz w:val="22"/>
           <w:szCs w:val="22"/>
         </w:rPr>
-        <w:t xml:space="preserve"> for upcoming</w:t>
-      </w:r>
-      <w:r>
-        <w:rPr>
-          <w:rFonts w:ascii="Calibri" w:eastAsia="Calibri" w:hAnsi="Calibri" w:cs="Calibri"/>
-          <w:sz w:val="22"/>
-          <w:szCs w:val="22"/>
-        </w:rPr>
-        <w:t xml:space="preserve"> sister web portal</w:t>
-      </w:r>
-      <w:r>
-        <w:rPr>
-          <w:rFonts w:ascii="Calibri" w:eastAsia="Calibri" w:hAnsi="Calibri" w:cs="Calibri"/>
-          <w:sz w:val="22"/>
-          <w:szCs w:val="22"/>
-        </w:rPr>
-        <w:t>, with active feedback from mentor,</w:t>
-      </w:r>
-      <w:r>
-        <w:rPr>
-          <w:rFonts w:ascii="Calibri" w:eastAsia="Calibri" w:hAnsi="Calibri" w:cs="Calibri"/>
-          <w:sz w:val="22"/>
-          <w:szCs w:val="22"/>
-        </w:rPr>
-        <w:t xml:space="preserve"> for searching and accessing yesteryear Question Papers of Board Exams and Entrance Examinations, single-handedly.</w:t>
+        <w:t xml:space="preserve">, with active feedback from </w:t>
+      </w:r>
+      <w:r>
+        <w:rPr>
+          <w:rFonts w:ascii="Calibri" w:eastAsia="Calibri" w:hAnsi="Calibri" w:cs="Calibri"/>
+          <w:noProof/>
+          <w:sz w:val="22"/>
+          <w:szCs w:val="22"/>
+        </w:rPr>
+        <w:t>supervisor</w:t>
+      </w:r>
+      <w:r>
+        <w:rPr>
+          <w:rFonts w:ascii="Calibri" w:eastAsia="Calibri" w:hAnsi="Calibri" w:cs="Calibri"/>
+          <w:sz w:val="22"/>
+          <w:szCs w:val="22"/>
+        </w:rPr>
+        <w:t>, for searching and accessing yesteryear Question Papers of Board Exams and Entrance Examinations, single-handedly.</w:t>
       </w:r>
     </w:p>
     <w:p>
       <w:pPr>
-        <w:pStyle w:val="normal0"/>
+        <w:pStyle w:val="Normal1"/>
         <w:numPr>
           <w:ilvl w:val="1"/>
           <w:numId w:val="2"/>
@@ -1295,6 +1740,7 @@
         </w:rPr>
         <w:t xml:space="preserve"> and </w:t>
       </w:r>
+      <w:proofErr w:type="spellStart"/>
       <w:r>
         <w:rPr>
           <w:rFonts w:ascii="Calibri" w:eastAsia="Calibri" w:hAnsi="Calibri" w:cs="Calibri"/>
@@ -1304,6 +1750,7 @@
         </w:rPr>
         <w:t>MariaDB</w:t>
       </w:r>
+      <w:proofErr w:type="spellEnd"/>
       <w:r>
         <w:rPr>
           <w:rFonts w:ascii="Calibri" w:eastAsia="Calibri" w:hAnsi="Calibri" w:cs="Calibri"/>
@@ -1315,7 +1762,7 @@
     </w:p>
     <w:p>
       <w:pPr>
-        <w:pStyle w:val="normal0"/>
+        <w:pStyle w:val="Normal1"/>
         <w:numPr>
           <w:ilvl w:val="1"/>
           <w:numId w:val="2"/>
@@ -1336,7 +1783,25 @@
           <w:sz w:val="22"/>
           <w:szCs w:val="22"/>
         </w:rPr>
-        <w:t xml:space="preserve">Accessed DSpace content repository using </w:t>
+        <w:t xml:space="preserve">Accessed </w:t>
+      </w:r>
+      <w:proofErr w:type="spellStart"/>
+      <w:r>
+        <w:rPr>
+          <w:rFonts w:ascii="Calibri" w:eastAsia="Calibri" w:hAnsi="Calibri" w:cs="Calibri"/>
+          <w:sz w:val="22"/>
+          <w:szCs w:val="22"/>
+        </w:rPr>
+        <w:t>DSpace</w:t>
+      </w:r>
+      <w:proofErr w:type="spellEnd"/>
+      <w:r>
+        <w:rPr>
+          <w:rFonts w:ascii="Calibri" w:eastAsia="Calibri" w:hAnsi="Calibri" w:cs="Calibri"/>
+          <w:sz w:val="22"/>
+          <w:szCs w:val="22"/>
+        </w:rPr>
+        <w:t xml:space="preserve"> content repository using </w:t>
       </w:r>
       <w:r>
         <w:rPr>
@@ -1353,12 +1818,159 @@
           <w:sz w:val="22"/>
           <w:szCs w:val="22"/>
         </w:rPr>
-        <w:t xml:space="preserve"> Api for content and search results.</w:t>
+        <w:t xml:space="preserve"> </w:t>
+      </w:r>
+      <w:r>
+        <w:rPr>
+          <w:rFonts w:ascii="Calibri" w:eastAsia="Calibri" w:hAnsi="Calibri" w:cs="Calibri"/>
+          <w:noProof/>
+          <w:sz w:val="22"/>
+          <w:szCs w:val="22"/>
+        </w:rPr>
+        <w:t>API</w:t>
+      </w:r>
+      <w:r>
+        <w:rPr>
+          <w:rFonts w:ascii="Calibri" w:eastAsia="Calibri" w:hAnsi="Calibri" w:cs="Calibri"/>
+          <w:sz w:val="22"/>
+          <w:szCs w:val="22"/>
+        </w:rPr>
+        <w:t xml:space="preserve"> for content and search results.</w:t>
       </w:r>
     </w:p>
     <w:p>
       <w:pPr>
-        <w:pStyle w:val="normal0"/>
+        <w:pStyle w:val="Normal1"/>
+        <w:numPr>
+          <w:ilvl w:val="0"/>
+          <w:numId w:val="2"/>
+        </w:numPr>
+        <w:spacing w:before="120" w:line="240" w:lineRule="auto"/>
+        <w:ind w:hanging="360"/>
+        <w:contextualSpacing/>
+        <w:jc w:val="both"/>
+        <w:rPr>
+          <w:rFonts w:ascii="Calibri" w:eastAsia="Calibri" w:hAnsi="Calibri" w:cs="Calibri"/>
+          <w:sz w:val="22"/>
+          <w:szCs w:val="22"/>
+        </w:rPr>
+      </w:pPr>
+      <w:r>
+        <w:rPr>
+          <w:rFonts w:ascii="Calibri" w:eastAsia="Calibri" w:hAnsi="Calibri" w:cs="Calibri"/>
+          <w:b/>
+          <w:sz w:val="22"/>
+          <w:szCs w:val="22"/>
+        </w:rPr>
+        <w:t>Automated</w:t>
+      </w:r>
+      <w:r>
+        <w:rPr>
+          <w:rFonts w:ascii="Calibri" w:eastAsia="Calibri" w:hAnsi="Calibri" w:cs="Calibri"/>
+          <w:sz w:val="22"/>
+          <w:szCs w:val="22"/>
+        </w:rPr>
+        <w:t xml:space="preserve"> metadata creation for indexing ne</w:t>
+      </w:r>
+      <w:r>
+        <w:rPr>
+          <w:rFonts w:ascii="Calibri" w:eastAsia="Calibri" w:hAnsi="Calibri" w:cs="Calibri"/>
+          <w:sz w:val="22"/>
+          <w:szCs w:val="22"/>
+        </w:rPr>
+        <w:t>w educative content files in a</w:t>
+      </w:r>
+      <w:r>
+        <w:rPr>
+          <w:rFonts w:ascii="Calibri" w:eastAsia="Calibri" w:hAnsi="Calibri" w:cs="Calibri"/>
+          <w:sz w:val="22"/>
+          <w:szCs w:val="22"/>
+        </w:rPr>
+        <w:t xml:space="preserve"> Digital Library using </w:t>
+      </w:r>
+      <w:r>
+        <w:rPr>
+          <w:rFonts w:ascii="Calibri" w:eastAsia="Calibri" w:hAnsi="Calibri" w:cs="Calibri"/>
+          <w:b/>
+          <w:sz w:val="22"/>
+          <w:szCs w:val="22"/>
+        </w:rPr>
+        <w:t>Python Information Retrieval</w:t>
+      </w:r>
+      <w:r>
+        <w:rPr>
+          <w:rFonts w:ascii="Calibri" w:eastAsia="Calibri" w:hAnsi="Calibri" w:cs="Calibri"/>
+          <w:sz w:val="22"/>
+          <w:szCs w:val="22"/>
+        </w:rPr>
+        <w:t xml:space="preserve"> program making use of </w:t>
+      </w:r>
+      <w:r>
+        <w:rPr>
+          <w:rFonts w:ascii="Calibri" w:eastAsia="Calibri" w:hAnsi="Calibri" w:cs="Calibri"/>
+          <w:b/>
+          <w:sz w:val="22"/>
+          <w:szCs w:val="22"/>
+        </w:rPr>
+        <w:t>Open-source</w:t>
+      </w:r>
+      <w:r>
+        <w:rPr>
+          <w:rFonts w:ascii="Calibri" w:eastAsia="Calibri" w:hAnsi="Calibri" w:cs="Calibri"/>
+          <w:sz w:val="22"/>
+          <w:szCs w:val="22"/>
+        </w:rPr>
+        <w:t xml:space="preserve"> Python librarie</w:t>
+      </w:r>
+      <w:r>
+        <w:rPr>
+          <w:rFonts w:ascii="Calibri" w:eastAsia="Calibri" w:hAnsi="Calibri" w:cs="Calibri"/>
+          <w:sz w:val="22"/>
+          <w:szCs w:val="22"/>
+        </w:rPr>
+        <w:t xml:space="preserve">s like </w:t>
+      </w:r>
+      <w:r>
+        <w:rPr>
+          <w:rFonts w:ascii="Calibri" w:eastAsia="Calibri" w:hAnsi="Calibri" w:cs="Calibri"/>
+          <w:b/>
+          <w:noProof/>
+          <w:sz w:val="22"/>
+          <w:szCs w:val="22"/>
+        </w:rPr>
+        <w:t>lxml</w:t>
+      </w:r>
+      <w:r>
+        <w:rPr>
+          <w:rFonts w:ascii="Calibri" w:eastAsia="Calibri" w:hAnsi="Calibri" w:cs="Calibri"/>
+          <w:b/>
+          <w:sz w:val="22"/>
+          <w:szCs w:val="22"/>
+        </w:rPr>
+        <w:t xml:space="preserve">, </w:t>
+      </w:r>
+      <w:r>
+        <w:rPr>
+          <w:rFonts w:ascii="Calibri" w:eastAsia="Calibri" w:hAnsi="Calibri" w:cs="Calibri"/>
+          <w:b/>
+          <w:noProof/>
+          <w:sz w:val="22"/>
+          <w:szCs w:val="22"/>
+        </w:rPr>
+        <w:t>ebooklib</w:t>
+      </w:r>
+      <w:r>
+        <w:rPr>
+          <w:rFonts w:ascii="Calibri" w:eastAsia="Calibri" w:hAnsi="Calibri" w:cs="Calibri"/>
+          <w:sz w:val="22"/>
+          <w:szCs w:val="22"/>
+        </w:rPr>
+        <w:t>.</w:t>
+      </w:r>
+    </w:p>
+    <w:p>
+      <w:pPr>
+        <w:pStyle w:val="Normal1"/>
         <w:numPr>
           <w:ilvl w:val="0"/>
           <w:numId w:val="2"/>
@@ -1376,75 +1988,6 @@
       <w:r>
         <w:rPr>
           <w:rFonts w:ascii="Calibri" w:eastAsia="Calibri" w:hAnsi="Calibri" w:cs="Calibri"/>
-          <w:b/>
-          <w:sz w:val="22"/>
-          <w:szCs w:val="22"/>
-        </w:rPr>
-        <w:t>Automated</w:t>
-      </w:r>
-      <w:r>
-        <w:rPr>
-          <w:rFonts w:ascii="Calibri" w:eastAsia="Calibri" w:hAnsi="Calibri" w:cs="Calibri"/>
-          <w:sz w:val="22"/>
-          <w:szCs w:val="22"/>
-        </w:rPr>
-        <w:t xml:space="preserve"> metadata creation for indexing new educative content files in the Digital Library using </w:t>
-      </w:r>
-      <w:r>
-        <w:rPr>
-          <w:rFonts w:ascii="Calibri" w:eastAsia="Calibri" w:hAnsi="Calibri" w:cs="Calibri"/>
-          <w:b/>
-          <w:sz w:val="22"/>
-          <w:szCs w:val="22"/>
-        </w:rPr>
-        <w:t>Python Information Retrieval</w:t>
-      </w:r>
-      <w:r>
-        <w:rPr>
-          <w:rFonts w:ascii="Calibri" w:eastAsia="Calibri" w:hAnsi="Calibri" w:cs="Calibri"/>
-          <w:sz w:val="22"/>
-          <w:szCs w:val="22"/>
-        </w:rPr>
-        <w:t xml:space="preserve"> program making use of </w:t>
-      </w:r>
-      <w:r>
-        <w:rPr>
-          <w:rFonts w:ascii="Calibri" w:eastAsia="Calibri" w:hAnsi="Calibri" w:cs="Calibri"/>
-          <w:b/>
-          <w:sz w:val="22"/>
-          <w:szCs w:val="22"/>
-        </w:rPr>
-        <w:t>Open-source</w:t>
-      </w:r>
-      <w:r>
-        <w:rPr>
-          <w:rFonts w:ascii="Calibri" w:eastAsia="Calibri" w:hAnsi="Calibri" w:cs="Calibri"/>
-          <w:sz w:val="22"/>
-          <w:szCs w:val="22"/>
-        </w:rPr>
-        <w:t xml:space="preserve"> Python modules like lxml, ebooklib.</w:t>
-      </w:r>
-    </w:p>
-    <w:p>
-      <w:pPr>
-        <w:pStyle w:val="normal0"/>
-        <w:numPr>
-          <w:ilvl w:val="0"/>
-          <w:numId w:val="2"/>
-        </w:numPr>
-        <w:spacing w:before="120" w:line="240" w:lineRule="auto"/>
-        <w:ind w:left="714" w:hanging="357"/>
-        <w:contextualSpacing/>
-        <w:jc w:val="both"/>
-        <w:rPr>
-          <w:rFonts w:ascii="Calibri" w:eastAsia="Calibri" w:hAnsi="Calibri" w:cs="Calibri"/>
-          <w:sz w:val="22"/>
-          <w:szCs w:val="22"/>
-        </w:rPr>
-      </w:pPr>
-      <w:r>
-        <w:rPr>
-          <w:rFonts w:ascii="Calibri" w:eastAsia="Calibri" w:hAnsi="Calibri" w:cs="Calibri"/>
           <w:sz w:val="22"/>
           <w:szCs w:val="22"/>
         </w:rPr>
@@ -1465,23 +2008,7 @@
           <w:sz w:val="22"/>
           <w:szCs w:val="22"/>
         </w:rPr>
-        <w:t>of conversion of a</w:t>
-      </w:r>
-      <w:r>
-        <w:rPr>
-          <w:rFonts w:ascii="Calibri" w:eastAsia="Calibri" w:hAnsi="Calibri" w:cs="Calibri"/>
-          <w:sz w:val="22"/>
-          <w:szCs w:val="22"/>
-        </w:rPr>
-        <w:t xml:space="preserve"> large batch of metadata from one format to another</w:t>
-      </w:r>
-      <w:r>
-        <w:rPr>
-          <w:rFonts w:ascii="Calibri" w:eastAsia="Calibri" w:hAnsi="Calibri" w:cs="Calibri"/>
-          <w:sz w:val="22"/>
-          <w:szCs w:val="22"/>
-        </w:rPr>
-        <w:t>.</w:t>
+        <w:t>of conversion of a large batch of metadata from one format to another.</w:t>
       </w:r>
     </w:p>
     <w:p>
@@ -1538,10 +2065,10 @@
     </w:p>
     <w:p>
       <w:pPr>
-        <w:pStyle w:val="normal0"/>
+        <w:pStyle w:val="Normal1"/>
         <w:numPr>
           <w:ilvl w:val="0"/>
-          <w:numId w:val="9"/>
+          <w:numId w:val="13"/>
         </w:numPr>
         <w:spacing w:before="120" w:line="276" w:lineRule="auto"/>
         <w:ind w:right="-30"/>
@@ -1598,12 +2125,28 @@
           <w:sz w:val="22"/>
           <w:szCs w:val="22"/>
         </w:rPr>
-        <w:t xml:space="preserve"> in a 2 member team.</w:t>
+        <w:t xml:space="preserve"> in a </w:t>
+      </w:r>
+      <w:r>
+        <w:rPr>
+          <w:rFonts w:ascii="Calibri" w:eastAsia="Calibri" w:hAnsi="Calibri" w:cs="Calibri"/>
+          <w:sz w:val="22"/>
+          <w:szCs w:val="22"/>
+        </w:rPr>
+        <w:t>2-member</w:t>
+      </w:r>
+      <w:r>
+        <w:rPr>
+          <w:rFonts w:ascii="Calibri" w:eastAsia="Calibri" w:hAnsi="Calibri" w:cs="Calibri"/>
+          <w:sz w:val="22"/>
+          <w:szCs w:val="22"/>
+        </w:rPr>
+        <w:t xml:space="preserve"> team.</w:t>
       </w:r>
     </w:p>
     <w:p>
       <w:pPr>
-        <w:pStyle w:val="normal0"/>
+        <w:pStyle w:val="Normal1"/>
         <w:numPr>
           <w:ilvl w:val="0"/>
           <w:numId w:val="5"/>
@@ -1672,8 +2215,18 @@
           <w:szCs w:val="24"/>
         </w:rPr>
         <w:lastRenderedPageBreak/>
-        <w:t>Autonomous Ground Vehicle Research Group, IIT Kharagpur</w:t>
-      </w:r>
+        <w:t xml:space="preserve">Autonomous Ground Vehicle Research Group, IIT </w:t>
+      </w:r>
+      <w:proofErr w:type="spellStart"/>
+      <w:r>
+        <w:rPr>
+          <w:rFonts w:ascii="Calibri" w:eastAsia="Calibri" w:hAnsi="Calibri" w:cs="Calibri"/>
+          <w:sz w:val="24"/>
+          <w:szCs w:val="24"/>
+        </w:rPr>
+        <w:t>Kharagpur</w:t>
+      </w:r>
+      <w:proofErr w:type="spellEnd"/>
       <w:r>
         <w:rPr>
           <w:rFonts w:ascii="Calibri" w:eastAsia="Calibri" w:hAnsi="Calibri" w:cs="Calibri"/>
@@ -1707,7 +2260,7 @@
     </w:p>
     <w:p>
       <w:pPr>
-        <w:pStyle w:val="normal0"/>
+        <w:pStyle w:val="Normal1"/>
         <w:spacing w:before="120" w:line="240" w:lineRule="auto"/>
         <w:jc w:val="both"/>
         <w:rPr>
@@ -1742,7 +2295,23 @@
           <w:sz w:val="22"/>
           <w:szCs w:val="22"/>
         </w:rPr>
-        <w:t xml:space="preserve"> is </w:t>
+        <w:t xml:space="preserve"> is</w:t>
+      </w:r>
+      <w:r>
+        <w:rPr>
+          <w:rFonts w:ascii="Calibri" w:hAnsi="Calibri" w:cs="Calibri"/>
+          <w:sz w:val="22"/>
+          <w:szCs w:val="22"/>
+        </w:rPr>
+        <w:t xml:space="preserve"> a</w:t>
+      </w:r>
+      <w:r>
+        <w:rPr>
+          <w:rFonts w:ascii="Calibri" w:hAnsi="Calibri" w:cs="Calibri"/>
+          <w:sz w:val="22"/>
+          <w:szCs w:val="22"/>
+        </w:rPr>
+        <w:t xml:space="preserve"> </w:t>
       </w:r>
       <w:r>
         <w:rPr>
@@ -1793,12 +2362,38 @@
           <w:sz w:val="22"/>
           <w:szCs w:val="22"/>
         </w:rPr>
-        <w:t xml:space="preserve"> aimed at building fully operational self-driving car.</w:t>
+        <w:t xml:space="preserve"> aimed at building </w:t>
+      </w:r>
+      <w:r>
+        <w:rPr>
+          <w:rFonts w:ascii="Calibri" w:hAnsi="Calibri" w:cs="Calibri"/>
+          <w:noProof/>
+          <w:sz w:val="22"/>
+          <w:szCs w:val="22"/>
+        </w:rPr>
+        <w:t xml:space="preserve">a </w:t>
+      </w:r>
+      <w:r>
+        <w:rPr>
+          <w:rFonts w:ascii="Calibri" w:hAnsi="Calibri" w:cs="Calibri"/>
+          <w:noProof/>
+          <w:sz w:val="22"/>
+          <w:szCs w:val="22"/>
+        </w:rPr>
+        <w:t>fully</w:t>
+      </w:r>
+      <w:r>
+        <w:rPr>
+          <w:rFonts w:ascii="Calibri" w:hAnsi="Calibri" w:cs="Calibri"/>
+          <w:sz w:val="22"/>
+          <w:szCs w:val="22"/>
+        </w:rPr>
+        <w:t xml:space="preserve"> operational self-driving car.</w:t>
       </w:r>
     </w:p>
     <w:p>
       <w:pPr>
-        <w:pStyle w:val="normal0"/>
+        <w:pStyle w:val="Normal1"/>
         <w:numPr>
           <w:ilvl w:val="0"/>
           <w:numId w:val="3"/>
@@ -1818,7 +2413,31 @@
           <w:sz w:val="22"/>
           <w:szCs w:val="22"/>
         </w:rPr>
-        <w:t xml:space="preserve">Acquainted with various techniques </w:t>
+        <w:t>Acquainted with</w:t>
+      </w:r>
+      <w:r>
+        <w:rPr>
+          <w:rFonts w:ascii="Calibri" w:eastAsia="Calibri" w:hAnsi="Calibri" w:cs="Calibri"/>
+          <w:sz w:val="22"/>
+          <w:szCs w:val="22"/>
+        </w:rPr>
+        <w:t xml:space="preserve"> techniques</w:t>
+      </w:r>
+      <w:r>
+        <w:rPr>
+          <w:rFonts w:ascii="Calibri" w:eastAsia="Calibri" w:hAnsi="Calibri" w:cs="Calibri"/>
+          <w:sz w:val="22"/>
+          <w:szCs w:val="22"/>
+        </w:rPr>
+        <w:t xml:space="preserve"> like</w:t>
+      </w:r>
+      <w:r>
+        <w:rPr>
+          <w:rFonts w:ascii="Calibri" w:eastAsia="Calibri" w:hAnsi="Calibri" w:cs="Calibri"/>
+          <w:sz w:val="22"/>
+          <w:szCs w:val="22"/>
+        </w:rPr>
+        <w:t xml:space="preserve"> </w:t>
       </w:r>
       <w:r>
         <w:rPr>
@@ -1842,7 +2461,17 @@
           <w:sz w:val="22"/>
           <w:szCs w:val="22"/>
         </w:rPr>
-        <w:t xml:space="preserve"> Reinforcement learning and Imitation Learning on</w:t>
+        <w:t xml:space="preserve"> Reinforcement learning </w:t>
+      </w:r>
+      <w:bookmarkStart w:id="16" w:name="_GoBack"/>
+      <w:bookmarkEnd w:id="16"/>
+      <w:r>
+        <w:rPr>
+          <w:rFonts w:ascii="Calibri" w:eastAsia="Calibri" w:hAnsi="Calibri" w:cs="Calibri"/>
+          <w:sz w:val="22"/>
+          <w:szCs w:val="22"/>
+        </w:rPr>
+        <w:t>and Imitation Learning on</w:t>
       </w:r>
       <w:r>
         <w:rPr>
@@ -1855,7 +2484,7 @@
     </w:p>
     <w:p>
       <w:pPr>
-        <w:pStyle w:val="normal0"/>
+        <w:pStyle w:val="Normal1"/>
         <w:numPr>
           <w:ilvl w:val="0"/>
           <w:numId w:val="3"/>
@@ -1882,10 +2511,30 @@
         <w:rPr>
           <w:rFonts w:ascii="Calibri" w:eastAsia="Calibri" w:hAnsi="Calibri" w:cs="Calibri"/>
           <w:b/>
-          <w:sz w:val="22"/>
-          <w:szCs w:val="22"/>
-        </w:rPr>
-        <w:t>path-planning and obstacle avoidance</w:t>
+          <w:noProof/>
+          <w:sz w:val="22"/>
+          <w:szCs w:val="22"/>
+        </w:rPr>
+        <w:t xml:space="preserve">path </w:t>
+      </w:r>
+      <w:r>
+        <w:rPr>
+          <w:rFonts w:ascii="Calibri" w:eastAsia="Calibri" w:hAnsi="Calibri" w:cs="Calibri"/>
+          <w:b/>
+          <w:noProof/>
+          <w:sz w:val="22"/>
+          <w:szCs w:val="22"/>
+        </w:rPr>
+        <w:t>planning</w:t>
+      </w:r>
+      <w:r>
+        <w:rPr>
+          <w:rFonts w:ascii="Calibri" w:eastAsia="Calibri" w:hAnsi="Calibri" w:cs="Calibri"/>
+          <w:b/>
+          <w:sz w:val="22"/>
+          <w:szCs w:val="22"/>
+        </w:rPr>
+        <w:t xml:space="preserve"> and obstacle avoidance</w:t>
       </w:r>
       <w:r>
         <w:rPr>
@@ -1901,7 +2550,25 @@
           <w:sz w:val="22"/>
           <w:szCs w:val="22"/>
         </w:rPr>
-        <w:t xml:space="preserve">using Kalman Filter </w:t>
+        <w:t xml:space="preserve">using </w:t>
+      </w:r>
+      <w:proofErr w:type="spellStart"/>
+      <w:r>
+        <w:rPr>
+          <w:rFonts w:ascii="Calibri" w:eastAsia="Calibri" w:hAnsi="Calibri" w:cs="Calibri"/>
+          <w:sz w:val="22"/>
+          <w:szCs w:val="22"/>
+        </w:rPr>
+        <w:t>Kalman</w:t>
+      </w:r>
+      <w:proofErr w:type="spellEnd"/>
+      <w:r>
+        <w:rPr>
+          <w:rFonts w:ascii="Calibri" w:eastAsia="Calibri" w:hAnsi="Calibri" w:cs="Calibri"/>
+          <w:sz w:val="22"/>
+          <w:szCs w:val="22"/>
+        </w:rPr>
+        <w:t xml:space="preserve"> Filter </w:t>
       </w:r>
       <w:r>
         <w:rPr>
@@ -1917,7 +2584,42 @@
           <w:sz w:val="22"/>
           <w:szCs w:val="22"/>
         </w:rPr>
-        <w:t xml:space="preserve"> bot, Eklavya, team's entry to IGVC '12</w:t>
+        <w:t xml:space="preserve"> </w:t>
+      </w:r>
+      <w:r>
+        <w:rPr>
+          <w:rFonts w:ascii="Calibri" w:eastAsia="Calibri" w:hAnsi="Calibri" w:cs="Calibri"/>
+          <w:noProof/>
+          <w:sz w:val="22"/>
+          <w:szCs w:val="22"/>
+        </w:rPr>
+        <w:t>bot</w:t>
+      </w:r>
+      <w:r>
+        <w:rPr>
+          <w:rFonts w:ascii="Calibri" w:eastAsia="Calibri" w:hAnsi="Calibri" w:cs="Calibri"/>
+          <w:sz w:val="22"/>
+          <w:szCs w:val="22"/>
+        </w:rPr>
+        <w:t xml:space="preserve">, </w:t>
+      </w:r>
+      <w:proofErr w:type="spellStart"/>
+      <w:r>
+        <w:rPr>
+          <w:rFonts w:ascii="Calibri" w:eastAsia="Calibri" w:hAnsi="Calibri" w:cs="Calibri"/>
+          <w:sz w:val="22"/>
+          <w:szCs w:val="22"/>
+        </w:rPr>
+        <w:t>Eklavya</w:t>
+      </w:r>
+      <w:proofErr w:type="spellEnd"/>
+      <w:r>
+        <w:rPr>
+          <w:rFonts w:ascii="Calibri" w:eastAsia="Calibri" w:hAnsi="Calibri" w:cs="Calibri"/>
+          <w:sz w:val="22"/>
+          <w:szCs w:val="22"/>
+        </w:rPr>
+        <w:t>, team's entry to IGVC '12</w:t>
       </w:r>
       <w:r>
         <w:rPr>
@@ -1975,7 +2677,25 @@
           <w:sz w:val="22"/>
           <w:szCs w:val="22"/>
         </w:rPr>
-        <w:t xml:space="preserve"> for Lunar Autonomous Rover ​prototype chassis for ​Team Indus​, Google Lunar Xprize finalist.</w:t>
+        <w:t xml:space="preserve"> for Lunar Autonomous Rover ​prototype chassis for ​Team Indus​, Google Lunar </w:t>
+      </w:r>
+      <w:proofErr w:type="spellStart"/>
+      <w:r>
+        <w:rPr>
+          <w:rFonts w:ascii="Calibri" w:eastAsia="Calibri" w:hAnsi="Calibri" w:cs="Calibri"/>
+          <w:sz w:val="22"/>
+          <w:szCs w:val="22"/>
+        </w:rPr>
+        <w:t>Xprize</w:t>
+      </w:r>
+      <w:proofErr w:type="spellEnd"/>
+      <w:r>
+        <w:rPr>
+          <w:rFonts w:ascii="Calibri" w:eastAsia="Calibri" w:hAnsi="Calibri" w:cs="Calibri"/>
+          <w:sz w:val="22"/>
+          <w:szCs w:val="22"/>
+        </w:rPr>
+        <w:t xml:space="preserve"> finalist.</w:t>
       </w:r>
     </w:p>
     <w:p>
@@ -2036,8 +2756,8 @@
           <w:rFonts w:ascii="Calibri" w:hAnsi="Calibri" w:cs="Calibri"/>
         </w:rPr>
       </w:pPr>
-      <w:bookmarkStart w:id="16" w:name="h.ex16x0kaihuj" w:colFirst="0" w:colLast="0"/>
-      <w:bookmarkEnd w:id="16"/>
+      <w:bookmarkStart w:id="17" w:name="h.ex16x0kaihuj" w:colFirst="0" w:colLast="0"/>
+      <w:bookmarkEnd w:id="17"/>
       <w:r>
         <w:rPr>
           <w:rFonts w:ascii="Calibri" w:eastAsia="Calibri" w:hAnsi="Calibri" w:cs="Calibri"/>
@@ -2049,7 +2769,7 @@
     </w:p>
     <w:p>
       <w:pPr>
-        <w:pStyle w:val="normal0"/>
+        <w:pStyle w:val="Normal1"/>
         <w:numPr>
           <w:ilvl w:val="0"/>
           <w:numId w:val="6"/>
@@ -2076,7 +2796,25 @@
           <w:sz w:val="22"/>
           <w:szCs w:val="22"/>
         </w:rPr>
-        <w:t xml:space="preserve"> visual simulations of mechanics topics including Simple Harmonic Motion using </w:t>
+        <w:t xml:space="preserve"> visual simulations of </w:t>
+      </w:r>
+      <w:proofErr w:type="gramStart"/>
+      <w:r>
+        <w:rPr>
+          <w:rFonts w:ascii="Calibri" w:eastAsia="Calibri" w:hAnsi="Calibri" w:cs="Calibri"/>
+          <w:sz w:val="22"/>
+          <w:szCs w:val="22"/>
+        </w:rPr>
+        <w:t>mechanics</w:t>
+      </w:r>
+      <w:proofErr w:type="gramEnd"/>
+      <w:r>
+        <w:rPr>
+          <w:rFonts w:ascii="Calibri" w:eastAsia="Calibri" w:hAnsi="Calibri" w:cs="Calibri"/>
+          <w:sz w:val="22"/>
+          <w:szCs w:val="22"/>
+        </w:rPr>
+        <w:t xml:space="preserve"> topics including Simple Harmonic Motion using </w:t>
       </w:r>
       <w:r>
         <w:rPr>
@@ -2141,23 +2879,15 @@
           <w:u w:val="single"/>
         </w:rPr>
       </w:pPr>
-      <w:bookmarkStart w:id="17" w:name="h.e8hcxhzhg2p9" w:colFirst="0" w:colLast="0"/>
-      <w:bookmarkEnd w:id="17"/>
+      <w:bookmarkStart w:id="18" w:name="h.e8hcxhzhg2p9" w:colFirst="0" w:colLast="0"/>
+      <w:bookmarkEnd w:id="18"/>
       <w:r>
         <w:rPr>
           <w:rFonts w:ascii="Calibri" w:eastAsia="Calibri" w:hAnsi="Calibri" w:cs="Calibri"/>
           <w:color w:val="943634"/>
           <w:u w:val="single"/>
         </w:rPr>
-        <w:t xml:space="preserve">Additional </w:t>
-      </w:r>
-      <w:r>
-        <w:rPr>
-          <w:rFonts w:ascii="Calibri" w:eastAsia="Calibri" w:hAnsi="Calibri" w:cs="Calibri"/>
-          <w:color w:val="943634"/>
-          <w:u w:val="single"/>
-        </w:rPr>
-        <w:t>Projects</w:t>
+        <w:t>Competition</w:t>
       </w:r>
     </w:p>
     <w:p>
@@ -2171,17 +2901,34 @@
           <w:rFonts w:ascii="Calibri" w:hAnsi="Calibri" w:cs="Calibri"/>
         </w:rPr>
       </w:pPr>
-      <w:bookmarkStart w:id="18" w:name="h.hfay035iymqe" w:colFirst="0" w:colLast="0"/>
-      <w:bookmarkStart w:id="19" w:name="h.abt4kj2ijrsr" w:colFirst="0" w:colLast="0"/>
-      <w:bookmarkEnd w:id="18"/>
+      <w:bookmarkStart w:id="19" w:name="h.hfay035iymqe" w:colFirst="0" w:colLast="0"/>
+      <w:bookmarkStart w:id="20" w:name="h.abt4kj2ijrsr" w:colFirst="0" w:colLast="0"/>
       <w:bookmarkEnd w:id="19"/>
+      <w:bookmarkEnd w:id="20"/>
       <w:r>
         <w:rPr>
           <w:rFonts w:ascii="Calibri" w:eastAsia="Calibri" w:hAnsi="Calibri" w:cs="Calibri"/>
           <w:sz w:val="24"/>
           <w:szCs w:val="24"/>
         </w:rPr>
-        <w:t>Robocop, Robotix ‘11</w:t>
+        <w:t xml:space="preserve">Robocop, </w:t>
+      </w:r>
+      <w:r>
+        <w:rPr>
+          <w:rFonts w:ascii="Calibri" w:eastAsia="Calibri" w:hAnsi="Calibri" w:cs="Calibri"/>
+          <w:noProof/>
+          <w:sz w:val="24"/>
+          <w:szCs w:val="24"/>
+        </w:rPr>
+        <w:t>Robotix</w:t>
+      </w:r>
+      <w:r>
+        <w:rPr>
+          <w:rFonts w:ascii="Calibri" w:eastAsia="Calibri" w:hAnsi="Calibri" w:cs="Calibri"/>
+          <w:sz w:val="24"/>
+          <w:szCs w:val="24"/>
+        </w:rPr>
+        <w:t xml:space="preserve"> ‘11</w:t>
       </w:r>
       <w:r>
         <w:rPr>
@@ -2190,12 +2937,23 @@
           <w:sz w:val="24"/>
           <w:szCs w:val="24"/>
         </w:rPr>
-        <w:t xml:space="preserve"> - Kshitij’11. Techno-Management fest of IIT Kharagpur</w:t>
-      </w:r>
+        <w:t xml:space="preserve"> - Kshitij’11. Techno-Management fest of IIT </w:t>
+      </w:r>
+      <w:proofErr w:type="spellStart"/>
+      <w:r>
+        <w:rPr>
+          <w:rFonts w:ascii="Calibri" w:eastAsia="Calibri" w:hAnsi="Calibri" w:cs="Calibri"/>
+          <w:b w:val="0"/>
+          <w:sz w:val="24"/>
+          <w:szCs w:val="24"/>
+        </w:rPr>
+        <w:t>Kharagpur</w:t>
+      </w:r>
+      <w:proofErr w:type="spellEnd"/>
     </w:p>
     <w:p>
       <w:pPr>
-        <w:pStyle w:val="normal0"/>
+        <w:pStyle w:val="Normal1"/>
         <w:numPr>
           <w:ilvl w:val="0"/>
           <w:numId w:val="4"/>
@@ -2224,15 +2982,51 @@
           <w:sz w:val="22"/>
           <w:szCs w:val="22"/>
         </w:rPr>
-        <w:t>Best Freshers’ Award</w:t>
-      </w:r>
-      <w:r>
-        <w:rPr>
-          <w:rFonts w:ascii="Calibri" w:eastAsia="Calibri" w:hAnsi="Calibri" w:cs="Calibri"/>
-          <w:sz w:val="22"/>
-          <w:szCs w:val="22"/>
-        </w:rPr>
-        <w:t xml:space="preserve"> with 3 member team in Robotics Event implementing </w:t>
+        <w:t xml:space="preserve">Best </w:t>
+      </w:r>
+      <w:proofErr w:type="spellStart"/>
+      <w:r>
+        <w:rPr>
+          <w:rFonts w:ascii="Calibri" w:eastAsia="Calibri" w:hAnsi="Calibri" w:cs="Calibri"/>
+          <w:b/>
+          <w:sz w:val="22"/>
+          <w:szCs w:val="22"/>
+        </w:rPr>
+        <w:t>Freshers’</w:t>
+      </w:r>
+      <w:proofErr w:type="spellEnd"/>
+      <w:r>
+        <w:rPr>
+          <w:rFonts w:ascii="Calibri" w:eastAsia="Calibri" w:hAnsi="Calibri" w:cs="Calibri"/>
+          <w:b/>
+          <w:sz w:val="22"/>
+          <w:szCs w:val="22"/>
+        </w:rPr>
+        <w:t xml:space="preserve"> Award</w:t>
+      </w:r>
+      <w:r>
+        <w:rPr>
+          <w:rFonts w:ascii="Calibri" w:eastAsia="Calibri" w:hAnsi="Calibri" w:cs="Calibri"/>
+          <w:sz w:val="22"/>
+          <w:szCs w:val="22"/>
+        </w:rPr>
+        <w:t xml:space="preserve"> with </w:t>
+      </w:r>
+      <w:r>
+        <w:rPr>
+          <w:rFonts w:ascii="Calibri" w:eastAsia="Calibri" w:hAnsi="Calibri" w:cs="Calibri"/>
+          <w:sz w:val="22"/>
+          <w:szCs w:val="22"/>
+        </w:rPr>
+        <w:t>3-member</w:t>
+      </w:r>
+      <w:r>
+        <w:rPr>
+          <w:rFonts w:ascii="Calibri" w:eastAsia="Calibri" w:hAnsi="Calibri" w:cs="Calibri"/>
+          <w:sz w:val="22"/>
+          <w:szCs w:val="22"/>
+        </w:rPr>
+        <w:t xml:space="preserve"> team in Robotics Event implementing </w:t>
       </w:r>
       <w:r>
         <w:rPr>
@@ -2246,7 +3040,7 @@
     </w:p>
     <w:p>
       <w:pPr>
-        <w:pStyle w:val="normal0"/>
+        <w:pStyle w:val="Normal1"/>
         <w:numPr>
           <w:ilvl w:val="0"/>
           <w:numId w:val="4"/>
@@ -2269,6 +3063,7 @@
         </w:rPr>
         <w:t xml:space="preserve">Used </w:t>
       </w:r>
+      <w:proofErr w:type="spellStart"/>
       <w:r>
         <w:rPr>
           <w:rFonts w:ascii="Calibri" w:eastAsia="Calibri" w:hAnsi="Calibri" w:cs="Calibri"/>
@@ -2278,13 +3073,31 @@
         </w:rPr>
         <w:t>OpenCV</w:t>
       </w:r>
-      <w:r>
-        <w:rPr>
-          <w:rFonts w:ascii="Calibri" w:eastAsia="Calibri" w:hAnsi="Calibri" w:cs="Calibri"/>
-          <w:sz w:val="22"/>
-          <w:szCs w:val="22"/>
-        </w:rPr>
-        <w:t xml:space="preserve"> libraries in VC++ Project, run on a laptop driving Differential Drive of the bot.</w:t>
+      <w:proofErr w:type="spellEnd"/>
+      <w:r>
+        <w:rPr>
+          <w:rFonts w:ascii="Calibri" w:eastAsia="Calibri" w:hAnsi="Calibri" w:cs="Calibri"/>
+          <w:sz w:val="22"/>
+          <w:szCs w:val="22"/>
+        </w:rPr>
+        <w:t xml:space="preserve"> libraries in VC++ Project, run on a laptop driving Differential Drive of the </w:t>
+      </w:r>
+      <w:r>
+        <w:rPr>
+          <w:rFonts w:ascii="Calibri" w:eastAsia="Calibri" w:hAnsi="Calibri" w:cs="Calibri"/>
+          <w:noProof/>
+          <w:sz w:val="22"/>
+          <w:szCs w:val="22"/>
+        </w:rPr>
+        <w:t>bot</w:t>
+      </w:r>
+      <w:r>
+        <w:rPr>
+          <w:rFonts w:ascii="Calibri" w:eastAsia="Calibri" w:hAnsi="Calibri" w:cs="Calibri"/>
+          <w:sz w:val="22"/>
+          <w:szCs w:val="22"/>
+        </w:rPr>
+        <w:t>.</w:t>
       </w:r>
     </w:p>
     <w:p>
@@ -2299,8 +3112,8 @@
           <w:u w:val="single"/>
         </w:rPr>
       </w:pPr>
-      <w:bookmarkStart w:id="20" w:name="h.628phil8unj9" w:colFirst="0" w:colLast="0"/>
-      <w:bookmarkEnd w:id="20"/>
+      <w:bookmarkStart w:id="21" w:name="h.628phil8unj9" w:colFirst="0" w:colLast="0"/>
+      <w:bookmarkEnd w:id="21"/>
       <w:r>
         <w:rPr>
           <w:rFonts w:ascii="Calibri" w:eastAsia="Calibri" w:hAnsi="Calibri" w:cs="Calibri"/>
@@ -2309,10 +3122,18 @@
         </w:rPr>
         <w:t>Skills</w:t>
       </w:r>
+      <w:r>
+        <w:rPr>
+          <w:rFonts w:ascii="Calibri" w:eastAsia="Calibri" w:hAnsi="Calibri" w:cs="Calibri"/>
+          <w:color w:val="943634"/>
+          <w:u w:val="single"/>
+        </w:rPr>
+        <w:t xml:space="preserve"> and Expertise</w:t>
+      </w:r>
     </w:p>
     <w:p>
       <w:pPr>
-        <w:pStyle w:val="normal0"/>
+        <w:pStyle w:val="Normal1"/>
         <w:spacing w:before="120" w:line="276" w:lineRule="auto"/>
         <w:jc w:val="both"/>
         <w:rPr>
@@ -2328,6 +3149,15 @@
           <w:sz w:val="22"/>
           <w:szCs w:val="22"/>
         </w:rPr>
+        <w:t xml:space="preserve">C, </w:t>
+      </w:r>
+      <w:r>
+        <w:rPr>
+          <w:rFonts w:ascii="Calibri" w:eastAsia="Calibri" w:hAnsi="Calibri" w:cs="Calibri"/>
+          <w:b/>
+          <w:sz w:val="22"/>
+          <w:szCs w:val="22"/>
+        </w:rPr>
         <w:t>Python</w:t>
       </w:r>
       <w:r>
@@ -2337,7 +3167,7 @@
           <w:sz w:val="22"/>
           <w:szCs w:val="22"/>
         </w:rPr>
-        <w:t xml:space="preserve">, C, C++ 11, </w:t>
+        <w:t xml:space="preserve">, C++ 11, </w:t>
       </w:r>
       <w:r>
         <w:rPr>
@@ -2364,7 +3194,7 @@
           <w:sz w:val="22"/>
           <w:szCs w:val="22"/>
         </w:rPr>
-        <w:t>Java</w:t>
+        <w:t>C#</w:t>
       </w:r>
       <w:r>
         <w:rPr>
@@ -2414,16 +3244,52 @@
           <w:sz w:val="22"/>
           <w:szCs w:val="22"/>
         </w:rPr>
-        <w:t>; version control:-</w:t>
-      </w:r>
-      <w:r>
-        <w:rPr>
-          <w:rFonts w:ascii="Calibri" w:eastAsia="Calibri" w:hAnsi="Calibri" w:cs="Calibri"/>
-          <w:b/>
-          <w:sz w:val="22"/>
-          <w:szCs w:val="22"/>
-        </w:rPr>
-        <w:t>git, github</w:t>
+        <w:t>; V</w:t>
+      </w:r>
+      <w:r>
+        <w:rPr>
+          <w:rFonts w:ascii="Calibri" w:eastAsia="Calibri" w:hAnsi="Calibri" w:cs="Calibri"/>
+          <w:sz w:val="22"/>
+          <w:szCs w:val="22"/>
+        </w:rPr>
+        <w:t xml:space="preserve">ersion </w:t>
+      </w:r>
+      <w:r>
+        <w:rPr>
+          <w:rFonts w:ascii="Calibri" w:eastAsia="Calibri" w:hAnsi="Calibri" w:cs="Calibri"/>
+          <w:sz w:val="22"/>
+          <w:szCs w:val="22"/>
+        </w:rPr>
+        <w:t xml:space="preserve">control: </w:t>
+      </w:r>
+      <w:r>
+        <w:rPr>
+          <w:rFonts w:ascii="Calibri" w:eastAsia="Calibri" w:hAnsi="Calibri" w:cs="Calibri"/>
+          <w:b/>
+          <w:sz w:val="22"/>
+          <w:szCs w:val="22"/>
+        </w:rPr>
+        <w:t xml:space="preserve">git, </w:t>
+      </w:r>
+      <w:r>
+        <w:rPr>
+          <w:rFonts w:ascii="Calibri" w:eastAsia="Calibri" w:hAnsi="Calibri" w:cs="Calibri"/>
+          <w:b/>
+          <w:noProof/>
+          <w:sz w:val="22"/>
+          <w:szCs w:val="22"/>
+        </w:rPr>
+        <w:t>G</w:t>
+      </w:r>
+      <w:r>
+        <w:rPr>
+          <w:rFonts w:ascii="Calibri" w:eastAsia="Calibri" w:hAnsi="Calibri" w:cs="Calibri"/>
+          <w:b/>
+          <w:noProof/>
+          <w:sz w:val="22"/>
+          <w:szCs w:val="22"/>
+        </w:rPr>
+        <w:t>ithub</w:t>
       </w:r>
       <w:r>
         <w:rPr>
@@ -2436,7 +3302,7 @@
     </w:p>
     <w:p>
       <w:pPr>
-        <w:pStyle w:val="normal0"/>
+        <w:pStyle w:val="Normal1"/>
         <w:spacing w:before="0" w:line="276" w:lineRule="auto"/>
         <w:jc w:val="both"/>
         <w:rPr>
@@ -2460,16 +3326,76 @@
           <w:sz w:val="22"/>
           <w:szCs w:val="22"/>
         </w:rPr>
-        <w:t xml:space="preserve"> Frameworks, </w:t>
-      </w:r>
-      <w:r>
-        <w:rPr>
-          <w:rFonts w:ascii="Calibri" w:eastAsia="Calibri" w:hAnsi="Calibri" w:cs="Calibri"/>
-          <w:b/>
-          <w:sz w:val="22"/>
-          <w:szCs w:val="22"/>
-        </w:rPr>
-        <w:t>Hadoop MapReduce</w:t>
+        <w:t xml:space="preserve"> Frameworks,</w:t>
+      </w:r>
+      <w:r>
+        <w:rPr>
+          <w:rFonts w:ascii="Calibri" w:eastAsia="Calibri" w:hAnsi="Calibri" w:cs="Calibri"/>
+          <w:sz w:val="22"/>
+          <w:szCs w:val="22"/>
+        </w:rPr>
+        <w:t xml:space="preserve"> </w:t>
+      </w:r>
+      <w:r>
+        <w:rPr>
+          <w:rFonts w:ascii="Calibri" w:eastAsia="Calibri" w:hAnsi="Calibri" w:cs="Calibri"/>
+          <w:b/>
+          <w:sz w:val="22"/>
+          <w:szCs w:val="22"/>
+        </w:rPr>
+        <w:t>O</w:t>
+      </w:r>
+      <w:r>
+        <w:rPr>
+          <w:rFonts w:ascii="Calibri" w:eastAsia="Calibri" w:hAnsi="Calibri" w:cs="Calibri"/>
+          <w:b/>
+          <w:sz w:val="22"/>
+          <w:szCs w:val="22"/>
+        </w:rPr>
+        <w:t>pen-source Python</w:t>
+      </w:r>
+      <w:r>
+        <w:rPr>
+          <w:rFonts w:ascii="Calibri" w:eastAsia="Calibri" w:hAnsi="Calibri" w:cs="Calibri"/>
+          <w:sz w:val="22"/>
+          <w:szCs w:val="22"/>
+        </w:rPr>
+        <w:t xml:space="preserve"> modules</w:t>
+      </w:r>
+      <w:r>
+        <w:rPr>
+          <w:rFonts w:ascii="Calibri" w:eastAsia="Calibri" w:hAnsi="Calibri" w:cs="Calibri"/>
+          <w:sz w:val="22"/>
+          <w:szCs w:val="22"/>
+        </w:rPr>
+        <w:t xml:space="preserve"> </w:t>
+      </w:r>
+      <w:r>
+        <w:rPr>
+          <w:rFonts w:ascii="Calibri" w:eastAsia="Calibri" w:hAnsi="Calibri" w:cs="Calibri"/>
+          <w:b/>
+          <w:sz w:val="22"/>
+          <w:szCs w:val="22"/>
+        </w:rPr>
+        <w:t>Hadoop Map</w:t>
+      </w:r>
+      <w:r>
+        <w:rPr>
+          <w:rFonts w:ascii="Calibri" w:eastAsia="Calibri" w:hAnsi="Calibri" w:cs="Calibri"/>
+          <w:b/>
+          <w:sz w:val="22"/>
+          <w:szCs w:val="22"/>
+        </w:rPr>
+        <w:t>-</w:t>
+      </w:r>
+      <w:r>
+        <w:rPr>
+          <w:rFonts w:ascii="Calibri" w:eastAsia="Calibri" w:hAnsi="Calibri" w:cs="Calibri"/>
+          <w:b/>
+          <w:sz w:val="22"/>
+          <w:szCs w:val="22"/>
+        </w:rPr>
+        <w:t>Reduce</w:t>
       </w:r>
       <w:r>
         <w:rPr>
@@ -2483,6 +3409,7 @@
         <w:rPr>
           <w:rFonts w:ascii="Calibri" w:eastAsia="Calibri" w:hAnsi="Calibri" w:cs="Calibri"/>
           <w:b/>
+          <w:noProof/>
           <w:sz w:val="22"/>
           <w:szCs w:val="22"/>
         </w:rPr>
@@ -2494,29 +3421,12 @@
           <w:sz w:val="22"/>
           <w:szCs w:val="22"/>
         </w:rPr>
-        <w:t xml:space="preserve"> and other </w:t>
-      </w:r>
-      <w:r>
-        <w:rPr>
-          <w:rFonts w:ascii="Calibri" w:eastAsia="Calibri" w:hAnsi="Calibri" w:cs="Calibri"/>
-          <w:b/>
-          <w:sz w:val="22"/>
-          <w:szCs w:val="22"/>
-        </w:rPr>
-        <w:t>open-source Python</w:t>
-      </w:r>
-      <w:r>
-        <w:rPr>
-          <w:rFonts w:ascii="Calibri" w:eastAsia="Calibri" w:hAnsi="Calibri" w:cs="Calibri"/>
-          <w:sz w:val="22"/>
-          <w:szCs w:val="22"/>
-        </w:rPr>
-        <w:t xml:space="preserve"> modules;</w:t>
+        <w:t>;</w:t>
       </w:r>
     </w:p>
     <w:p>
       <w:pPr>
-        <w:pStyle w:val="normal0"/>
+        <w:pStyle w:val="Normal1"/>
         <w:spacing w:before="0" w:line="276" w:lineRule="auto"/>
         <w:jc w:val="both"/>
         <w:rPr>
@@ -2526,10 +3436,36 @@
       <w:r>
         <w:rPr>
           <w:rFonts w:ascii="Calibri" w:eastAsia="Calibri" w:hAnsi="Calibri" w:cs="Calibri"/>
-          <w:sz w:val="22"/>
-          <w:szCs w:val="22"/>
-        </w:rPr>
-        <w:t xml:space="preserve"> Integrated Development Environments:- </w:t>
+          <w:noProof/>
+          <w:sz w:val="22"/>
+          <w:szCs w:val="22"/>
+        </w:rPr>
+        <w:t>Integ</w:t>
+      </w:r>
+      <w:r>
+        <w:rPr>
+          <w:rFonts w:ascii="Calibri" w:eastAsia="Calibri" w:hAnsi="Calibri" w:cs="Calibri"/>
+          <w:noProof/>
+          <w:sz w:val="22"/>
+          <w:szCs w:val="22"/>
+        </w:rPr>
+        <w:t>rated</w:t>
+      </w:r>
+      <w:r>
+        <w:rPr>
+          <w:rFonts w:ascii="Calibri" w:eastAsia="Calibri" w:hAnsi="Calibri" w:cs="Calibri"/>
+          <w:sz w:val="22"/>
+          <w:szCs w:val="22"/>
+        </w:rPr>
+        <w:t xml:space="preserve"> Development Environments:</w:t>
+      </w:r>
+      <w:r>
+        <w:rPr>
+          <w:rFonts w:ascii="Calibri" w:eastAsia="Calibri" w:hAnsi="Calibri" w:cs="Calibri"/>
+          <w:sz w:val="22"/>
+          <w:szCs w:val="22"/>
+        </w:rPr>
+        <w:t xml:space="preserve"> </w:t>
       </w:r>
       <w:r>
         <w:rPr>
@@ -2546,7 +3482,32 @@
           <w:sz w:val="22"/>
           <w:szCs w:val="22"/>
         </w:rPr>
-        <w:t xml:space="preserve">; advanced code editors:- </w:t>
+        <w:t>; A</w:t>
+      </w:r>
+      <w:r>
+        <w:rPr>
+          <w:rFonts w:ascii="Calibri" w:eastAsia="Calibri" w:hAnsi="Calibri" w:cs="Calibri"/>
+          <w:sz w:val="22"/>
+          <w:szCs w:val="22"/>
+        </w:rPr>
+        <w:t xml:space="preserve">dvanced code </w:t>
+      </w:r>
+      <w:r>
+        <w:rPr>
+          <w:rFonts w:ascii="Calibri" w:eastAsia="Calibri" w:hAnsi="Calibri" w:cs="Calibri"/>
+          <w:noProof/>
+          <w:sz w:val="22"/>
+          <w:szCs w:val="22"/>
+        </w:rPr>
+        <w:t>editors:</w:t>
+      </w:r>
+      <w:r>
+        <w:rPr>
+          <w:rFonts w:ascii="Calibri" w:eastAsia="Calibri" w:hAnsi="Calibri" w:cs="Calibri"/>
+          <w:sz w:val="22"/>
+          <w:szCs w:val="22"/>
+        </w:rPr>
+        <w:t xml:space="preserve"> </w:t>
       </w:r>
       <w:r>
         <w:rPr>
@@ -2578,8 +3539,8 @@
           <w:u w:val="single"/>
         </w:rPr>
       </w:pPr>
-      <w:bookmarkStart w:id="21" w:name="h.o0a0tjnqfjmk" w:colFirst="0" w:colLast="0"/>
-      <w:bookmarkEnd w:id="21"/>
+      <w:bookmarkStart w:id="22" w:name="h.o0a0tjnqfjmk" w:colFirst="0" w:colLast="0"/>
+      <w:bookmarkEnd w:id="22"/>
       <w:r>
         <w:rPr>
           <w:rFonts w:ascii="Calibri" w:eastAsia="Calibri" w:hAnsi="Calibri" w:cs="Calibri"/>
@@ -2591,7 +3552,7 @@
     </w:p>
     <w:p>
       <w:pPr>
-        <w:pStyle w:val="normal0"/>
+        <w:pStyle w:val="Normal1"/>
         <w:spacing w:before="120" w:line="276" w:lineRule="auto"/>
         <w:jc w:val="both"/>
         <w:rPr>
@@ -2644,7 +3605,16 @@
           <w:sz w:val="22"/>
           <w:szCs w:val="22"/>
         </w:rPr>
-        <w:t xml:space="preserve"> and github</w:t>
+        <w:t xml:space="preserve"> and </w:t>
+      </w:r>
+      <w:r>
+        <w:rPr>
+          <w:rFonts w:ascii="Calibri" w:eastAsia="Calibri" w:hAnsi="Calibri" w:cs="Calibri"/>
+          <w:noProof/>
+          <w:sz w:val="22"/>
+          <w:szCs w:val="22"/>
+        </w:rPr>
+        <w:t>github</w:t>
       </w:r>
       <w:r>
         <w:rPr>
@@ -2657,7 +3627,7 @@
     </w:p>
     <w:p>
       <w:pPr>
-        <w:pStyle w:val="normal0"/>
+        <w:pStyle w:val="Normal1"/>
         <w:spacing w:before="120" w:line="276" w:lineRule="auto"/>
         <w:jc w:val="both"/>
         <w:rPr>
@@ -2714,7 +3684,7 @@
     </w:p>
     <w:p>
       <w:pPr>
-        <w:pStyle w:val="normal0"/>
+        <w:pStyle w:val="Normal1"/>
         <w:numPr>
           <w:ilvl w:val="0"/>
           <w:numId w:val="6"/>
@@ -2738,7 +3708,7 @@
     </w:p>
     <w:p>
       <w:pPr>
-        <w:pStyle w:val="normal0"/>
+        <w:pStyle w:val="Normal1"/>
         <w:numPr>
           <w:ilvl w:val="0"/>
           <w:numId w:val="6"/>
@@ -2771,7 +3741,7 @@
     </w:p>
     <w:p>
       <w:pPr>
-        <w:pStyle w:val="normal0"/>
+        <w:pStyle w:val="Normal1"/>
         <w:numPr>
           <w:ilvl w:val="0"/>
           <w:numId w:val="6"/>
@@ -2795,8 +3765,12 @@
       </w:r>
     </w:p>
     <w:sectPr>
-      <w:headerReference w:type="default" r:id="rId14"/>
-      <w:headerReference w:type="first" r:id="rId15"/>
+      <w:headerReference w:type="even" r:id="rId14"/>
+      <w:headerReference w:type="default" r:id="rId15"/>
+      <w:footerReference w:type="even" r:id="rId16"/>
+      <w:footerReference w:type="default" r:id="rId17"/>
+      <w:headerReference w:type="first" r:id="rId18"/>
+      <w:footerReference w:type="first" r:id="rId19"/>
       <w:pgSz w:w="12240" w:h="15840"/>
       <w:pgMar w:top="720" w:right="720" w:bottom="720" w:left="720" w:header="510" w:footer="510" w:gutter="0"/>
       <w:pgNumType w:start="1"/>
@@ -2809,8 +3783,8 @@
 </file>
 
 <file path=word/endnotes.xml><?xml version="1.0" encoding="utf-8"?>
-<w:endnotes xmlns:ve="http://schemas.openxmlformats.org/markup-compatibility/2006" xmlns:o="urn:schemas-microsoft-com:office:office" xmlns:r="http://schemas.openxmlformats.org/officeDocument/2006/relationships" xmlns:m="http://schemas.openxmlformats.org/officeDocument/2006/math" xmlns:v="urn:schemas-microsoft-com:vml" xmlns:wp="http://schemas.openxmlformats.org/drawingml/2006/wordprocessingDrawing" xmlns:w10="urn:schemas-microsoft-com:office:word" xmlns:w="http://schemas.openxmlformats.org/wordprocessingml/2006/main" xmlns:wne="http://schemas.microsoft.com/office/word/2006/wordml">
-  <w:endnote w:type="separator" w:id="0">
+<w:endnotes xmlns:wpc="http://schemas.microsoft.com/office/word/2010/wordprocessingCanvas" xmlns:cx="http://schemas.microsoft.com/office/drawing/2014/chartex" xmlns:mc="http://schemas.openxmlformats.org/markup-compatibility/2006" xmlns:o="urn:schemas-microsoft-com:office:office" xmlns:r="http://schemas.openxmlformats.org/officeDocument/2006/relationships" xmlns:m="http://schemas.openxmlformats.org/officeDocument/2006/math" xmlns:v="urn:schemas-microsoft-com:vml" xmlns:wp14="http://schemas.microsoft.com/office/word/2010/wordprocessingDrawing" xmlns:wp="http://schemas.openxmlformats.org/drawingml/2006/wordprocessingDrawing" xmlns:w10="urn:schemas-microsoft-com:office:word" xmlns:w="http://schemas.openxmlformats.org/wordprocessingml/2006/main" xmlns:w14="http://schemas.microsoft.com/office/word/2010/wordml" xmlns:w15="http://schemas.microsoft.com/office/word/2012/wordml" xmlns:w16se="http://schemas.microsoft.com/office/word/2015/wordml/symex" xmlns:wpg="http://schemas.microsoft.com/office/word/2010/wordprocessingGroup" xmlns:wpi="http://schemas.microsoft.com/office/word/2010/wordprocessingInk" xmlns:wne="http://schemas.microsoft.com/office/word/2006/wordml" xmlns:wps="http://schemas.microsoft.com/office/word/2010/wordprocessingShape" mc:Ignorable="w14 w15 w16se wp14">
+  <w:endnote w:type="separator" w:id="-1">
     <w:p>
       <w:pPr>
         <w:spacing w:before="0" w:line="240" w:lineRule="auto"/>
@@ -2820,7 +3794,7 @@
       </w:r>
     </w:p>
   </w:endnote>
-  <w:endnote w:type="continuationSeparator" w:id="1">
+  <w:endnote w:type="continuationSeparator" w:id="0">
     <w:p>
       <w:pPr>
         <w:spacing w:before="0" w:line="240" w:lineRule="auto"/>
@@ -2833,9 +3807,39 @@
 </w:endnotes>
 </file>
 
+<file path=word/footer1.xml><?xml version="1.0" encoding="utf-8"?>
+<w:ftr xmlns:wpc="http://schemas.microsoft.com/office/word/2010/wordprocessingCanvas" xmlns:cx="http://schemas.microsoft.com/office/drawing/2014/chartex" xmlns:mc="http://schemas.openxmlformats.org/markup-compatibility/2006" xmlns:o="urn:schemas-microsoft-com:office:office" xmlns:r="http://schemas.openxmlformats.org/officeDocument/2006/relationships" xmlns:m="http://schemas.openxmlformats.org/officeDocument/2006/math" xmlns:v="urn:schemas-microsoft-com:vml" xmlns:wp14="http://schemas.microsoft.com/office/word/2010/wordprocessingDrawing" xmlns:wp="http://schemas.openxmlformats.org/drawingml/2006/wordprocessingDrawing" xmlns:w10="urn:schemas-microsoft-com:office:word" xmlns:w="http://schemas.openxmlformats.org/wordprocessingml/2006/main" xmlns:w14="http://schemas.microsoft.com/office/word/2010/wordml" xmlns:w15="http://schemas.microsoft.com/office/word/2012/wordml" xmlns:w16se="http://schemas.microsoft.com/office/word/2015/wordml/symex" xmlns:wpg="http://schemas.microsoft.com/office/word/2010/wordprocessingGroup" xmlns:wpi="http://schemas.microsoft.com/office/word/2010/wordprocessingInk" xmlns:wne="http://schemas.microsoft.com/office/word/2006/wordml" xmlns:wps="http://schemas.microsoft.com/office/word/2010/wordprocessingShape" mc:Ignorable="w14 w15 w16se wp14">
+  <w:p>
+    <w:pPr>
+      <w:pStyle w:val="Footer"/>
+    </w:pPr>
+  </w:p>
+</w:ftr>
+</file>
+
+<file path=word/footer2.xml><?xml version="1.0" encoding="utf-8"?>
+<w:ftr xmlns:wpc="http://schemas.microsoft.com/office/word/2010/wordprocessingCanvas" xmlns:cx="http://schemas.microsoft.com/office/drawing/2014/chartex" xmlns:mc="http://schemas.openxmlformats.org/markup-compatibility/2006" xmlns:o="urn:schemas-microsoft-com:office:office" xmlns:r="http://schemas.openxmlformats.org/officeDocument/2006/relationships" xmlns:m="http://schemas.openxmlformats.org/officeDocument/2006/math" xmlns:v="urn:schemas-microsoft-com:vml" xmlns:wp14="http://schemas.microsoft.com/office/word/2010/wordprocessingDrawing" xmlns:wp="http://schemas.openxmlformats.org/drawingml/2006/wordprocessingDrawing" xmlns:w10="urn:schemas-microsoft-com:office:word" xmlns:w="http://schemas.openxmlformats.org/wordprocessingml/2006/main" xmlns:w14="http://schemas.microsoft.com/office/word/2010/wordml" xmlns:w15="http://schemas.microsoft.com/office/word/2012/wordml" xmlns:w16se="http://schemas.microsoft.com/office/word/2015/wordml/symex" xmlns:wpg="http://schemas.microsoft.com/office/word/2010/wordprocessingGroup" xmlns:wpi="http://schemas.microsoft.com/office/word/2010/wordprocessingInk" xmlns:wne="http://schemas.microsoft.com/office/word/2006/wordml" xmlns:wps="http://schemas.microsoft.com/office/word/2010/wordprocessingShape" mc:Ignorable="w14 w15 w16se wp14">
+  <w:p>
+    <w:pPr>
+      <w:pStyle w:val="Footer"/>
+    </w:pPr>
+  </w:p>
+</w:ftr>
+</file>
+
+<file path=word/footer3.xml><?xml version="1.0" encoding="utf-8"?>
+<w:ftr xmlns:wpc="http://schemas.microsoft.com/office/word/2010/wordprocessingCanvas" xmlns:cx="http://schemas.microsoft.com/office/drawing/2014/chartex" xmlns:mc="http://schemas.openxmlformats.org/markup-compatibility/2006" xmlns:o="urn:schemas-microsoft-com:office:office" xmlns:r="http://schemas.openxmlformats.org/officeDocument/2006/relationships" xmlns:m="http://schemas.openxmlformats.org/officeDocument/2006/math" xmlns:v="urn:schemas-microsoft-com:vml" xmlns:wp14="http://schemas.microsoft.com/office/word/2010/wordprocessingDrawing" xmlns:wp="http://schemas.openxmlformats.org/drawingml/2006/wordprocessingDrawing" xmlns:w10="urn:schemas-microsoft-com:office:word" xmlns:w="http://schemas.openxmlformats.org/wordprocessingml/2006/main" xmlns:w14="http://schemas.microsoft.com/office/word/2010/wordml" xmlns:w15="http://schemas.microsoft.com/office/word/2012/wordml" xmlns:w16se="http://schemas.microsoft.com/office/word/2015/wordml/symex" xmlns:wpg="http://schemas.microsoft.com/office/word/2010/wordprocessingGroup" xmlns:wpi="http://schemas.microsoft.com/office/word/2010/wordprocessingInk" xmlns:wne="http://schemas.microsoft.com/office/word/2006/wordml" xmlns:wps="http://schemas.microsoft.com/office/word/2010/wordprocessingShape" mc:Ignorable="w14 w15 w16se wp14">
+  <w:p>
+    <w:pPr>
+      <w:pStyle w:val="Footer"/>
+    </w:pPr>
+  </w:p>
+</w:ftr>
+</file>
+
 <file path=word/footnotes.xml><?xml version="1.0" encoding="utf-8"?>
-<w:footnotes xmlns:ve="http://schemas.openxmlformats.org/markup-compatibility/2006" xmlns:o="urn:schemas-microsoft-com:office:office" xmlns:r="http://schemas.openxmlformats.org/officeDocument/2006/relationships" xmlns:m="http://schemas.openxmlformats.org/officeDocument/2006/math" xmlns:v="urn:schemas-microsoft-com:vml" xmlns:wp="http://schemas.openxmlformats.org/drawingml/2006/wordprocessingDrawing" xmlns:w10="urn:schemas-microsoft-com:office:word" xmlns:w="http://schemas.openxmlformats.org/wordprocessingml/2006/main" xmlns:wne="http://schemas.microsoft.com/office/word/2006/wordml">
-  <w:footnote w:type="separator" w:id="0">
+<w:footnotes xmlns:wpc="http://schemas.microsoft.com/office/word/2010/wordprocessingCanvas" xmlns:cx="http://schemas.microsoft.com/office/drawing/2014/chartex" xmlns:mc="http://schemas.openxmlformats.org/markup-compatibility/2006" xmlns:o="urn:schemas-microsoft-com:office:office" xmlns:r="http://schemas.openxmlformats.org/officeDocument/2006/relationships" xmlns:m="http://schemas.openxmlformats.org/officeDocument/2006/math" xmlns:v="urn:schemas-microsoft-com:vml" xmlns:wp14="http://schemas.microsoft.com/office/word/2010/wordprocessingDrawing" xmlns:wp="http://schemas.openxmlformats.org/drawingml/2006/wordprocessingDrawing" xmlns:w10="urn:schemas-microsoft-com:office:word" xmlns:w="http://schemas.openxmlformats.org/wordprocessingml/2006/main" xmlns:w14="http://schemas.microsoft.com/office/word/2010/wordml" xmlns:w15="http://schemas.microsoft.com/office/word/2012/wordml" xmlns:w16se="http://schemas.microsoft.com/office/word/2015/wordml/symex" xmlns:wpg="http://schemas.microsoft.com/office/word/2010/wordprocessingGroup" xmlns:wpi="http://schemas.microsoft.com/office/word/2010/wordprocessingInk" xmlns:wne="http://schemas.microsoft.com/office/word/2006/wordml" xmlns:wps="http://schemas.microsoft.com/office/word/2010/wordprocessingShape" mc:Ignorable="w14 w15 w16se wp14">
+  <w:footnote w:type="separator" w:id="-1">
     <w:p>
       <w:pPr>
         <w:spacing w:before="0" w:line="240" w:lineRule="auto"/>
@@ -2845,7 +3849,7 @@
       </w:r>
     </w:p>
   </w:footnote>
-  <w:footnote w:type="continuationSeparator" w:id="1">
+  <w:footnote w:type="continuationSeparator" w:id="0">
     <w:p>
       <w:pPr>
         <w:spacing w:before="0" w:line="240" w:lineRule="auto"/>
@@ -2859,75 +3863,98 @@
 </file>
 
 <file path=word/header1.xml><?xml version="1.0" encoding="utf-8"?>
-<w:hdr xmlns:ve="http://schemas.openxmlformats.org/markup-compatibility/2006" xmlns:o="urn:schemas-microsoft-com:office:office" xmlns:r="http://schemas.openxmlformats.org/officeDocument/2006/relationships" xmlns:m="http://schemas.openxmlformats.org/officeDocument/2006/math" xmlns:v="urn:schemas-microsoft-com:vml" xmlns:wp="http://schemas.openxmlformats.org/drawingml/2006/wordprocessingDrawing" xmlns:w10="urn:schemas-microsoft-com:office:word" xmlns:w="http://schemas.openxmlformats.org/wordprocessingml/2006/main" xmlns:wne="http://schemas.microsoft.com/office/word/2006/wordml">
+<w:hdr xmlns:wpc="http://schemas.microsoft.com/office/word/2010/wordprocessingCanvas" xmlns:cx="http://schemas.microsoft.com/office/drawing/2014/chartex" xmlns:mc="http://schemas.openxmlformats.org/markup-compatibility/2006" xmlns:o="urn:schemas-microsoft-com:office:office" xmlns:r="http://schemas.openxmlformats.org/officeDocument/2006/relationships" xmlns:m="http://schemas.openxmlformats.org/officeDocument/2006/math" xmlns:v="urn:schemas-microsoft-com:vml" xmlns:wp14="http://schemas.microsoft.com/office/word/2010/wordprocessingDrawing" xmlns:wp="http://schemas.openxmlformats.org/drawingml/2006/wordprocessingDrawing" xmlns:w10="urn:schemas-microsoft-com:office:word" xmlns:w="http://schemas.openxmlformats.org/wordprocessingml/2006/main" xmlns:w14="http://schemas.microsoft.com/office/word/2010/wordml" xmlns:w15="http://schemas.microsoft.com/office/word/2012/wordml" xmlns:w16se="http://schemas.microsoft.com/office/word/2015/wordml/symex" xmlns:wpg="http://schemas.microsoft.com/office/word/2010/wordprocessingGroup" xmlns:wpi="http://schemas.microsoft.com/office/word/2010/wordprocessingInk" xmlns:wne="http://schemas.microsoft.com/office/word/2006/wordml" xmlns:wps="http://schemas.microsoft.com/office/word/2010/wordprocessingShape" mc:Ignorable="w14 w15 w16se wp14">
   <w:p>
     <w:pPr>
-      <w:pStyle w:val="normal0"/>
-      <w:spacing w:before="400" w:line="480" w:lineRule="auto"/>
-      <w:jc w:val="right"/>
+      <w:pStyle w:val="Header"/>
     </w:pPr>
-    <w:r>
-      <w:rPr>
-        <w:rFonts w:ascii="Calibri" w:eastAsia="Calibri" w:hAnsi="Calibri" w:cs="Calibri"/>
-        <w:color w:val="943634"/>
-      </w:rPr>
-      <w:t>Sushovan Mandal  |  +91-9800397328  |</w:t>
-    </w:r>
-    <w:r>
-      <w:rPr>
-        <w:rFonts w:ascii="Calibri" w:eastAsia="Calibri" w:hAnsi="Calibri" w:cs="Calibri"/>
-        <w:color w:val="943634"/>
-      </w:rPr>
-      <w:t xml:space="preserve">  </w:t>
-    </w:r>
-    <w:hyperlink r:id="rId1">
-      <w:r>
-        <w:rPr>
-          <w:rFonts w:ascii="Calibri" w:eastAsia="Calibri" w:hAnsi="Calibri" w:cs="Calibri"/>
-          <w:color w:val="1155CC"/>
-          <w:u w:val="single"/>
-        </w:rPr>
-        <w:t>mandal.sushovan92@gmail.com</w:t>
-      </w:r>
-    </w:hyperlink>
-    <w:r>
-      <w:rPr>
-        <w:rFonts w:ascii="Calibri" w:eastAsia="Calibri" w:hAnsi="Calibri" w:cs="Calibri"/>
-        <w:color w:val="F75D5D"/>
-      </w:rPr>
-      <w:t xml:space="preserve"> </w:t>
-    </w:r>
-    <w:r>
-      <w:rPr>
-        <w:rFonts w:ascii="Calibri" w:eastAsia="Calibri" w:hAnsi="Calibri" w:cs="Calibri"/>
-        <w:color w:val="F75D5D"/>
-      </w:rPr>
-      <w:t xml:space="preserve">  </w:t>
-    </w:r>
-    <w:r>
-      <w:rPr>
-        <w:rFonts w:ascii="Calibri" w:eastAsia="Calibri" w:hAnsi="Calibri" w:cs="Calibri"/>
-        <w:color w:val="F75D5D"/>
-      </w:rPr>
-      <w:t xml:space="preserve">                    </w:t>
-    </w:r>
-    <w:fldSimple w:instr="PAGE">
-      <w:r>
-        <w:rPr>
-          <w:noProof/>
-        </w:rPr>
-        <w:t>2</w:t>
-      </w:r>
-    </w:fldSimple>
   </w:p>
 </w:hdr>
 </file>
 
 <file path=word/header2.xml><?xml version="1.0" encoding="utf-8"?>
-<w:hdr xmlns:ve="http://schemas.openxmlformats.org/markup-compatibility/2006" xmlns:o="urn:schemas-microsoft-com:office:office" xmlns:r="http://schemas.openxmlformats.org/officeDocument/2006/relationships" xmlns:m="http://schemas.openxmlformats.org/officeDocument/2006/math" xmlns:v="urn:schemas-microsoft-com:vml" xmlns:wp="http://schemas.openxmlformats.org/drawingml/2006/wordprocessingDrawing" xmlns:w10="urn:schemas-microsoft-com:office:word" xmlns:w="http://schemas.openxmlformats.org/wordprocessingml/2006/main" xmlns:wne="http://schemas.microsoft.com/office/word/2006/wordml">
+<w:hdr xmlns:wpc="http://schemas.microsoft.com/office/word/2010/wordprocessingCanvas" xmlns:cx="http://schemas.microsoft.com/office/drawing/2014/chartex" xmlns:mc="http://schemas.openxmlformats.org/markup-compatibility/2006" xmlns:o="urn:schemas-microsoft-com:office:office" xmlns:r="http://schemas.openxmlformats.org/officeDocument/2006/relationships" xmlns:m="http://schemas.openxmlformats.org/officeDocument/2006/math" xmlns:v="urn:schemas-microsoft-com:vml" xmlns:wp14="http://schemas.microsoft.com/office/word/2010/wordprocessingDrawing" xmlns:wp="http://schemas.openxmlformats.org/drawingml/2006/wordprocessingDrawing" xmlns:w10="urn:schemas-microsoft-com:office:word" xmlns:w="http://schemas.openxmlformats.org/wordprocessingml/2006/main" xmlns:w14="http://schemas.microsoft.com/office/word/2010/wordml" xmlns:w15="http://schemas.microsoft.com/office/word/2012/wordml" xmlns:w16se="http://schemas.microsoft.com/office/word/2015/wordml/symex" xmlns:wpg="http://schemas.microsoft.com/office/word/2010/wordprocessingGroup" xmlns:wpi="http://schemas.microsoft.com/office/word/2010/wordprocessingInk" xmlns:wne="http://schemas.microsoft.com/office/word/2006/wordml" xmlns:wps="http://schemas.microsoft.com/office/word/2010/wordprocessingShape" mc:Ignorable="w14 w15 w16se wp14">
   <w:p>
     <w:pPr>
-      <w:pStyle w:val="normal0"/>
+      <w:pStyle w:val="Normal1"/>
+      <w:spacing w:before="400" w:line="480" w:lineRule="auto"/>
+      <w:jc w:val="right"/>
+    </w:pPr>
+    <w:r>
+      <w:rPr>
+        <w:rFonts w:ascii="Calibri" w:eastAsia="Calibri" w:hAnsi="Calibri" w:cs="Calibri"/>
+        <w:color w:val="943634"/>
+      </w:rPr>
+      <w:t>Sushovan Mandal  |  +91-9800397328  |</w:t>
+    </w:r>
+    <w:r>
+      <w:rPr>
+        <w:rFonts w:ascii="Calibri" w:eastAsia="Calibri" w:hAnsi="Calibri" w:cs="Calibri"/>
+        <w:color w:val="943634"/>
+      </w:rPr>
+      <w:t xml:space="preserve">  </w:t>
+    </w:r>
+    <w:hyperlink r:id="rId1">
+      <w:r>
+        <w:rPr>
+          <w:rFonts w:ascii="Calibri" w:eastAsia="Calibri" w:hAnsi="Calibri" w:cs="Calibri"/>
+          <w:color w:val="1155CC"/>
+          <w:u w:val="single"/>
+        </w:rPr>
+        <w:t>mandal.sushovan92@gmail.com</w:t>
+      </w:r>
+    </w:hyperlink>
+    <w:r>
+      <w:rPr>
+        <w:rFonts w:ascii="Calibri" w:eastAsia="Calibri" w:hAnsi="Calibri" w:cs="Calibri"/>
+        <w:color w:val="F75D5D"/>
+      </w:rPr>
+      <w:t xml:space="preserve"> </w:t>
+    </w:r>
+    <w:r>
+      <w:rPr>
+        <w:rFonts w:ascii="Calibri" w:eastAsia="Calibri" w:hAnsi="Calibri" w:cs="Calibri"/>
+        <w:color w:val="F75D5D"/>
+      </w:rPr>
+      <w:t xml:space="preserve">  </w:t>
+    </w:r>
+    <w:r>
+      <w:rPr>
+        <w:rFonts w:ascii="Calibri" w:eastAsia="Calibri" w:hAnsi="Calibri" w:cs="Calibri"/>
+        <w:color w:val="F75D5D"/>
+      </w:rPr>
+      <w:t xml:space="preserve">                    </w:t>
+    </w:r>
+    <w:r>
+      <w:fldChar w:fldCharType="begin"/>
+    </w:r>
+    <w:r>
+      <w:instrText>PAGE</w:instrText>
+    </w:r>
+    <w:r>
+      <w:fldChar w:fldCharType="separate"/>
+    </w:r>
+    <w:r>
+      <w:rPr>
+        <w:noProof/>
+      </w:rPr>
+      <w:t>2</w:t>
+    </w:r>
+    <w:r>
+      <w:rPr>
+        <w:noProof/>
+      </w:rPr>
+      <w:fldChar w:fldCharType="end"/>
+    </w:r>
+  </w:p>
+</w:hdr>
+</file>
+
+<file path=word/header3.xml><?xml version="1.0" encoding="utf-8"?>
+<w:hdr xmlns:wpc="http://schemas.microsoft.com/office/word/2010/wordprocessingCanvas" xmlns:cx="http://schemas.microsoft.com/office/drawing/2014/chartex" xmlns:mc="http://schemas.openxmlformats.org/markup-compatibility/2006" xmlns:o="urn:schemas-microsoft-com:office:office" xmlns:r="http://schemas.openxmlformats.org/officeDocument/2006/relationships" xmlns:m="http://schemas.openxmlformats.org/officeDocument/2006/math" xmlns:v="urn:schemas-microsoft-com:vml" xmlns:wp14="http://schemas.microsoft.com/office/word/2010/wordprocessingDrawing" xmlns:wp="http://schemas.openxmlformats.org/drawingml/2006/wordprocessingDrawing" xmlns:w10="urn:schemas-microsoft-com:office:word" xmlns:w="http://schemas.openxmlformats.org/wordprocessingml/2006/main" xmlns:w14="http://schemas.microsoft.com/office/word/2010/wordml" xmlns:w15="http://schemas.microsoft.com/office/word/2012/wordml" xmlns:w16se="http://schemas.microsoft.com/office/word/2015/wordml/symex" xmlns:wpg="http://schemas.microsoft.com/office/word/2010/wordprocessingGroup" xmlns:wpi="http://schemas.microsoft.com/office/word/2010/wordprocessingInk" xmlns:wne="http://schemas.microsoft.com/office/word/2006/wordml" xmlns:wps="http://schemas.microsoft.com/office/word/2010/wordprocessingShape" mc:Ignorable="w14 w15 w16se wp14">
+  <w:p>
+    <w:pPr>
+      <w:pStyle w:val="Normal1"/>
       <w:spacing w:before="0"/>
     </w:pPr>
   </w:p>
@@ -2935,8 +3962,8 @@
 </file>
 
 <file path=word/numbering.xml><?xml version="1.0" encoding="utf-8"?>
-<w:numbering xmlns:ve="http://schemas.openxmlformats.org/markup-compatibility/2006" xmlns:o="urn:schemas-microsoft-com:office:office" xmlns:r="http://schemas.openxmlformats.org/officeDocument/2006/relationships" xmlns:m="http://schemas.openxmlformats.org/officeDocument/2006/math" xmlns:v="urn:schemas-microsoft-com:vml" xmlns:wp="http://schemas.openxmlformats.org/drawingml/2006/wordprocessingDrawing" xmlns:w10="urn:schemas-microsoft-com:office:word" xmlns:w="http://schemas.openxmlformats.org/wordprocessingml/2006/main" xmlns:wne="http://schemas.microsoft.com/office/word/2006/wordml">
-  <w:abstractNum w:abstractNumId="0">
+<w:numbering xmlns:wpc="http://schemas.microsoft.com/office/word/2010/wordprocessingCanvas" xmlns:cx="http://schemas.microsoft.com/office/drawing/2014/chartex" xmlns:mc="http://schemas.openxmlformats.org/markup-compatibility/2006" xmlns:o="urn:schemas-microsoft-com:office:office" xmlns:r="http://schemas.openxmlformats.org/officeDocument/2006/relationships" xmlns:m="http://schemas.openxmlformats.org/officeDocument/2006/math" xmlns:v="urn:schemas-microsoft-com:vml" xmlns:wp14="http://schemas.microsoft.com/office/word/2010/wordprocessingDrawing" xmlns:wp="http://schemas.openxmlformats.org/drawingml/2006/wordprocessingDrawing" xmlns:w10="urn:schemas-microsoft-com:office:word" xmlns:w="http://schemas.openxmlformats.org/wordprocessingml/2006/main" xmlns:w14="http://schemas.microsoft.com/office/word/2010/wordml" xmlns:w15="http://schemas.microsoft.com/office/word/2012/wordml" xmlns:w16se="http://schemas.microsoft.com/office/word/2015/wordml/symex" xmlns:wpg="http://schemas.microsoft.com/office/word/2010/wordprocessingGroup" xmlns:wpi="http://schemas.microsoft.com/office/word/2010/wordprocessingInk" xmlns:wne="http://schemas.microsoft.com/office/word/2006/wordml" xmlns:wps="http://schemas.microsoft.com/office/word/2010/wordprocessingShape" mc:Ignorable="w14 w15 w16se wp14">
+  <w:abstractNum w:abstractNumId="0" w15:restartNumberingAfterBreak="0">
     <w:nsid w:val="01B93D15"/>
     <w:multiLevelType w:val="multilevel"/>
     <w:tmpl w:val="D820D11E"/>
@@ -3050,7 +4077,7 @@
       </w:rPr>
     </w:lvl>
   </w:abstractNum>
-  <w:abstractNum w:abstractNumId="1">
+  <w:abstractNum w:abstractNumId="1" w15:restartNumberingAfterBreak="0">
     <w:nsid w:val="0647722D"/>
     <w:multiLevelType w:val="hybridMultilevel"/>
     <w:tmpl w:val="DB58400A"/>
@@ -3163,7 +4190,7 @@
       </w:rPr>
     </w:lvl>
   </w:abstractNum>
-  <w:abstractNum w:abstractNumId="2">
+  <w:abstractNum w:abstractNumId="2" w15:restartNumberingAfterBreak="0">
     <w:nsid w:val="0C862195"/>
     <w:multiLevelType w:val="multilevel"/>
     <w:tmpl w:val="94946902"/>
@@ -3277,7 +4304,7 @@
       </w:rPr>
     </w:lvl>
   </w:abstractNum>
-  <w:abstractNum w:abstractNumId="3">
+  <w:abstractNum w:abstractNumId="3" w15:restartNumberingAfterBreak="0">
     <w:nsid w:val="0F281ECB"/>
     <w:multiLevelType w:val="multilevel"/>
     <w:tmpl w:val="3B92C4A4"/>
@@ -3391,7 +4418,7 @@
       </w:rPr>
     </w:lvl>
   </w:abstractNum>
-  <w:abstractNum w:abstractNumId="4">
+  <w:abstractNum w:abstractNumId="4" w15:restartNumberingAfterBreak="0">
     <w:nsid w:val="2796593E"/>
     <w:multiLevelType w:val="multilevel"/>
     <w:tmpl w:val="A524DB9E"/>
@@ -3506,7 +4533,7 @@
       </w:rPr>
     </w:lvl>
   </w:abstractNum>
-  <w:abstractNum w:abstractNumId="5">
+  <w:abstractNum w:abstractNumId="5" w15:restartNumberingAfterBreak="0">
     <w:nsid w:val="2A5A0740"/>
     <w:multiLevelType w:val="hybridMultilevel"/>
     <w:tmpl w:val="A1EC52B8"/>
@@ -3516,13 +4543,126 @@
       <w:lvlText w:val=""/>
       <w:lvlJc w:val="left"/>
       <w:pPr>
+        <w:ind w:left="810" w:hanging="360"/>
+      </w:pPr>
+      <w:rPr>
+        <w:rFonts w:ascii="Wingdings" w:hAnsi="Wingdings" w:hint="default"/>
+      </w:rPr>
+    </w:lvl>
+    <w:lvl w:ilvl="1" w:tplc="40090003" w:tentative="1">
+      <w:start w:val="1"/>
+      <w:numFmt w:val="bullet"/>
+      <w:lvlText w:val="o"/>
+      <w:lvlJc w:val="left"/>
+      <w:pPr>
+        <w:ind w:left="1530" w:hanging="360"/>
+      </w:pPr>
+      <w:rPr>
+        <w:rFonts w:ascii="Courier New" w:hAnsi="Courier New" w:cs="Courier New" w:hint="default"/>
+      </w:rPr>
+    </w:lvl>
+    <w:lvl w:ilvl="2" w:tplc="40090005" w:tentative="1">
+      <w:start w:val="1"/>
+      <w:numFmt w:val="bullet"/>
+      <w:lvlText w:val=""/>
+      <w:lvlJc w:val="left"/>
+      <w:pPr>
+        <w:ind w:left="2250" w:hanging="360"/>
+      </w:pPr>
+      <w:rPr>
+        <w:rFonts w:ascii="Wingdings" w:hAnsi="Wingdings" w:hint="default"/>
+      </w:rPr>
+    </w:lvl>
+    <w:lvl w:ilvl="3" w:tplc="40090001" w:tentative="1">
+      <w:start w:val="1"/>
+      <w:numFmt w:val="bullet"/>
+      <w:lvlText w:val=""/>
+      <w:lvlJc w:val="left"/>
+      <w:pPr>
+        <w:ind w:left="2970" w:hanging="360"/>
+      </w:pPr>
+      <w:rPr>
+        <w:rFonts w:ascii="Symbol" w:hAnsi="Symbol" w:hint="default"/>
+      </w:rPr>
+    </w:lvl>
+    <w:lvl w:ilvl="4" w:tplc="40090003" w:tentative="1">
+      <w:start w:val="1"/>
+      <w:numFmt w:val="bullet"/>
+      <w:lvlText w:val="o"/>
+      <w:lvlJc w:val="left"/>
+      <w:pPr>
+        <w:ind w:left="3690" w:hanging="360"/>
+      </w:pPr>
+      <w:rPr>
+        <w:rFonts w:ascii="Courier New" w:hAnsi="Courier New" w:cs="Courier New" w:hint="default"/>
+      </w:rPr>
+    </w:lvl>
+    <w:lvl w:ilvl="5" w:tplc="40090005" w:tentative="1">
+      <w:start w:val="1"/>
+      <w:numFmt w:val="bullet"/>
+      <w:lvlText w:val=""/>
+      <w:lvlJc w:val="left"/>
+      <w:pPr>
+        <w:ind w:left="4410" w:hanging="360"/>
+      </w:pPr>
+      <w:rPr>
+        <w:rFonts w:ascii="Wingdings" w:hAnsi="Wingdings" w:hint="default"/>
+      </w:rPr>
+    </w:lvl>
+    <w:lvl w:ilvl="6" w:tplc="40090001" w:tentative="1">
+      <w:start w:val="1"/>
+      <w:numFmt w:val="bullet"/>
+      <w:lvlText w:val=""/>
+      <w:lvlJc w:val="left"/>
+      <w:pPr>
+        <w:ind w:left="5130" w:hanging="360"/>
+      </w:pPr>
+      <w:rPr>
+        <w:rFonts w:ascii="Symbol" w:hAnsi="Symbol" w:hint="default"/>
+      </w:rPr>
+    </w:lvl>
+    <w:lvl w:ilvl="7" w:tplc="40090003" w:tentative="1">
+      <w:start w:val="1"/>
+      <w:numFmt w:val="bullet"/>
+      <w:lvlText w:val="o"/>
+      <w:lvlJc w:val="left"/>
+      <w:pPr>
+        <w:ind w:left="5850" w:hanging="360"/>
+      </w:pPr>
+      <w:rPr>
+        <w:rFonts w:ascii="Courier New" w:hAnsi="Courier New" w:cs="Courier New" w:hint="default"/>
+      </w:rPr>
+    </w:lvl>
+    <w:lvl w:ilvl="8" w:tplc="40090005" w:tentative="1">
+      <w:start w:val="1"/>
+      <w:numFmt w:val="bullet"/>
+      <w:lvlText w:val=""/>
+      <w:lvlJc w:val="left"/>
+      <w:pPr>
+        <w:ind w:left="6570" w:hanging="360"/>
+      </w:pPr>
+      <w:rPr>
+        <w:rFonts w:ascii="Wingdings" w:hAnsi="Wingdings" w:hint="default"/>
+      </w:rPr>
+    </w:lvl>
+  </w:abstractNum>
+  <w:abstractNum w:abstractNumId="6" w15:restartNumberingAfterBreak="0">
+    <w:nsid w:val="392F0E34"/>
+    <w:multiLevelType w:val="hybridMultilevel"/>
+    <w:tmpl w:val="1E40BDB4"/>
+    <w:lvl w:ilvl="0" w:tplc="40090009">
+      <w:start w:val="1"/>
+      <w:numFmt w:val="bullet"/>
+      <w:lvlText w:val=""/>
+      <w:lvlJc w:val="left"/>
+      <w:pPr>
         <w:ind w:left="720" w:hanging="360"/>
       </w:pPr>
       <w:rPr>
         <w:rFonts w:ascii="Wingdings" w:hAnsi="Wingdings" w:hint="default"/>
       </w:rPr>
     </w:lvl>
-    <w:lvl w:ilvl="1" w:tplc="40090003" w:tentative="1">
+    <w:lvl w:ilvl="1" w:tplc="04090003" w:tentative="1">
       <w:start w:val="1"/>
       <w:numFmt w:val="bullet"/>
       <w:lvlText w:val="o"/>
@@ -3534,7 +4674,7 @@
         <w:rFonts w:ascii="Courier New" w:hAnsi="Courier New" w:cs="Courier New" w:hint="default"/>
       </w:rPr>
     </w:lvl>
-    <w:lvl w:ilvl="2" w:tplc="40090005" w:tentative="1">
+    <w:lvl w:ilvl="2" w:tplc="04090005" w:tentative="1">
       <w:start w:val="1"/>
       <w:numFmt w:val="bullet"/>
       <w:lvlText w:val=""/>
@@ -3546,7 +4686,7 @@
         <w:rFonts w:ascii="Wingdings" w:hAnsi="Wingdings" w:hint="default"/>
       </w:rPr>
     </w:lvl>
-    <w:lvl w:ilvl="3" w:tplc="40090001" w:tentative="1">
+    <w:lvl w:ilvl="3" w:tplc="04090001" w:tentative="1">
       <w:start w:val="1"/>
       <w:numFmt w:val="bullet"/>
       <w:lvlText w:val=""/>
@@ -3558,7 +4698,7 @@
         <w:rFonts w:ascii="Symbol" w:hAnsi="Symbol" w:hint="default"/>
       </w:rPr>
     </w:lvl>
-    <w:lvl w:ilvl="4" w:tplc="40090003" w:tentative="1">
+    <w:lvl w:ilvl="4" w:tplc="04090003" w:tentative="1">
       <w:start w:val="1"/>
       <w:numFmt w:val="bullet"/>
       <w:lvlText w:val="o"/>
@@ -3570,7 +4710,7 @@
         <w:rFonts w:ascii="Courier New" w:hAnsi="Courier New" w:cs="Courier New" w:hint="default"/>
       </w:rPr>
     </w:lvl>
-    <w:lvl w:ilvl="5" w:tplc="40090005" w:tentative="1">
+    <w:lvl w:ilvl="5" w:tplc="04090005" w:tentative="1">
       <w:start w:val="1"/>
       <w:numFmt w:val="bullet"/>
       <w:lvlText w:val=""/>
@@ -3582,7 +4722,7 @@
         <w:rFonts w:ascii="Wingdings" w:hAnsi="Wingdings" w:hint="default"/>
       </w:rPr>
     </w:lvl>
-    <w:lvl w:ilvl="6" w:tplc="40090001" w:tentative="1">
+    <w:lvl w:ilvl="6" w:tplc="04090001" w:tentative="1">
       <w:start w:val="1"/>
       <w:numFmt w:val="bullet"/>
       <w:lvlText w:val=""/>
@@ -3594,7 +4734,7 @@
         <w:rFonts w:ascii="Symbol" w:hAnsi="Symbol" w:hint="default"/>
       </w:rPr>
     </w:lvl>
-    <w:lvl w:ilvl="7" w:tplc="40090003" w:tentative="1">
+    <w:lvl w:ilvl="7" w:tplc="04090003" w:tentative="1">
       <w:start w:val="1"/>
       <w:numFmt w:val="bullet"/>
       <w:lvlText w:val="o"/>
@@ -3606,7 +4746,7 @@
         <w:rFonts w:ascii="Courier New" w:hAnsi="Courier New" w:cs="Courier New" w:hint="default"/>
       </w:rPr>
     </w:lvl>
-    <w:lvl w:ilvl="8" w:tplc="40090005" w:tentative="1">
+    <w:lvl w:ilvl="8" w:tplc="04090005" w:tentative="1">
       <w:start w:val="1"/>
       <w:numFmt w:val="bullet"/>
       <w:lvlText w:val=""/>
@@ -3619,7 +4759,7 @@
       </w:rPr>
     </w:lvl>
   </w:abstractNum>
-  <w:abstractNum w:abstractNumId="6">
+  <w:abstractNum w:abstractNumId="7" w15:restartNumberingAfterBreak="0">
     <w:nsid w:val="49D7718E"/>
     <w:multiLevelType w:val="hybridMultilevel"/>
     <w:tmpl w:val="5B44D254"/>
@@ -3732,7 +4872,7 @@
       </w:rPr>
     </w:lvl>
   </w:abstractNum>
-  <w:abstractNum w:abstractNumId="7">
+  <w:abstractNum w:abstractNumId="8" w15:restartNumberingAfterBreak="0">
     <w:nsid w:val="58AF6D37"/>
     <w:multiLevelType w:val="hybridMultilevel"/>
     <w:tmpl w:val="51A0C6FA"/>
@@ -3818,7 +4958,7 @@
       </w:pPr>
     </w:lvl>
   </w:abstractNum>
-  <w:abstractNum w:abstractNumId="8">
+  <w:abstractNum w:abstractNumId="9" w15:restartNumberingAfterBreak="0">
     <w:nsid w:val="6A992DEC"/>
     <w:multiLevelType w:val="multilevel"/>
     <w:tmpl w:val="3F7828E8"/>
@@ -3932,7 +5072,120 @@
       </w:rPr>
     </w:lvl>
   </w:abstractNum>
-  <w:abstractNum w:abstractNumId="9">
+  <w:abstractNum w:abstractNumId="10" w15:restartNumberingAfterBreak="0">
+    <w:nsid w:val="7432714B"/>
+    <w:multiLevelType w:val="hybridMultilevel"/>
+    <w:tmpl w:val="10840372"/>
+    <w:lvl w:ilvl="0" w:tplc="40090009">
+      <w:start w:val="1"/>
+      <w:numFmt w:val="bullet"/>
+      <w:lvlText w:val=""/>
+      <w:lvlJc w:val="left"/>
+      <w:pPr>
+        <w:ind w:left="1080" w:hanging="360"/>
+      </w:pPr>
+      <w:rPr>
+        <w:rFonts w:ascii="Wingdings" w:hAnsi="Wingdings" w:hint="default"/>
+      </w:rPr>
+    </w:lvl>
+    <w:lvl w:ilvl="1" w:tplc="04090003" w:tentative="1">
+      <w:start w:val="1"/>
+      <w:numFmt w:val="bullet"/>
+      <w:lvlText w:val="o"/>
+      <w:lvlJc w:val="left"/>
+      <w:pPr>
+        <w:ind w:left="1800" w:hanging="360"/>
+      </w:pPr>
+      <w:rPr>
+        <w:rFonts w:ascii="Courier New" w:hAnsi="Courier New" w:cs="Courier New" w:hint="default"/>
+      </w:rPr>
+    </w:lvl>
+    <w:lvl w:ilvl="2" w:tplc="04090005" w:tentative="1">
+      <w:start w:val="1"/>
+      <w:numFmt w:val="bullet"/>
+      <w:lvlText w:val=""/>
+      <w:lvlJc w:val="left"/>
+      <w:pPr>
+        <w:ind w:left="2520" w:hanging="360"/>
+      </w:pPr>
+      <w:rPr>
+        <w:rFonts w:ascii="Wingdings" w:hAnsi="Wingdings" w:hint="default"/>
+      </w:rPr>
+    </w:lvl>
+    <w:lvl w:ilvl="3" w:tplc="04090001" w:tentative="1">
+      <w:start w:val="1"/>
+      <w:numFmt w:val="bullet"/>
+      <w:lvlText w:val=""/>
+      <w:lvlJc w:val="left"/>
+      <w:pPr>
+        <w:ind w:left="3240" w:hanging="360"/>
+      </w:pPr>
+      <w:rPr>
+        <w:rFonts w:ascii="Symbol" w:hAnsi="Symbol" w:hint="default"/>
+      </w:rPr>
+    </w:lvl>
+    <w:lvl w:ilvl="4" w:tplc="04090003" w:tentative="1">
+      <w:start w:val="1"/>
+      <w:numFmt w:val="bullet"/>
+      <w:lvlText w:val="o"/>
+      <w:lvlJc w:val="left"/>
+      <w:pPr>
+        <w:ind w:left="3960" w:hanging="360"/>
+      </w:pPr>
+      <w:rPr>
+        <w:rFonts w:ascii="Courier New" w:hAnsi="Courier New" w:cs="Courier New" w:hint="default"/>
+      </w:rPr>
+    </w:lvl>
+    <w:lvl w:ilvl="5" w:tplc="04090005" w:tentative="1">
+      <w:start w:val="1"/>
+      <w:numFmt w:val="bullet"/>
+      <w:lvlText w:val=""/>
+      <w:lvlJc w:val="left"/>
+      <w:pPr>
+        <w:ind w:left="4680" w:hanging="360"/>
+      </w:pPr>
+      <w:rPr>
+        <w:rFonts w:ascii="Wingdings" w:hAnsi="Wingdings" w:hint="default"/>
+      </w:rPr>
+    </w:lvl>
+    <w:lvl w:ilvl="6" w:tplc="04090001" w:tentative="1">
+      <w:start w:val="1"/>
+      <w:numFmt w:val="bullet"/>
+      <w:lvlText w:val=""/>
+      <w:lvlJc w:val="left"/>
+      <w:pPr>
+        <w:ind w:left="5400" w:hanging="360"/>
+      </w:pPr>
+      <w:rPr>
+        <w:rFonts w:ascii="Symbol" w:hAnsi="Symbol" w:hint="default"/>
+      </w:rPr>
+    </w:lvl>
+    <w:lvl w:ilvl="7" w:tplc="04090003" w:tentative="1">
+      <w:start w:val="1"/>
+      <w:numFmt w:val="bullet"/>
+      <w:lvlText w:val="o"/>
+      <w:lvlJc w:val="left"/>
+      <w:pPr>
+        <w:ind w:left="6120" w:hanging="360"/>
+      </w:pPr>
+      <w:rPr>
+        <w:rFonts w:ascii="Courier New" w:hAnsi="Courier New" w:cs="Courier New" w:hint="default"/>
+      </w:rPr>
+    </w:lvl>
+    <w:lvl w:ilvl="8" w:tplc="04090005" w:tentative="1">
+      <w:start w:val="1"/>
+      <w:numFmt w:val="bullet"/>
+      <w:lvlText w:val=""/>
+      <w:lvlJc w:val="left"/>
+      <w:pPr>
+        <w:ind w:left="6840" w:hanging="360"/>
+      </w:pPr>
+      <w:rPr>
+        <w:rFonts w:ascii="Wingdings" w:hAnsi="Wingdings" w:hint="default"/>
+      </w:rPr>
+    </w:lvl>
+  </w:abstractNum>
+  <w:abstractNum w:abstractNumId="11" w15:restartNumberingAfterBreak="0">
     <w:nsid w:val="7A4D33D8"/>
     <w:multiLevelType w:val="hybridMultilevel"/>
     <w:tmpl w:val="2C4A971C"/>
@@ -4045,7 +5298,7 @@
       </w:rPr>
     </w:lvl>
   </w:abstractNum>
-  <w:abstractNum w:abstractNumId="10">
+  <w:abstractNum w:abstractNumId="12" w15:restartNumberingAfterBreak="0">
     <w:nsid w:val="7E677DE7"/>
     <w:multiLevelType w:val="hybridMultilevel"/>
     <w:tmpl w:val="BA3051E0"/>
@@ -4171,31 +5424,37 @@
     <w:abstractNumId w:val="3"/>
   </w:num>
   <w:num w:numId="5">
-    <w:abstractNumId w:val="8"/>
+    <w:abstractNumId w:val="9"/>
   </w:num>
   <w:num w:numId="6">
-    <w:abstractNumId w:val="6"/>
+    <w:abstractNumId w:val="7"/>
   </w:num>
   <w:num w:numId="7">
-    <w:abstractNumId w:val="10"/>
+    <w:abstractNumId w:val="12"/>
   </w:num>
   <w:num w:numId="8">
-    <w:abstractNumId w:val="9"/>
+    <w:abstractNumId w:val="11"/>
   </w:num>
   <w:num w:numId="9">
     <w:abstractNumId w:val="5"/>
   </w:num>
   <w:num w:numId="10">
-    <w:abstractNumId w:val="7"/>
+    <w:abstractNumId w:val="8"/>
   </w:num>
   <w:num w:numId="11">
     <w:abstractNumId w:val="1"/>
+  </w:num>
+  <w:num w:numId="12">
+    <w:abstractNumId w:val="10"/>
+  </w:num>
+  <w:num w:numId="13">
+    <w:abstractNumId w:val="6"/>
   </w:num>
 </w:numbering>
 </file>
 
 <file path=word/styles.xml><?xml version="1.0" encoding="utf-8"?>
-<w:styles xmlns:r="http://schemas.openxmlformats.org/officeDocument/2006/relationships" xmlns:w="http://schemas.openxmlformats.org/wordprocessingml/2006/main">
+<w:styles xmlns:mc="http://schemas.openxmlformats.org/markup-compatibility/2006" xmlns:r="http://schemas.openxmlformats.org/officeDocument/2006/relationships" xmlns:w="http://schemas.openxmlformats.org/wordprocessingml/2006/main" xmlns:w14="http://schemas.microsoft.com/office/word/2010/wordml" xmlns:w15="http://schemas.microsoft.com/office/word/2012/wordml" xmlns:w16se="http://schemas.microsoft.com/office/word/2015/wordml/symex" mc:Ignorable="w14 w15 w16se">
   <w:docDefaults>
     <w:rPrDefault>
       <w:rPr>
@@ -4205,144 +5464,378 @@
     </w:rPrDefault>
     <w:pPrDefault/>
   </w:docDefaults>
-  <w:latentStyles w:defLockedState="0" w:defUIPriority="99" w:defSemiHidden="1" w:defUnhideWhenUsed="1" w:defQFormat="0" w:count="267">
-    <w:lsdException w:name="Normal" w:semiHidden="0" w:uiPriority="0" w:unhideWhenUsed="0" w:qFormat="1"/>
-    <w:lsdException w:name="heading 1" w:semiHidden="0" w:uiPriority="0" w:unhideWhenUsed="0" w:qFormat="1"/>
-    <w:lsdException w:name="heading 2" w:uiPriority="0" w:qFormat="1"/>
-    <w:lsdException w:name="heading 3" w:uiPriority="0" w:qFormat="1"/>
-    <w:lsdException w:name="heading 4" w:uiPriority="9" w:qFormat="1"/>
-    <w:lsdException w:name="heading 5" w:uiPriority="9" w:qFormat="1"/>
-    <w:lsdException w:name="heading 6" w:uiPriority="9" w:qFormat="1"/>
-    <w:lsdException w:name="heading 7" w:uiPriority="9" w:qFormat="1"/>
-    <w:lsdException w:name="heading 8" w:uiPriority="9" w:qFormat="1"/>
-    <w:lsdException w:name="heading 9" w:uiPriority="9" w:qFormat="1"/>
-    <w:lsdException w:name="toc 1" w:uiPriority="39"/>
-    <w:lsdException w:name="toc 2" w:uiPriority="39"/>
-    <w:lsdException w:name="toc 3" w:uiPriority="39"/>
-    <w:lsdException w:name="toc 4" w:uiPriority="39"/>
-    <w:lsdException w:name="toc 5" w:uiPriority="39"/>
-    <w:lsdException w:name="toc 6" w:uiPriority="39"/>
-    <w:lsdException w:name="toc 7" w:uiPriority="39"/>
-    <w:lsdException w:name="toc 8" w:uiPriority="39"/>
-    <w:lsdException w:name="toc 9" w:uiPriority="39"/>
-    <w:lsdException w:name="caption" w:uiPriority="35" w:qFormat="1"/>
-    <w:lsdException w:name="Title" w:semiHidden="0" w:uiPriority="0" w:unhideWhenUsed="0" w:qFormat="1"/>
-    <w:lsdException w:name="Default Paragraph Font" w:uiPriority="1"/>
-    <w:lsdException w:name="Subtitle" w:semiHidden="0" w:uiPriority="11" w:unhideWhenUsed="0" w:qFormat="1"/>
-    <w:lsdException w:name="Strong" w:semiHidden="0" w:uiPriority="22" w:unhideWhenUsed="0" w:qFormat="1"/>
-    <w:lsdException w:name="Emphasis" w:semiHidden="0" w:uiPriority="20" w:unhideWhenUsed="0" w:qFormat="1"/>
-    <w:lsdException w:name="Table Grid" w:semiHidden="0" w:uiPriority="59" w:unhideWhenUsed="0"/>
-    <w:lsdException w:name="Placeholder Text" w:unhideWhenUsed="0"/>
-    <w:lsdException w:name="No Spacing" w:semiHidden="0" w:uiPriority="1" w:unhideWhenUsed="0" w:qFormat="1"/>
-    <w:lsdException w:name="Light Shading" w:semiHidden="0" w:uiPriority="60" w:unhideWhenUsed="0"/>
-    <w:lsdException w:name="Light List" w:semiHidden="0" w:uiPriority="61" w:unhideWhenUsed="0"/>
-    <w:lsdException w:name="Light Grid" w:semiHidden="0" w:uiPriority="62" w:unhideWhenUsed="0"/>
-    <w:lsdException w:name="Medium Shading 1" w:semiHidden="0" w:uiPriority="63" w:unhideWhenUsed="0"/>
-    <w:lsdException w:name="Medium Shading 2" w:semiHidden="0" w:uiPriority="64" w:unhideWhenUsed="0"/>
-    <w:lsdException w:name="Medium List 1" w:semiHidden="0" w:uiPriority="65" w:unhideWhenUsed="0"/>
-    <w:lsdException w:name="Medium List 2" w:semiHidden="0" w:uiPriority="66" w:unhideWhenUsed="0"/>
-    <w:lsdException w:name="Medium Grid 1" w:semiHidden="0" w:uiPriority="67" w:unhideWhenUsed="0"/>
-    <w:lsdException w:name="Medium Grid 2" w:semiHidden="0" w:uiPriority="68" w:unhideWhenUsed="0"/>
-    <w:lsdException w:name="Medium Grid 3" w:semiHidden="0" w:uiPriority="69" w:unhideWhenUsed="0"/>
-    <w:lsdException w:name="Dark List" w:semiHidden="0" w:uiPriority="70" w:unhideWhenUsed="0"/>
-    <w:lsdException w:name="Colorful Shading" w:semiHidden="0" w:uiPriority="71" w:unhideWhenUsed="0"/>
-    <w:lsdException w:name="Colorful List" w:semiHidden="0" w:uiPriority="72" w:unhideWhenUsed="0"/>
-    <w:lsdException w:name="Colorful Grid" w:semiHidden="0" w:uiPriority="73" w:unhideWhenUsed="0"/>
-    <w:lsdException w:name="Light Shading Accent 1" w:semiHidden="0" w:uiPriority="60" w:unhideWhenUsed="0"/>
-    <w:lsdException w:name="Light List Accent 1" w:semiHidden="0" w:uiPriority="61" w:unhideWhenUsed="0"/>
-    <w:lsdException w:name="Light Grid Accent 1" w:semiHidden="0" w:uiPriority="62" w:unhideWhenUsed="0"/>
-    <w:lsdException w:name="Medium Shading 1 Accent 1" w:semiHidden="0" w:uiPriority="63" w:unhideWhenUsed="0"/>
-    <w:lsdException w:name="Medium Shading 2 Accent 1" w:semiHidden="0" w:uiPriority="64" w:unhideWhenUsed="0"/>
-    <w:lsdException w:name="Medium List 1 Accent 1" w:semiHidden="0" w:uiPriority="65" w:unhideWhenUsed="0"/>
-    <w:lsdException w:name="Revision" w:unhideWhenUsed="0"/>
-    <w:lsdException w:name="List Paragraph" w:semiHidden="0" w:uiPriority="34" w:unhideWhenUsed="0" w:qFormat="1"/>
-    <w:lsdException w:name="Quote" w:semiHidden="0" w:uiPriority="29" w:unhideWhenUsed="0" w:qFormat="1"/>
-    <w:lsdException w:name="Intense Quote" w:semiHidden="0" w:uiPriority="30" w:unhideWhenUsed="0" w:qFormat="1"/>
-    <w:lsdException w:name="Medium List 2 Accent 1" w:semiHidden="0" w:uiPriority="66" w:unhideWhenUsed="0"/>
-    <w:lsdException w:name="Medium Grid 1 Accent 1" w:semiHidden="0" w:uiPriority="67" w:unhideWhenUsed="0"/>
-    <w:lsdException w:name="Medium Grid 2 Accent 1" w:semiHidden="0" w:uiPriority="68" w:unhideWhenUsed="0"/>
-    <w:lsdException w:name="Medium Grid 3 Accent 1" w:semiHidden="0" w:uiPriority="69" w:unhideWhenUsed="0"/>
-    <w:lsdException w:name="Dark List Accent 1" w:semiHidden="0" w:uiPriority="70" w:unhideWhenUsed="0"/>
-    <w:lsdException w:name="Colorful Shading Accent 1" w:semiHidden="0" w:uiPriority="71" w:unhideWhenUsed="0"/>
-    <w:lsdException w:name="Colorful List Accent 1" w:semiHidden="0" w:uiPriority="72" w:unhideWhenUsed="0"/>
-    <w:lsdException w:name="Colorful Grid Accent 1" w:semiHidden="0" w:uiPriority="73" w:unhideWhenUsed="0"/>
-    <w:lsdException w:name="Light Shading Accent 2" w:semiHidden="0" w:uiPriority="60" w:unhideWhenUsed="0"/>
-    <w:lsdException w:name="Light List Accent 2" w:semiHidden="0" w:uiPriority="61" w:unhideWhenUsed="0"/>
-    <w:lsdException w:name="Light Grid Accent 2" w:semiHidden="0" w:uiPriority="62" w:unhideWhenUsed="0"/>
-    <w:lsdException w:name="Medium Shading 1 Accent 2" w:semiHidden="0" w:uiPriority="63" w:unhideWhenUsed="0"/>
-    <w:lsdException w:name="Medium Shading 2 Accent 2" w:semiHidden="0" w:uiPriority="64" w:unhideWhenUsed="0"/>
-    <w:lsdException w:name="Medium List 1 Accent 2" w:semiHidden="0" w:uiPriority="65" w:unhideWhenUsed="0"/>
-    <w:lsdException w:name="Medium List 2 Accent 2" w:semiHidden="0" w:uiPriority="66" w:unhideWhenUsed="0"/>
-    <w:lsdException w:name="Medium Grid 1 Accent 2" w:semiHidden="0" w:uiPriority="67" w:unhideWhenUsed="0"/>
-    <w:lsdException w:name="Medium Grid 2 Accent 2" w:semiHidden="0" w:uiPriority="68" w:unhideWhenUsed="0"/>
-    <w:lsdException w:name="Medium Grid 3 Accent 2" w:semiHidden="0" w:uiPriority="69" w:unhideWhenUsed="0"/>
-    <w:lsdException w:name="Dark List Accent 2" w:semiHidden="0" w:uiPriority="70" w:unhideWhenUsed="0"/>
-    <w:lsdException w:name="Colorful Shading Accent 2" w:semiHidden="0" w:uiPriority="71" w:unhideWhenUsed="0"/>
-    <w:lsdException w:name="Colorful List Accent 2" w:semiHidden="0" w:uiPriority="72" w:unhideWhenUsed="0"/>
-    <w:lsdException w:name="Colorful Grid Accent 2" w:semiHidden="0" w:uiPriority="73" w:unhideWhenUsed="0"/>
-    <w:lsdException w:name="Light Shading Accent 3" w:semiHidden="0" w:uiPriority="60" w:unhideWhenUsed="0"/>
-    <w:lsdException w:name="Light List Accent 3" w:semiHidden="0" w:uiPriority="61" w:unhideWhenUsed="0"/>
-    <w:lsdException w:name="Light Grid Accent 3" w:semiHidden="0" w:uiPriority="62" w:unhideWhenUsed="0"/>
-    <w:lsdException w:name="Medium Shading 1 Accent 3" w:semiHidden="0" w:uiPriority="63" w:unhideWhenUsed="0"/>
-    <w:lsdException w:name="Medium Shading 2 Accent 3" w:semiHidden="0" w:uiPriority="64" w:unhideWhenUsed="0"/>
-    <w:lsdException w:name="Medium List 1 Accent 3" w:semiHidden="0" w:uiPriority="65" w:unhideWhenUsed="0"/>
-    <w:lsdException w:name="Medium List 2 Accent 3" w:semiHidden="0" w:uiPriority="66" w:unhideWhenUsed="0"/>
-    <w:lsdException w:name="Medium Grid 1 Accent 3" w:semiHidden="0" w:uiPriority="67" w:unhideWhenUsed="0"/>
-    <w:lsdException w:name="Medium Grid 2 Accent 3" w:semiHidden="0" w:uiPriority="68" w:unhideWhenUsed="0"/>
-    <w:lsdException w:name="Medium Grid 3 Accent 3" w:semiHidden="0" w:uiPriority="69" w:unhideWhenUsed="0"/>
-    <w:lsdException w:name="Dark List Accent 3" w:semiHidden="0" w:uiPriority="70" w:unhideWhenUsed="0"/>
-    <w:lsdException w:name="Colorful Shading Accent 3" w:semiHidden="0" w:uiPriority="71" w:unhideWhenUsed="0"/>
-    <w:lsdException w:name="Colorful List Accent 3" w:semiHidden="0" w:uiPriority="72" w:unhideWhenUsed="0"/>
-    <w:lsdException w:name="Colorful Grid Accent 3" w:semiHidden="0" w:uiPriority="73" w:unhideWhenUsed="0"/>
-    <w:lsdException w:name="Light Shading Accent 4" w:semiHidden="0" w:uiPriority="60" w:unhideWhenUsed="0"/>
-    <w:lsdException w:name="Light List Accent 4" w:semiHidden="0" w:uiPriority="61" w:unhideWhenUsed="0"/>
-    <w:lsdException w:name="Light Grid Accent 4" w:semiHidden="0" w:uiPriority="62" w:unhideWhenUsed="0"/>
-    <w:lsdException w:name="Medium Shading 1 Accent 4" w:semiHidden="0" w:uiPriority="63" w:unhideWhenUsed="0"/>
-    <w:lsdException w:name="Medium Shading 2 Accent 4" w:semiHidden="0" w:uiPriority="64" w:unhideWhenUsed="0"/>
-    <w:lsdException w:name="Medium List 1 Accent 4" w:semiHidden="0" w:uiPriority="65" w:unhideWhenUsed="0"/>
-    <w:lsdException w:name="Medium List 2 Accent 4" w:semiHidden="0" w:uiPriority="66" w:unhideWhenUsed="0"/>
-    <w:lsdException w:name="Medium Grid 1 Accent 4" w:semiHidden="0" w:uiPriority="67" w:unhideWhenUsed="0"/>
-    <w:lsdException w:name="Medium Grid 2 Accent 4" w:semiHidden="0" w:uiPriority="68" w:unhideWhenUsed="0"/>
-    <w:lsdException w:name="Medium Grid 3 Accent 4" w:semiHidden="0" w:uiPriority="69" w:unhideWhenUsed="0"/>
-    <w:lsdException w:name="Dark List Accent 4" w:semiHidden="0" w:uiPriority="70" w:unhideWhenUsed="0"/>
-    <w:lsdException w:name="Colorful Shading Accent 4" w:semiHidden="0" w:uiPriority="71" w:unhideWhenUsed="0"/>
-    <w:lsdException w:name="Colorful List Accent 4" w:semiHidden="0" w:uiPriority="72" w:unhideWhenUsed="0"/>
-    <w:lsdException w:name="Colorful Grid Accent 4" w:semiHidden="0" w:uiPriority="73" w:unhideWhenUsed="0"/>
-    <w:lsdException w:name="Light Shading Accent 5" w:semiHidden="0" w:uiPriority="60" w:unhideWhenUsed="0"/>
-    <w:lsdException w:name="Light List Accent 5" w:semiHidden="0" w:uiPriority="61" w:unhideWhenUsed="0"/>
-    <w:lsdException w:name="Light Grid Accent 5" w:semiHidden="0" w:uiPriority="62" w:unhideWhenUsed="0"/>
-    <w:lsdException w:name="Medium Shading 1 Accent 5" w:semiHidden="0" w:uiPriority="63" w:unhideWhenUsed="0"/>
-    <w:lsdException w:name="Medium Shading 2 Accent 5" w:semiHidden="0" w:uiPriority="64" w:unhideWhenUsed="0"/>
-    <w:lsdException w:name="Medium List 1 Accent 5" w:semiHidden="0" w:uiPriority="65" w:unhideWhenUsed="0"/>
-    <w:lsdException w:name="Medium List 2 Accent 5" w:semiHidden="0" w:uiPriority="66" w:unhideWhenUsed="0"/>
-    <w:lsdException w:name="Medium Grid 1 Accent 5" w:semiHidden="0" w:uiPriority="67" w:unhideWhenUsed="0"/>
-    <w:lsdException w:name="Medium Grid 2 Accent 5" w:semiHidden="0" w:uiPriority="68" w:unhideWhenUsed="0"/>
-    <w:lsdException w:name="Medium Grid 3 Accent 5" w:semiHidden="0" w:uiPriority="69" w:unhideWhenUsed="0"/>
-    <w:lsdException w:name="Dark List Accent 5" w:semiHidden="0" w:uiPriority="70" w:unhideWhenUsed="0"/>
-    <w:lsdException w:name="Colorful Shading Accent 5" w:semiHidden="0" w:uiPriority="71" w:unhideWhenUsed="0"/>
-    <w:lsdException w:name="Colorful List Accent 5" w:semiHidden="0" w:uiPriority="72" w:unhideWhenUsed="0"/>
-    <w:lsdException w:name="Colorful Grid Accent 5" w:semiHidden="0" w:uiPriority="73" w:unhideWhenUsed="0"/>
-    <w:lsdException w:name="Light Shading Accent 6" w:semiHidden="0" w:uiPriority="60" w:unhideWhenUsed="0"/>
-    <w:lsdException w:name="Light List Accent 6" w:semiHidden="0" w:uiPriority="61" w:unhideWhenUsed="0"/>
-    <w:lsdException w:name="Light Grid Accent 6" w:semiHidden="0" w:uiPriority="62" w:unhideWhenUsed="0"/>
-    <w:lsdException w:name="Medium Shading 1 Accent 6" w:semiHidden="0" w:uiPriority="63" w:unhideWhenUsed="0"/>
-    <w:lsdException w:name="Medium Shading 2 Accent 6" w:semiHidden="0" w:uiPriority="64" w:unhideWhenUsed="0"/>
-    <w:lsdException w:name="Medium List 1 Accent 6" w:semiHidden="0" w:uiPriority="65" w:unhideWhenUsed="0"/>
-    <w:lsdException w:name="Medium List 2 Accent 6" w:semiHidden="0" w:uiPriority="66" w:unhideWhenUsed="0"/>
-    <w:lsdException w:name="Medium Grid 1 Accent 6" w:semiHidden="0" w:uiPriority="67" w:unhideWhenUsed="0"/>
-    <w:lsdException w:name="Medium Grid 2 Accent 6" w:semiHidden="0" w:uiPriority="68" w:unhideWhenUsed="0"/>
-    <w:lsdException w:name="Medium Grid 3 Accent 6" w:semiHidden="0" w:uiPriority="69" w:unhideWhenUsed="0"/>
-    <w:lsdException w:name="Dark List Accent 6" w:semiHidden="0" w:uiPriority="70" w:unhideWhenUsed="0"/>
-    <w:lsdException w:name="Colorful Shading Accent 6" w:semiHidden="0" w:uiPriority="71" w:unhideWhenUsed="0"/>
-    <w:lsdException w:name="Colorful List Accent 6" w:semiHidden="0" w:uiPriority="72" w:unhideWhenUsed="0"/>
-    <w:lsdException w:name="Colorful Grid Accent 6" w:semiHidden="0" w:uiPriority="73" w:unhideWhenUsed="0"/>
-    <w:lsdException w:name="Subtle Emphasis" w:semiHidden="0" w:uiPriority="19" w:unhideWhenUsed="0" w:qFormat="1"/>
-    <w:lsdException w:name="Intense Emphasis" w:semiHidden="0" w:uiPriority="21" w:unhideWhenUsed="0" w:qFormat="1"/>
-    <w:lsdException w:name="Subtle Reference" w:semiHidden="0" w:uiPriority="31" w:unhideWhenUsed="0" w:qFormat="1"/>
-    <w:lsdException w:name="Intense Reference" w:semiHidden="0" w:uiPriority="32" w:unhideWhenUsed="0" w:qFormat="1"/>
-    <w:lsdException w:name="Book Title" w:semiHidden="0" w:uiPriority="33" w:unhideWhenUsed="0" w:qFormat="1"/>
-    <w:lsdException w:name="Bibliography" w:uiPriority="37"/>
-    <w:lsdException w:name="TOC Heading" w:uiPriority="39" w:qFormat="1"/>
+  <w:latentStyles w:defLockedState="0" w:defUIPriority="99" w:defSemiHidden="0" w:defUnhideWhenUsed="0" w:defQFormat="0" w:count="371">
+    <w:lsdException w:name="Normal" w:uiPriority="0" w:qFormat="1"/>
+    <w:lsdException w:name="heading 1" w:uiPriority="0" w:qFormat="1"/>
+    <w:lsdException w:name="heading 2" w:semiHidden="1" w:uiPriority="0" w:unhideWhenUsed="1" w:qFormat="1"/>
+    <w:lsdException w:name="heading 3" w:semiHidden="1" w:uiPriority="0" w:unhideWhenUsed="1" w:qFormat="1"/>
+    <w:lsdException w:name="heading 4" w:semiHidden="1" w:uiPriority="9" w:unhideWhenUsed="1" w:qFormat="1"/>
+    <w:lsdException w:name="heading 5" w:semiHidden="1" w:uiPriority="9" w:unhideWhenUsed="1" w:qFormat="1"/>
+    <w:lsdException w:name="heading 6" w:semiHidden="1" w:uiPriority="9" w:unhideWhenUsed="1" w:qFormat="1"/>
+    <w:lsdException w:name="heading 7" w:semiHidden="1" w:uiPriority="9" w:unhideWhenUsed="1" w:qFormat="1"/>
+    <w:lsdException w:name="heading 8" w:semiHidden="1" w:uiPriority="9" w:unhideWhenUsed="1" w:qFormat="1"/>
+    <w:lsdException w:name="heading 9" w:semiHidden="1" w:uiPriority="9" w:unhideWhenUsed="1" w:qFormat="1"/>
+    <w:lsdException w:name="index 1" w:semiHidden="1" w:unhideWhenUsed="1"/>
+    <w:lsdException w:name="index 2" w:semiHidden="1" w:unhideWhenUsed="1"/>
+    <w:lsdException w:name="index 3" w:semiHidden="1" w:unhideWhenUsed="1"/>
+    <w:lsdException w:name="index 4" w:semiHidden="1" w:unhideWhenUsed="1"/>
+    <w:lsdException w:name="index 5" w:semiHidden="1" w:unhideWhenUsed="1"/>
+    <w:lsdException w:name="index 6" w:semiHidden="1" w:unhideWhenUsed="1"/>
+    <w:lsdException w:name="index 7" w:semiHidden="1" w:unhideWhenUsed="1"/>
+    <w:lsdException w:name="index 8" w:semiHidden="1" w:unhideWhenUsed="1"/>
+    <w:lsdException w:name="index 9" w:semiHidden="1" w:unhideWhenUsed="1"/>
+    <w:lsdException w:name="toc 1" w:semiHidden="1" w:uiPriority="39" w:unhideWhenUsed="1"/>
+    <w:lsdException w:name="toc 2" w:semiHidden="1" w:uiPriority="39" w:unhideWhenUsed="1"/>
+    <w:lsdException w:name="toc 3" w:semiHidden="1" w:uiPriority="39" w:unhideWhenUsed="1"/>
+    <w:lsdException w:name="toc 4" w:semiHidden="1" w:uiPriority="39" w:unhideWhenUsed="1"/>
+    <w:lsdException w:name="toc 5" w:semiHidden="1" w:uiPriority="39" w:unhideWhenUsed="1"/>
+    <w:lsdException w:name="toc 6" w:semiHidden="1" w:uiPriority="39" w:unhideWhenUsed="1"/>
+    <w:lsdException w:name="toc 7" w:semiHidden="1" w:uiPriority="39" w:unhideWhenUsed="1"/>
+    <w:lsdException w:name="toc 8" w:semiHidden="1" w:uiPriority="39" w:unhideWhenUsed="1"/>
+    <w:lsdException w:name="toc 9" w:semiHidden="1" w:uiPriority="39" w:unhideWhenUsed="1"/>
+    <w:lsdException w:name="Normal Indent" w:semiHidden="1" w:unhideWhenUsed="1"/>
+    <w:lsdException w:name="footnote text" w:semiHidden="1" w:unhideWhenUsed="1"/>
+    <w:lsdException w:name="annotation text" w:semiHidden="1" w:unhideWhenUsed="1"/>
+    <w:lsdException w:name="header" w:semiHidden="1" w:unhideWhenUsed="1"/>
+    <w:lsdException w:name="footer" w:semiHidden="1" w:unhideWhenUsed="1"/>
+    <w:lsdException w:name="index heading" w:semiHidden="1" w:unhideWhenUsed="1"/>
+    <w:lsdException w:name="caption" w:semiHidden="1" w:uiPriority="35" w:unhideWhenUsed="1" w:qFormat="1"/>
+    <w:lsdException w:name="table of figures" w:semiHidden="1" w:unhideWhenUsed="1"/>
+    <w:lsdException w:name="envelope address" w:semiHidden="1" w:unhideWhenUsed="1"/>
+    <w:lsdException w:name="envelope return" w:semiHidden="1" w:unhideWhenUsed="1"/>
+    <w:lsdException w:name="footnote reference" w:semiHidden="1" w:unhideWhenUsed="1"/>
+    <w:lsdException w:name="annotation reference" w:semiHidden="1" w:unhideWhenUsed="1"/>
+    <w:lsdException w:name="line number" w:semiHidden="1" w:unhideWhenUsed="1"/>
+    <w:lsdException w:name="page number" w:semiHidden="1" w:unhideWhenUsed="1"/>
+    <w:lsdException w:name="endnote reference" w:semiHidden="1" w:unhideWhenUsed="1"/>
+    <w:lsdException w:name="endnote text" w:semiHidden="1" w:unhideWhenUsed="1"/>
+    <w:lsdException w:name="table of authorities" w:semiHidden="1" w:unhideWhenUsed="1"/>
+    <w:lsdException w:name="macro" w:semiHidden="1" w:unhideWhenUsed="1"/>
+    <w:lsdException w:name="toa heading" w:semiHidden="1" w:unhideWhenUsed="1"/>
+    <w:lsdException w:name="List" w:semiHidden="1" w:unhideWhenUsed="1"/>
+    <w:lsdException w:name="List Bullet" w:semiHidden="1" w:unhideWhenUsed="1"/>
+    <w:lsdException w:name="List Number" w:semiHidden="1" w:unhideWhenUsed="1"/>
+    <w:lsdException w:name="List 2" w:semiHidden="1" w:unhideWhenUsed="1"/>
+    <w:lsdException w:name="List 3" w:semiHidden="1" w:unhideWhenUsed="1"/>
+    <w:lsdException w:name="List 4" w:semiHidden="1" w:unhideWhenUsed="1"/>
+    <w:lsdException w:name="List 5" w:semiHidden="1" w:unhideWhenUsed="1"/>
+    <w:lsdException w:name="List Bullet 2" w:semiHidden="1" w:unhideWhenUsed="1"/>
+    <w:lsdException w:name="List Bullet 3" w:semiHidden="1" w:unhideWhenUsed="1"/>
+    <w:lsdException w:name="List Bullet 4" w:semiHidden="1" w:unhideWhenUsed="1"/>
+    <w:lsdException w:name="List Bullet 5" w:semiHidden="1" w:unhideWhenUsed="1"/>
+    <w:lsdException w:name="List Number 2" w:semiHidden="1" w:unhideWhenUsed="1"/>
+    <w:lsdException w:name="List Number 3" w:semiHidden="1" w:unhideWhenUsed="1"/>
+    <w:lsdException w:name="List Number 4" w:semiHidden="1" w:unhideWhenUsed="1"/>
+    <w:lsdException w:name="List Number 5" w:semiHidden="1" w:unhideWhenUsed="1"/>
+    <w:lsdException w:name="Title" w:uiPriority="0" w:qFormat="1"/>
+    <w:lsdException w:name="Closing" w:semiHidden="1" w:unhideWhenUsed="1"/>
+    <w:lsdException w:name="Signature" w:semiHidden="1" w:unhideWhenUsed="1"/>
+    <w:lsdException w:name="Default Paragraph Font" w:semiHidden="1" w:uiPriority="1" w:unhideWhenUsed="1"/>
+    <w:lsdException w:name="Body Text" w:semiHidden="1" w:unhideWhenUsed="1"/>
+    <w:lsdException w:name="Body Text Indent" w:semiHidden="1" w:unhideWhenUsed="1"/>
+    <w:lsdException w:name="List Continue" w:semiHidden="1" w:unhideWhenUsed="1"/>
+    <w:lsdException w:name="List Continue 2" w:semiHidden="1" w:unhideWhenUsed="1"/>
+    <w:lsdException w:name="List Continue 3" w:semiHidden="1" w:unhideWhenUsed="1"/>
+    <w:lsdException w:name="List Continue 4" w:semiHidden="1" w:unhideWhenUsed="1"/>
+    <w:lsdException w:name="List Continue 5" w:semiHidden="1" w:unhideWhenUsed="1"/>
+    <w:lsdException w:name="Message Header" w:semiHidden="1" w:unhideWhenUsed="1"/>
+    <w:lsdException w:name="Subtitle" w:uiPriority="11" w:qFormat="1"/>
+    <w:lsdException w:name="Salutation" w:semiHidden="1" w:unhideWhenUsed="1"/>
+    <w:lsdException w:name="Date" w:semiHidden="1" w:unhideWhenUsed="1"/>
+    <w:lsdException w:name="Body Text First Indent" w:semiHidden="1" w:unhideWhenUsed="1"/>
+    <w:lsdException w:name="Body Text First Indent 2" w:semiHidden="1" w:unhideWhenUsed="1"/>
+    <w:lsdException w:name="Note Heading" w:semiHidden="1" w:unhideWhenUsed="1"/>
+    <w:lsdException w:name="Body Text 2" w:semiHidden="1" w:unhideWhenUsed="1"/>
+    <w:lsdException w:name="Body Text 3" w:semiHidden="1" w:unhideWhenUsed="1"/>
+    <w:lsdException w:name="Body Text Indent 2" w:semiHidden="1" w:unhideWhenUsed="1"/>
+    <w:lsdException w:name="Body Text Indent 3" w:semiHidden="1" w:unhideWhenUsed="1"/>
+    <w:lsdException w:name="Block Text" w:semiHidden="1" w:unhideWhenUsed="1"/>
+    <w:lsdException w:name="Hyperlink" w:semiHidden="1" w:unhideWhenUsed="1"/>
+    <w:lsdException w:name="FollowedHyperlink" w:semiHidden="1" w:unhideWhenUsed="1"/>
+    <w:lsdException w:name="Strong" w:uiPriority="22" w:qFormat="1"/>
+    <w:lsdException w:name="Emphasis" w:uiPriority="20" w:qFormat="1"/>
+    <w:lsdException w:name="Document Map" w:semiHidden="1" w:unhideWhenUsed="1"/>
+    <w:lsdException w:name="Plain Text" w:semiHidden="1" w:unhideWhenUsed="1"/>
+    <w:lsdException w:name="E-mail Signature" w:semiHidden="1" w:unhideWhenUsed="1"/>
+    <w:lsdException w:name="HTML Top of Form" w:semiHidden="1" w:unhideWhenUsed="1"/>
+    <w:lsdException w:name="HTML Bottom of Form" w:semiHidden="1" w:unhideWhenUsed="1"/>
+    <w:lsdException w:name="Normal (Web)" w:semiHidden="1" w:unhideWhenUsed="1"/>
+    <w:lsdException w:name="HTML Acronym" w:semiHidden="1" w:unhideWhenUsed="1"/>
+    <w:lsdException w:name="HTML Address" w:semiHidden="1" w:unhideWhenUsed="1"/>
+    <w:lsdException w:name="HTML Cite" w:semiHidden="1" w:unhideWhenUsed="1"/>
+    <w:lsdException w:name="HTML Code" w:semiHidden="1" w:unhideWhenUsed="1"/>
+    <w:lsdException w:name="HTML Definition" w:semiHidden="1" w:unhideWhenUsed="1"/>
+    <w:lsdException w:name="HTML Keyboard" w:semiHidden="1" w:unhideWhenUsed="1"/>
+    <w:lsdException w:name="HTML Preformatted" w:semiHidden="1" w:unhideWhenUsed="1"/>
+    <w:lsdException w:name="HTML Sample" w:semiHidden="1" w:unhideWhenUsed="1"/>
+    <w:lsdException w:name="HTML Typewriter" w:semiHidden="1" w:unhideWhenUsed="1"/>
+    <w:lsdException w:name="HTML Variable" w:semiHidden="1" w:unhideWhenUsed="1"/>
+    <w:lsdException w:name="Normal Table" w:semiHidden="1" w:unhideWhenUsed="1"/>
+    <w:lsdException w:name="annotation subject" w:semiHidden="1" w:unhideWhenUsed="1"/>
+    <w:lsdException w:name="No List" w:semiHidden="1" w:unhideWhenUsed="1"/>
+    <w:lsdException w:name="Outline List 1" w:semiHidden="1" w:unhideWhenUsed="1"/>
+    <w:lsdException w:name="Outline List 2" w:semiHidden="1" w:unhideWhenUsed="1"/>
+    <w:lsdException w:name="Outline List 3" w:semiHidden="1" w:unhideWhenUsed="1"/>
+    <w:lsdException w:name="Table Simple 1" w:semiHidden="1" w:unhideWhenUsed="1"/>
+    <w:lsdException w:name="Table Simple 2" w:semiHidden="1" w:unhideWhenUsed="1"/>
+    <w:lsdException w:name="Table Simple 3" w:semiHidden="1" w:unhideWhenUsed="1"/>
+    <w:lsdException w:name="Table Classic 1" w:semiHidden="1" w:unhideWhenUsed="1"/>
+    <w:lsdException w:name="Table Classic 2" w:semiHidden="1" w:unhideWhenUsed="1"/>
+    <w:lsdException w:name="Table Classic 3" w:semiHidden="1" w:unhideWhenUsed="1"/>
+    <w:lsdException w:name="Table Classic 4" w:semiHidden="1" w:unhideWhenUsed="1"/>
+    <w:lsdException w:name="Table Colorful 1" w:semiHidden="1" w:unhideWhenUsed="1"/>
+    <w:lsdException w:name="Table Colorful 2" w:semiHidden="1" w:unhideWhenUsed="1"/>
+    <w:lsdException w:name="Table Colorful 3" w:semiHidden="1" w:unhideWhenUsed="1"/>
+    <w:lsdException w:name="Table Columns 1" w:semiHidden="1" w:unhideWhenUsed="1"/>
+    <w:lsdException w:name="Table Columns 2" w:semiHidden="1" w:unhideWhenUsed="1"/>
+    <w:lsdException w:name="Table Columns 3" w:semiHidden="1" w:unhideWhenUsed="1"/>
+    <w:lsdException w:name="Table Columns 4" w:semiHidden="1" w:unhideWhenUsed="1"/>
+    <w:lsdException w:name="Table Columns 5" w:semiHidden="1" w:unhideWhenUsed="1"/>
+    <w:lsdException w:name="Table Grid 1" w:semiHidden="1" w:unhideWhenUsed="1"/>
+    <w:lsdException w:name="Table Grid 2" w:semiHidden="1" w:unhideWhenUsed="1"/>
+    <w:lsdException w:name="Table Grid 3" w:semiHidden="1" w:unhideWhenUsed="1"/>
+    <w:lsdException w:name="Table Grid 4" w:semiHidden="1" w:unhideWhenUsed="1"/>
+    <w:lsdException w:name="Table Grid 5" w:semiHidden="1" w:unhideWhenUsed="1"/>
+    <w:lsdException w:name="Table Grid 6" w:semiHidden="1" w:unhideWhenUsed="1"/>
+    <w:lsdException w:name="Table Grid 7" w:semiHidden="1" w:unhideWhenUsed="1"/>
+    <w:lsdException w:name="Table Grid 8" w:semiHidden="1" w:unhideWhenUsed="1"/>
+    <w:lsdException w:name="Table List 1" w:semiHidden="1" w:unhideWhenUsed="1"/>
+    <w:lsdException w:name="Table List 2" w:semiHidden="1" w:unhideWhenUsed="1"/>
+    <w:lsdException w:name="Table List 3" w:semiHidden="1" w:unhideWhenUsed="1"/>
+    <w:lsdException w:name="Table List 4" w:semiHidden="1" w:unhideWhenUsed="1"/>
+    <w:lsdException w:name="Table List 5" w:semiHidden="1" w:unhideWhenUsed="1"/>
+    <w:lsdException w:name="Table List 6" w:semiHidden="1" w:unhideWhenUsed="1"/>
+    <w:lsdException w:name="Table List 7" w:semiHidden="1" w:unhideWhenUsed="1"/>
+    <w:lsdException w:name="Table List 8" w:semiHidden="1" w:unhideWhenUsed="1"/>
+    <w:lsdException w:name="Table 3D effects 1" w:semiHidden="1" w:unhideWhenUsed="1"/>
+    <w:lsdException w:name="Table 3D effects 2" w:semiHidden="1" w:unhideWhenUsed="1"/>
+    <w:lsdException w:name="Table 3D effects 3" w:semiHidden="1" w:unhideWhenUsed="1"/>
+    <w:lsdException w:name="Table Contemporary" w:semiHidden="1" w:unhideWhenUsed="1"/>
+    <w:lsdException w:name="Table Elegant" w:semiHidden="1" w:unhideWhenUsed="1"/>
+    <w:lsdException w:name="Table Professional" w:semiHidden="1" w:unhideWhenUsed="1"/>
+    <w:lsdException w:name="Table Subtle 1" w:semiHidden="1" w:unhideWhenUsed="1"/>
+    <w:lsdException w:name="Table Subtle 2" w:semiHidden="1" w:unhideWhenUsed="1"/>
+    <w:lsdException w:name="Table Web 1" w:semiHidden="1" w:unhideWhenUsed="1"/>
+    <w:lsdException w:name="Table Web 2" w:semiHidden="1" w:unhideWhenUsed="1"/>
+    <w:lsdException w:name="Table Web 3" w:semiHidden="1" w:unhideWhenUsed="1"/>
+    <w:lsdException w:name="Balloon Text" w:semiHidden="1" w:unhideWhenUsed="1"/>
+    <w:lsdException w:name="Table Grid" w:uiPriority="59"/>
+    <w:lsdException w:name="Table Theme" w:semiHidden="1" w:unhideWhenUsed="1"/>
+    <w:lsdException w:name="Placeholder Text" w:semiHidden="1"/>
+    <w:lsdException w:name="No Spacing" w:uiPriority="1" w:qFormat="1"/>
+    <w:lsdException w:name="Light Shading" w:uiPriority="60"/>
+    <w:lsdException w:name="Light List" w:uiPriority="61"/>
+    <w:lsdException w:name="Light Grid" w:uiPriority="62"/>
+    <w:lsdException w:name="Medium Shading 1" w:uiPriority="63"/>
+    <w:lsdException w:name="Medium Shading 2" w:uiPriority="64"/>
+    <w:lsdException w:name="Medium List 1" w:uiPriority="65"/>
+    <w:lsdException w:name="Medium List 2" w:uiPriority="66"/>
+    <w:lsdException w:name="Medium Grid 1" w:uiPriority="67"/>
+    <w:lsdException w:name="Medium Grid 2" w:uiPriority="68"/>
+    <w:lsdException w:name="Medium Grid 3" w:uiPriority="69"/>
+    <w:lsdException w:name="Dark List" w:uiPriority="70"/>
+    <w:lsdException w:name="Colorful Shading" w:uiPriority="71"/>
+    <w:lsdException w:name="Colorful List" w:uiPriority="72"/>
+    <w:lsdException w:name="Colorful Grid" w:uiPriority="73"/>
+    <w:lsdException w:name="Light Shading Accent 1" w:uiPriority="60"/>
+    <w:lsdException w:name="Light List Accent 1" w:uiPriority="61"/>
+    <w:lsdException w:name="Light Grid Accent 1" w:uiPriority="62"/>
+    <w:lsdException w:name="Medium Shading 1 Accent 1" w:uiPriority="63"/>
+    <w:lsdException w:name="Medium Shading 2 Accent 1" w:uiPriority="64"/>
+    <w:lsdException w:name="Medium List 1 Accent 1" w:uiPriority="65"/>
+    <w:lsdException w:name="Revision" w:semiHidden="1"/>
+    <w:lsdException w:name="List Paragraph" w:uiPriority="34" w:qFormat="1"/>
+    <w:lsdException w:name="Quote" w:uiPriority="29" w:qFormat="1"/>
+    <w:lsdException w:name="Intense Quote" w:uiPriority="30" w:qFormat="1"/>
+    <w:lsdException w:name="Medium List 2 Accent 1" w:uiPriority="66"/>
+    <w:lsdException w:name="Medium Grid 1 Accent 1" w:uiPriority="67"/>
+    <w:lsdException w:name="Medium Grid 2 Accent 1" w:uiPriority="68"/>
+    <w:lsdException w:name="Medium Grid 3 Accent 1" w:uiPriority="69"/>
+    <w:lsdException w:name="Dark List Accent 1" w:uiPriority="70"/>
+    <w:lsdException w:name="Colorful Shading Accent 1" w:uiPriority="71"/>
+    <w:lsdException w:name="Colorful List Accent 1" w:uiPriority="72"/>
+    <w:lsdException w:name="Colorful Grid Accent 1" w:uiPriority="73"/>
+    <w:lsdException w:name="Light Shading Accent 2" w:uiPriority="60"/>
+    <w:lsdException w:name="Light List Accent 2" w:uiPriority="61"/>
+    <w:lsdException w:name="Light Grid Accent 2" w:uiPriority="62"/>
+    <w:lsdException w:name="Medium Shading 1 Accent 2" w:uiPriority="63"/>
+    <w:lsdException w:name="Medium Shading 2 Accent 2" w:uiPriority="64"/>
+    <w:lsdException w:name="Medium List 1 Accent 2" w:uiPriority="65"/>
+    <w:lsdException w:name="Medium List 2 Accent 2" w:uiPriority="66"/>
+    <w:lsdException w:name="Medium Grid 1 Accent 2" w:uiPriority="67"/>
+    <w:lsdException w:name="Medium Grid 2 Accent 2" w:uiPriority="68"/>
+    <w:lsdException w:name="Medium Grid 3 Accent 2" w:uiPriority="69"/>
+    <w:lsdException w:name="Dark List Accent 2" w:uiPriority="70"/>
+    <w:lsdException w:name="Colorful Shading Accent 2" w:uiPriority="71"/>
+    <w:lsdException w:name="Colorful List Accent 2" w:uiPriority="72"/>
+    <w:lsdException w:name="Colorful Grid Accent 2" w:uiPriority="73"/>
+    <w:lsdException w:name="Light Shading Accent 3" w:uiPriority="60"/>
+    <w:lsdException w:name="Light List Accent 3" w:uiPriority="61"/>
+    <w:lsdException w:name="Light Grid Accent 3" w:uiPriority="62"/>
+    <w:lsdException w:name="Medium Shading 1 Accent 3" w:uiPriority="63"/>
+    <w:lsdException w:name="Medium Shading 2 Accent 3" w:uiPriority="64"/>
+    <w:lsdException w:name="Medium List 1 Accent 3" w:uiPriority="65"/>
+    <w:lsdException w:name="Medium List 2 Accent 3" w:uiPriority="66"/>
+    <w:lsdException w:name="Medium Grid 1 Accent 3" w:uiPriority="67"/>
+    <w:lsdException w:name="Medium Grid 2 Accent 3" w:uiPriority="68"/>
+    <w:lsdException w:name="Medium Grid 3 Accent 3" w:uiPriority="69"/>
+    <w:lsdException w:name="Dark List Accent 3" w:uiPriority="70"/>
+    <w:lsdException w:name="Colorful Shading Accent 3" w:uiPriority="71"/>
+    <w:lsdException w:name="Colorful List Accent 3" w:uiPriority="72"/>
+    <w:lsdException w:name="Colorful Grid Accent 3" w:uiPriority="73"/>
+    <w:lsdException w:name="Light Shading Accent 4" w:uiPriority="60"/>
+    <w:lsdException w:name="Light List Accent 4" w:uiPriority="61"/>
+    <w:lsdException w:name="Light Grid Accent 4" w:uiPriority="62"/>
+    <w:lsdException w:name="Medium Shading 1 Accent 4" w:uiPriority="63"/>
+    <w:lsdException w:name="Medium Shading 2 Accent 4" w:uiPriority="64"/>
+    <w:lsdException w:name="Medium List 1 Accent 4" w:uiPriority="65"/>
+    <w:lsdException w:name="Medium List 2 Accent 4" w:uiPriority="66"/>
+    <w:lsdException w:name="Medium Grid 1 Accent 4" w:uiPriority="67"/>
+    <w:lsdException w:name="Medium Grid 2 Accent 4" w:uiPriority="68"/>
+    <w:lsdException w:name="Medium Grid 3 Accent 4" w:uiPriority="69"/>
+    <w:lsdException w:name="Dark List Accent 4" w:uiPriority="70"/>
+    <w:lsdException w:name="Colorful Shading Accent 4" w:uiPriority="71"/>
+    <w:lsdException w:name="Colorful List Accent 4" w:uiPriority="72"/>
+    <w:lsdException w:name="Colorful Grid Accent 4" w:uiPriority="73"/>
+    <w:lsdException w:name="Light Shading Accent 5" w:uiPriority="60"/>
+    <w:lsdException w:name="Light List Accent 5" w:uiPriority="61"/>
+    <w:lsdException w:name="Light Grid Accent 5" w:uiPriority="62"/>
+    <w:lsdException w:name="Medium Shading 1 Accent 5" w:uiPriority="63"/>
+    <w:lsdException w:name="Medium Shading 2 Accent 5" w:uiPriority="64"/>
+    <w:lsdException w:name="Medium List 1 Accent 5" w:uiPriority="65"/>
+    <w:lsdException w:name="Medium List 2 Accent 5" w:uiPriority="66"/>
+    <w:lsdException w:name="Medium Grid 1 Accent 5" w:uiPriority="67"/>
+    <w:lsdException w:name="Medium Grid 2 Accent 5" w:uiPriority="68"/>
+    <w:lsdException w:name="Medium Grid 3 Accent 5" w:uiPriority="69"/>
+    <w:lsdException w:name="Dark List Accent 5" w:uiPriority="70"/>
+    <w:lsdException w:name="Colorful Shading Accent 5" w:uiPriority="71"/>
+    <w:lsdException w:name="Colorful List Accent 5" w:uiPriority="72"/>
+    <w:lsdException w:name="Colorful Grid Accent 5" w:uiPriority="73"/>
+    <w:lsdException w:name="Light Shading Accent 6" w:uiPriority="60"/>
+    <w:lsdException w:name="Light List Accent 6" w:uiPriority="61"/>
+    <w:lsdException w:name="Light Grid Accent 6" w:uiPriority="62"/>
+    <w:lsdException w:name="Medium Shading 1 Accent 6" w:uiPriority="63"/>
+    <w:lsdException w:name="Medium Shading 2 Accent 6" w:uiPriority="64"/>
+    <w:lsdException w:name="Medium List 1 Accent 6" w:uiPriority="65"/>
+    <w:lsdException w:name="Medium List 2 Accent 6" w:uiPriority="66"/>
+    <w:lsdException w:name="Medium Grid 1 Accent 6" w:uiPriority="67"/>
+    <w:lsdException w:name="Medium Grid 2 Accent 6" w:uiPriority="68"/>
+    <w:lsdException w:name="Medium Grid 3 Accent 6" w:uiPriority="69"/>
+    <w:lsdException w:name="Dark List Accent 6" w:uiPriority="70"/>
+    <w:lsdException w:name="Colorful Shading Accent 6" w:uiPriority="71"/>
+    <w:lsdException w:name="Colorful List Accent 6" w:uiPriority="72"/>
+    <w:lsdException w:name="Colorful Grid Accent 6" w:uiPriority="73"/>
+    <w:lsdException w:name="Subtle Emphasis" w:uiPriority="19" w:qFormat="1"/>
+    <w:lsdException w:name="Intense Emphasis" w:uiPriority="21" w:qFormat="1"/>
+    <w:lsdException w:name="Subtle Reference" w:uiPriority="31" w:qFormat="1"/>
+    <w:lsdException w:name="Intense Reference" w:uiPriority="32" w:qFormat="1"/>
+    <w:lsdException w:name="Book Title" w:uiPriority="33" w:qFormat="1"/>
+    <w:lsdException w:name="Bibliography" w:semiHidden="1" w:uiPriority="37" w:unhideWhenUsed="1"/>
+    <w:lsdException w:name="TOC Heading" w:semiHidden="1" w:uiPriority="39" w:unhideWhenUsed="1" w:qFormat="1"/>
+    <w:lsdException w:name="Plain Table 1" w:uiPriority="41"/>
+    <w:lsdException w:name="Plain Table 2" w:uiPriority="42"/>
+    <w:lsdException w:name="Plain Table 3" w:uiPriority="43"/>
+    <w:lsdException w:name="Plain Table 4" w:uiPriority="44"/>
+    <w:lsdException w:name="Plain Table 5" w:uiPriority="45"/>
+    <w:lsdException w:name="Grid Table Light" w:uiPriority="40"/>
+    <w:lsdException w:name="Grid Table 1 Light" w:uiPriority="46"/>
+    <w:lsdException w:name="Grid Table 2" w:uiPriority="47"/>
+    <w:lsdException w:name="Grid Table 3" w:uiPriority="48"/>
+    <w:lsdException w:name="Grid Table 4" w:uiPriority="49"/>
+    <w:lsdException w:name="Grid Table 5 Dark" w:uiPriority="50"/>
+    <w:lsdException w:name="Grid Table 6 Colorful" w:uiPriority="51"/>
+    <w:lsdException w:name="Grid Table 7 Colorful" w:uiPriority="52"/>
+    <w:lsdException w:name="Grid Table 1 Light Accent 1" w:uiPriority="46"/>
+    <w:lsdException w:name="Grid Table 2 Accent 1" w:uiPriority="47"/>
+    <w:lsdException w:name="Grid Table 3 Accent 1" w:uiPriority="48"/>
+    <w:lsdException w:name="Grid Table 4 Accent 1" w:uiPriority="49"/>
+    <w:lsdException w:name="Grid Table 5 Dark Accent 1" w:uiPriority="50"/>
+    <w:lsdException w:name="Grid Table 6 Colorful Accent 1" w:uiPriority="51"/>
+    <w:lsdException w:name="Grid Table 7 Colorful Accent 1" w:uiPriority="52"/>
+    <w:lsdException w:name="Grid Table 1 Light Accent 2" w:uiPriority="46"/>
+    <w:lsdException w:name="Grid Table 2 Accent 2" w:uiPriority="47"/>
+    <w:lsdException w:name="Grid Table 3 Accent 2" w:uiPriority="48"/>
+    <w:lsdException w:name="Grid Table 4 Accent 2" w:uiPriority="49"/>
+    <w:lsdException w:name="Grid Table 5 Dark Accent 2" w:uiPriority="50"/>
+    <w:lsdException w:name="Grid Table 6 Colorful Accent 2" w:uiPriority="51"/>
+    <w:lsdException w:name="Grid Table 7 Colorful Accent 2" w:uiPriority="52"/>
+    <w:lsdException w:name="Grid Table 1 Light Accent 3" w:uiPriority="46"/>
+    <w:lsdException w:name="Grid Table 2 Accent 3" w:uiPriority="47"/>
+    <w:lsdException w:name="Grid Table 3 Accent 3" w:uiPriority="48"/>
+    <w:lsdException w:name="Grid Table 4 Accent 3" w:uiPriority="49"/>
+    <w:lsdException w:name="Grid Table 5 Dark Accent 3" w:uiPriority="50"/>
+    <w:lsdException w:name="Grid Table 6 Colorful Accent 3" w:uiPriority="51"/>
+    <w:lsdException w:name="Grid Table 7 Colorful Accent 3" w:uiPriority="52"/>
+    <w:lsdException w:name="Grid Table 1 Light Accent 4" w:uiPriority="46"/>
+    <w:lsdException w:name="Grid Table 2 Accent 4" w:uiPriority="47"/>
+    <w:lsdException w:name="Grid Table 3 Accent 4" w:uiPriority="48"/>
+    <w:lsdException w:name="Grid Table 4 Accent 4" w:uiPriority="49"/>
+    <w:lsdException w:name="Grid Table 5 Dark Accent 4" w:uiPriority="50"/>
+    <w:lsdException w:name="Grid Table 6 Colorful Accent 4" w:uiPriority="51"/>
+    <w:lsdException w:name="Grid Table 7 Colorful Accent 4" w:uiPriority="52"/>
+    <w:lsdException w:name="Grid Table 1 Light Accent 5" w:uiPriority="46"/>
+    <w:lsdException w:name="Grid Table 2 Accent 5" w:uiPriority="47"/>
+    <w:lsdException w:name="Grid Table 3 Accent 5" w:uiPriority="48"/>
+    <w:lsdException w:name="Grid Table 4 Accent 5" w:uiPriority="49"/>
+    <w:lsdException w:name="Grid Table 5 Dark Accent 5" w:uiPriority="50"/>
+    <w:lsdException w:name="Grid Table 6 Colorful Accent 5" w:uiPriority="51"/>
+    <w:lsdException w:name="Grid Table 7 Colorful Accent 5" w:uiPriority="52"/>
+    <w:lsdException w:name="Grid Table 1 Light Accent 6" w:uiPriority="46"/>
+    <w:lsdException w:name="Grid Table 2 Accent 6" w:uiPriority="47"/>
+    <w:lsdException w:name="Grid Table 3 Accent 6" w:uiPriority="48"/>
+    <w:lsdException w:name="Grid Table 4 Accent 6" w:uiPriority="49"/>
+    <w:lsdException w:name="Grid Table 5 Dark Accent 6" w:uiPriority="50"/>
+    <w:lsdException w:name="Grid Table 6 Colorful Accent 6" w:uiPriority="51"/>
+    <w:lsdException w:name="Grid Table 7 Colorful Accent 6" w:uiPriority="52"/>
+    <w:lsdException w:name="List Table 1 Light" w:uiPriority="46"/>
+    <w:lsdException w:name="List Table 2" w:uiPriority="47"/>
+    <w:lsdException w:name="List Table 3" w:uiPriority="48"/>
+    <w:lsdException w:name="List Table 4" w:uiPriority="49"/>
+    <w:lsdException w:name="List Table 5 Dark" w:uiPriority="50"/>
+    <w:lsdException w:name="List Table 6 Colorful" w:uiPriority="51"/>
+    <w:lsdException w:name="List Table 7 Colorful" w:uiPriority="52"/>
+    <w:lsdException w:name="List Table 1 Light Accent 1" w:uiPriority="46"/>
+    <w:lsdException w:name="List Table 2 Accent 1" w:uiPriority="47"/>
+    <w:lsdException w:name="List Table 3 Accent 1" w:uiPriority="48"/>
+    <w:lsdException w:name="List Table 4 Accent 1" w:uiPriority="49"/>
+    <w:lsdException w:name="List Table 5 Dark Accent 1" w:uiPriority="50"/>
+    <w:lsdException w:name="List Table 6 Colorful Accent 1" w:uiPriority="51"/>
+    <w:lsdException w:name="List Table 7 Colorful Accent 1" w:uiPriority="52"/>
+    <w:lsdException w:name="List Table 1 Light Accent 2" w:uiPriority="46"/>
+    <w:lsdException w:name="List Table 2 Accent 2" w:uiPriority="47"/>
+    <w:lsdException w:name="List Table 3 Accent 2" w:uiPriority="48"/>
+    <w:lsdException w:name="List Table 4 Accent 2" w:uiPriority="49"/>
+    <w:lsdException w:name="List Table 5 Dark Accent 2" w:uiPriority="50"/>
+    <w:lsdException w:name="List Table 6 Colorful Accent 2" w:uiPriority="51"/>
+    <w:lsdException w:name="List Table 7 Colorful Accent 2" w:uiPriority="52"/>
+    <w:lsdException w:name="List Table 1 Light Accent 3" w:uiPriority="46"/>
+    <w:lsdException w:name="List Table 2 Accent 3" w:uiPriority="47"/>
+    <w:lsdException w:name="List Table 3 Accent 3" w:uiPriority="48"/>
+    <w:lsdException w:name="List Table 4 Accent 3" w:uiPriority="49"/>
+    <w:lsdException w:name="List Table 5 Dark Accent 3" w:uiPriority="50"/>
+    <w:lsdException w:name="List Table 6 Colorful Accent 3" w:uiPriority="51"/>
+    <w:lsdException w:name="List Table 7 Colorful Accent 3" w:uiPriority="52"/>
+    <w:lsdException w:name="List Table 1 Light Accent 4" w:uiPriority="46"/>
+    <w:lsdException w:name="List Table 2 Accent 4" w:uiPriority="47"/>
+    <w:lsdException w:name="List Table 3 Accent 4" w:uiPriority="48"/>
+    <w:lsdException w:name="List Table 4 Accent 4" w:uiPriority="49"/>
+    <w:lsdException w:name="List Table 5 Dark Accent 4" w:uiPriority="50"/>
+    <w:lsdException w:name="List Table 6 Colorful Accent 4" w:uiPriority="51"/>
+    <w:lsdException w:name="List Table 7 Colorful Accent 4" w:uiPriority="52"/>
+    <w:lsdException w:name="List Table 1 Light Accent 5" w:uiPriority="46"/>
+    <w:lsdException w:name="List Table 2 Accent 5" w:uiPriority="47"/>
+    <w:lsdException w:name="List Table 3 Accent 5" w:uiPriority="48"/>
+    <w:lsdException w:name="List Table 4 Accent 5" w:uiPriority="49"/>
+    <w:lsdException w:name="List Table 5 Dark Accent 5" w:uiPriority="50"/>
+    <w:lsdException w:name="List Table 6 Colorful Accent 5" w:uiPriority="51"/>
+    <w:lsdException w:name="List Table 7 Colorful Accent 5" w:uiPriority="52"/>
+    <w:lsdException w:name="List Table 1 Light Accent 6" w:uiPriority="46"/>
+    <w:lsdException w:name="List Table 2 Accent 6" w:uiPriority="47"/>
+    <w:lsdException w:name="List Table 3 Accent 6" w:uiPriority="48"/>
+    <w:lsdException w:name="List Table 4 Accent 6" w:uiPriority="49"/>
+    <w:lsdException w:name="List Table 5 Dark Accent 6" w:uiPriority="50"/>
+    <w:lsdException w:name="List Table 6 Colorful Accent 6" w:uiPriority="51"/>
+    <w:lsdException w:name="List Table 7 Colorful Accent 6" w:uiPriority="52"/>
   </w:latentStyles>
   <w:style w:type="paragraph" w:default="1" w:styleId="Normal">
     <w:name w:val="Normal"/>
@@ -4357,8 +5850,8 @@
   </w:style>
   <w:style w:type="paragraph" w:styleId="Heading1">
     <w:name w:val="heading 1"/>
-    <w:basedOn w:val="normal0"/>
-    <w:next w:val="normal0"/>
+    <w:basedOn w:val="Normal1"/>
+    <w:next w:val="Normal1"/>
     <w:link w:val="Heading1Char"/>
     <w:rsid w:val="009A1374"/>
     <w:pPr>
@@ -4380,8 +5873,8 @@
   </w:style>
   <w:style w:type="paragraph" w:styleId="Heading2">
     <w:name w:val="heading 2"/>
-    <w:basedOn w:val="normal0"/>
-    <w:next w:val="normal0"/>
+    <w:basedOn w:val="Normal1"/>
+    <w:next w:val="Normal1"/>
     <w:link w:val="Heading2Char"/>
     <w:rsid w:val="009A1374"/>
     <w:pPr>
@@ -4397,8 +5890,8 @@
   </w:style>
   <w:style w:type="paragraph" w:styleId="Heading3">
     <w:name w:val="heading 3"/>
-    <w:basedOn w:val="normal0"/>
-    <w:next w:val="normal0"/>
+    <w:basedOn w:val="Normal1"/>
+    <w:next w:val="Normal1"/>
     <w:link w:val="Heading3Char"/>
     <w:rsid w:val="009A1374"/>
     <w:pPr>
@@ -4416,8 +5909,8 @@
   </w:style>
   <w:style w:type="paragraph" w:styleId="Heading4">
     <w:name w:val="heading 4"/>
-    <w:basedOn w:val="normal0"/>
-    <w:next w:val="normal0"/>
+    <w:basedOn w:val="Normal1"/>
+    <w:next w:val="Normal1"/>
     <w:rsid w:val="009A1374"/>
     <w:pPr>
       <w:keepNext/>
@@ -4436,8 +5929,8 @@
   </w:style>
   <w:style w:type="paragraph" w:styleId="Heading5">
     <w:name w:val="heading 5"/>
-    <w:basedOn w:val="normal0"/>
-    <w:next w:val="normal0"/>
+    <w:basedOn w:val="Normal1"/>
+    <w:next w:val="Normal1"/>
     <w:rsid w:val="009A1374"/>
     <w:pPr>
       <w:keepNext/>
@@ -4455,8 +5948,8 @@
   </w:style>
   <w:style w:type="paragraph" w:styleId="Heading6">
     <w:name w:val="heading 6"/>
-    <w:basedOn w:val="normal0"/>
-    <w:next w:val="normal0"/>
+    <w:basedOn w:val="Normal1"/>
+    <w:next w:val="Normal1"/>
     <w:rsid w:val="009A1374"/>
     <w:pPr>
       <w:keepNext/>
@@ -4484,7 +5977,6 @@
     <w:uiPriority w:val="99"/>
     <w:semiHidden/>
     <w:unhideWhenUsed/>
-    <w:qFormat/>
     <w:tblPr>
       <w:tblInd w:w="0" w:type="dxa"/>
       <w:tblCellMar>
@@ -4501,8 +5993,8 @@
     <w:semiHidden/>
     <w:unhideWhenUsed/>
   </w:style>
-  <w:style w:type="paragraph" w:customStyle="1" w:styleId="normal0">
-    <w:name w:val="normal"/>
+  <w:style w:type="paragraph" w:customStyle="1" w:styleId="Normal1">
+    <w:name w:val="Normal1"/>
     <w:rsid w:val="009A1374"/>
     <w:pPr>
       <w:spacing w:before="200" w:line="312" w:lineRule="auto"/>
@@ -4513,8 +6005,8 @@
   </w:style>
   <w:style w:type="paragraph" w:styleId="Title">
     <w:name w:val="Title"/>
-    <w:basedOn w:val="normal0"/>
-    <w:next w:val="normal0"/>
+    <w:basedOn w:val="Normal1"/>
+    <w:next w:val="Normal1"/>
     <w:link w:val="TitleChar"/>
     <w:rsid w:val="009A1374"/>
     <w:pPr>
@@ -4531,8 +6023,8 @@
   </w:style>
   <w:style w:type="paragraph" w:styleId="Subtitle">
     <w:name w:val="Subtitle"/>
-    <w:basedOn w:val="normal0"/>
-    <w:next w:val="normal0"/>
+    <w:basedOn w:val="Normal1"/>
+    <w:next w:val="Normal1"/>
     <w:rsid w:val="009A1374"/>
     <w:pPr>
       <w:spacing w:before="0" w:line="276" w:lineRule="auto"/>
@@ -4550,7 +6042,6 @@
     <w:basedOn w:val="Normal"/>
     <w:link w:val="HeaderChar"/>
     <w:uiPriority w:val="99"/>
-    <w:semiHidden/>
     <w:unhideWhenUsed/>
     <w:rsid w:val="007651BA"/>
     <w:pPr>
@@ -4566,7 +6057,6 @@
     <w:basedOn w:val="DefaultParagraphFont"/>
     <w:link w:val="Header"/>
     <w:uiPriority w:val="99"/>
-    <w:semiHidden/>
     <w:rsid w:val="007651BA"/>
   </w:style>
   <w:style w:type="paragraph" w:styleId="Footer">
@@ -4574,7 +6064,6 @@
     <w:basedOn w:val="Normal"/>
     <w:link w:val="FooterChar"/>
     <w:uiPriority w:val="99"/>
-    <w:semiHidden/>
     <w:unhideWhenUsed/>
     <w:rsid w:val="007651BA"/>
     <w:pPr>
@@ -4590,7 +6079,6 @@
     <w:basedOn w:val="DefaultParagraphFont"/>
     <w:link w:val="Footer"/>
     <w:uiPriority w:val="99"/>
-    <w:semiHidden/>
     <w:rsid w:val="007651BA"/>
   </w:style>
   <w:style w:type="character" w:styleId="Hyperlink">
@@ -4945,7 +6433,7 @@
 </file>
 
 <file path=customXml/itemProps1.xml><?xml version="1.0" encoding="utf-8"?>
-<ds:datastoreItem xmlns:ds="http://schemas.openxmlformats.org/officeDocument/2006/customXml" ds:itemID="{CB16D7DC-AA3C-4C3C-A3DF-F4DD59DB4685}">
+<ds:datastoreItem xmlns:ds="http://schemas.openxmlformats.org/officeDocument/2006/customXml" ds:itemID="{929C805C-5355-4130-BA01-BBAFC6A3B3D8}">
   <ds:schemaRefs>
     <ds:schemaRef ds:uri="http://schemas.openxmlformats.org/officeDocument/2006/bibliography"/>
   </ds:schemaRefs>

</xml_diff>

<commit_message>
complete jotting down recent points
</commit_message>
<xml_diff>
--- a/CV_Sushovan_Mandal.docx
+++ b/CV_Sushovan_Mandal.docx
@@ -15,21 +15,12 @@
       </w:pPr>
       <w:bookmarkStart w:id="0" w:name="h.81my9i8x9b24" w:colFirst="0" w:colLast="0"/>
       <w:bookmarkEnd w:id="0"/>
-      <w:proofErr w:type="spellStart"/>
       <w:r>
         <w:rPr>
           <w:rFonts w:ascii="Calibri" w:eastAsia="Calibri" w:hAnsi="Calibri" w:cs="Calibri"/>
           <w:color w:val="943634"/>
         </w:rPr>
-        <w:t>Sushovan</w:t>
-      </w:r>
-      <w:proofErr w:type="spellEnd"/>
-      <w:r>
-        <w:rPr>
-          <w:rFonts w:ascii="Calibri" w:eastAsia="Calibri" w:hAnsi="Calibri" w:cs="Calibri"/>
-          <w:color w:val="943634"/>
-        </w:rPr>
-        <w:t xml:space="preserve"> Mandal, </w:t>
+        <w:t xml:space="preserve">Sushovan Mandal, </w:t>
       </w:r>
       <w:r>
         <w:rPr>
@@ -77,18 +68,8 @@
           <w:b w:val="0"/>
           <w:color w:val="943634"/>
         </w:rPr>
-        <w:t xml:space="preserve">, IIT </w:t>
-      </w:r>
-      <w:proofErr w:type="spellStart"/>
-      <w:r>
-        <w:rPr>
-          <w:rFonts w:ascii="Calibri" w:eastAsia="Calibri" w:hAnsi="Calibri" w:cs="Calibri"/>
-          <w:b w:val="0"/>
-          <w:color w:val="943634"/>
-        </w:rPr>
-        <w:t>Kharagpur</w:t>
-      </w:r>
-      <w:proofErr w:type="spellEnd"/>
+        <w:t>, IIT Kharagpur</w:t>
+      </w:r>
     </w:p>
     <w:p>
       <w:pPr>
@@ -742,16 +723,14 @@
           <w:rFonts w:ascii="Calibri" w:hAnsi="Calibri" w:cs="Calibri"/>
         </w:rPr>
       </w:pPr>
-      <w:proofErr w:type="spellStart"/>
-      <w:r>
-        <w:rPr>
-          <w:rFonts w:ascii="Calibri" w:hAnsi="Calibri" w:cs="Calibri"/>
-          <w:sz w:val="22"/>
-          <w:szCs w:val="22"/>
-        </w:rPr>
-        <w:t>Analyzed</w:t>
-      </w:r>
-      <w:proofErr w:type="spellEnd"/>
+      <w:r>
+        <w:rPr>
+          <w:rFonts w:ascii="Calibri" w:hAnsi="Calibri" w:cs="Calibri"/>
+          <w:sz w:val="22"/>
+          <w:szCs w:val="22"/>
+        </w:rPr>
+        <w:t>Analysed</w:t>
+      </w:r>
       <w:r>
         <w:rPr>
           <w:rFonts w:ascii="Calibri" w:hAnsi="Calibri" w:cs="Calibri"/>
@@ -908,132 +887,25 @@
         <w:jc w:val="both"/>
         <w:rPr>
           <w:rFonts w:ascii="Calibri" w:hAnsi="Calibri" w:cs="Calibri"/>
-        </w:rPr>
-      </w:pPr>
-      <w:bookmarkStart w:id="3" w:name="_GoBack"/>
-      <w:bookmarkEnd w:id="3"/>
-    </w:p>
-    <w:p>
-      <w:pPr>
-        <w:pStyle w:val="Heading3"/>
-        <w:spacing w:before="120"/>
-        <w:ind w:left="-17" w:right="-28"/>
-        <w:contextualSpacing w:val="0"/>
-        <w:jc w:val="both"/>
-        <w:rPr>
-          <w:rFonts w:ascii="Calibri" w:hAnsi="Calibri" w:cs="Calibri"/>
-        </w:rPr>
-      </w:pPr>
-      <w:r>
-        <w:rPr>
-          <w:rFonts w:ascii="Calibri" w:eastAsia="Calibri" w:hAnsi="Calibri" w:cs="Calibri"/>
-          <w:sz w:val="24"/>
-          <w:szCs w:val="24"/>
-        </w:rPr>
-        <w:t>Alumnus Software Ltd.</w:t>
-      </w:r>
-      <w:r>
-        <w:rPr>
-          <w:rFonts w:ascii="Calibri" w:eastAsia="Calibri" w:hAnsi="Calibri" w:cs="Calibri"/>
-          <w:sz w:val="24"/>
-          <w:szCs w:val="24"/>
-        </w:rPr>
-        <w:t xml:space="preserve">, </w:t>
-      </w:r>
-      <w:r>
-        <w:rPr>
-          <w:rFonts w:ascii="Calibri" w:eastAsia="Calibri" w:hAnsi="Calibri" w:cs="Calibri"/>
-          <w:sz w:val="24"/>
-          <w:szCs w:val="24"/>
-        </w:rPr>
-        <w:t>Kolkata</w:t>
-      </w:r>
-      <w:r>
-        <w:rPr>
-          <w:rFonts w:ascii="Calibri" w:eastAsia="Calibri" w:hAnsi="Calibri" w:cs="Calibri"/>
-          <w:b w:val="0"/>
-          <w:sz w:val="24"/>
-          <w:szCs w:val="24"/>
-        </w:rPr>
-        <w:t xml:space="preserve"> – </w:t>
-      </w:r>
-      <w:r>
-        <w:rPr>
-          <w:rFonts w:ascii="Calibri" w:eastAsia="Calibri" w:hAnsi="Calibri" w:cs="Calibri"/>
-          <w:b w:val="0"/>
-          <w:sz w:val="24"/>
-          <w:szCs w:val="24"/>
-        </w:rPr>
-        <w:t>Trainee Engineer</w:t>
-      </w:r>
-    </w:p>
-    <w:p>
-      <w:pPr>
-        <w:pStyle w:val="Heading2"/>
-        <w:spacing w:before="0" w:line="240" w:lineRule="auto"/>
-        <w:contextualSpacing w:val="0"/>
-        <w:jc w:val="both"/>
-        <w:rPr>
-          <w:rFonts w:ascii="Calibri" w:eastAsia="Calibri" w:hAnsi="Calibri" w:cs="Calibri"/>
-          <w:sz w:val="22"/>
-          <w:szCs w:val="22"/>
-        </w:rPr>
-      </w:pPr>
-      <w:r>
-        <w:rPr>
-          <w:rFonts w:ascii="Calibri" w:eastAsia="Calibri" w:hAnsi="Calibri" w:cs="Calibri"/>
-          <w:sz w:val="22"/>
-          <w:szCs w:val="22"/>
-        </w:rPr>
-        <w:t>OCT</w:t>
-      </w:r>
-      <w:r>
-        <w:rPr>
-          <w:rFonts w:ascii="Calibri" w:eastAsia="Calibri" w:hAnsi="Calibri" w:cs="Calibri"/>
-          <w:sz w:val="22"/>
-          <w:szCs w:val="22"/>
-        </w:rPr>
-        <w:t xml:space="preserve"> 201</w:t>
-      </w:r>
-      <w:r>
-        <w:rPr>
-          <w:rFonts w:ascii="Calibri" w:eastAsia="Calibri" w:hAnsi="Calibri" w:cs="Calibri"/>
-          <w:sz w:val="22"/>
-          <w:szCs w:val="22"/>
-        </w:rPr>
-        <w:t>7</w:t>
-      </w:r>
-      <w:r>
-        <w:rPr>
-          <w:rFonts w:ascii="Calibri" w:eastAsia="Calibri" w:hAnsi="Calibri" w:cs="Calibri"/>
-          <w:sz w:val="22"/>
-          <w:szCs w:val="22"/>
-        </w:rPr>
-        <w:t xml:space="preserve"> </w:t>
-      </w:r>
-      <w:r>
-        <w:rPr>
-          <w:rFonts w:ascii="Calibri" w:eastAsia="Calibri" w:hAnsi="Calibri" w:cs="Calibri"/>
-          <w:sz w:val="22"/>
-          <w:szCs w:val="22"/>
-        </w:rPr>
-        <w:t>–</w:t>
-      </w:r>
-      <w:r>
-        <w:rPr>
-          <w:rFonts w:ascii="Calibri" w:eastAsia="Calibri" w:hAnsi="Calibri" w:cs="Calibri"/>
-          <w:sz w:val="22"/>
-          <w:szCs w:val="22"/>
-        </w:rPr>
-        <w:t xml:space="preserve"> </w:t>
-      </w:r>
-      <w:r>
-        <w:rPr>
-          <w:rFonts w:ascii="Calibri" w:eastAsia="Calibri" w:hAnsi="Calibri" w:cs="Calibri"/>
-          <w:sz w:val="22"/>
-          <w:szCs w:val="22"/>
-        </w:rPr>
-        <w:t>APR 2018</w:t>
+          <w:sz w:val="22"/>
+          <w:szCs w:val="22"/>
+        </w:rPr>
+      </w:pPr>
+      <w:r>
+        <w:rPr>
+          <w:rFonts w:ascii="Calibri" w:hAnsi="Calibri" w:cs="Calibri"/>
+          <w:sz w:val="22"/>
+          <w:szCs w:val="22"/>
+        </w:rPr>
+        <w:t>Built modular, optimized reusable code flow framework for sliding window timeseries modelling</w:t>
+      </w:r>
+      <w:r>
+        <w:rPr>
+          <w:rFonts w:ascii="Calibri" w:hAnsi="Calibri" w:cs="Calibri"/>
+          <w:sz w:val="22"/>
+          <w:szCs w:val="22"/>
+        </w:rPr>
+        <w:t xml:space="preserve"> using any machine learning technique for working on present and future projects.</w:t>
       </w:r>
     </w:p>
     <w:p>
@@ -1048,70 +920,10 @@
         <w:jc w:val="both"/>
         <w:rPr>
           <w:rFonts w:ascii="Calibri" w:hAnsi="Calibri" w:cs="Calibri"/>
-        </w:rPr>
-      </w:pPr>
-      <w:r>
-        <w:rPr>
-          <w:rFonts w:ascii="Calibri" w:hAnsi="Calibri" w:cs="Calibri"/>
-          <w:sz w:val="22"/>
-          <w:szCs w:val="22"/>
-        </w:rPr>
-        <w:t xml:space="preserve">Designed and developed prototype </w:t>
-      </w:r>
-      <w:proofErr w:type="spellStart"/>
-      <w:r>
-        <w:rPr>
-          <w:rFonts w:ascii="Calibri" w:hAnsi="Calibri" w:cs="Calibri"/>
-          <w:sz w:val="22"/>
-          <w:szCs w:val="22"/>
-        </w:rPr>
-        <w:t>chatbot</w:t>
-      </w:r>
-      <w:proofErr w:type="spellEnd"/>
-      <w:r>
-        <w:rPr>
-          <w:rFonts w:ascii="Calibri" w:hAnsi="Calibri" w:cs="Calibri"/>
-          <w:sz w:val="22"/>
-          <w:szCs w:val="22"/>
-        </w:rPr>
-        <w:t xml:space="preserve"> Android app for a professional scenario with distress detection in a team of two. Workflow architecture consisted of Android Client app, Python Django Central Server and Google </w:t>
-      </w:r>
-      <w:proofErr w:type="spellStart"/>
-      <w:r>
-        <w:rPr>
-          <w:rFonts w:ascii="Calibri" w:hAnsi="Calibri" w:cs="Calibri"/>
-          <w:sz w:val="22"/>
-          <w:szCs w:val="22"/>
-        </w:rPr>
-        <w:t>Dialogflow</w:t>
-      </w:r>
-      <w:proofErr w:type="spellEnd"/>
-      <w:r>
-        <w:rPr>
-          <w:rFonts w:ascii="Calibri" w:hAnsi="Calibri" w:cs="Calibri"/>
-          <w:sz w:val="22"/>
-          <w:szCs w:val="22"/>
-        </w:rPr>
-        <w:t xml:space="preserve"> service. Developed the algorithm to detect stress incident from Audio byte stream data. Designed a comprehensive </w:t>
-      </w:r>
-      <w:proofErr w:type="spellStart"/>
-      <w:r>
-        <w:rPr>
-          <w:rFonts w:ascii="Calibri" w:hAnsi="Calibri" w:cs="Calibri"/>
-          <w:sz w:val="22"/>
-          <w:szCs w:val="22"/>
-        </w:rPr>
-        <w:t>Dialogflow</w:t>
-      </w:r>
-      <w:proofErr w:type="spellEnd"/>
-      <w:r>
-        <w:rPr>
-          <w:rFonts w:ascii="Calibri" w:hAnsi="Calibri" w:cs="Calibri"/>
-          <w:sz w:val="22"/>
-          <w:szCs w:val="22"/>
-        </w:rPr>
-        <w:t xml:space="preserve"> agent with custom detailed intents and entities with lots of case-specific data.</w:t>
-      </w:r>
+          <w:sz w:val="22"/>
+          <w:szCs w:val="22"/>
+        </w:rPr>
+      </w:pPr>
     </w:p>
     <w:p>
       <w:pPr>
@@ -1130,7 +942,23 @@
           <w:sz w:val="24"/>
           <w:szCs w:val="24"/>
         </w:rPr>
-        <w:t>Microsoft India Development Centre, Hyderabad</w:t>
+        <w:t>Alumnus Software Ltd.</w:t>
+      </w:r>
+      <w:r>
+        <w:rPr>
+          <w:rFonts w:ascii="Calibri" w:eastAsia="Calibri" w:hAnsi="Calibri" w:cs="Calibri"/>
+          <w:sz w:val="24"/>
+          <w:szCs w:val="24"/>
+        </w:rPr>
+        <w:t xml:space="preserve">, </w:t>
+      </w:r>
+      <w:r>
+        <w:rPr>
+          <w:rFonts w:ascii="Calibri" w:eastAsia="Calibri" w:hAnsi="Calibri" w:cs="Calibri"/>
+          <w:sz w:val="24"/>
+          <w:szCs w:val="24"/>
+        </w:rPr>
+        <w:t>Kolkata</w:t>
       </w:r>
       <w:r>
         <w:rPr>
@@ -1139,7 +967,7 @@
           <w:sz w:val="24"/>
           <w:szCs w:val="24"/>
         </w:rPr>
-        <w:t xml:space="preserve"> – Machine Learning Intern</w:t>
+        <w:t xml:space="preserve"> – </w:t>
       </w:r>
       <w:r>
         <w:rPr>
@@ -1148,7 +976,7 @@
           <w:sz w:val="24"/>
           <w:szCs w:val="24"/>
         </w:rPr>
-        <w:t>, Bing.com team</w:t>
+        <w:t>Trainee Engineer</w:t>
       </w:r>
     </w:p>
     <w:p>
@@ -1169,23 +997,55 @@
           <w:sz w:val="22"/>
           <w:szCs w:val="22"/>
         </w:rPr>
-        <w:t>MAY 2016</w:t>
-      </w:r>
-      <w:r>
-        <w:rPr>
-          <w:rFonts w:ascii="Calibri" w:eastAsia="Calibri" w:hAnsi="Calibri" w:cs="Calibri"/>
-          <w:sz w:val="22"/>
-          <w:szCs w:val="22"/>
-        </w:rPr>
-        <w:t xml:space="preserve"> - JULY 201</w:t>
-      </w:r>
-      <w:r>
-        <w:rPr>
-          <w:rFonts w:ascii="Calibri" w:eastAsia="Calibri" w:hAnsi="Calibri" w:cs="Calibri"/>
-          <w:sz w:val="22"/>
-          <w:szCs w:val="22"/>
-        </w:rPr>
-        <w:t>6</w:t>
+        <w:t>OCT</w:t>
+      </w:r>
+      <w:r>
+        <w:rPr>
+          <w:rFonts w:ascii="Calibri" w:eastAsia="Calibri" w:hAnsi="Calibri" w:cs="Calibri"/>
+          <w:sz w:val="22"/>
+          <w:szCs w:val="22"/>
+        </w:rPr>
+        <w:t xml:space="preserve"> 201</w:t>
+      </w:r>
+      <w:r>
+        <w:rPr>
+          <w:rFonts w:ascii="Calibri" w:eastAsia="Calibri" w:hAnsi="Calibri" w:cs="Calibri"/>
+          <w:sz w:val="22"/>
+          <w:szCs w:val="22"/>
+        </w:rPr>
+        <w:t>7</w:t>
+      </w:r>
+      <w:r>
+        <w:rPr>
+          <w:rFonts w:ascii="Calibri" w:eastAsia="Calibri" w:hAnsi="Calibri" w:cs="Calibri"/>
+          <w:sz w:val="22"/>
+          <w:szCs w:val="22"/>
+        </w:rPr>
+        <w:t xml:space="preserve"> </w:t>
+      </w:r>
+      <w:r>
+        <w:rPr>
+          <w:rFonts w:ascii="Calibri" w:eastAsia="Calibri" w:hAnsi="Calibri" w:cs="Calibri"/>
+          <w:sz w:val="22"/>
+          <w:szCs w:val="22"/>
+        </w:rPr>
+        <w:t>–</w:t>
+      </w:r>
+      <w:r>
+        <w:rPr>
+          <w:rFonts w:ascii="Calibri" w:eastAsia="Calibri" w:hAnsi="Calibri" w:cs="Calibri"/>
+          <w:sz w:val="22"/>
+          <w:szCs w:val="22"/>
+        </w:rPr>
+        <w:t xml:space="preserve"> </w:t>
+      </w:r>
+      <w:r>
+        <w:rPr>
+          <w:rFonts w:ascii="Calibri" w:eastAsia="Calibri" w:hAnsi="Calibri" w:cs="Calibri"/>
+          <w:sz w:val="22"/>
+          <w:szCs w:val="22"/>
+        </w:rPr>
+        <w:t>APR 2018</w:t>
       </w:r>
     </w:p>
     <w:p>
@@ -1205,19 +1065,121 @@
       <w:r>
         <w:rPr>
           <w:rFonts w:ascii="Calibri" w:hAnsi="Calibri" w:cs="Calibri"/>
-          <w:b/>
-          <w:sz w:val="22"/>
-          <w:szCs w:val="22"/>
-        </w:rPr>
-        <w:t>Automated Feature Engineering</w:t>
-      </w:r>
-      <w:r>
-        <w:rPr>
-          <w:rFonts w:ascii="Calibri" w:hAnsi="Calibri" w:cs="Calibri"/>
-          <w:sz w:val="22"/>
-          <w:szCs w:val="22"/>
-        </w:rPr>
-        <w:t xml:space="preserve"> for existing Debugging tool for location query results.</w:t>
+          <w:sz w:val="22"/>
+          <w:szCs w:val="22"/>
+        </w:rPr>
+        <w:t xml:space="preserve">Designed and developed prototype chatbot Android app for a professional scenario with distress detection in a team of two. Workflow architecture consisted of Android Client app, Python Django Central Server and Google </w:t>
+      </w:r>
+      <w:proofErr w:type="spellStart"/>
+      <w:r>
+        <w:rPr>
+          <w:rFonts w:ascii="Calibri" w:hAnsi="Calibri" w:cs="Calibri"/>
+          <w:sz w:val="22"/>
+          <w:szCs w:val="22"/>
+        </w:rPr>
+        <w:t>Dialogflow</w:t>
+      </w:r>
+      <w:proofErr w:type="spellEnd"/>
+      <w:r>
+        <w:rPr>
+          <w:rFonts w:ascii="Calibri" w:hAnsi="Calibri" w:cs="Calibri"/>
+          <w:sz w:val="22"/>
+          <w:szCs w:val="22"/>
+        </w:rPr>
+        <w:t xml:space="preserve"> service. Developed the algorithm to detect stress incident from Audio byte stream data. Designed a comprehensive </w:t>
+      </w:r>
+      <w:proofErr w:type="spellStart"/>
+      <w:r>
+        <w:rPr>
+          <w:rFonts w:ascii="Calibri" w:hAnsi="Calibri" w:cs="Calibri"/>
+          <w:sz w:val="22"/>
+          <w:szCs w:val="22"/>
+        </w:rPr>
+        <w:t>Dialogflow</w:t>
+      </w:r>
+      <w:proofErr w:type="spellEnd"/>
+      <w:r>
+        <w:rPr>
+          <w:rFonts w:ascii="Calibri" w:hAnsi="Calibri" w:cs="Calibri"/>
+          <w:sz w:val="22"/>
+          <w:szCs w:val="22"/>
+        </w:rPr>
+        <w:t xml:space="preserve"> agent with custom detailed intents and entities with lots of case-specific data.</w:t>
+      </w:r>
+    </w:p>
+    <w:p>
+      <w:pPr>
+        <w:pStyle w:val="Heading3"/>
+        <w:spacing w:before="120"/>
+        <w:ind w:left="-17" w:right="-28"/>
+        <w:contextualSpacing w:val="0"/>
+        <w:jc w:val="both"/>
+        <w:rPr>
+          <w:rFonts w:ascii="Calibri" w:hAnsi="Calibri" w:cs="Calibri"/>
+        </w:rPr>
+      </w:pPr>
+      <w:r>
+        <w:rPr>
+          <w:rFonts w:ascii="Calibri" w:eastAsia="Calibri" w:hAnsi="Calibri" w:cs="Calibri"/>
+          <w:sz w:val="24"/>
+          <w:szCs w:val="24"/>
+        </w:rPr>
+        <w:t>Microsoft India Development Centre, Hyderabad</w:t>
+      </w:r>
+      <w:r>
+        <w:rPr>
+          <w:rFonts w:ascii="Calibri" w:eastAsia="Calibri" w:hAnsi="Calibri" w:cs="Calibri"/>
+          <w:b w:val="0"/>
+          <w:sz w:val="24"/>
+          <w:szCs w:val="24"/>
+        </w:rPr>
+        <w:t xml:space="preserve"> – Machine Learning Intern</w:t>
+      </w:r>
+      <w:r>
+        <w:rPr>
+          <w:rFonts w:ascii="Calibri" w:eastAsia="Calibri" w:hAnsi="Calibri" w:cs="Calibri"/>
+          <w:b w:val="0"/>
+          <w:sz w:val="24"/>
+          <w:szCs w:val="24"/>
+        </w:rPr>
+        <w:t>, Bing.com team</w:t>
+      </w:r>
+    </w:p>
+    <w:p>
+      <w:pPr>
+        <w:pStyle w:val="Heading2"/>
+        <w:spacing w:before="0" w:line="240" w:lineRule="auto"/>
+        <w:contextualSpacing w:val="0"/>
+        <w:jc w:val="both"/>
+        <w:rPr>
+          <w:rFonts w:ascii="Calibri" w:eastAsia="Calibri" w:hAnsi="Calibri" w:cs="Calibri"/>
+          <w:sz w:val="22"/>
+          <w:szCs w:val="22"/>
+        </w:rPr>
+      </w:pPr>
+      <w:r>
+        <w:rPr>
+          <w:rFonts w:ascii="Calibri" w:eastAsia="Calibri" w:hAnsi="Calibri" w:cs="Calibri"/>
+          <w:sz w:val="22"/>
+          <w:szCs w:val="22"/>
+        </w:rPr>
+        <w:t>MAY 2016</w:t>
+      </w:r>
+      <w:r>
+        <w:rPr>
+          <w:rFonts w:ascii="Calibri" w:eastAsia="Calibri" w:hAnsi="Calibri" w:cs="Calibri"/>
+          <w:sz w:val="22"/>
+          <w:szCs w:val="22"/>
+        </w:rPr>
+        <w:t xml:space="preserve"> - JULY 201</w:t>
+      </w:r>
+      <w:r>
+        <w:rPr>
+          <w:rFonts w:ascii="Calibri" w:eastAsia="Calibri" w:hAnsi="Calibri" w:cs="Calibri"/>
+          <w:sz w:val="22"/>
+          <w:szCs w:val="22"/>
+        </w:rPr>
+        <w:t>6</w:t>
       </w:r>
     </w:p>
     <w:p>
@@ -1237,6 +1199,38 @@
       <w:r>
         <w:rPr>
           <w:rFonts w:ascii="Calibri" w:hAnsi="Calibri" w:cs="Calibri"/>
+          <w:b/>
+          <w:sz w:val="22"/>
+          <w:szCs w:val="22"/>
+        </w:rPr>
+        <w:t>Automated Feature Engineering</w:t>
+      </w:r>
+      <w:r>
+        <w:rPr>
+          <w:rFonts w:ascii="Calibri" w:hAnsi="Calibri" w:cs="Calibri"/>
+          <w:sz w:val="22"/>
+          <w:szCs w:val="22"/>
+        </w:rPr>
+        <w:t xml:space="preserve"> for existing Debugging tool for location query results.</w:t>
+      </w:r>
+    </w:p>
+    <w:p>
+      <w:pPr>
+        <w:pStyle w:val="Normal1"/>
+        <w:numPr>
+          <w:ilvl w:val="0"/>
+          <w:numId w:val="11"/>
+        </w:numPr>
+        <w:spacing w:before="120" w:line="276" w:lineRule="auto"/>
+        <w:contextualSpacing/>
+        <w:jc w:val="both"/>
+        <w:rPr>
+          <w:rFonts w:ascii="Calibri" w:hAnsi="Calibri" w:cs="Calibri"/>
+        </w:rPr>
+      </w:pPr>
+      <w:r>
+        <w:rPr>
+          <w:rFonts w:ascii="Calibri" w:hAnsi="Calibri" w:cs="Calibri"/>
           <w:sz w:val="22"/>
           <w:szCs w:val="22"/>
         </w:rPr>
@@ -1329,26 +1323,16 @@
           <w:rFonts w:ascii="Calibri" w:hAnsi="Calibri" w:cs="Calibri"/>
         </w:rPr>
       </w:pPr>
-      <w:bookmarkStart w:id="4" w:name="h.vhwjivmdtxco" w:colFirst="0" w:colLast="0"/>
-      <w:bookmarkEnd w:id="4"/>
+      <w:bookmarkStart w:id="3" w:name="h.vhwjivmdtxco" w:colFirst="0" w:colLast="0"/>
+      <w:bookmarkEnd w:id="3"/>
       <w:r>
         <w:rPr>
           <w:rFonts w:ascii="Calibri" w:eastAsia="Calibri" w:hAnsi="Calibri" w:cs="Calibri"/>
           <w:sz w:val="24"/>
           <w:szCs w:val="24"/>
         </w:rPr>
-        <w:t xml:space="preserve">National Digital Library, IIT </w:t>
-      </w:r>
-      <w:proofErr w:type="spellStart"/>
-      <w:r>
-        <w:rPr>
-          <w:rFonts w:ascii="Calibri" w:eastAsia="Calibri" w:hAnsi="Calibri" w:cs="Calibri"/>
-          <w:sz w:val="24"/>
-          <w:szCs w:val="24"/>
-        </w:rPr>
-        <w:t>Kharagpur</w:t>
-      </w:r>
-      <w:proofErr w:type="spellEnd"/>
+        <w:t>National Digital Library, IIT Kharagpur</w:t>
+      </w:r>
       <w:r>
         <w:rPr>
           <w:rFonts w:ascii="Calibri" w:eastAsia="Calibri" w:hAnsi="Calibri" w:cs="Calibri"/>
@@ -1387,8 +1371,8 @@
           <w:rFonts w:ascii="Calibri" w:hAnsi="Calibri" w:cs="Calibri"/>
         </w:rPr>
       </w:pPr>
-      <w:bookmarkStart w:id="5" w:name="h.rc9cn53fscl1" w:colFirst="0" w:colLast="0"/>
-      <w:bookmarkEnd w:id="5"/>
+      <w:bookmarkStart w:id="4" w:name="h.rc9cn53fscl1" w:colFirst="0" w:colLast="0"/>
+      <w:bookmarkEnd w:id="4"/>
       <w:r>
         <w:rPr>
           <w:rFonts w:ascii="Calibri" w:eastAsia="Calibri" w:hAnsi="Calibri" w:cs="Calibri"/>
@@ -1508,7 +1492,6 @@
         </w:rPr>
         <w:t xml:space="preserve"> and </w:t>
       </w:r>
-      <w:proofErr w:type="spellStart"/>
       <w:r>
         <w:rPr>
           <w:rFonts w:ascii="Calibri" w:eastAsia="Calibri" w:hAnsi="Calibri" w:cs="Calibri"/>
@@ -1518,92 +1501,21 @@
         </w:rPr>
         <w:t>MariaDB</w:t>
       </w:r>
-      <w:proofErr w:type="spellEnd"/>
-      <w:r>
-        <w:rPr>
-          <w:rFonts w:ascii="Calibri" w:eastAsia="Calibri" w:hAnsi="Calibri" w:cs="Calibri"/>
-          <w:sz w:val="22"/>
-          <w:szCs w:val="22"/>
-        </w:rPr>
-        <w:t xml:space="preserve"> database backend.</w:t>
-      </w:r>
-    </w:p>
-    <w:p>
-      <w:pPr>
-        <w:pStyle w:val="Normal1"/>
-        <w:numPr>
-          <w:ilvl w:val="1"/>
-          <w:numId w:val="2"/>
-        </w:numPr>
-        <w:spacing w:before="120" w:line="240" w:lineRule="auto"/>
-        <w:ind w:left="1434" w:hanging="357"/>
-        <w:contextualSpacing/>
-        <w:jc w:val="both"/>
-        <w:rPr>
-          <w:rFonts w:ascii="Calibri" w:eastAsia="Calibri" w:hAnsi="Calibri" w:cs="Calibri"/>
-          <w:sz w:val="22"/>
-          <w:szCs w:val="22"/>
-        </w:rPr>
-      </w:pPr>
-      <w:r>
-        <w:rPr>
-          <w:rFonts w:ascii="Calibri" w:eastAsia="Calibri" w:hAnsi="Calibri" w:cs="Calibri"/>
-          <w:sz w:val="22"/>
-          <w:szCs w:val="22"/>
-        </w:rPr>
-        <w:t xml:space="preserve">Accessed </w:t>
-      </w:r>
-      <w:proofErr w:type="spellStart"/>
-      <w:r>
-        <w:rPr>
-          <w:rFonts w:ascii="Calibri" w:eastAsia="Calibri" w:hAnsi="Calibri" w:cs="Calibri"/>
-          <w:sz w:val="22"/>
-          <w:szCs w:val="22"/>
-        </w:rPr>
-        <w:t>DSpace</w:t>
-      </w:r>
-      <w:proofErr w:type="spellEnd"/>
-      <w:r>
-        <w:rPr>
-          <w:rFonts w:ascii="Calibri" w:eastAsia="Calibri" w:hAnsi="Calibri" w:cs="Calibri"/>
-          <w:sz w:val="22"/>
-          <w:szCs w:val="22"/>
-        </w:rPr>
-        <w:t xml:space="preserve"> content repository using </w:t>
-      </w:r>
-      <w:r>
-        <w:rPr>
-          <w:rFonts w:ascii="Calibri" w:eastAsia="Calibri" w:hAnsi="Calibri" w:cs="Calibri"/>
-          <w:b/>
-          <w:sz w:val="22"/>
-          <w:szCs w:val="22"/>
-        </w:rPr>
-        <w:t>REST</w:t>
-      </w:r>
-      <w:r>
-        <w:rPr>
-          <w:rFonts w:ascii="Calibri" w:eastAsia="Calibri" w:hAnsi="Calibri" w:cs="Calibri"/>
-          <w:sz w:val="22"/>
-          <w:szCs w:val="22"/>
-        </w:rPr>
-        <w:t xml:space="preserve"> </w:t>
-      </w:r>
-      <w:r>
-        <w:rPr>
-          <w:rFonts w:ascii="Calibri" w:eastAsia="Calibri" w:hAnsi="Calibri" w:cs="Calibri"/>
-          <w:noProof/>
-          <w:sz w:val="22"/>
-          <w:szCs w:val="22"/>
-        </w:rPr>
-        <w:t>API</w:t>
-      </w:r>
-      <w:r>
-        <w:rPr>
-          <w:rFonts w:ascii="Calibri" w:eastAsia="Calibri" w:hAnsi="Calibri" w:cs="Calibri"/>
-          <w:sz w:val="22"/>
-          <w:szCs w:val="22"/>
-        </w:rPr>
-        <w:t xml:space="preserve"> for content and search results.</w:t>
+      <w:r>
+        <w:rPr>
+          <w:rFonts w:ascii="Calibri" w:eastAsia="Calibri" w:hAnsi="Calibri" w:cs="Calibri"/>
+          <w:sz w:val="22"/>
+          <w:szCs w:val="22"/>
+        </w:rPr>
+        <w:t xml:space="preserve"> database backend</w:t>
+      </w:r>
+      <w:r>
+        <w:rPr>
+          <w:rFonts w:ascii="Calibri" w:eastAsia="Calibri" w:hAnsi="Calibri" w:cs="Calibri"/>
+          <w:sz w:val="22"/>
+          <w:szCs w:val="22"/>
+        </w:rPr>
+        <w:t xml:space="preserve"> and REST API.</w:t>
       </w:r>
     </w:p>
     <w:p>
@@ -1747,8 +1659,8 @@
           <w:rFonts w:ascii="Calibri" w:hAnsi="Calibri" w:cs="Calibri"/>
         </w:rPr>
       </w:pPr>
-      <w:bookmarkStart w:id="6" w:name="h.r07ltaovs057" w:colFirst="0" w:colLast="0"/>
-      <w:bookmarkEnd w:id="6"/>
+      <w:bookmarkStart w:id="5" w:name="h.r07ltaovs057" w:colFirst="0" w:colLast="0"/>
+      <w:bookmarkEnd w:id="5"/>
       <w:r>
         <w:rPr>
           <w:rFonts w:ascii="Calibri" w:eastAsia="Calibri" w:hAnsi="Calibri" w:cs="Calibri"/>
@@ -1777,8 +1689,8 @@
           <w:rFonts w:ascii="Calibri" w:hAnsi="Calibri" w:cs="Calibri"/>
         </w:rPr>
       </w:pPr>
-      <w:bookmarkStart w:id="7" w:name="h.q5rtbcag0ekt" w:colFirst="0" w:colLast="0"/>
-      <w:bookmarkEnd w:id="7"/>
+      <w:bookmarkStart w:id="6" w:name="h.q5rtbcag0ekt" w:colFirst="0" w:colLast="0"/>
+      <w:bookmarkEnd w:id="6"/>
       <w:r>
         <w:rPr>
           <w:rFonts w:ascii="Calibri" w:eastAsia="Calibri" w:hAnsi="Calibri" w:cs="Calibri"/>
@@ -1929,28 +1841,18 @@
           <w:rFonts w:ascii="Calibri" w:hAnsi="Calibri" w:cs="Calibri"/>
         </w:rPr>
       </w:pPr>
-      <w:bookmarkStart w:id="8" w:name="h.5t46t72i9f1b" w:colFirst="0" w:colLast="0"/>
-      <w:bookmarkStart w:id="9" w:name="h.kkkafe6kzsr9" w:colFirst="0" w:colLast="0"/>
+      <w:bookmarkStart w:id="7" w:name="h.5t46t72i9f1b" w:colFirst="0" w:colLast="0"/>
+      <w:bookmarkStart w:id="8" w:name="h.kkkafe6kzsr9" w:colFirst="0" w:colLast="0"/>
+      <w:bookmarkEnd w:id="7"/>
       <w:bookmarkEnd w:id="8"/>
-      <w:bookmarkEnd w:id="9"/>
       <w:r>
         <w:rPr>
           <w:rFonts w:ascii="Calibri" w:eastAsia="Calibri" w:hAnsi="Calibri" w:cs="Calibri"/>
           <w:sz w:val="24"/>
           <w:szCs w:val="24"/>
         </w:rPr>
-        <w:t xml:space="preserve">Autonomous Ground Vehicle Research Group, IIT </w:t>
-      </w:r>
-      <w:proofErr w:type="spellStart"/>
-      <w:r>
-        <w:rPr>
-          <w:rFonts w:ascii="Calibri" w:eastAsia="Calibri" w:hAnsi="Calibri" w:cs="Calibri"/>
-          <w:sz w:val="24"/>
-          <w:szCs w:val="24"/>
-        </w:rPr>
-        <w:t>Kharagpur</w:t>
-      </w:r>
-      <w:proofErr w:type="spellEnd"/>
+        <w:t>Autonomous Ground Vehicle Research Group, IIT Kharagpur</w:t>
+      </w:r>
       <w:r>
         <w:rPr>
           <w:rFonts w:ascii="Calibri" w:eastAsia="Calibri" w:hAnsi="Calibri" w:cs="Calibri"/>
@@ -1971,8 +1873,8 @@
           <w:rFonts w:ascii="Calibri" w:hAnsi="Calibri" w:cs="Calibri"/>
         </w:rPr>
       </w:pPr>
-      <w:bookmarkStart w:id="10" w:name="h.a9h8q81z8fqg" w:colFirst="0" w:colLast="0"/>
-      <w:bookmarkEnd w:id="10"/>
+      <w:bookmarkStart w:id="9" w:name="h.a9h8q81z8fqg" w:colFirst="0" w:colLast="0"/>
+      <w:bookmarkEnd w:id="9"/>
       <w:r>
         <w:rPr>
           <w:rFonts w:ascii="Calibri" w:eastAsia="Calibri" w:hAnsi="Calibri" w:cs="Calibri"/>
@@ -2265,25 +2167,7 @@
           <w:sz w:val="22"/>
           <w:szCs w:val="22"/>
         </w:rPr>
-        <w:t xml:space="preserve">using </w:t>
-      </w:r>
-      <w:proofErr w:type="spellStart"/>
-      <w:r>
-        <w:rPr>
-          <w:rFonts w:ascii="Calibri" w:eastAsia="Calibri" w:hAnsi="Calibri" w:cs="Calibri"/>
-          <w:sz w:val="22"/>
-          <w:szCs w:val="22"/>
-        </w:rPr>
-        <w:t>Kalman</w:t>
-      </w:r>
-      <w:proofErr w:type="spellEnd"/>
-      <w:r>
-        <w:rPr>
-          <w:rFonts w:ascii="Calibri" w:eastAsia="Calibri" w:hAnsi="Calibri" w:cs="Calibri"/>
-          <w:sz w:val="22"/>
-          <w:szCs w:val="22"/>
-        </w:rPr>
-        <w:t xml:space="preserve"> Filter </w:t>
+        <w:t xml:space="preserve">using Kalman Filter </w:t>
       </w:r>
       <w:r>
         <w:rPr>
@@ -2410,8 +2294,8 @@
           <w:rFonts w:ascii="Calibri" w:hAnsi="Calibri" w:cs="Calibri"/>
         </w:rPr>
       </w:pPr>
-      <w:bookmarkStart w:id="11" w:name="h.ex16x0kaihuj" w:colFirst="0" w:colLast="0"/>
-      <w:bookmarkEnd w:id="11"/>
+      <w:bookmarkStart w:id="10" w:name="h.ex16x0kaihuj" w:colFirst="0" w:colLast="0"/>
+      <w:bookmarkEnd w:id="10"/>
       <w:r>
         <w:rPr>
           <w:rFonts w:ascii="Calibri" w:eastAsia="Calibri" w:hAnsi="Calibri" w:cs="Calibri"/>
@@ -2516,8 +2400,8 @@
           <w:u w:val="single"/>
         </w:rPr>
       </w:pPr>
-      <w:bookmarkStart w:id="12" w:name="h.e8hcxhzhg2p9" w:colFirst="0" w:colLast="0"/>
-      <w:bookmarkEnd w:id="12"/>
+      <w:bookmarkStart w:id="11" w:name="h.e8hcxhzhg2p9" w:colFirst="0" w:colLast="0"/>
+      <w:bookmarkEnd w:id="11"/>
       <w:r>
         <w:rPr>
           <w:rFonts w:ascii="Calibri" w:eastAsia="Calibri" w:hAnsi="Calibri" w:cs="Calibri"/>
@@ -2538,10 +2422,10 @@
           <w:rFonts w:ascii="Calibri" w:hAnsi="Calibri" w:cs="Calibri"/>
         </w:rPr>
       </w:pPr>
-      <w:bookmarkStart w:id="13" w:name="h.nq8olo9stnt7" w:colFirst="0" w:colLast="0"/>
-      <w:bookmarkStart w:id="14" w:name="h.dxv8uk5x6qrr" w:colFirst="0" w:colLast="0"/>
+      <w:bookmarkStart w:id="12" w:name="h.nq8olo9stnt7" w:colFirst="0" w:colLast="0"/>
+      <w:bookmarkStart w:id="13" w:name="h.dxv8uk5x6qrr" w:colFirst="0" w:colLast="0"/>
+      <w:bookmarkEnd w:id="12"/>
       <w:bookmarkEnd w:id="13"/>
-      <w:bookmarkEnd w:id="14"/>
       <w:r>
         <w:rPr>
           <w:rFonts w:ascii="Calibri" w:eastAsia="Calibri" w:hAnsi="Calibri" w:cs="Calibri"/>
@@ -2557,19 +2441,8 @@
           <w:sz w:val="24"/>
           <w:szCs w:val="24"/>
         </w:rPr>
-        <w:t xml:space="preserve"> - Computer Science &amp; Engineering, IIT </w:t>
-      </w:r>
-      <w:proofErr w:type="spellStart"/>
-      <w:r>
-        <w:rPr>
-          <w:rFonts w:ascii="Calibri" w:eastAsia="Calibri" w:hAnsi="Calibri" w:cs="Calibri"/>
-          <w:b w:val="0"/>
-          <w:sz w:val="24"/>
-          <w:szCs w:val="24"/>
-        </w:rPr>
-        <w:t>Kharagpur</w:t>
-      </w:r>
-      <w:proofErr w:type="spellEnd"/>
+        <w:t xml:space="preserve"> - Computer Science &amp; Engineering, IIT Kharagpur</w:t>
+      </w:r>
     </w:p>
     <w:p>
       <w:pPr>
@@ -2581,8 +2454,8 @@
           <w:rFonts w:ascii="Calibri" w:hAnsi="Calibri" w:cs="Calibri"/>
         </w:rPr>
       </w:pPr>
-      <w:bookmarkStart w:id="15" w:name="h.djnsgux8koz2" w:colFirst="0" w:colLast="0"/>
-      <w:bookmarkEnd w:id="15"/>
+      <w:bookmarkStart w:id="14" w:name="h.djnsgux8koz2" w:colFirst="0" w:colLast="0"/>
+      <w:bookmarkEnd w:id="14"/>
       <w:r>
         <w:rPr>
           <w:rFonts w:ascii="Calibri" w:eastAsia="Calibri" w:hAnsi="Calibri" w:cs="Calibri"/>
@@ -2789,6 +2662,8 @@
         </w:rPr>
         <w:t xml:space="preserve"> on a Hadoop cluster.</w:t>
       </w:r>
+      <w:bookmarkStart w:id="15" w:name="_GoBack"/>
+      <w:bookmarkEnd w:id="15"/>
     </w:p>
     <w:p>
       <w:pPr>
@@ -2813,68 +2688,6 @@
           <w:sz w:val="22"/>
           <w:szCs w:val="22"/>
         </w:rPr>
-        <w:t xml:space="preserve">Built prototype Online Course System website using </w:t>
-      </w:r>
-      <w:r>
-        <w:rPr>
-          <w:rFonts w:ascii="Calibri" w:eastAsia="Calibri" w:hAnsi="Calibri" w:cs="Calibri"/>
-          <w:b/>
-          <w:sz w:val="22"/>
-          <w:szCs w:val="22"/>
-        </w:rPr>
-        <w:t>Django</w:t>
-      </w:r>
-      <w:r>
-        <w:rPr>
-          <w:rFonts w:ascii="Calibri" w:eastAsia="Calibri" w:hAnsi="Calibri" w:cs="Calibri"/>
-          <w:sz w:val="22"/>
-          <w:szCs w:val="22"/>
-        </w:rPr>
-        <w:t xml:space="preserve"> and </w:t>
-      </w:r>
-      <w:proofErr w:type="spellStart"/>
-      <w:r>
-        <w:rPr>
-          <w:rFonts w:ascii="Calibri" w:eastAsia="Calibri" w:hAnsi="Calibri" w:cs="Calibri"/>
-          <w:b/>
-          <w:sz w:val="22"/>
-          <w:szCs w:val="22"/>
-        </w:rPr>
-        <w:t>MariaDB</w:t>
-      </w:r>
-      <w:proofErr w:type="spellEnd"/>
-      <w:r>
-        <w:rPr>
-          <w:rFonts w:ascii="Calibri" w:eastAsia="Calibri" w:hAnsi="Calibri" w:cs="Calibri"/>
-          <w:sz w:val="22"/>
-          <w:szCs w:val="22"/>
-        </w:rPr>
-        <w:t>.</w:t>
-      </w:r>
-    </w:p>
-    <w:p>
-      <w:pPr>
-        <w:pStyle w:val="Normal1"/>
-        <w:numPr>
-          <w:ilvl w:val="0"/>
-          <w:numId w:val="7"/>
-        </w:numPr>
-        <w:spacing w:before="120" w:line="276" w:lineRule="auto"/>
-        <w:ind w:right="-40"/>
-        <w:contextualSpacing/>
-        <w:jc w:val="both"/>
-        <w:rPr>
-          <w:rFonts w:ascii="Calibri" w:eastAsia="Calibri" w:hAnsi="Calibri" w:cs="Calibri"/>
-          <w:sz w:val="22"/>
-          <w:szCs w:val="22"/>
-        </w:rPr>
-      </w:pPr>
-      <w:r>
-        <w:rPr>
-          <w:rFonts w:ascii="Calibri" w:eastAsia="Calibri" w:hAnsi="Calibri" w:cs="Calibri"/>
-          <w:sz w:val="22"/>
-          <w:szCs w:val="22"/>
-        </w:rPr>
         <w:t xml:space="preserve">Used </w:t>
       </w:r>
       <w:r>
@@ -3036,19 +2849,8 @@
           <w:sz w:val="24"/>
           <w:szCs w:val="24"/>
         </w:rPr>
-        <w:t xml:space="preserve"> – DAV Public School, </w:t>
-      </w:r>
-      <w:proofErr w:type="spellStart"/>
-      <w:r>
-        <w:rPr>
-          <w:rFonts w:ascii="Calibri" w:eastAsia="Calibri" w:hAnsi="Calibri" w:cs="Calibri"/>
-          <w:b w:val="0"/>
-          <w:sz w:val="24"/>
-          <w:szCs w:val="24"/>
-        </w:rPr>
-        <w:t>Midnapore</w:t>
-      </w:r>
-      <w:proofErr w:type="spellEnd"/>
+        <w:t xml:space="preserve"> – DAV Public School, Midnapore</w:t>
+      </w:r>
     </w:p>
     <w:p>
       <w:pPr>
@@ -3149,19 +2951,8 @@
           <w:sz w:val="24"/>
           <w:szCs w:val="24"/>
         </w:rPr>
-        <w:t xml:space="preserve"> - Kshitij’11. Techno-Management fest of IIT </w:t>
-      </w:r>
-      <w:proofErr w:type="spellStart"/>
-      <w:r>
-        <w:rPr>
-          <w:rFonts w:ascii="Calibri" w:eastAsia="Calibri" w:hAnsi="Calibri" w:cs="Calibri"/>
-          <w:b w:val="0"/>
-          <w:sz w:val="24"/>
-          <w:szCs w:val="24"/>
-        </w:rPr>
-        <w:t>Kharagpur</w:t>
-      </w:r>
-      <w:proofErr w:type="spellEnd"/>
+        <w:t xml:space="preserve"> - Kshitij’11. Techno-Management fest of IIT Kharagpur</w:t>
+      </w:r>
     </w:p>
     <w:p>
       <w:pPr>
@@ -3194,27 +2985,7 @@
           <w:sz w:val="22"/>
           <w:szCs w:val="22"/>
         </w:rPr>
-        <w:t xml:space="preserve">Best </w:t>
-      </w:r>
-      <w:proofErr w:type="spellStart"/>
-      <w:r>
-        <w:rPr>
-          <w:rFonts w:ascii="Calibri" w:eastAsia="Calibri" w:hAnsi="Calibri" w:cs="Calibri"/>
-          <w:b/>
-          <w:sz w:val="22"/>
-          <w:szCs w:val="22"/>
-        </w:rPr>
-        <w:t>Freshers’</w:t>
-      </w:r>
-      <w:proofErr w:type="spellEnd"/>
-      <w:r>
-        <w:rPr>
-          <w:rFonts w:ascii="Calibri" w:eastAsia="Calibri" w:hAnsi="Calibri" w:cs="Calibri"/>
-          <w:b/>
-          <w:sz w:val="22"/>
-          <w:szCs w:val="22"/>
-        </w:rPr>
-        <w:t xml:space="preserve"> Award</w:t>
+        <w:t>Best Freshers’ Award</w:t>
       </w:r>
       <w:r>
         <w:rPr>
@@ -3275,7 +3046,6 @@
         </w:rPr>
         <w:t xml:space="preserve">Used </w:t>
       </w:r>
-      <w:proofErr w:type="spellStart"/>
       <w:r>
         <w:rPr>
           <w:rFonts w:ascii="Calibri" w:eastAsia="Calibri" w:hAnsi="Calibri" w:cs="Calibri"/>
@@ -3285,7 +3055,6 @@
         </w:rPr>
         <w:t>OpenCV</w:t>
       </w:r>
-      <w:proofErr w:type="spellEnd"/>
       <w:r>
         <w:rPr>
           <w:rFonts w:ascii="Calibri" w:eastAsia="Calibri" w:hAnsi="Calibri" w:cs="Calibri"/>
@@ -3408,25 +3177,14 @@
         </w:rPr>
         <w:t xml:space="preserve">, </w:t>
       </w:r>
-      <w:proofErr w:type="spellStart"/>
-      <w:r>
-        <w:rPr>
-          <w:rFonts w:ascii="Calibri" w:eastAsia="Calibri" w:hAnsi="Calibri" w:cs="Calibri"/>
-          <w:b/>
-          <w:sz w:val="22"/>
-          <w:szCs w:val="22"/>
-        </w:rPr>
-        <w:t>Kotlin</w:t>
-      </w:r>
-      <w:proofErr w:type="spellEnd"/>
-      <w:r>
-        <w:rPr>
-          <w:rFonts w:ascii="Calibri" w:eastAsia="Calibri" w:hAnsi="Calibri" w:cs="Calibri"/>
-          <w:b/>
-          <w:sz w:val="22"/>
-          <w:szCs w:val="22"/>
-        </w:rPr>
-        <w:t>, Java</w:t>
+      <w:r>
+        <w:rPr>
+          <w:rFonts w:ascii="Calibri" w:eastAsia="Calibri" w:hAnsi="Calibri" w:cs="Calibri"/>
+          <w:b/>
+          <w:sz w:val="22"/>
+          <w:szCs w:val="22"/>
+        </w:rPr>
+        <w:t>Kotlin, Java</w:t>
       </w:r>
       <w:r>
         <w:rPr>
@@ -3576,25 +3334,14 @@
         </w:rPr>
         <w:t xml:space="preserve"> </w:t>
       </w:r>
-      <w:proofErr w:type="spellStart"/>
-      <w:r>
-        <w:rPr>
-          <w:rFonts w:ascii="Calibri" w:eastAsia="Calibri" w:hAnsi="Calibri" w:cs="Calibri"/>
-          <w:b/>
-          <w:sz w:val="22"/>
-          <w:szCs w:val="22"/>
-        </w:rPr>
-        <w:t>NumPy</w:t>
-      </w:r>
-      <w:proofErr w:type="spellEnd"/>
-      <w:r>
-        <w:rPr>
-          <w:rFonts w:ascii="Calibri" w:eastAsia="Calibri" w:hAnsi="Calibri" w:cs="Calibri"/>
-          <w:b/>
-          <w:sz w:val="22"/>
-          <w:szCs w:val="22"/>
-        </w:rPr>
-        <w:t xml:space="preserve">, Pandas, </w:t>
+      <w:r>
+        <w:rPr>
+          <w:rFonts w:ascii="Calibri" w:eastAsia="Calibri" w:hAnsi="Calibri" w:cs="Calibri"/>
+          <w:b/>
+          <w:sz w:val="22"/>
+          <w:szCs w:val="22"/>
+        </w:rPr>
+        <w:t xml:space="preserve">NumPy, Pandas, </w:t>
       </w:r>
       <w:r>
         <w:rPr>
@@ -3668,45 +3415,14 @@
         </w:rPr>
         <w:t xml:space="preserve">: </w:t>
       </w:r>
-      <w:proofErr w:type="spellStart"/>
-      <w:r>
-        <w:rPr>
-          <w:rFonts w:ascii="Calibri" w:eastAsia="Calibri" w:hAnsi="Calibri" w:cs="Calibri"/>
-          <w:b/>
-          <w:sz w:val="22"/>
-          <w:szCs w:val="22"/>
-        </w:rPr>
-        <w:t>Matplotlib</w:t>
-      </w:r>
-      <w:proofErr w:type="spellEnd"/>
-      <w:r>
-        <w:rPr>
-          <w:rFonts w:ascii="Calibri" w:eastAsia="Calibri" w:hAnsi="Calibri" w:cs="Calibri"/>
-          <w:b/>
-          <w:sz w:val="22"/>
-          <w:szCs w:val="22"/>
-        </w:rPr>
-        <w:t xml:space="preserve">, </w:t>
-      </w:r>
-      <w:proofErr w:type="spellStart"/>
-      <w:r>
-        <w:rPr>
-          <w:rFonts w:ascii="Calibri" w:eastAsia="Calibri" w:hAnsi="Calibri" w:cs="Calibri"/>
-          <w:b/>
-          <w:sz w:val="22"/>
-          <w:szCs w:val="22"/>
-        </w:rPr>
-        <w:t>Seaborn</w:t>
-      </w:r>
-      <w:proofErr w:type="spellEnd"/>
-      <w:r>
-        <w:rPr>
-          <w:rFonts w:ascii="Calibri" w:eastAsia="Calibri" w:hAnsi="Calibri" w:cs="Calibri"/>
-          <w:b/>
-          <w:sz w:val="22"/>
-          <w:szCs w:val="22"/>
-        </w:rPr>
-        <w:t xml:space="preserve">, </w:t>
+      <w:r>
+        <w:rPr>
+          <w:rFonts w:ascii="Calibri" w:eastAsia="Calibri" w:hAnsi="Calibri" w:cs="Calibri"/>
+          <w:b/>
+          <w:sz w:val="22"/>
+          <w:szCs w:val="22"/>
+        </w:rPr>
+        <w:t xml:space="preserve">Matplotlib, Seaborn, </w:t>
       </w:r>
       <w:proofErr w:type="spellStart"/>
       <w:r>
@@ -3771,7 +3487,6 @@
         </w:rPr>
         <w:t xml:space="preserve"> </w:t>
       </w:r>
-      <w:proofErr w:type="spellStart"/>
       <w:r>
         <w:rPr>
           <w:rFonts w:ascii="Calibri" w:eastAsia="Calibri" w:hAnsi="Calibri" w:cs="Calibri"/>
@@ -3781,7 +3496,6 @@
         </w:rPr>
         <w:t>PyCharm</w:t>
       </w:r>
-      <w:proofErr w:type="spellEnd"/>
       <w:r>
         <w:rPr>
           <w:rFonts w:ascii="Calibri" w:eastAsia="Calibri" w:hAnsi="Calibri" w:cs="Calibri"/>
@@ -4223,21 +3937,28 @@
       <w:spacing w:before="400" w:line="480" w:lineRule="auto"/>
       <w:jc w:val="right"/>
     </w:pPr>
-    <w:proofErr w:type="spellStart"/>
     <w:r>
       <w:rPr>
         <w:rFonts w:ascii="Calibri" w:eastAsia="Calibri" w:hAnsi="Calibri" w:cs="Calibri"/>
         <w:color w:val="943634"/>
       </w:rPr>
-      <w:t>Sushovan</w:t>
+      <w:t xml:space="preserve">Sushovan </w:t>
     </w:r>
-    <w:proofErr w:type="spellEnd"/>
+    <w:proofErr w:type="gramStart"/>
     <w:r>
       <w:rPr>
         <w:rFonts w:ascii="Calibri" w:eastAsia="Calibri" w:hAnsi="Calibri" w:cs="Calibri"/>
         <w:color w:val="943634"/>
       </w:rPr>
-      <w:t xml:space="preserve"> Mandal  |  +91-9800397328  |</w:t>
+      <w:t>Mandal  |</w:t>
+    </w:r>
+    <w:proofErr w:type="gramEnd"/>
+    <w:r>
+      <w:rPr>
+        <w:rFonts w:ascii="Calibri" w:eastAsia="Calibri" w:hAnsi="Calibri" w:cs="Calibri"/>
+        <w:color w:val="943634"/>
+      </w:rPr>
+      <w:t xml:space="preserve">  +91-9800397328  |</w:t>
     </w:r>
     <w:r>
       <w:rPr>
@@ -6801,10 +6522,9 @@
 </file>
 
 <file path=customXml/itemProps1.xml><?xml version="1.0" encoding="utf-8"?>
-<ds:datastoreItem xmlns:ds="http://schemas.openxmlformats.org/officeDocument/2006/customXml" ds:itemID="{0A741A9B-E611-974D-9EA3-6B1EDA38A77A}">
+<ds:datastoreItem xmlns:ds="http://schemas.openxmlformats.org/officeDocument/2006/customXml" ds:itemID="{D605C2C5-3829-470A-A72A-30009288E855}">
   <ds:schemaRefs>
     <ds:schemaRef ds:uri="http://schemas.openxmlformats.org/officeDocument/2006/bibliography"/>
-    <ds:schemaRef ds:uri="http://www.w3.org/2000/xmlns/"/>
   </ds:schemaRefs>
 </ds:datastoreItem>
 </file>
</xml_diff>

<commit_message>
Refine recent past experience points
</commit_message>
<xml_diff>
--- a/CV_Sushovan_Mandal.docx
+++ b/CV_Sushovan_Mandal.docx
@@ -737,71 +737,167 @@
           <w:sz w:val="22"/>
           <w:szCs w:val="22"/>
         </w:rPr>
-        <w:t xml:space="preserve"> for a client</w:t>
-      </w:r>
-      <w:r>
-        <w:rPr>
-          <w:rFonts w:ascii="Calibri" w:hAnsi="Calibri" w:cs="Calibri"/>
-          <w:sz w:val="22"/>
-          <w:szCs w:val="22"/>
-        </w:rPr>
-        <w:t xml:space="preserve">, the </w:t>
-      </w:r>
-      <w:r>
-        <w:rPr>
-          <w:rFonts w:ascii="Calibri" w:hAnsi="Calibri" w:cs="Calibri"/>
-          <w:sz w:val="22"/>
-          <w:szCs w:val="22"/>
-        </w:rPr>
-        <w:t xml:space="preserve">effectiveness of </w:t>
-      </w:r>
-      <w:r>
-        <w:rPr>
-          <w:rFonts w:ascii="Calibri" w:hAnsi="Calibri" w:cs="Calibri"/>
-          <w:sz w:val="22"/>
-          <w:szCs w:val="22"/>
-        </w:rPr>
-        <w:t xml:space="preserve">different schemes </w:t>
-      </w:r>
-      <w:r>
-        <w:rPr>
-          <w:rFonts w:ascii="Calibri" w:hAnsi="Calibri" w:cs="Calibri"/>
-          <w:sz w:val="22"/>
-          <w:szCs w:val="22"/>
-        </w:rPr>
-        <w:t xml:space="preserve">on B2B sales of </w:t>
-      </w:r>
-      <w:r>
-        <w:rPr>
-          <w:rFonts w:ascii="Calibri" w:hAnsi="Calibri" w:cs="Calibri"/>
-          <w:sz w:val="22"/>
-          <w:szCs w:val="22"/>
-        </w:rPr>
-        <w:t xml:space="preserve">different biscuits to retailers and wholesalers. </w:t>
-      </w:r>
-      <w:r>
-        <w:rPr>
-          <w:rFonts w:ascii="Calibri" w:hAnsi="Calibri" w:cs="Calibri"/>
-          <w:sz w:val="22"/>
-          <w:szCs w:val="22"/>
-        </w:rPr>
-        <w:t xml:space="preserve">Also projected successfully </w:t>
-      </w:r>
-      <w:r>
-        <w:rPr>
-          <w:rFonts w:ascii="Calibri" w:hAnsi="Calibri" w:cs="Calibri"/>
-          <w:sz w:val="22"/>
-          <w:szCs w:val="22"/>
-        </w:rPr>
-        <w:t xml:space="preserve">would be effect of scheme changes </w:t>
-      </w:r>
-      <w:r>
-        <w:rPr>
-          <w:rFonts w:ascii="Calibri" w:hAnsi="Calibri" w:cs="Calibri"/>
-          <w:sz w:val="22"/>
-          <w:szCs w:val="22"/>
-        </w:rPr>
-        <w:t>on sales using random forest.</w:t>
+        <w:t xml:space="preserve"> and successfully</w:t>
+      </w:r>
+      <w:r>
+        <w:rPr>
+          <w:rFonts w:ascii="Calibri" w:hAnsi="Calibri" w:cs="Calibri"/>
+          <w:sz w:val="22"/>
+          <w:szCs w:val="22"/>
+        </w:rPr>
+        <w:t xml:space="preserve"> </w:t>
+      </w:r>
+      <w:r>
+        <w:rPr>
+          <w:rFonts w:ascii="Calibri" w:hAnsi="Calibri" w:cs="Calibri"/>
+          <w:sz w:val="22"/>
+          <w:szCs w:val="22"/>
+        </w:rPr>
+        <w:t xml:space="preserve">projected </w:t>
+      </w:r>
+      <w:r>
+        <w:rPr>
+          <w:rFonts w:ascii="Calibri" w:hAnsi="Calibri" w:cs="Calibri"/>
+          <w:sz w:val="22"/>
+          <w:szCs w:val="22"/>
+        </w:rPr>
+        <w:t xml:space="preserve">how </w:t>
+      </w:r>
+      <w:r>
+        <w:rPr>
+          <w:rFonts w:ascii="Calibri" w:hAnsi="Calibri" w:cs="Calibri"/>
+          <w:sz w:val="22"/>
+          <w:szCs w:val="22"/>
+        </w:rPr>
+        <w:t>different</w:t>
+      </w:r>
+      <w:r>
+        <w:rPr>
+          <w:rFonts w:ascii="Calibri" w:hAnsi="Calibri" w:cs="Calibri"/>
+          <w:sz w:val="22"/>
+          <w:szCs w:val="22"/>
+        </w:rPr>
+        <w:t xml:space="preserve"> promotion</w:t>
+      </w:r>
+      <w:r>
+        <w:rPr>
+          <w:rFonts w:ascii="Calibri" w:hAnsi="Calibri" w:cs="Calibri"/>
+          <w:sz w:val="22"/>
+          <w:szCs w:val="22"/>
+        </w:rPr>
+        <w:t xml:space="preserve"> schemes</w:t>
+      </w:r>
+      <w:r>
+        <w:rPr>
+          <w:rFonts w:ascii="Calibri" w:hAnsi="Calibri" w:cs="Calibri"/>
+          <w:sz w:val="22"/>
+          <w:szCs w:val="22"/>
+        </w:rPr>
+        <w:t xml:space="preserve"> would affect</w:t>
+      </w:r>
+      <w:r>
+        <w:rPr>
+          <w:rFonts w:ascii="Calibri" w:hAnsi="Calibri" w:cs="Calibri"/>
+          <w:sz w:val="22"/>
+          <w:szCs w:val="22"/>
+        </w:rPr>
+        <w:t xml:space="preserve"> B2B sales of </w:t>
+      </w:r>
+      <w:r>
+        <w:rPr>
+          <w:rFonts w:ascii="Calibri" w:hAnsi="Calibri" w:cs="Calibri"/>
+          <w:sz w:val="22"/>
+          <w:szCs w:val="22"/>
+        </w:rPr>
+        <w:t>different biscuit</w:t>
+      </w:r>
+      <w:r>
+        <w:rPr>
+          <w:rFonts w:ascii="Calibri" w:hAnsi="Calibri" w:cs="Calibri"/>
+          <w:sz w:val="22"/>
+          <w:szCs w:val="22"/>
+        </w:rPr>
+        <w:t xml:space="preserve"> brands and sub-brands</w:t>
+      </w:r>
+      <w:r>
+        <w:rPr>
+          <w:rFonts w:ascii="Calibri" w:hAnsi="Calibri" w:cs="Calibri"/>
+          <w:sz w:val="22"/>
+          <w:szCs w:val="22"/>
+        </w:rPr>
+        <w:t xml:space="preserve"> to retailers and wholesalers</w:t>
+      </w:r>
+      <w:r>
+        <w:rPr>
+          <w:rFonts w:ascii="Calibri" w:hAnsi="Calibri" w:cs="Calibri"/>
+          <w:sz w:val="22"/>
+          <w:szCs w:val="22"/>
+        </w:rPr>
+        <w:t xml:space="preserve">, </w:t>
+      </w:r>
+      <w:r>
+        <w:rPr>
+          <w:rFonts w:ascii="Calibri" w:hAnsi="Calibri" w:cs="Calibri"/>
+          <w:sz w:val="22"/>
+          <w:szCs w:val="22"/>
+        </w:rPr>
+        <w:t xml:space="preserve">using </w:t>
+      </w:r>
+      <w:r>
+        <w:rPr>
+          <w:rFonts w:ascii="Calibri" w:hAnsi="Calibri" w:cs="Calibri"/>
+          <w:sz w:val="22"/>
+          <w:szCs w:val="22"/>
+        </w:rPr>
+        <w:t>R</w:t>
+      </w:r>
+      <w:r>
+        <w:rPr>
+          <w:rFonts w:ascii="Calibri" w:hAnsi="Calibri" w:cs="Calibri"/>
+          <w:sz w:val="22"/>
+          <w:szCs w:val="22"/>
+        </w:rPr>
+        <w:t xml:space="preserve">andom </w:t>
+      </w:r>
+      <w:r>
+        <w:rPr>
+          <w:rFonts w:ascii="Calibri" w:hAnsi="Calibri" w:cs="Calibri"/>
+          <w:sz w:val="22"/>
+          <w:szCs w:val="22"/>
+        </w:rPr>
+        <w:t>F</w:t>
+      </w:r>
+      <w:r>
+        <w:rPr>
+          <w:rFonts w:ascii="Calibri" w:hAnsi="Calibri" w:cs="Calibri"/>
+          <w:sz w:val="22"/>
+          <w:szCs w:val="22"/>
+        </w:rPr>
+        <w:t>orest</w:t>
+      </w:r>
+      <w:r>
+        <w:rPr>
+          <w:rFonts w:ascii="Calibri" w:hAnsi="Calibri" w:cs="Calibri"/>
+          <w:sz w:val="22"/>
+          <w:szCs w:val="22"/>
+        </w:rPr>
+        <w:t xml:space="preserve"> Regression</w:t>
+      </w:r>
+      <w:r>
+        <w:rPr>
+          <w:rFonts w:ascii="Calibri" w:hAnsi="Calibri" w:cs="Calibri"/>
+          <w:sz w:val="22"/>
+          <w:szCs w:val="22"/>
+        </w:rPr>
+        <w:t xml:space="preserve"> on timeseries</w:t>
+      </w:r>
+      <w:r>
+        <w:rPr>
+          <w:rFonts w:ascii="Calibri" w:hAnsi="Calibri" w:cs="Calibri"/>
+          <w:sz w:val="22"/>
+          <w:szCs w:val="22"/>
+        </w:rPr>
+        <w:t>.</w:t>
       </w:r>
     </w:p>
     <w:p>
@@ -832,47 +928,169 @@
           <w:sz w:val="22"/>
           <w:szCs w:val="22"/>
         </w:rPr>
-        <w:t xml:space="preserve">, compared to existing methods, of Short Interest </w:t>
-      </w:r>
-      <w:r>
-        <w:rPr>
-          <w:rFonts w:ascii="Calibri" w:hAnsi="Calibri" w:cs="Calibri"/>
-          <w:sz w:val="22"/>
-          <w:szCs w:val="22"/>
-        </w:rPr>
-        <w:t>for US stocks after evaluating several machine learning techniques</w:t>
-      </w:r>
-      <w:r>
-        <w:rPr>
-          <w:rFonts w:ascii="Calibri" w:hAnsi="Calibri" w:cs="Calibri"/>
-          <w:sz w:val="22"/>
-          <w:szCs w:val="22"/>
-        </w:rPr>
-        <w:t xml:space="preserve"> (name them), </w:t>
-      </w:r>
-      <w:r>
-        <w:rPr>
-          <w:rFonts w:ascii="Calibri" w:hAnsi="Calibri" w:cs="Calibri"/>
-          <w:sz w:val="22"/>
-          <w:szCs w:val="22"/>
-        </w:rPr>
-        <w:t xml:space="preserve">finally selecting </w:t>
-      </w:r>
-      <w:r>
-        <w:rPr>
-          <w:rFonts w:ascii="Calibri" w:hAnsi="Calibri" w:cs="Calibri"/>
-          <w:sz w:val="22"/>
-          <w:szCs w:val="22"/>
-        </w:rPr>
-        <w:t>ensembles multi-linear</w:t>
-      </w:r>
-      <w:r>
-        <w:rPr>
-          <w:rFonts w:ascii="Calibri" w:hAnsi="Calibri" w:cs="Calibri"/>
-          <w:sz w:val="22"/>
-          <w:szCs w:val="22"/>
-        </w:rPr>
-        <w:t xml:space="preserve"> regression which was performing best overall.</w:t>
+        <w:t>s</w:t>
+      </w:r>
+      <w:r>
+        <w:rPr>
+          <w:rFonts w:ascii="Calibri" w:hAnsi="Calibri" w:cs="Calibri"/>
+          <w:sz w:val="22"/>
+          <w:szCs w:val="22"/>
+        </w:rPr>
+        <w:t xml:space="preserve"> than</w:t>
+      </w:r>
+      <w:r>
+        <w:rPr>
+          <w:rFonts w:ascii="Calibri" w:hAnsi="Calibri" w:cs="Calibri"/>
+          <w:sz w:val="22"/>
+          <w:szCs w:val="22"/>
+        </w:rPr>
+        <w:t xml:space="preserve"> existing methods, of Short Interest </w:t>
+      </w:r>
+      <w:r>
+        <w:rPr>
+          <w:rFonts w:ascii="Calibri" w:hAnsi="Calibri" w:cs="Calibri"/>
+          <w:sz w:val="22"/>
+          <w:szCs w:val="22"/>
+        </w:rPr>
+        <w:t>for US stocks</w:t>
+      </w:r>
+      <w:r>
+        <w:rPr>
+          <w:rFonts w:ascii="Calibri" w:hAnsi="Calibri" w:cs="Calibri"/>
+          <w:sz w:val="22"/>
+          <w:szCs w:val="22"/>
+        </w:rPr>
+        <w:t>, on given data</w:t>
+      </w:r>
+      <w:r>
+        <w:rPr>
+          <w:rFonts w:ascii="Calibri" w:hAnsi="Calibri" w:cs="Calibri"/>
+          <w:sz w:val="22"/>
+          <w:szCs w:val="22"/>
+        </w:rPr>
+        <w:t xml:space="preserve"> after evaluating </w:t>
+      </w:r>
+      <w:r>
+        <w:rPr>
+          <w:rFonts w:ascii="Calibri" w:hAnsi="Calibri" w:cs="Calibri"/>
+          <w:sz w:val="22"/>
+          <w:szCs w:val="22"/>
+        </w:rPr>
+        <w:t xml:space="preserve">many Multi-Linear Regression, Random Forest, </w:t>
+      </w:r>
+      <w:proofErr w:type="spellStart"/>
+      <w:r>
+        <w:rPr>
+          <w:rFonts w:ascii="Calibri" w:hAnsi="Calibri" w:cs="Calibri"/>
+          <w:sz w:val="22"/>
+          <w:szCs w:val="22"/>
+        </w:rPr>
+        <w:t>XGBoost</w:t>
+      </w:r>
+      <w:proofErr w:type="spellEnd"/>
+      <w:r>
+        <w:rPr>
+          <w:rFonts w:ascii="Calibri" w:hAnsi="Calibri" w:cs="Calibri"/>
+          <w:sz w:val="22"/>
+          <w:szCs w:val="22"/>
+        </w:rPr>
+        <w:t xml:space="preserve"> regression </w:t>
+      </w:r>
+      <w:r>
+        <w:rPr>
+          <w:rFonts w:ascii="Calibri" w:hAnsi="Calibri" w:cs="Calibri"/>
+          <w:sz w:val="22"/>
+          <w:szCs w:val="22"/>
+        </w:rPr>
+        <w:t xml:space="preserve">machine learning </w:t>
+      </w:r>
+      <w:r>
+        <w:rPr>
+          <w:rFonts w:ascii="Calibri" w:hAnsi="Calibri" w:cs="Calibri"/>
+          <w:sz w:val="22"/>
+          <w:szCs w:val="22"/>
+        </w:rPr>
+        <w:t>models</w:t>
+      </w:r>
+      <w:r>
+        <w:rPr>
+          <w:rFonts w:ascii="Calibri" w:hAnsi="Calibri" w:cs="Calibri"/>
+          <w:sz w:val="22"/>
+          <w:szCs w:val="22"/>
+        </w:rPr>
+        <w:t xml:space="preserve">, </w:t>
+      </w:r>
+      <w:r>
+        <w:rPr>
+          <w:rFonts w:ascii="Calibri" w:hAnsi="Calibri" w:cs="Calibri"/>
+          <w:sz w:val="22"/>
+          <w:szCs w:val="22"/>
+        </w:rPr>
+        <w:t>finally selecting</w:t>
+      </w:r>
+      <w:r>
+        <w:rPr>
+          <w:rFonts w:ascii="Calibri" w:hAnsi="Calibri" w:cs="Calibri"/>
+          <w:sz w:val="22"/>
+          <w:szCs w:val="22"/>
+        </w:rPr>
+        <w:t xml:space="preserve"> an</w:t>
+      </w:r>
+      <w:r>
+        <w:rPr>
+          <w:rFonts w:ascii="Calibri" w:hAnsi="Calibri" w:cs="Calibri"/>
+          <w:sz w:val="22"/>
+          <w:szCs w:val="22"/>
+        </w:rPr>
+        <w:t xml:space="preserve"> </w:t>
+      </w:r>
+      <w:r>
+        <w:rPr>
+          <w:rFonts w:ascii="Calibri" w:hAnsi="Calibri" w:cs="Calibri"/>
+          <w:sz w:val="22"/>
+          <w:szCs w:val="22"/>
+        </w:rPr>
+        <w:t>ensemble</w:t>
+      </w:r>
+      <w:r>
+        <w:rPr>
+          <w:rFonts w:ascii="Calibri" w:hAnsi="Calibri" w:cs="Calibri"/>
+          <w:sz w:val="22"/>
+          <w:szCs w:val="22"/>
+        </w:rPr>
+        <w:t xml:space="preserve"> of</w:t>
+      </w:r>
+      <w:r>
+        <w:rPr>
+          <w:rFonts w:ascii="Calibri" w:hAnsi="Calibri" w:cs="Calibri"/>
+          <w:sz w:val="22"/>
+          <w:szCs w:val="22"/>
+        </w:rPr>
+        <w:t xml:space="preserve"> multi-linear</w:t>
+      </w:r>
+      <w:r>
+        <w:rPr>
+          <w:rFonts w:ascii="Calibri" w:hAnsi="Calibri" w:cs="Calibri"/>
+          <w:sz w:val="22"/>
+          <w:szCs w:val="22"/>
+        </w:rPr>
+        <w:t xml:space="preserve"> regression</w:t>
+      </w:r>
+      <w:r>
+        <w:rPr>
+          <w:rFonts w:ascii="Calibri" w:hAnsi="Calibri" w:cs="Calibri"/>
+          <w:sz w:val="22"/>
+          <w:szCs w:val="22"/>
+        </w:rPr>
+        <w:t xml:space="preserve"> models</w:t>
+      </w:r>
+      <w:r>
+        <w:rPr>
+          <w:rFonts w:ascii="Calibri" w:hAnsi="Calibri" w:cs="Calibri"/>
+          <w:sz w:val="22"/>
+          <w:szCs w:val="22"/>
+        </w:rPr>
+        <w:t xml:space="preserve"> which was performing best overall.</w:t>
       </w:r>
     </w:p>
     <w:p>
@@ -897,15 +1115,7 @@
           <w:sz w:val="22"/>
           <w:szCs w:val="22"/>
         </w:rPr>
-        <w:t>Built modular, optimized reusable code flow framework for sliding window timeseries modelling</w:t>
-      </w:r>
-      <w:r>
-        <w:rPr>
-          <w:rFonts w:ascii="Calibri" w:hAnsi="Calibri" w:cs="Calibri"/>
-          <w:sz w:val="22"/>
-          <w:szCs w:val="22"/>
-        </w:rPr>
-        <w:t xml:space="preserve"> using any machine learning technique for working on present and future projects.</w:t>
+        <w:t>Achieved order of magnitude improvement in runtime over existing codebase, of machine learning modelling over full dataset, using optimized NumPy, pandas, python coding and parallelism.</w:t>
       </w:r>
     </w:p>
     <w:p>
@@ -924,128 +1134,29 @@
           <w:szCs w:val="22"/>
         </w:rPr>
       </w:pPr>
-    </w:p>
-    <w:p>
-      <w:pPr>
-        <w:pStyle w:val="Heading3"/>
-        <w:spacing w:before="120"/>
-        <w:ind w:left="-17" w:right="-28"/>
-        <w:contextualSpacing w:val="0"/>
-        <w:jc w:val="both"/>
-        <w:rPr>
-          <w:rFonts w:ascii="Calibri" w:hAnsi="Calibri" w:cs="Calibri"/>
-        </w:rPr>
-      </w:pPr>
-      <w:r>
-        <w:rPr>
-          <w:rFonts w:ascii="Calibri" w:eastAsia="Calibri" w:hAnsi="Calibri" w:cs="Calibri"/>
-          <w:sz w:val="24"/>
-          <w:szCs w:val="24"/>
-        </w:rPr>
-        <w:t>Alumnus Software Ltd.</w:t>
-      </w:r>
-      <w:r>
-        <w:rPr>
-          <w:rFonts w:ascii="Calibri" w:eastAsia="Calibri" w:hAnsi="Calibri" w:cs="Calibri"/>
-          <w:sz w:val="24"/>
-          <w:szCs w:val="24"/>
-        </w:rPr>
-        <w:t xml:space="preserve">, </w:t>
-      </w:r>
-      <w:r>
-        <w:rPr>
-          <w:rFonts w:ascii="Calibri" w:eastAsia="Calibri" w:hAnsi="Calibri" w:cs="Calibri"/>
-          <w:sz w:val="24"/>
-          <w:szCs w:val="24"/>
-        </w:rPr>
-        <w:t>Kolkata</w:t>
-      </w:r>
-      <w:r>
-        <w:rPr>
-          <w:rFonts w:ascii="Calibri" w:eastAsia="Calibri" w:hAnsi="Calibri" w:cs="Calibri"/>
-          <w:b w:val="0"/>
-          <w:sz w:val="24"/>
-          <w:szCs w:val="24"/>
-        </w:rPr>
-        <w:t xml:space="preserve"> – </w:t>
-      </w:r>
-      <w:r>
-        <w:rPr>
-          <w:rFonts w:ascii="Calibri" w:eastAsia="Calibri" w:hAnsi="Calibri" w:cs="Calibri"/>
-          <w:b w:val="0"/>
-          <w:sz w:val="24"/>
-          <w:szCs w:val="24"/>
-        </w:rPr>
-        <w:t>Trainee Engineer</w:t>
-      </w:r>
-    </w:p>
-    <w:p>
-      <w:pPr>
-        <w:pStyle w:val="Heading2"/>
-        <w:spacing w:before="0" w:line="240" w:lineRule="auto"/>
-        <w:contextualSpacing w:val="0"/>
-        <w:jc w:val="both"/>
-        <w:rPr>
-          <w:rFonts w:ascii="Calibri" w:eastAsia="Calibri" w:hAnsi="Calibri" w:cs="Calibri"/>
-          <w:sz w:val="22"/>
-          <w:szCs w:val="22"/>
-        </w:rPr>
-      </w:pPr>
-      <w:r>
-        <w:rPr>
-          <w:rFonts w:ascii="Calibri" w:eastAsia="Calibri" w:hAnsi="Calibri" w:cs="Calibri"/>
-          <w:sz w:val="22"/>
-          <w:szCs w:val="22"/>
-        </w:rPr>
-        <w:t>OCT</w:t>
-      </w:r>
-      <w:r>
-        <w:rPr>
-          <w:rFonts w:ascii="Calibri" w:eastAsia="Calibri" w:hAnsi="Calibri" w:cs="Calibri"/>
-          <w:sz w:val="22"/>
-          <w:szCs w:val="22"/>
-        </w:rPr>
-        <w:t xml:space="preserve"> 201</w:t>
-      </w:r>
-      <w:r>
-        <w:rPr>
-          <w:rFonts w:ascii="Calibri" w:eastAsia="Calibri" w:hAnsi="Calibri" w:cs="Calibri"/>
-          <w:sz w:val="22"/>
-          <w:szCs w:val="22"/>
-        </w:rPr>
-        <w:t>7</w:t>
-      </w:r>
-      <w:r>
-        <w:rPr>
-          <w:rFonts w:ascii="Calibri" w:eastAsia="Calibri" w:hAnsi="Calibri" w:cs="Calibri"/>
-          <w:sz w:val="22"/>
-          <w:szCs w:val="22"/>
-        </w:rPr>
-        <w:t xml:space="preserve"> </w:t>
-      </w:r>
-      <w:r>
-        <w:rPr>
-          <w:rFonts w:ascii="Calibri" w:eastAsia="Calibri" w:hAnsi="Calibri" w:cs="Calibri"/>
-          <w:sz w:val="22"/>
-          <w:szCs w:val="22"/>
-        </w:rPr>
-        <w:t>–</w:t>
-      </w:r>
-      <w:r>
-        <w:rPr>
-          <w:rFonts w:ascii="Calibri" w:eastAsia="Calibri" w:hAnsi="Calibri" w:cs="Calibri"/>
-          <w:sz w:val="22"/>
-          <w:szCs w:val="22"/>
-        </w:rPr>
-        <w:t xml:space="preserve"> </w:t>
-      </w:r>
-      <w:r>
-        <w:rPr>
-          <w:rFonts w:ascii="Calibri" w:eastAsia="Calibri" w:hAnsi="Calibri" w:cs="Calibri"/>
-          <w:sz w:val="22"/>
-          <w:szCs w:val="22"/>
-        </w:rPr>
-        <w:t>APR 2018</w:t>
+      <w:r>
+        <w:rPr>
+          <w:rFonts w:ascii="Calibri" w:hAnsi="Calibri" w:cs="Calibri"/>
+          <w:sz w:val="22"/>
+          <w:szCs w:val="22"/>
+        </w:rPr>
+        <w:t>Improved reusability across projects by building a</w:t>
+      </w:r>
+      <w:r>
+        <w:rPr>
+          <w:rFonts w:ascii="Calibri" w:hAnsi="Calibri" w:cs="Calibri"/>
+          <w:sz w:val="22"/>
+          <w:szCs w:val="22"/>
+        </w:rPr>
+        <w:t xml:space="preserve"> modular, optimized code flow framework for sliding window timeseries modelling</w:t>
+      </w:r>
+      <w:r>
+        <w:rPr>
+          <w:rFonts w:ascii="Calibri" w:hAnsi="Calibri" w:cs="Calibri"/>
+          <w:sz w:val="22"/>
+          <w:szCs w:val="22"/>
+        </w:rPr>
+        <w:t xml:space="preserve"> using any machine learning technique.</w:t>
       </w:r>
     </w:p>
     <w:p>
@@ -1060,53 +1171,21 @@
         <w:jc w:val="both"/>
         <w:rPr>
           <w:rFonts w:ascii="Calibri" w:hAnsi="Calibri" w:cs="Calibri"/>
-        </w:rPr>
-      </w:pPr>
-      <w:r>
-        <w:rPr>
-          <w:rFonts w:ascii="Calibri" w:hAnsi="Calibri" w:cs="Calibri"/>
-          <w:sz w:val="22"/>
-          <w:szCs w:val="22"/>
-        </w:rPr>
-        <w:t xml:space="preserve">Designed and developed prototype chatbot Android app for a professional scenario with distress detection in a team of two. Workflow architecture consisted of Android Client app, Python Django Central Server and Google </w:t>
-      </w:r>
-      <w:proofErr w:type="spellStart"/>
-      <w:r>
-        <w:rPr>
-          <w:rFonts w:ascii="Calibri" w:hAnsi="Calibri" w:cs="Calibri"/>
-          <w:sz w:val="22"/>
-          <w:szCs w:val="22"/>
-        </w:rPr>
-        <w:t>Dialogflow</w:t>
-      </w:r>
-      <w:proofErr w:type="spellEnd"/>
-      <w:r>
-        <w:rPr>
-          <w:rFonts w:ascii="Calibri" w:hAnsi="Calibri" w:cs="Calibri"/>
-          <w:sz w:val="22"/>
-          <w:szCs w:val="22"/>
-        </w:rPr>
-        <w:t xml:space="preserve"> service. Developed the algorithm to detect stress incident from Audio byte stream data. Designed a comprehensive </w:t>
-      </w:r>
-      <w:proofErr w:type="spellStart"/>
-      <w:r>
-        <w:rPr>
-          <w:rFonts w:ascii="Calibri" w:hAnsi="Calibri" w:cs="Calibri"/>
-          <w:sz w:val="22"/>
-          <w:szCs w:val="22"/>
-        </w:rPr>
-        <w:t>Dialogflow</w:t>
-      </w:r>
-      <w:proofErr w:type="spellEnd"/>
-      <w:r>
-        <w:rPr>
-          <w:rFonts w:ascii="Calibri" w:hAnsi="Calibri" w:cs="Calibri"/>
-          <w:sz w:val="22"/>
-          <w:szCs w:val="22"/>
-        </w:rPr>
-        <w:t xml:space="preserve"> agent with custom detailed intents and entities with lots of case-specific data.</w:t>
+          <w:sz w:val="22"/>
+          <w:szCs w:val="22"/>
+        </w:rPr>
+      </w:pPr>
+      <w:bookmarkStart w:id="3" w:name="_GoBack"/>
+      <w:r>
+        <w:rPr>
+          <w:rFonts w:ascii="Calibri" w:hAnsi="Calibri" w:cs="Calibri"/>
+          <w:sz w:val="22"/>
+          <w:szCs w:val="22"/>
+        </w:rPr>
+        <w:t>Optimizing stock loading efficiency for client using Azure Databricks as a platform to run models.</w:t>
       </w:r>
     </w:p>
+    <w:bookmarkEnd w:id="3"/>
     <w:p>
       <w:pPr>
         <w:pStyle w:val="Heading3"/>
@@ -1124,7 +1203,23 @@
           <w:sz w:val="24"/>
           <w:szCs w:val="24"/>
         </w:rPr>
-        <w:t>Microsoft India Development Centre, Hyderabad</w:t>
+        <w:t>Alumnus Software Ltd.</w:t>
+      </w:r>
+      <w:r>
+        <w:rPr>
+          <w:rFonts w:ascii="Calibri" w:eastAsia="Calibri" w:hAnsi="Calibri" w:cs="Calibri"/>
+          <w:sz w:val="24"/>
+          <w:szCs w:val="24"/>
+        </w:rPr>
+        <w:t xml:space="preserve">, </w:t>
+      </w:r>
+      <w:r>
+        <w:rPr>
+          <w:rFonts w:ascii="Calibri" w:eastAsia="Calibri" w:hAnsi="Calibri" w:cs="Calibri"/>
+          <w:sz w:val="24"/>
+          <w:szCs w:val="24"/>
+        </w:rPr>
+        <w:t>Kolkata</w:t>
       </w:r>
       <w:r>
         <w:rPr>
@@ -1133,7 +1228,7 @@
           <w:sz w:val="24"/>
           <w:szCs w:val="24"/>
         </w:rPr>
-        <w:t xml:space="preserve"> – Machine Learning Intern</w:t>
+        <w:t xml:space="preserve"> – </w:t>
       </w:r>
       <w:r>
         <w:rPr>
@@ -1142,7 +1237,7 @@
           <w:sz w:val="24"/>
           <w:szCs w:val="24"/>
         </w:rPr>
-        <w:t>, Bing.com team</w:t>
+        <w:t>Trainee Engineer</w:t>
       </w:r>
     </w:p>
     <w:p>
@@ -1163,23 +1258,55 @@
           <w:sz w:val="22"/>
           <w:szCs w:val="22"/>
         </w:rPr>
-        <w:t>MAY 2016</w:t>
-      </w:r>
-      <w:r>
-        <w:rPr>
-          <w:rFonts w:ascii="Calibri" w:eastAsia="Calibri" w:hAnsi="Calibri" w:cs="Calibri"/>
-          <w:sz w:val="22"/>
-          <w:szCs w:val="22"/>
-        </w:rPr>
-        <w:t xml:space="preserve"> - JULY 201</w:t>
-      </w:r>
-      <w:r>
-        <w:rPr>
-          <w:rFonts w:ascii="Calibri" w:eastAsia="Calibri" w:hAnsi="Calibri" w:cs="Calibri"/>
-          <w:sz w:val="22"/>
-          <w:szCs w:val="22"/>
-        </w:rPr>
-        <w:t>6</w:t>
+        <w:t>OCT</w:t>
+      </w:r>
+      <w:r>
+        <w:rPr>
+          <w:rFonts w:ascii="Calibri" w:eastAsia="Calibri" w:hAnsi="Calibri" w:cs="Calibri"/>
+          <w:sz w:val="22"/>
+          <w:szCs w:val="22"/>
+        </w:rPr>
+        <w:t xml:space="preserve"> 201</w:t>
+      </w:r>
+      <w:r>
+        <w:rPr>
+          <w:rFonts w:ascii="Calibri" w:eastAsia="Calibri" w:hAnsi="Calibri" w:cs="Calibri"/>
+          <w:sz w:val="22"/>
+          <w:szCs w:val="22"/>
+        </w:rPr>
+        <w:t>7</w:t>
+      </w:r>
+      <w:r>
+        <w:rPr>
+          <w:rFonts w:ascii="Calibri" w:eastAsia="Calibri" w:hAnsi="Calibri" w:cs="Calibri"/>
+          <w:sz w:val="22"/>
+          <w:szCs w:val="22"/>
+        </w:rPr>
+        <w:t xml:space="preserve"> </w:t>
+      </w:r>
+      <w:r>
+        <w:rPr>
+          <w:rFonts w:ascii="Calibri" w:eastAsia="Calibri" w:hAnsi="Calibri" w:cs="Calibri"/>
+          <w:sz w:val="22"/>
+          <w:szCs w:val="22"/>
+        </w:rPr>
+        <w:t>–</w:t>
+      </w:r>
+      <w:r>
+        <w:rPr>
+          <w:rFonts w:ascii="Calibri" w:eastAsia="Calibri" w:hAnsi="Calibri" w:cs="Calibri"/>
+          <w:sz w:val="22"/>
+          <w:szCs w:val="22"/>
+        </w:rPr>
+        <w:t xml:space="preserve"> </w:t>
+      </w:r>
+      <w:r>
+        <w:rPr>
+          <w:rFonts w:ascii="Calibri" w:eastAsia="Calibri" w:hAnsi="Calibri" w:cs="Calibri"/>
+          <w:sz w:val="22"/>
+          <w:szCs w:val="22"/>
+        </w:rPr>
+        <w:t>APR 2018</w:t>
       </w:r>
     </w:p>
     <w:p>
@@ -1199,19 +1326,343 @@
       <w:r>
         <w:rPr>
           <w:rFonts w:ascii="Calibri" w:hAnsi="Calibri" w:cs="Calibri"/>
-          <w:b/>
-          <w:sz w:val="22"/>
-          <w:szCs w:val="22"/>
-        </w:rPr>
-        <w:t>Automated Feature Engineering</w:t>
-      </w:r>
-      <w:r>
-        <w:rPr>
-          <w:rFonts w:ascii="Calibri" w:hAnsi="Calibri" w:cs="Calibri"/>
-          <w:sz w:val="22"/>
-          <w:szCs w:val="22"/>
-        </w:rPr>
-        <w:t xml:space="preserve"> for existing Debugging tool for location query results.</w:t>
+          <w:sz w:val="22"/>
+          <w:szCs w:val="22"/>
+        </w:rPr>
+        <w:t>Designed and developed prototype chatbot Android app for a professional scenario with distress detection in a team of two</w:t>
+      </w:r>
+      <w:r>
+        <w:rPr>
+          <w:rFonts w:ascii="Calibri" w:hAnsi="Calibri" w:cs="Calibri"/>
+          <w:sz w:val="22"/>
+          <w:szCs w:val="22"/>
+        </w:rPr>
+        <w:t>;</w:t>
+      </w:r>
+      <w:r>
+        <w:rPr>
+          <w:rFonts w:ascii="Calibri" w:hAnsi="Calibri" w:cs="Calibri"/>
+          <w:sz w:val="22"/>
+          <w:szCs w:val="22"/>
+        </w:rPr>
+        <w:t xml:space="preserve"> architecture consisted of Android app, Python Django Server and Google </w:t>
+      </w:r>
+      <w:proofErr w:type="spellStart"/>
+      <w:r>
+        <w:rPr>
+          <w:rFonts w:ascii="Calibri" w:hAnsi="Calibri" w:cs="Calibri"/>
+          <w:sz w:val="22"/>
+          <w:szCs w:val="22"/>
+        </w:rPr>
+        <w:t>Dialogflow</w:t>
+      </w:r>
+      <w:proofErr w:type="spellEnd"/>
+      <w:r>
+        <w:rPr>
+          <w:rFonts w:ascii="Calibri" w:hAnsi="Calibri" w:cs="Calibri"/>
+          <w:sz w:val="22"/>
+          <w:szCs w:val="22"/>
+        </w:rPr>
+        <w:t xml:space="preserve"> NLP</w:t>
+      </w:r>
+      <w:r>
+        <w:rPr>
+          <w:rFonts w:ascii="Calibri" w:hAnsi="Calibri" w:cs="Calibri"/>
+          <w:sz w:val="22"/>
+          <w:szCs w:val="22"/>
+        </w:rPr>
+        <w:t xml:space="preserve"> </w:t>
+      </w:r>
+      <w:r>
+        <w:rPr>
+          <w:rFonts w:ascii="Calibri" w:hAnsi="Calibri" w:cs="Calibri"/>
+          <w:sz w:val="22"/>
+          <w:szCs w:val="22"/>
+        </w:rPr>
+        <w:t>agent</w:t>
+      </w:r>
+      <w:r>
+        <w:rPr>
+          <w:rFonts w:ascii="Calibri" w:hAnsi="Calibri" w:cs="Calibri"/>
+          <w:sz w:val="22"/>
+          <w:szCs w:val="22"/>
+        </w:rPr>
+        <w:t>.</w:t>
+      </w:r>
+    </w:p>
+    <w:p>
+      <w:pPr>
+        <w:pStyle w:val="Normal1"/>
+        <w:numPr>
+          <w:ilvl w:val="1"/>
+          <w:numId w:val="11"/>
+        </w:numPr>
+        <w:spacing w:before="120" w:line="276" w:lineRule="auto"/>
+        <w:contextualSpacing/>
+        <w:jc w:val="both"/>
+        <w:rPr>
+          <w:rFonts w:ascii="Calibri" w:hAnsi="Calibri" w:cs="Calibri"/>
+        </w:rPr>
+      </w:pPr>
+      <w:r>
+        <w:rPr>
+          <w:rFonts w:ascii="Calibri" w:hAnsi="Calibri" w:cs="Calibri"/>
+          <w:sz w:val="22"/>
+          <w:szCs w:val="22"/>
+        </w:rPr>
+        <w:t xml:space="preserve">Developed algorithm </w:t>
+      </w:r>
+      <w:r>
+        <w:rPr>
+          <w:rFonts w:ascii="Calibri" w:hAnsi="Calibri" w:cs="Calibri"/>
+          <w:sz w:val="22"/>
+          <w:szCs w:val="22"/>
+        </w:rPr>
+        <w:t xml:space="preserve">for </w:t>
+      </w:r>
+      <w:r>
+        <w:rPr>
+          <w:rFonts w:ascii="Calibri" w:hAnsi="Calibri" w:cs="Calibri"/>
+          <w:sz w:val="22"/>
+          <w:szCs w:val="22"/>
+        </w:rPr>
+        <w:t>stress incident</w:t>
+      </w:r>
+      <w:r>
+        <w:rPr>
+          <w:rFonts w:ascii="Calibri" w:hAnsi="Calibri" w:cs="Calibri"/>
+          <w:sz w:val="22"/>
+          <w:szCs w:val="22"/>
+        </w:rPr>
+        <w:t xml:space="preserve"> </w:t>
+      </w:r>
+      <w:r>
+        <w:rPr>
+          <w:rFonts w:ascii="Calibri" w:hAnsi="Calibri" w:cs="Calibri"/>
+          <w:sz w:val="22"/>
+          <w:szCs w:val="22"/>
+        </w:rPr>
+        <w:t>detect</w:t>
+      </w:r>
+      <w:r>
+        <w:rPr>
+          <w:rFonts w:ascii="Calibri" w:hAnsi="Calibri" w:cs="Calibri"/>
+          <w:sz w:val="22"/>
+          <w:szCs w:val="22"/>
+        </w:rPr>
+        <w:t>ion</w:t>
+      </w:r>
+      <w:r>
+        <w:rPr>
+          <w:rFonts w:ascii="Calibri" w:hAnsi="Calibri" w:cs="Calibri"/>
+          <w:sz w:val="22"/>
+          <w:szCs w:val="22"/>
+        </w:rPr>
+        <w:t xml:space="preserve"> </w:t>
+      </w:r>
+      <w:r>
+        <w:rPr>
+          <w:rFonts w:ascii="Calibri" w:hAnsi="Calibri" w:cs="Calibri"/>
+          <w:sz w:val="22"/>
+          <w:szCs w:val="22"/>
+        </w:rPr>
+        <w:t>using multiple inputs</w:t>
+      </w:r>
+      <w:r>
+        <w:rPr>
+          <w:rFonts w:ascii="Calibri" w:hAnsi="Calibri" w:cs="Calibri"/>
+          <w:sz w:val="22"/>
+          <w:szCs w:val="22"/>
+        </w:rPr>
+        <w:t xml:space="preserve">. </w:t>
+      </w:r>
+    </w:p>
+    <w:p>
+      <w:pPr>
+        <w:pStyle w:val="Normal1"/>
+        <w:numPr>
+          <w:ilvl w:val="1"/>
+          <w:numId w:val="11"/>
+        </w:numPr>
+        <w:spacing w:before="120" w:line="276" w:lineRule="auto"/>
+        <w:contextualSpacing/>
+        <w:jc w:val="both"/>
+        <w:rPr>
+          <w:rFonts w:ascii="Calibri" w:hAnsi="Calibri" w:cs="Calibri"/>
+        </w:rPr>
+      </w:pPr>
+      <w:r>
+        <w:rPr>
+          <w:rFonts w:ascii="Calibri" w:hAnsi="Calibri" w:cs="Calibri"/>
+          <w:sz w:val="22"/>
+          <w:szCs w:val="22"/>
+        </w:rPr>
+        <w:t>Trained</w:t>
+      </w:r>
+      <w:r>
+        <w:rPr>
+          <w:rFonts w:ascii="Calibri" w:hAnsi="Calibri" w:cs="Calibri"/>
+          <w:sz w:val="22"/>
+          <w:szCs w:val="22"/>
+        </w:rPr>
+        <w:t xml:space="preserve"> a comprehensive </w:t>
+      </w:r>
+      <w:proofErr w:type="spellStart"/>
+      <w:r>
+        <w:rPr>
+          <w:rFonts w:ascii="Calibri" w:hAnsi="Calibri" w:cs="Calibri"/>
+          <w:sz w:val="22"/>
+          <w:szCs w:val="22"/>
+        </w:rPr>
+        <w:t>Dialogflow</w:t>
+      </w:r>
+      <w:proofErr w:type="spellEnd"/>
+      <w:r>
+        <w:rPr>
+          <w:rFonts w:ascii="Calibri" w:hAnsi="Calibri" w:cs="Calibri"/>
+          <w:sz w:val="22"/>
+          <w:szCs w:val="22"/>
+        </w:rPr>
+        <w:t xml:space="preserve"> </w:t>
+      </w:r>
+      <w:r>
+        <w:rPr>
+          <w:rFonts w:ascii="Calibri" w:hAnsi="Calibri" w:cs="Calibri"/>
+          <w:sz w:val="22"/>
+          <w:szCs w:val="22"/>
+        </w:rPr>
+        <w:t>bot</w:t>
+      </w:r>
+      <w:r>
+        <w:rPr>
+          <w:rFonts w:ascii="Calibri" w:hAnsi="Calibri" w:cs="Calibri"/>
+          <w:sz w:val="22"/>
+          <w:szCs w:val="22"/>
+        </w:rPr>
+        <w:t xml:space="preserve"> with </w:t>
+      </w:r>
+      <w:r>
+        <w:rPr>
+          <w:rFonts w:ascii="Calibri" w:hAnsi="Calibri" w:cs="Calibri"/>
+          <w:sz w:val="22"/>
+          <w:szCs w:val="22"/>
+        </w:rPr>
+        <w:t xml:space="preserve">detailed </w:t>
+      </w:r>
+      <w:r>
+        <w:rPr>
+          <w:rFonts w:ascii="Calibri" w:hAnsi="Calibri" w:cs="Calibri"/>
+          <w:sz w:val="22"/>
+          <w:szCs w:val="22"/>
+        </w:rPr>
+        <w:t>custom</w:t>
+      </w:r>
+      <w:r>
+        <w:rPr>
+          <w:rFonts w:ascii="Calibri" w:hAnsi="Calibri" w:cs="Calibri"/>
+          <w:sz w:val="22"/>
+          <w:szCs w:val="22"/>
+        </w:rPr>
+        <w:t xml:space="preserve"> user </w:t>
+      </w:r>
+      <w:r>
+        <w:rPr>
+          <w:rFonts w:ascii="Calibri" w:hAnsi="Calibri" w:cs="Calibri"/>
+          <w:sz w:val="22"/>
+          <w:szCs w:val="22"/>
+        </w:rPr>
+        <w:t xml:space="preserve">intents </w:t>
+      </w:r>
+      <w:r>
+        <w:rPr>
+          <w:rFonts w:ascii="Calibri" w:hAnsi="Calibri" w:cs="Calibri"/>
+          <w:sz w:val="22"/>
+          <w:szCs w:val="22"/>
+        </w:rPr>
+        <w:t xml:space="preserve">leveraging </w:t>
+      </w:r>
+      <w:r>
+        <w:rPr>
+          <w:rFonts w:ascii="Calibri" w:hAnsi="Calibri" w:cs="Calibri"/>
+          <w:sz w:val="22"/>
+          <w:szCs w:val="22"/>
+        </w:rPr>
+        <w:t>case-specific data.</w:t>
+      </w:r>
+    </w:p>
+    <w:p>
+      <w:pPr>
+        <w:pStyle w:val="Heading3"/>
+        <w:spacing w:before="120"/>
+        <w:ind w:left="-17" w:right="-28"/>
+        <w:contextualSpacing w:val="0"/>
+        <w:jc w:val="both"/>
+        <w:rPr>
+          <w:rFonts w:ascii="Calibri" w:hAnsi="Calibri" w:cs="Calibri"/>
+        </w:rPr>
+      </w:pPr>
+      <w:r>
+        <w:rPr>
+          <w:rFonts w:ascii="Calibri" w:eastAsia="Calibri" w:hAnsi="Calibri" w:cs="Calibri"/>
+          <w:sz w:val="24"/>
+          <w:szCs w:val="24"/>
+        </w:rPr>
+        <w:t>Microsoft India Development Centre, Hyderabad</w:t>
+      </w:r>
+      <w:r>
+        <w:rPr>
+          <w:rFonts w:ascii="Calibri" w:eastAsia="Calibri" w:hAnsi="Calibri" w:cs="Calibri"/>
+          <w:b w:val="0"/>
+          <w:sz w:val="24"/>
+          <w:szCs w:val="24"/>
+        </w:rPr>
+        <w:t xml:space="preserve"> – Machine Learning Intern</w:t>
+      </w:r>
+      <w:r>
+        <w:rPr>
+          <w:rFonts w:ascii="Calibri" w:eastAsia="Calibri" w:hAnsi="Calibri" w:cs="Calibri"/>
+          <w:b w:val="0"/>
+          <w:sz w:val="24"/>
+          <w:szCs w:val="24"/>
+        </w:rPr>
+        <w:t>, Bing.com team</w:t>
+      </w:r>
+    </w:p>
+    <w:p>
+      <w:pPr>
+        <w:pStyle w:val="Heading2"/>
+        <w:spacing w:before="0" w:line="240" w:lineRule="auto"/>
+        <w:contextualSpacing w:val="0"/>
+        <w:jc w:val="both"/>
+        <w:rPr>
+          <w:rFonts w:ascii="Calibri" w:eastAsia="Calibri" w:hAnsi="Calibri" w:cs="Calibri"/>
+          <w:sz w:val="22"/>
+          <w:szCs w:val="22"/>
+        </w:rPr>
+      </w:pPr>
+      <w:r>
+        <w:rPr>
+          <w:rFonts w:ascii="Calibri" w:eastAsia="Calibri" w:hAnsi="Calibri" w:cs="Calibri"/>
+          <w:sz w:val="22"/>
+          <w:szCs w:val="22"/>
+        </w:rPr>
+        <w:t>MAY 2016</w:t>
+      </w:r>
+      <w:r>
+        <w:rPr>
+          <w:rFonts w:ascii="Calibri" w:eastAsia="Calibri" w:hAnsi="Calibri" w:cs="Calibri"/>
+          <w:sz w:val="22"/>
+          <w:szCs w:val="22"/>
+        </w:rPr>
+        <w:t xml:space="preserve"> - JULY 201</w:t>
+      </w:r>
+      <w:r>
+        <w:rPr>
+          <w:rFonts w:ascii="Calibri" w:eastAsia="Calibri" w:hAnsi="Calibri" w:cs="Calibri"/>
+          <w:sz w:val="22"/>
+          <w:szCs w:val="22"/>
+        </w:rPr>
+        <w:t>6</w:t>
       </w:r>
     </w:p>
     <w:p>
@@ -1231,6 +1682,38 @@
       <w:r>
         <w:rPr>
           <w:rFonts w:ascii="Calibri" w:hAnsi="Calibri" w:cs="Calibri"/>
+          <w:b/>
+          <w:sz w:val="22"/>
+          <w:szCs w:val="22"/>
+        </w:rPr>
+        <w:t>Automated Feature Engineering</w:t>
+      </w:r>
+      <w:r>
+        <w:rPr>
+          <w:rFonts w:ascii="Calibri" w:hAnsi="Calibri" w:cs="Calibri"/>
+          <w:sz w:val="22"/>
+          <w:szCs w:val="22"/>
+        </w:rPr>
+        <w:t xml:space="preserve"> for existing Debugging tool for location query results.</w:t>
+      </w:r>
+    </w:p>
+    <w:p>
+      <w:pPr>
+        <w:pStyle w:val="Normal1"/>
+        <w:numPr>
+          <w:ilvl w:val="0"/>
+          <w:numId w:val="11"/>
+        </w:numPr>
+        <w:spacing w:before="120" w:line="276" w:lineRule="auto"/>
+        <w:contextualSpacing/>
+        <w:jc w:val="both"/>
+        <w:rPr>
+          <w:rFonts w:ascii="Calibri" w:hAnsi="Calibri" w:cs="Calibri"/>
+        </w:rPr>
+      </w:pPr>
+      <w:r>
+        <w:rPr>
+          <w:rFonts w:ascii="Calibri" w:hAnsi="Calibri" w:cs="Calibri"/>
           <w:sz w:val="22"/>
           <w:szCs w:val="22"/>
         </w:rPr>
@@ -1323,8 +1806,8 @@
           <w:rFonts w:ascii="Calibri" w:hAnsi="Calibri" w:cs="Calibri"/>
         </w:rPr>
       </w:pPr>
-      <w:bookmarkStart w:id="3" w:name="h.vhwjivmdtxco" w:colFirst="0" w:colLast="0"/>
-      <w:bookmarkEnd w:id="3"/>
+      <w:bookmarkStart w:id="4" w:name="h.vhwjivmdtxco" w:colFirst="0" w:colLast="0"/>
+      <w:bookmarkEnd w:id="4"/>
       <w:r>
         <w:rPr>
           <w:rFonts w:ascii="Calibri" w:eastAsia="Calibri" w:hAnsi="Calibri" w:cs="Calibri"/>
@@ -1371,8 +1854,8 @@
           <w:rFonts w:ascii="Calibri" w:hAnsi="Calibri" w:cs="Calibri"/>
         </w:rPr>
       </w:pPr>
-      <w:bookmarkStart w:id="4" w:name="h.rc9cn53fscl1" w:colFirst="0" w:colLast="0"/>
-      <w:bookmarkEnd w:id="4"/>
+      <w:bookmarkStart w:id="5" w:name="h.rc9cn53fscl1" w:colFirst="0" w:colLast="0"/>
+      <w:bookmarkEnd w:id="5"/>
       <w:r>
         <w:rPr>
           <w:rFonts w:ascii="Calibri" w:eastAsia="Calibri" w:hAnsi="Calibri" w:cs="Calibri"/>
@@ -1659,8 +2142,8 @@
           <w:rFonts w:ascii="Calibri" w:hAnsi="Calibri" w:cs="Calibri"/>
         </w:rPr>
       </w:pPr>
-      <w:bookmarkStart w:id="5" w:name="h.r07ltaovs057" w:colFirst="0" w:colLast="0"/>
-      <w:bookmarkEnd w:id="5"/>
+      <w:bookmarkStart w:id="6" w:name="h.r07ltaovs057" w:colFirst="0" w:colLast="0"/>
+      <w:bookmarkEnd w:id="6"/>
       <w:r>
         <w:rPr>
           <w:rFonts w:ascii="Calibri" w:eastAsia="Calibri" w:hAnsi="Calibri" w:cs="Calibri"/>
@@ -1689,8 +2172,8 @@
           <w:rFonts w:ascii="Calibri" w:hAnsi="Calibri" w:cs="Calibri"/>
         </w:rPr>
       </w:pPr>
-      <w:bookmarkStart w:id="6" w:name="h.q5rtbcag0ekt" w:colFirst="0" w:colLast="0"/>
-      <w:bookmarkEnd w:id="6"/>
+      <w:bookmarkStart w:id="7" w:name="h.q5rtbcag0ekt" w:colFirst="0" w:colLast="0"/>
+      <w:bookmarkEnd w:id="7"/>
       <w:r>
         <w:rPr>
           <w:rFonts w:ascii="Calibri" w:eastAsia="Calibri" w:hAnsi="Calibri" w:cs="Calibri"/>
@@ -1841,16 +2324,17 @@
           <w:rFonts w:ascii="Calibri" w:hAnsi="Calibri" w:cs="Calibri"/>
         </w:rPr>
       </w:pPr>
-      <w:bookmarkStart w:id="7" w:name="h.5t46t72i9f1b" w:colFirst="0" w:colLast="0"/>
-      <w:bookmarkStart w:id="8" w:name="h.kkkafe6kzsr9" w:colFirst="0" w:colLast="0"/>
-      <w:bookmarkEnd w:id="7"/>
+      <w:bookmarkStart w:id="8" w:name="h.5t46t72i9f1b" w:colFirst="0" w:colLast="0"/>
+      <w:bookmarkStart w:id="9" w:name="h.kkkafe6kzsr9" w:colFirst="0" w:colLast="0"/>
       <w:bookmarkEnd w:id="8"/>
+      <w:bookmarkEnd w:id="9"/>
       <w:r>
         <w:rPr>
           <w:rFonts w:ascii="Calibri" w:eastAsia="Calibri" w:hAnsi="Calibri" w:cs="Calibri"/>
           <w:sz w:val="24"/>
           <w:szCs w:val="24"/>
         </w:rPr>
+        <w:lastRenderedPageBreak/>
         <w:t>Autonomous Ground Vehicle Research Group, IIT Kharagpur</w:t>
       </w:r>
       <w:r>
@@ -1873,8 +2357,8 @@
           <w:rFonts w:ascii="Calibri" w:hAnsi="Calibri" w:cs="Calibri"/>
         </w:rPr>
       </w:pPr>
-      <w:bookmarkStart w:id="9" w:name="h.a9h8q81z8fqg" w:colFirst="0" w:colLast="0"/>
-      <w:bookmarkEnd w:id="9"/>
+      <w:bookmarkStart w:id="10" w:name="h.a9h8q81z8fqg" w:colFirst="0" w:colLast="0"/>
+      <w:bookmarkEnd w:id="10"/>
       <w:r>
         <w:rPr>
           <w:rFonts w:ascii="Calibri" w:eastAsia="Calibri" w:hAnsi="Calibri" w:cs="Calibri"/>
@@ -1901,7 +2385,6 @@
           <w:sz w:val="22"/>
           <w:szCs w:val="22"/>
         </w:rPr>
-        <w:lastRenderedPageBreak/>
         <w:t xml:space="preserve">Team </w:t>
       </w:r>
       <w:hyperlink r:id="rId11">
@@ -2294,8 +2777,8 @@
           <w:rFonts w:ascii="Calibri" w:hAnsi="Calibri" w:cs="Calibri"/>
         </w:rPr>
       </w:pPr>
-      <w:bookmarkStart w:id="10" w:name="h.ex16x0kaihuj" w:colFirst="0" w:colLast="0"/>
-      <w:bookmarkEnd w:id="10"/>
+      <w:bookmarkStart w:id="11" w:name="h.ex16x0kaihuj" w:colFirst="0" w:colLast="0"/>
+      <w:bookmarkEnd w:id="11"/>
       <w:r>
         <w:rPr>
           <w:rFonts w:ascii="Calibri" w:eastAsia="Calibri" w:hAnsi="Calibri" w:cs="Calibri"/>
@@ -2400,8 +2883,8 @@
           <w:u w:val="single"/>
         </w:rPr>
       </w:pPr>
-      <w:bookmarkStart w:id="11" w:name="h.e8hcxhzhg2p9" w:colFirst="0" w:colLast="0"/>
-      <w:bookmarkEnd w:id="11"/>
+      <w:bookmarkStart w:id="12" w:name="h.e8hcxhzhg2p9" w:colFirst="0" w:colLast="0"/>
+      <w:bookmarkEnd w:id="12"/>
       <w:r>
         <w:rPr>
           <w:rFonts w:ascii="Calibri" w:eastAsia="Calibri" w:hAnsi="Calibri" w:cs="Calibri"/>
@@ -2422,10 +2905,10 @@
           <w:rFonts w:ascii="Calibri" w:hAnsi="Calibri" w:cs="Calibri"/>
         </w:rPr>
       </w:pPr>
-      <w:bookmarkStart w:id="12" w:name="h.nq8olo9stnt7" w:colFirst="0" w:colLast="0"/>
-      <w:bookmarkStart w:id="13" w:name="h.dxv8uk5x6qrr" w:colFirst="0" w:colLast="0"/>
-      <w:bookmarkEnd w:id="12"/>
+      <w:bookmarkStart w:id="13" w:name="h.nq8olo9stnt7" w:colFirst="0" w:colLast="0"/>
+      <w:bookmarkStart w:id="14" w:name="h.dxv8uk5x6qrr" w:colFirst="0" w:colLast="0"/>
       <w:bookmarkEnd w:id="13"/>
+      <w:bookmarkEnd w:id="14"/>
       <w:r>
         <w:rPr>
           <w:rFonts w:ascii="Calibri" w:eastAsia="Calibri" w:hAnsi="Calibri" w:cs="Calibri"/>
@@ -2454,8 +2937,8 @@
           <w:rFonts w:ascii="Calibri" w:hAnsi="Calibri" w:cs="Calibri"/>
         </w:rPr>
       </w:pPr>
-      <w:bookmarkStart w:id="14" w:name="h.djnsgux8koz2" w:colFirst="0" w:colLast="0"/>
-      <w:bookmarkEnd w:id="14"/>
+      <w:bookmarkStart w:id="15" w:name="h.djnsgux8koz2" w:colFirst="0" w:colLast="0"/>
+      <w:bookmarkEnd w:id="15"/>
       <w:r>
         <w:rPr>
           <w:rFonts w:ascii="Calibri" w:eastAsia="Calibri" w:hAnsi="Calibri" w:cs="Calibri"/>
@@ -2662,8 +3145,6 @@
         </w:rPr>
         <w:t xml:space="preserve"> on a Hadoop cluster.</w:t>
       </w:r>
-      <w:bookmarkStart w:id="15" w:name="_GoBack"/>
-      <w:bookmarkEnd w:id="15"/>
     </w:p>
     <w:p>
       <w:pPr>
@@ -3166,29 +3647,38 @@
           <w:sz w:val="22"/>
           <w:szCs w:val="22"/>
         </w:rPr>
+        <w:t>Kotlin, Java</w:t>
+      </w:r>
+      <w:r>
+        <w:rPr>
+          <w:rFonts w:ascii="Calibri" w:eastAsia="Calibri" w:hAnsi="Calibri" w:cs="Calibri"/>
+          <w:b/>
+          <w:sz w:val="22"/>
+          <w:szCs w:val="22"/>
+        </w:rPr>
+        <w:t>,</w:t>
+      </w:r>
+      <w:r>
+        <w:rPr>
+          <w:rFonts w:ascii="Calibri" w:eastAsia="Calibri" w:hAnsi="Calibri" w:cs="Calibri"/>
+          <w:b/>
+          <w:sz w:val="22"/>
+          <w:szCs w:val="22"/>
+        </w:rPr>
+        <w:t xml:space="preserve"> </w:t>
+      </w:r>
+      <w:r>
+        <w:rPr>
+          <w:rFonts w:ascii="Calibri" w:eastAsia="Calibri" w:hAnsi="Calibri" w:cs="Calibri"/>
+          <w:b/>
+          <w:sz w:val="22"/>
+          <w:szCs w:val="22"/>
+        </w:rPr>
         <w:t>SQL</w:t>
       </w:r>
       <w:r>
         <w:rPr>
           <w:rFonts w:ascii="Calibri" w:eastAsia="Calibri" w:hAnsi="Calibri" w:cs="Calibri"/>
-          <w:b/>
-          <w:sz w:val="22"/>
-          <w:szCs w:val="22"/>
-        </w:rPr>
-        <w:t xml:space="preserve">, </w:t>
-      </w:r>
-      <w:r>
-        <w:rPr>
-          <w:rFonts w:ascii="Calibri" w:eastAsia="Calibri" w:hAnsi="Calibri" w:cs="Calibri"/>
-          <w:b/>
-          <w:sz w:val="22"/>
-          <w:szCs w:val="22"/>
-        </w:rPr>
-        <w:t>Kotlin, Java</w:t>
-      </w:r>
-      <w:r>
-        <w:rPr>
-          <w:rFonts w:ascii="Calibri" w:eastAsia="Calibri" w:hAnsi="Calibri" w:cs="Calibri"/>
           <w:sz w:val="22"/>
           <w:szCs w:val="22"/>
         </w:rPr>
@@ -3234,7 +3724,15 @@
           <w:sz w:val="22"/>
           <w:szCs w:val="22"/>
         </w:rPr>
-        <w:t>; V</w:t>
+        <w:t xml:space="preserve">; </w:t>
+      </w:r>
+      <w:r>
+        <w:rPr>
+          <w:rFonts w:ascii="Calibri" w:eastAsia="Calibri" w:hAnsi="Calibri" w:cs="Calibri"/>
+          <w:sz w:val="22"/>
+          <w:szCs w:val="22"/>
+        </w:rPr>
+        <w:t>Advanced v</w:t>
       </w:r>
       <w:r>
         <w:rPr>
@@ -3324,7 +3822,15 @@
           <w:sz w:val="22"/>
           <w:szCs w:val="22"/>
         </w:rPr>
-        <w:t>tools:</w:t>
+        <w:t>libraries</w:t>
+      </w:r>
+      <w:r>
+        <w:rPr>
+          <w:rFonts w:ascii="Calibri" w:eastAsia="Calibri" w:hAnsi="Calibri" w:cs="Calibri"/>
+          <w:sz w:val="22"/>
+          <w:szCs w:val="22"/>
+        </w:rPr>
+        <w:t>:</w:t>
       </w:r>
       <w:r>
         <w:rPr>
@@ -3341,7 +3847,25 @@
           <w:sz w:val="22"/>
           <w:szCs w:val="22"/>
         </w:rPr>
-        <w:t xml:space="preserve">NumPy, Pandas, </w:t>
+        <w:t xml:space="preserve">NumPy, </w:t>
+      </w:r>
+      <w:r>
+        <w:rPr>
+          <w:rFonts w:ascii="Calibri" w:eastAsia="Calibri" w:hAnsi="Calibri" w:cs="Calibri"/>
+          <w:b/>
+          <w:sz w:val="22"/>
+          <w:szCs w:val="22"/>
+        </w:rPr>
+        <w:t>p</w:t>
+      </w:r>
+      <w:r>
+        <w:rPr>
+          <w:rFonts w:ascii="Calibri" w:eastAsia="Calibri" w:hAnsi="Calibri" w:cs="Calibri"/>
+          <w:b/>
+          <w:sz w:val="22"/>
+          <w:szCs w:val="22"/>
+        </w:rPr>
+        <w:t xml:space="preserve">andas, </w:t>
       </w:r>
       <w:r>
         <w:rPr>
@@ -3351,7 +3875,7 @@
           <w:sz w:val="22"/>
           <w:szCs w:val="22"/>
         </w:rPr>
-        <w:t>S</w:t>
+        <w:t>scikit-</w:t>
       </w:r>
       <w:r>
         <w:rPr>
@@ -3361,7 +3885,7 @@
           <w:sz w:val="22"/>
           <w:szCs w:val="22"/>
         </w:rPr>
-        <w:t>klearn</w:t>
+        <w:t>learn</w:t>
       </w:r>
       <w:r>
         <w:rPr>
@@ -3422,7 +3946,25 @@
           <w:sz w:val="22"/>
           <w:szCs w:val="22"/>
         </w:rPr>
-        <w:t xml:space="preserve">Matplotlib, Seaborn, </w:t>
+        <w:t xml:space="preserve">Matplotlib, </w:t>
+      </w:r>
+      <w:r>
+        <w:rPr>
+          <w:rFonts w:ascii="Calibri" w:eastAsia="Calibri" w:hAnsi="Calibri" w:cs="Calibri"/>
+          <w:b/>
+          <w:sz w:val="22"/>
+          <w:szCs w:val="22"/>
+        </w:rPr>
+        <w:t>s</w:t>
+      </w:r>
+      <w:r>
+        <w:rPr>
+          <w:rFonts w:ascii="Calibri" w:eastAsia="Calibri" w:hAnsi="Calibri" w:cs="Calibri"/>
+          <w:b/>
+          <w:sz w:val="22"/>
+          <w:szCs w:val="22"/>
+        </w:rPr>
+        <w:t xml:space="preserve">eaborn, </w:t>
       </w:r>
       <w:proofErr w:type="spellStart"/>
       <w:r>
@@ -3603,139 +4145,6 @@
           <w:color w:val="943634"/>
           <w:u w:val="single"/>
         </w:rPr>
-        <w:t>Relevant Subjects Taken</w:t>
-      </w:r>
-    </w:p>
-    <w:p>
-      <w:pPr>
-        <w:pStyle w:val="Normal1"/>
-        <w:spacing w:before="120" w:line="276" w:lineRule="auto"/>
-        <w:jc w:val="both"/>
-        <w:rPr>
-          <w:rFonts w:ascii="Calibri" w:hAnsi="Calibri" w:cs="Calibri"/>
-        </w:rPr>
-      </w:pPr>
-      <w:r>
-        <w:rPr>
-          <w:rFonts w:ascii="Calibri" w:eastAsia="Calibri" w:hAnsi="Calibri" w:cs="Calibri"/>
-          <w:sz w:val="22"/>
-          <w:szCs w:val="22"/>
-        </w:rPr>
-        <w:t xml:space="preserve">Machine Learning, Artificial Intelligence, </w:t>
-      </w:r>
-      <w:r>
-        <w:rPr>
-          <w:rFonts w:ascii="Calibri" w:eastAsia="Calibri" w:hAnsi="Calibri" w:cs="Calibri"/>
-          <w:sz w:val="22"/>
-          <w:szCs w:val="22"/>
-        </w:rPr>
-        <w:t>Information retrieval, Database Management Systems, Computer Graphics, Social Computing</w:t>
-      </w:r>
-      <w:r>
-        <w:rPr>
-          <w:rFonts w:ascii="Calibri" w:eastAsia="Calibri" w:hAnsi="Calibri" w:cs="Calibri"/>
-          <w:sz w:val="22"/>
-          <w:szCs w:val="22"/>
-        </w:rPr>
-        <w:t>, Operating systems, Software Engineering, Algorithms, D</w:t>
-      </w:r>
-      <w:r>
-        <w:rPr>
-          <w:rFonts w:ascii="Calibri" w:eastAsia="Calibri" w:hAnsi="Calibri" w:cs="Calibri"/>
-          <w:sz w:val="22"/>
-          <w:szCs w:val="22"/>
-        </w:rPr>
-        <w:t>ata Structures,</w:t>
-      </w:r>
-      <w:r>
-        <w:rPr>
-          <w:rFonts w:ascii="Calibri" w:eastAsia="Calibri" w:hAnsi="Calibri" w:cs="Calibri"/>
-          <w:sz w:val="22"/>
-          <w:szCs w:val="22"/>
-        </w:rPr>
-        <w:t xml:space="preserve"> git</w:t>
-      </w:r>
-      <w:r>
-        <w:rPr>
-          <w:rFonts w:ascii="Calibri" w:eastAsia="Calibri" w:hAnsi="Calibri" w:cs="Calibri"/>
-          <w:sz w:val="22"/>
-          <w:szCs w:val="22"/>
-        </w:rPr>
-        <w:t xml:space="preserve"> and </w:t>
-      </w:r>
-      <w:r>
-        <w:rPr>
-          <w:rFonts w:ascii="Calibri" w:eastAsia="Calibri" w:hAnsi="Calibri" w:cs="Calibri"/>
-          <w:noProof/>
-          <w:sz w:val="22"/>
-          <w:szCs w:val="22"/>
-        </w:rPr>
-        <w:t>github</w:t>
-      </w:r>
-      <w:r>
-        <w:rPr>
-          <w:rFonts w:ascii="Calibri" w:eastAsia="Calibri" w:hAnsi="Calibri" w:cs="Calibri"/>
-          <w:sz w:val="22"/>
-          <w:szCs w:val="22"/>
-        </w:rPr>
-        <w:t>.</w:t>
-      </w:r>
-    </w:p>
-    <w:p>
-      <w:pPr>
-        <w:pStyle w:val="Normal1"/>
-        <w:spacing w:before="120" w:line="276" w:lineRule="auto"/>
-        <w:jc w:val="both"/>
-        <w:rPr>
-          <w:rFonts w:ascii="Calibri" w:eastAsia="Calibri" w:hAnsi="Calibri" w:cs="Calibri"/>
-          <w:sz w:val="22"/>
-          <w:szCs w:val="22"/>
-        </w:rPr>
-      </w:pPr>
-      <w:r>
-        <w:rPr>
-          <w:rFonts w:ascii="Calibri" w:eastAsia="Calibri" w:hAnsi="Calibri" w:cs="Calibri"/>
-          <w:sz w:val="22"/>
-          <w:szCs w:val="22"/>
-        </w:rPr>
-        <w:t>Management of Growth Ventures, Introduction to Nanoscience &amp; Technology, Linear Algebra</w:t>
-      </w:r>
-      <w:r>
-        <w:rPr>
-          <w:rFonts w:ascii="Calibri" w:eastAsia="Calibri" w:hAnsi="Calibri" w:cs="Calibri"/>
-          <w:sz w:val="22"/>
-          <w:szCs w:val="22"/>
-        </w:rPr>
-        <w:t>, Probability and Statistics, Computer Application in Aerospace Engineering</w:t>
-      </w:r>
-      <w:r>
-        <w:rPr>
-          <w:rFonts w:ascii="Calibri" w:eastAsia="Calibri" w:hAnsi="Calibri" w:cs="Calibri"/>
-          <w:sz w:val="22"/>
-          <w:szCs w:val="22"/>
-        </w:rPr>
-        <w:t>.</w:t>
-      </w:r>
-    </w:p>
-    <w:p>
-      <w:pPr>
-        <w:pStyle w:val="Heading1"/>
-        <w:spacing w:before="240"/>
-        <w:contextualSpacing w:val="0"/>
-        <w:jc w:val="both"/>
-        <w:rPr>
-          <w:rFonts w:ascii="Calibri" w:hAnsi="Calibri" w:cs="Calibri"/>
-          <w:color w:val="943634"/>
-          <w:u w:val="single"/>
-        </w:rPr>
-      </w:pPr>
-      <w:r>
-        <w:rPr>
-          <w:rFonts w:ascii="Calibri" w:eastAsia="Calibri" w:hAnsi="Calibri" w:cs="Calibri"/>
-          <w:color w:val="943634"/>
-          <w:u w:val="single"/>
-        </w:rPr>
-        <w:lastRenderedPageBreak/>
         <w:t>Extra-Curricular Activities</w:t>
       </w:r>
     </w:p>
@@ -4166,7 +4575,7 @@
         <w:rFonts w:ascii="Wingdings" w:hAnsi="Wingdings" w:hint="default"/>
       </w:rPr>
     </w:lvl>
-    <w:lvl w:ilvl="1" w:tplc="40090003" w:tentative="1">
+    <w:lvl w:ilvl="1" w:tplc="40090003">
       <w:start w:val="1"/>
       <w:numFmt w:val="bullet"/>
       <w:lvlText w:val="o"/>
@@ -5537,7 +5946,7 @@
     </w:rPrDefault>
     <w:pPrDefault/>
   </w:docDefaults>
-  <w:latentStyles w:defLockedState="0" w:defUIPriority="99" w:defSemiHidden="0" w:defUnhideWhenUsed="0" w:defQFormat="0" w:count="375">
+  <w:latentStyles w:defLockedState="0" w:defUIPriority="99" w:defSemiHidden="0" w:defUnhideWhenUsed="0" w:defQFormat="0" w:count="376">
     <w:lsdException w:name="Normal" w:uiPriority="0" w:qFormat="1"/>
     <w:lsdException w:name="heading 1" w:uiPriority="0" w:qFormat="1"/>
     <w:lsdException w:name="heading 2" w:semiHidden="1" w:uiPriority="0" w:unhideWhenUsed="1" w:qFormat="1"/>
@@ -5913,6 +6322,7 @@
     <w:lsdException w:name="Smart Hyperlink" w:semiHidden="1" w:unhideWhenUsed="1"/>
     <w:lsdException w:name="Hashtag" w:semiHidden="1" w:unhideWhenUsed="1"/>
     <w:lsdException w:name="Unresolved Mention" w:semiHidden="1" w:unhideWhenUsed="1"/>
+    <w:lsdException w:name="Smart Link" w:semiHidden="1" w:unhideWhenUsed="1"/>
   </w:latentStyles>
   <w:style w:type="paragraph" w:default="1" w:styleId="Normal">
     <w:name w:val="Normal"/>
@@ -6522,7 +6932,7 @@
 </file>
 
 <file path=customXml/itemProps1.xml><?xml version="1.0" encoding="utf-8"?>
-<ds:datastoreItem xmlns:ds="http://schemas.openxmlformats.org/officeDocument/2006/customXml" ds:itemID="{D605C2C5-3829-470A-A72A-30009288E855}">
+<ds:datastoreItem xmlns:ds="http://schemas.openxmlformats.org/officeDocument/2006/customXml" ds:itemID="{7C02BAA0-ED27-4A5B-8B98-101F90F238CF}">
   <ds:schemaRefs>
     <ds:schemaRef ds:uri="http://schemas.openxmlformats.org/officeDocument/2006/bibliography"/>
   </ds:schemaRefs>

</xml_diff>

<commit_message>
further improvements to formatting nd some improvements in wording
</commit_message>
<xml_diff>
--- a/CV_Sushovan_Mandal.docx
+++ b/CV_Sushovan_Mandal.docx
@@ -679,7 +679,7 @@
         <w:pStyle w:val="Normal1"/>
         <w:numPr>
           <w:ilvl w:val="0"/>
-          <w:numId w:val="11"/>
+          <w:numId w:val="14"/>
         </w:numPr>
         <w:spacing w:before="120" w:line="276" w:lineRule="auto"/>
         <w:contextualSpacing/>
@@ -696,23 +696,47 @@
           <w:sz w:val="24"/>
           <w:szCs w:val="24"/>
         </w:rPr>
-        <w:t>Analysed</w:t>
-      </w:r>
-      <w:r>
-        <w:rPr>
-          <w:rFonts w:asciiTheme="minorHAnsi" w:hAnsiTheme="minorHAnsi" w:cstheme="minorHAnsi"/>
-          <w:sz w:val="24"/>
-          <w:szCs w:val="24"/>
-        </w:rPr>
-        <w:t xml:space="preserve"> and successfully</w:t>
-      </w:r>
-      <w:r>
-        <w:rPr>
-          <w:rFonts w:asciiTheme="minorHAnsi" w:hAnsiTheme="minorHAnsi" w:cstheme="minorHAnsi"/>
-          <w:sz w:val="24"/>
-          <w:szCs w:val="24"/>
-        </w:rPr>
-        <w:t xml:space="preserve"> projected </w:t>
+        <w:t>A</w:t>
+      </w:r>
+      <w:r>
+        <w:rPr>
+          <w:rFonts w:asciiTheme="minorHAnsi" w:hAnsiTheme="minorHAnsi" w:cstheme="minorHAnsi"/>
+          <w:sz w:val="24"/>
+          <w:szCs w:val="24"/>
+        </w:rPr>
+        <w:t xml:space="preserve">chieved </w:t>
+      </w:r>
+      <w:r>
+        <w:rPr>
+          <w:rFonts w:asciiTheme="minorHAnsi" w:hAnsiTheme="minorHAnsi" w:cstheme="minorHAnsi"/>
+          <w:sz w:val="24"/>
+          <w:szCs w:val="24"/>
+        </w:rPr>
+        <w:t>70% accuracy in</w:t>
+      </w:r>
+      <w:r>
+        <w:rPr>
+          <w:rFonts w:asciiTheme="minorHAnsi" w:hAnsiTheme="minorHAnsi" w:cstheme="minorHAnsi"/>
+          <w:sz w:val="24"/>
+          <w:szCs w:val="24"/>
+        </w:rPr>
+        <w:t xml:space="preserve"> project</w:t>
+      </w:r>
+      <w:r>
+        <w:rPr>
+          <w:rFonts w:asciiTheme="minorHAnsi" w:hAnsiTheme="minorHAnsi" w:cstheme="minorHAnsi"/>
+          <w:sz w:val="24"/>
+          <w:szCs w:val="24"/>
+        </w:rPr>
+        <w:t>ions for</w:t>
+      </w:r>
+      <w:r>
+        <w:rPr>
+          <w:rFonts w:asciiTheme="minorHAnsi" w:hAnsiTheme="minorHAnsi" w:cstheme="minorHAnsi"/>
+          <w:sz w:val="24"/>
+          <w:szCs w:val="24"/>
+        </w:rPr>
+        <w:t xml:space="preserve"> </w:t>
       </w:r>
       <w:r>
         <w:rPr>
@@ -752,7 +776,7 @@
           <w:sz w:val="24"/>
           <w:szCs w:val="24"/>
         </w:rPr>
-        <w:t xml:space="preserve"> would affect</w:t>
+        <w:t xml:space="preserve"> affect</w:t>
       </w:r>
       <w:r>
         <w:rPr>
@@ -792,7 +816,7 @@
           <w:sz w:val="24"/>
           <w:szCs w:val="24"/>
         </w:rPr>
-        <w:t>, using Random Forest Regression on timeseries</w:t>
+        <w:t xml:space="preserve"> in a couple of markets</w:t>
       </w:r>
       <w:r>
         <w:rPr>
@@ -807,8 +831,8 @@
       <w:pPr>
         <w:pStyle w:val="Normal1"/>
         <w:numPr>
-          <w:ilvl w:val="0"/>
-          <w:numId w:val="11"/>
+          <w:ilvl w:val="1"/>
+          <w:numId w:val="14"/>
         </w:numPr>
         <w:spacing w:before="120" w:line="276" w:lineRule="auto"/>
         <w:contextualSpacing/>
@@ -825,121 +849,15 @@
           <w:sz w:val="24"/>
           <w:szCs w:val="24"/>
         </w:rPr>
-        <w:t>Attained better prediction</w:t>
-      </w:r>
-      <w:r>
-        <w:rPr>
-          <w:rFonts w:asciiTheme="minorHAnsi" w:hAnsiTheme="minorHAnsi" w:cstheme="minorHAnsi"/>
-          <w:sz w:val="24"/>
-          <w:szCs w:val="24"/>
-        </w:rPr>
-        <w:t>s</w:t>
-      </w:r>
-      <w:r>
-        <w:rPr>
-          <w:rFonts w:asciiTheme="minorHAnsi" w:hAnsiTheme="minorHAnsi" w:cstheme="minorHAnsi"/>
-          <w:sz w:val="24"/>
-          <w:szCs w:val="24"/>
-        </w:rPr>
-        <w:t xml:space="preserve"> than</w:t>
-      </w:r>
-      <w:r>
-        <w:rPr>
-          <w:rFonts w:asciiTheme="minorHAnsi" w:hAnsiTheme="minorHAnsi" w:cstheme="minorHAnsi"/>
-          <w:sz w:val="24"/>
-          <w:szCs w:val="24"/>
-        </w:rPr>
-        <w:t xml:space="preserve"> existing methods, of Short Interest </w:t>
-      </w:r>
-      <w:r>
-        <w:rPr>
-          <w:rFonts w:asciiTheme="minorHAnsi" w:hAnsiTheme="minorHAnsi" w:cstheme="minorHAnsi"/>
-          <w:sz w:val="24"/>
-          <w:szCs w:val="24"/>
-        </w:rPr>
-        <w:t>for US stocks</w:t>
-      </w:r>
-      <w:r>
-        <w:rPr>
-          <w:rFonts w:asciiTheme="minorHAnsi" w:hAnsiTheme="minorHAnsi" w:cstheme="minorHAnsi"/>
-          <w:sz w:val="24"/>
-          <w:szCs w:val="24"/>
-        </w:rPr>
-        <w:t>, on given data</w:t>
-      </w:r>
-      <w:r>
-        <w:rPr>
-          <w:rFonts w:asciiTheme="minorHAnsi" w:hAnsiTheme="minorHAnsi" w:cstheme="minorHAnsi"/>
-          <w:sz w:val="24"/>
-          <w:szCs w:val="24"/>
-        </w:rPr>
-        <w:t xml:space="preserve"> after evaluating </w:t>
-      </w:r>
-      <w:r>
-        <w:rPr>
-          <w:rFonts w:asciiTheme="minorHAnsi" w:hAnsiTheme="minorHAnsi" w:cstheme="minorHAnsi"/>
-          <w:sz w:val="24"/>
-          <w:szCs w:val="24"/>
-        </w:rPr>
-        <w:t xml:space="preserve">many Multi-Linear Regression, Random Forest, </w:t>
-      </w:r>
-      <w:proofErr w:type="spellStart"/>
-      <w:r>
-        <w:rPr>
-          <w:rFonts w:asciiTheme="minorHAnsi" w:hAnsiTheme="minorHAnsi" w:cstheme="minorHAnsi"/>
-          <w:sz w:val="24"/>
-          <w:szCs w:val="24"/>
-        </w:rPr>
-        <w:t>XGBoost</w:t>
-      </w:r>
-      <w:proofErr w:type="spellEnd"/>
-      <w:r>
-        <w:rPr>
-          <w:rFonts w:asciiTheme="minorHAnsi" w:hAnsiTheme="minorHAnsi" w:cstheme="minorHAnsi"/>
-          <w:sz w:val="24"/>
-          <w:szCs w:val="24"/>
-        </w:rPr>
-        <w:t xml:space="preserve"> regression </w:t>
-      </w:r>
-      <w:r>
-        <w:rPr>
-          <w:rFonts w:asciiTheme="minorHAnsi" w:hAnsiTheme="minorHAnsi" w:cstheme="minorHAnsi"/>
-          <w:sz w:val="24"/>
-          <w:szCs w:val="24"/>
-        </w:rPr>
-        <w:t xml:space="preserve">machine learning </w:t>
-      </w:r>
-      <w:r>
-        <w:rPr>
-          <w:rFonts w:asciiTheme="minorHAnsi" w:hAnsiTheme="minorHAnsi" w:cstheme="minorHAnsi"/>
-          <w:sz w:val="24"/>
-          <w:szCs w:val="24"/>
-        </w:rPr>
-        <w:t>models</w:t>
-      </w:r>
-      <w:r>
-        <w:rPr>
-          <w:rFonts w:asciiTheme="minorHAnsi" w:hAnsiTheme="minorHAnsi" w:cstheme="minorHAnsi"/>
-          <w:sz w:val="24"/>
-          <w:szCs w:val="24"/>
-        </w:rPr>
-        <w:t xml:space="preserve">, </w:t>
-      </w:r>
-      <w:r>
-        <w:rPr>
-          <w:rFonts w:asciiTheme="minorHAnsi" w:hAnsiTheme="minorHAnsi" w:cstheme="minorHAnsi"/>
-          <w:sz w:val="24"/>
-          <w:szCs w:val="24"/>
-        </w:rPr>
-        <w:t>finally selecting</w:t>
-      </w:r>
-      <w:r>
-        <w:rPr>
-          <w:rFonts w:asciiTheme="minorHAnsi" w:hAnsiTheme="minorHAnsi" w:cstheme="minorHAnsi"/>
-          <w:sz w:val="24"/>
-          <w:szCs w:val="24"/>
-        </w:rPr>
-        <w:t xml:space="preserve"> an</w:t>
+        <w:t>Coordinated with lead data scientist about feature engineering</w:t>
+      </w:r>
+      <w:r>
+        <w:rPr>
+          <w:rFonts w:asciiTheme="minorHAnsi" w:hAnsiTheme="minorHAnsi" w:cstheme="minorHAnsi"/>
+          <w:sz w:val="24"/>
+          <w:szCs w:val="24"/>
+        </w:rPr>
+        <w:t>,</w:t>
       </w:r>
       <w:r>
         <w:rPr>
@@ -955,47 +873,39 @@
           <w:sz w:val="24"/>
           <w:szCs w:val="24"/>
         </w:rPr>
-        <w:t>ensemble</w:t>
-      </w:r>
-      <w:r>
-        <w:rPr>
-          <w:rFonts w:asciiTheme="minorHAnsi" w:hAnsiTheme="minorHAnsi" w:cstheme="minorHAnsi"/>
-          <w:sz w:val="24"/>
-          <w:szCs w:val="24"/>
-        </w:rPr>
-        <w:t xml:space="preserve"> of</w:t>
-      </w:r>
-      <w:r>
-        <w:rPr>
-          <w:rFonts w:asciiTheme="minorHAnsi" w:hAnsiTheme="minorHAnsi" w:cstheme="minorHAnsi"/>
-          <w:sz w:val="24"/>
-          <w:szCs w:val="24"/>
-        </w:rPr>
-        <w:t xml:space="preserve"> multi-linear</w:t>
-      </w:r>
-      <w:r>
-        <w:rPr>
-          <w:rFonts w:asciiTheme="minorHAnsi" w:hAnsiTheme="minorHAnsi" w:cstheme="minorHAnsi"/>
-          <w:sz w:val="24"/>
-          <w:szCs w:val="24"/>
-        </w:rPr>
-        <w:t xml:space="preserve"> regression</w:t>
-      </w:r>
-      <w:r>
-        <w:rPr>
-          <w:rFonts w:asciiTheme="minorHAnsi" w:hAnsiTheme="minorHAnsi" w:cstheme="minorHAnsi"/>
-          <w:sz w:val="24"/>
-          <w:szCs w:val="24"/>
-        </w:rPr>
-        <w:t xml:space="preserve"> models</w:t>
-      </w:r>
-      <w:r>
-        <w:rPr>
-          <w:rFonts w:asciiTheme="minorHAnsi" w:hAnsiTheme="minorHAnsi" w:cstheme="minorHAnsi"/>
-          <w:sz w:val="24"/>
-          <w:szCs w:val="24"/>
-        </w:rPr>
-        <w:t xml:space="preserve"> which was performing best overall.</w:t>
+        <w:t xml:space="preserve">through </w:t>
+      </w:r>
+      <w:r>
+        <w:rPr>
+          <w:rFonts w:asciiTheme="minorHAnsi" w:hAnsiTheme="minorHAnsi" w:cstheme="minorHAnsi"/>
+          <w:sz w:val="24"/>
+          <w:szCs w:val="24"/>
+        </w:rPr>
+        <w:t xml:space="preserve">analysis </w:t>
+      </w:r>
+      <w:r>
+        <w:rPr>
+          <w:rFonts w:asciiTheme="minorHAnsi" w:hAnsiTheme="minorHAnsi" w:cstheme="minorHAnsi"/>
+          <w:sz w:val="24"/>
+          <w:szCs w:val="24"/>
+        </w:rPr>
+        <w:t>and</w:t>
+      </w:r>
+      <w:r>
+        <w:rPr>
+          <w:rFonts w:asciiTheme="minorHAnsi" w:hAnsiTheme="minorHAnsi" w:cstheme="minorHAnsi"/>
+          <w:sz w:val="24"/>
+          <w:szCs w:val="24"/>
+        </w:rPr>
+        <w:t xml:space="preserve"> </w:t>
+      </w:r>
+      <w:r>
+        <w:rPr>
+          <w:rFonts w:asciiTheme="minorHAnsi" w:hAnsiTheme="minorHAnsi" w:cstheme="minorHAnsi"/>
+          <w:sz w:val="24"/>
+          <w:szCs w:val="24"/>
+        </w:rPr>
+        <w:t>visualizations.</w:t>
       </w:r>
     </w:p>
     <w:p>
@@ -1003,7 +913,7 @@
         <w:pStyle w:val="Normal1"/>
         <w:numPr>
           <w:ilvl w:val="0"/>
-          <w:numId w:val="11"/>
+          <w:numId w:val="14"/>
         </w:numPr>
         <w:spacing w:before="120" w:line="276" w:lineRule="auto"/>
         <w:contextualSpacing/>
@@ -1020,7 +930,23 @@
           <w:sz w:val="24"/>
           <w:szCs w:val="24"/>
         </w:rPr>
-        <w:t>Achieved order of magnitude improvement in runtime over existing codebase, of machine learning modelling over full dataset, using optimized NumPy, pandas, python coding and parallelism.</w:t>
+        <w:t xml:space="preserve">Modelled aggregate sales </w:t>
+      </w:r>
+      <w:r>
+        <w:rPr>
+          <w:rFonts w:asciiTheme="minorHAnsi" w:hAnsiTheme="minorHAnsi" w:cstheme="minorHAnsi"/>
+          <w:sz w:val="24"/>
+          <w:szCs w:val="24"/>
+        </w:rPr>
+        <w:t>using Random Forest Regression on timeseries</w:t>
+      </w:r>
+      <w:r>
+        <w:rPr>
+          <w:rFonts w:asciiTheme="minorHAnsi" w:hAnsiTheme="minorHAnsi" w:cstheme="minorHAnsi"/>
+          <w:sz w:val="24"/>
+          <w:szCs w:val="24"/>
+        </w:rPr>
+        <w:t>.</w:t>
       </w:r>
     </w:p>
     <w:p>
@@ -1028,7 +954,7 @@
         <w:pStyle w:val="Normal1"/>
         <w:numPr>
           <w:ilvl w:val="0"/>
-          <w:numId w:val="11"/>
+          <w:numId w:val="14"/>
         </w:numPr>
         <w:spacing w:before="120" w:line="276" w:lineRule="auto"/>
         <w:contextualSpacing/>
@@ -1045,15 +971,259 @@
           <w:sz w:val="24"/>
           <w:szCs w:val="24"/>
         </w:rPr>
-        <w:t>Improved reusability across projects by building a</w:t>
-      </w:r>
-      <w:r>
-        <w:rPr>
-          <w:rFonts w:asciiTheme="minorHAnsi" w:hAnsiTheme="minorHAnsi" w:cstheme="minorHAnsi"/>
-          <w:sz w:val="24"/>
-          <w:szCs w:val="24"/>
-        </w:rPr>
-        <w:t xml:space="preserve"> modular, optimized code flow framework for sliding window timeseries modelling using any machine learning technique.</w:t>
+        <w:t xml:space="preserve">Improved upon </w:t>
+      </w:r>
+      <w:r>
+        <w:rPr>
+          <w:rFonts w:asciiTheme="minorHAnsi" w:hAnsiTheme="minorHAnsi" w:cstheme="minorHAnsi"/>
+          <w:sz w:val="24"/>
+          <w:szCs w:val="24"/>
+        </w:rPr>
+        <w:t>existing methods,</w:t>
+      </w:r>
+      <w:r>
+        <w:rPr>
+          <w:rFonts w:asciiTheme="minorHAnsi" w:hAnsiTheme="minorHAnsi" w:cstheme="minorHAnsi"/>
+          <w:sz w:val="24"/>
+          <w:szCs w:val="24"/>
+        </w:rPr>
+        <w:t xml:space="preserve"> </w:t>
+      </w:r>
+      <w:r>
+        <w:rPr>
+          <w:rFonts w:asciiTheme="minorHAnsi" w:hAnsiTheme="minorHAnsi" w:cstheme="minorHAnsi"/>
+          <w:sz w:val="24"/>
+          <w:szCs w:val="24"/>
+        </w:rPr>
+        <w:t>predictions</w:t>
+      </w:r>
+      <w:r>
+        <w:rPr>
+          <w:rFonts w:asciiTheme="minorHAnsi" w:hAnsiTheme="minorHAnsi" w:cstheme="minorHAnsi"/>
+          <w:sz w:val="24"/>
+          <w:szCs w:val="24"/>
+        </w:rPr>
+        <w:t xml:space="preserve"> </w:t>
+      </w:r>
+      <w:r>
+        <w:rPr>
+          <w:rFonts w:asciiTheme="minorHAnsi" w:hAnsiTheme="minorHAnsi" w:cstheme="minorHAnsi"/>
+          <w:sz w:val="24"/>
+          <w:szCs w:val="24"/>
+        </w:rPr>
+        <w:t>for</w:t>
+      </w:r>
+      <w:r>
+        <w:rPr>
+          <w:rFonts w:asciiTheme="minorHAnsi" w:hAnsiTheme="minorHAnsi" w:cstheme="minorHAnsi"/>
+          <w:sz w:val="24"/>
+          <w:szCs w:val="24"/>
+        </w:rPr>
+        <w:t xml:space="preserve"> Short Interest </w:t>
+      </w:r>
+      <w:r>
+        <w:rPr>
+          <w:rFonts w:asciiTheme="minorHAnsi" w:hAnsiTheme="minorHAnsi" w:cstheme="minorHAnsi"/>
+          <w:sz w:val="24"/>
+          <w:szCs w:val="24"/>
+        </w:rPr>
+        <w:t>of</w:t>
+      </w:r>
+      <w:r>
+        <w:rPr>
+          <w:rFonts w:asciiTheme="minorHAnsi" w:hAnsiTheme="minorHAnsi" w:cstheme="minorHAnsi"/>
+          <w:sz w:val="24"/>
+          <w:szCs w:val="24"/>
+        </w:rPr>
+        <w:t xml:space="preserve"> US stocks</w:t>
+      </w:r>
+      <w:r>
+        <w:rPr>
+          <w:rFonts w:asciiTheme="minorHAnsi" w:hAnsiTheme="minorHAnsi" w:cstheme="minorHAnsi"/>
+          <w:sz w:val="24"/>
+          <w:szCs w:val="24"/>
+        </w:rPr>
+        <w:t xml:space="preserve"> on given data</w:t>
+      </w:r>
+      <w:r>
+        <w:rPr>
+          <w:rFonts w:asciiTheme="minorHAnsi" w:hAnsiTheme="minorHAnsi" w:cstheme="minorHAnsi"/>
+          <w:sz w:val="24"/>
+          <w:szCs w:val="24"/>
+        </w:rPr>
+        <w:t xml:space="preserve"> after evaluating </w:t>
+      </w:r>
+      <w:r>
+        <w:rPr>
+          <w:rFonts w:asciiTheme="minorHAnsi" w:hAnsiTheme="minorHAnsi" w:cstheme="minorHAnsi"/>
+          <w:sz w:val="24"/>
+          <w:szCs w:val="24"/>
+        </w:rPr>
+        <w:t xml:space="preserve">many </w:t>
+      </w:r>
+      <w:r>
+        <w:rPr>
+          <w:rFonts w:asciiTheme="minorHAnsi" w:hAnsiTheme="minorHAnsi" w:cstheme="minorHAnsi"/>
+          <w:sz w:val="24"/>
+          <w:szCs w:val="24"/>
+        </w:rPr>
+        <w:t xml:space="preserve">machine learning </w:t>
+      </w:r>
+      <w:r>
+        <w:rPr>
+          <w:rFonts w:asciiTheme="minorHAnsi" w:hAnsiTheme="minorHAnsi" w:cstheme="minorHAnsi"/>
+          <w:sz w:val="24"/>
+          <w:szCs w:val="24"/>
+        </w:rPr>
+        <w:t>models</w:t>
+      </w:r>
+      <w:r>
+        <w:rPr>
+          <w:rFonts w:asciiTheme="minorHAnsi" w:hAnsiTheme="minorHAnsi" w:cstheme="minorHAnsi"/>
+          <w:sz w:val="24"/>
+          <w:szCs w:val="24"/>
+        </w:rPr>
+        <w:t>.</w:t>
+      </w:r>
+    </w:p>
+    <w:p>
+      <w:pPr>
+        <w:pStyle w:val="Normal1"/>
+        <w:numPr>
+          <w:ilvl w:val="1"/>
+          <w:numId w:val="14"/>
+        </w:numPr>
+        <w:spacing w:before="120" w:line="276" w:lineRule="auto"/>
+        <w:contextualSpacing/>
+        <w:jc w:val="both"/>
+        <w:rPr>
+          <w:rFonts w:asciiTheme="minorHAnsi" w:hAnsiTheme="minorHAnsi" w:cstheme="minorHAnsi"/>
+          <w:sz w:val="24"/>
+          <w:szCs w:val="24"/>
+        </w:rPr>
+      </w:pPr>
+      <w:r>
+        <w:rPr>
+          <w:rFonts w:asciiTheme="minorHAnsi" w:hAnsiTheme="minorHAnsi" w:cstheme="minorHAnsi"/>
+          <w:sz w:val="24"/>
+          <w:szCs w:val="24"/>
+        </w:rPr>
+        <w:t xml:space="preserve">Multi-Linear Regression, Random Forest, </w:t>
+      </w:r>
+      <w:proofErr w:type="spellStart"/>
+      <w:r>
+        <w:rPr>
+          <w:rFonts w:asciiTheme="minorHAnsi" w:hAnsiTheme="minorHAnsi" w:cstheme="minorHAnsi"/>
+          <w:sz w:val="24"/>
+          <w:szCs w:val="24"/>
+        </w:rPr>
+        <w:t>XGBoost</w:t>
+      </w:r>
+      <w:proofErr w:type="spellEnd"/>
+      <w:r>
+        <w:rPr>
+          <w:rFonts w:asciiTheme="minorHAnsi" w:hAnsiTheme="minorHAnsi" w:cstheme="minorHAnsi"/>
+          <w:sz w:val="24"/>
+          <w:szCs w:val="24"/>
+        </w:rPr>
+        <w:t xml:space="preserve"> regression</w:t>
+      </w:r>
+      <w:r>
+        <w:rPr>
+          <w:rFonts w:asciiTheme="minorHAnsi" w:hAnsiTheme="minorHAnsi" w:cstheme="minorHAnsi"/>
+          <w:sz w:val="24"/>
+          <w:szCs w:val="24"/>
+        </w:rPr>
+        <w:t xml:space="preserve"> </w:t>
+      </w:r>
+    </w:p>
+    <w:p>
+      <w:pPr>
+        <w:pStyle w:val="Normal1"/>
+        <w:numPr>
+          <w:ilvl w:val="1"/>
+          <w:numId w:val="14"/>
+        </w:numPr>
+        <w:spacing w:before="120" w:line="276" w:lineRule="auto"/>
+        <w:contextualSpacing/>
+        <w:jc w:val="both"/>
+        <w:rPr>
+          <w:rFonts w:asciiTheme="minorHAnsi" w:hAnsiTheme="minorHAnsi" w:cstheme="minorHAnsi"/>
+          <w:sz w:val="24"/>
+          <w:szCs w:val="24"/>
+        </w:rPr>
+      </w:pPr>
+      <w:r>
+        <w:rPr>
+          <w:rFonts w:asciiTheme="minorHAnsi" w:hAnsiTheme="minorHAnsi" w:cstheme="minorHAnsi"/>
+          <w:sz w:val="24"/>
+          <w:szCs w:val="24"/>
+        </w:rPr>
+        <w:t>Arrived upon</w:t>
+      </w:r>
+      <w:r>
+        <w:rPr>
+          <w:rFonts w:asciiTheme="minorHAnsi" w:hAnsiTheme="minorHAnsi" w:cstheme="minorHAnsi"/>
+          <w:sz w:val="24"/>
+          <w:szCs w:val="24"/>
+        </w:rPr>
+        <w:t xml:space="preserve"> an</w:t>
+      </w:r>
+      <w:r>
+        <w:rPr>
+          <w:rFonts w:asciiTheme="minorHAnsi" w:hAnsiTheme="minorHAnsi" w:cstheme="minorHAnsi"/>
+          <w:sz w:val="24"/>
+          <w:szCs w:val="24"/>
+        </w:rPr>
+        <w:t xml:space="preserve"> </w:t>
+      </w:r>
+      <w:r>
+        <w:rPr>
+          <w:rFonts w:asciiTheme="minorHAnsi" w:hAnsiTheme="minorHAnsi" w:cstheme="minorHAnsi"/>
+          <w:sz w:val="24"/>
+          <w:szCs w:val="24"/>
+        </w:rPr>
+        <w:t>ensemble</w:t>
+      </w:r>
+      <w:r>
+        <w:rPr>
+          <w:rFonts w:asciiTheme="minorHAnsi" w:hAnsiTheme="minorHAnsi" w:cstheme="minorHAnsi"/>
+          <w:sz w:val="24"/>
+          <w:szCs w:val="24"/>
+        </w:rPr>
+        <w:t xml:space="preserve"> of</w:t>
+      </w:r>
+      <w:r>
+        <w:rPr>
+          <w:rFonts w:asciiTheme="minorHAnsi" w:hAnsiTheme="minorHAnsi" w:cstheme="minorHAnsi"/>
+          <w:sz w:val="24"/>
+          <w:szCs w:val="24"/>
+        </w:rPr>
+        <w:t xml:space="preserve"> multi-linear</w:t>
+      </w:r>
+      <w:r>
+        <w:rPr>
+          <w:rFonts w:asciiTheme="minorHAnsi" w:hAnsiTheme="minorHAnsi" w:cstheme="minorHAnsi"/>
+          <w:sz w:val="24"/>
+          <w:szCs w:val="24"/>
+        </w:rPr>
+        <w:t xml:space="preserve"> regression</w:t>
+      </w:r>
+      <w:r>
+        <w:rPr>
+          <w:rFonts w:asciiTheme="minorHAnsi" w:hAnsiTheme="minorHAnsi" w:cstheme="minorHAnsi"/>
+          <w:sz w:val="24"/>
+          <w:szCs w:val="24"/>
+        </w:rPr>
+        <w:t xml:space="preserve"> models</w:t>
+      </w:r>
+      <w:r>
+        <w:rPr>
+          <w:rFonts w:asciiTheme="minorHAnsi" w:hAnsiTheme="minorHAnsi" w:cstheme="minorHAnsi"/>
+          <w:sz w:val="24"/>
+          <w:szCs w:val="24"/>
+        </w:rPr>
+        <w:t xml:space="preserve"> which was performing best overall.</w:t>
       </w:r>
     </w:p>
     <w:p>
@@ -1061,7 +1231,65 @@
         <w:pStyle w:val="Normal1"/>
         <w:numPr>
           <w:ilvl w:val="0"/>
-          <w:numId w:val="11"/>
+          <w:numId w:val="14"/>
+        </w:numPr>
+        <w:spacing w:before="120" w:line="276" w:lineRule="auto"/>
+        <w:contextualSpacing/>
+        <w:jc w:val="both"/>
+        <w:rPr>
+          <w:rFonts w:asciiTheme="minorHAnsi" w:hAnsiTheme="minorHAnsi" w:cstheme="minorHAnsi"/>
+          <w:sz w:val="24"/>
+          <w:szCs w:val="24"/>
+        </w:rPr>
+      </w:pPr>
+      <w:r>
+        <w:rPr>
+          <w:rFonts w:asciiTheme="minorHAnsi" w:hAnsiTheme="minorHAnsi" w:cstheme="minorHAnsi"/>
+          <w:sz w:val="24"/>
+          <w:szCs w:val="24"/>
+        </w:rPr>
+        <w:t>Achieved order of magnitude improvement in runtime over existing codebase, of machine learning modelling over full dataset, using optimized NumPy, pandas, python coding and parallelism.</w:t>
+      </w:r>
+    </w:p>
+    <w:p>
+      <w:pPr>
+        <w:pStyle w:val="Normal1"/>
+        <w:numPr>
+          <w:ilvl w:val="0"/>
+          <w:numId w:val="14"/>
+        </w:numPr>
+        <w:spacing w:before="120" w:line="276" w:lineRule="auto"/>
+        <w:contextualSpacing/>
+        <w:jc w:val="both"/>
+        <w:rPr>
+          <w:rFonts w:asciiTheme="minorHAnsi" w:hAnsiTheme="minorHAnsi" w:cstheme="minorHAnsi"/>
+          <w:sz w:val="24"/>
+          <w:szCs w:val="24"/>
+        </w:rPr>
+      </w:pPr>
+      <w:r>
+        <w:rPr>
+          <w:rFonts w:asciiTheme="minorHAnsi" w:hAnsiTheme="minorHAnsi" w:cstheme="minorHAnsi"/>
+          <w:sz w:val="24"/>
+          <w:szCs w:val="24"/>
+        </w:rPr>
+        <w:t>Improved reusability across projects by building a</w:t>
+      </w:r>
+      <w:r>
+        <w:rPr>
+          <w:rFonts w:asciiTheme="minorHAnsi" w:hAnsiTheme="minorHAnsi" w:cstheme="minorHAnsi"/>
+          <w:sz w:val="24"/>
+          <w:szCs w:val="24"/>
+        </w:rPr>
+        <w:t xml:space="preserve"> modular, optimized code flow framework for sliding window timeseries modelling using any machine learning technique.</w:t>
+      </w:r>
+    </w:p>
+    <w:p>
+      <w:pPr>
+        <w:pStyle w:val="Normal1"/>
+        <w:numPr>
+          <w:ilvl w:val="0"/>
+          <w:numId w:val="14"/>
         </w:numPr>
         <w:spacing w:before="120" w:line="276" w:lineRule="auto"/>
         <w:contextualSpacing/>
@@ -1138,7 +1366,7 @@
         <w:pStyle w:val="Normal1"/>
         <w:numPr>
           <w:ilvl w:val="0"/>
-          <w:numId w:val="11"/>
+          <w:numId w:val="15"/>
         </w:numPr>
         <w:spacing w:before="120" w:line="276" w:lineRule="auto"/>
         <w:contextualSpacing/>
@@ -1213,7 +1441,7 @@
         <w:pStyle w:val="Normal1"/>
         <w:numPr>
           <w:ilvl w:val="1"/>
-          <w:numId w:val="11"/>
+          <w:numId w:val="15"/>
         </w:numPr>
         <w:spacing w:before="120" w:line="276" w:lineRule="auto"/>
         <w:contextualSpacing/>
@@ -1286,7 +1514,7 @@
         <w:pStyle w:val="Normal1"/>
         <w:numPr>
           <w:ilvl w:val="1"/>
-          <w:numId w:val="11"/>
+          <w:numId w:val="15"/>
         </w:numPr>
         <w:spacing w:before="120" w:line="276" w:lineRule="auto"/>
         <w:contextualSpacing/>
@@ -1478,7 +1706,7 @@
         <w:pStyle w:val="Normal1"/>
         <w:numPr>
           <w:ilvl w:val="0"/>
-          <w:numId w:val="11"/>
+          <w:numId w:val="16"/>
         </w:numPr>
         <w:spacing w:before="120" w:line="276" w:lineRule="auto"/>
         <w:contextualSpacing/>
@@ -1511,7 +1739,7 @@
         <w:pStyle w:val="Normal1"/>
         <w:numPr>
           <w:ilvl w:val="0"/>
-          <w:numId w:val="11"/>
+          <w:numId w:val="16"/>
         </w:numPr>
         <w:spacing w:before="120" w:line="276" w:lineRule="auto"/>
         <w:contextualSpacing/>
@@ -1604,7 +1832,6 @@
         </w:rPr>
         <w:t xml:space="preserve"> using </w:t>
       </w:r>
-      <w:bookmarkStart w:id="3" w:name="_GoBack"/>
       <w:r>
         <w:rPr>
           <w:rFonts w:asciiTheme="minorHAnsi" w:hAnsiTheme="minorHAnsi" w:cstheme="minorHAnsi"/>
@@ -1614,7 +1841,6 @@
         </w:rPr>
         <w:t>Machine Learning</w:t>
       </w:r>
-      <w:bookmarkEnd w:id="3"/>
       <w:r>
         <w:rPr>
           <w:rFonts w:asciiTheme="minorHAnsi" w:hAnsiTheme="minorHAnsi" w:cstheme="minorHAnsi"/>
@@ -1637,8 +1863,8 @@
           <w:szCs w:val="26"/>
         </w:rPr>
       </w:pPr>
-      <w:bookmarkStart w:id="4" w:name="h.vhwjivmdtxco" w:colFirst="0" w:colLast="0"/>
-      <w:bookmarkEnd w:id="4"/>
+      <w:bookmarkStart w:id="3" w:name="h.vhwjivmdtxco" w:colFirst="0" w:colLast="0"/>
+      <w:bookmarkEnd w:id="3"/>
       <w:r>
         <w:rPr>
           <w:rFonts w:asciiTheme="majorHAnsi" w:eastAsia="Calibri" w:hAnsiTheme="majorHAnsi" w:cs="Calibri"/>
@@ -1685,8 +1911,8 @@
           <w:rFonts w:asciiTheme="majorHAnsi" w:hAnsiTheme="majorHAnsi" w:cs="Calibri"/>
         </w:rPr>
       </w:pPr>
-      <w:bookmarkStart w:id="5" w:name="h.rc9cn53fscl1" w:colFirst="0" w:colLast="0"/>
-      <w:bookmarkEnd w:id="5"/>
+      <w:bookmarkStart w:id="4" w:name="h.rc9cn53fscl1" w:colFirst="0" w:colLast="0"/>
+      <w:bookmarkEnd w:id="4"/>
       <w:r>
         <w:rPr>
           <w:rFonts w:asciiTheme="majorHAnsi" w:eastAsia="Calibri" w:hAnsiTheme="majorHAnsi" w:cs="Calibri"/>
@@ -1701,10 +1927,9 @@
         <w:pStyle w:val="Normal1"/>
         <w:numPr>
           <w:ilvl w:val="0"/>
-          <w:numId w:val="2"/>
+          <w:numId w:val="17"/>
         </w:numPr>
         <w:spacing w:before="120" w:line="240" w:lineRule="auto"/>
-        <w:ind w:left="714" w:hanging="357"/>
         <w:jc w:val="both"/>
         <w:rPr>
           <w:rFonts w:asciiTheme="minorHAnsi" w:eastAsia="Calibri" w:hAnsiTheme="minorHAnsi" w:cstheme="minorHAnsi"/>
@@ -1769,10 +1994,9 @@
         <w:pStyle w:val="Normal1"/>
         <w:numPr>
           <w:ilvl w:val="1"/>
-          <w:numId w:val="2"/>
+          <w:numId w:val="17"/>
         </w:numPr>
         <w:spacing w:before="120" w:line="240" w:lineRule="auto"/>
-        <w:ind w:left="1434" w:hanging="357"/>
         <w:contextualSpacing/>
         <w:jc w:val="both"/>
         <w:rPr>
@@ -1837,10 +2061,9 @@
         <w:pStyle w:val="Normal1"/>
         <w:numPr>
           <w:ilvl w:val="0"/>
-          <w:numId w:val="2"/>
+          <w:numId w:val="17"/>
         </w:numPr>
         <w:spacing w:before="120" w:line="240" w:lineRule="auto"/>
-        <w:ind w:hanging="360"/>
         <w:contextualSpacing/>
         <w:jc w:val="both"/>
         <w:rPr>
@@ -1856,6 +2079,7 @@
           <w:sz w:val="24"/>
           <w:szCs w:val="24"/>
         </w:rPr>
+        <w:lastRenderedPageBreak/>
         <w:t>Automated</w:t>
       </w:r>
       <w:r>
@@ -1975,15 +2199,14 @@
           <w:szCs w:val="26"/>
         </w:rPr>
       </w:pPr>
-      <w:bookmarkStart w:id="6" w:name="h.r07ltaovs057" w:colFirst="0" w:colLast="0"/>
-      <w:bookmarkEnd w:id="6"/>
+      <w:bookmarkStart w:id="5" w:name="h.r07ltaovs057" w:colFirst="0" w:colLast="0"/>
+      <w:bookmarkEnd w:id="5"/>
       <w:r>
         <w:rPr>
           <w:rFonts w:asciiTheme="majorHAnsi" w:eastAsia="Calibri" w:hAnsiTheme="majorHAnsi" w:cs="Calibri"/>
           <w:sz w:val="26"/>
           <w:szCs w:val="26"/>
         </w:rPr>
-        <w:lastRenderedPageBreak/>
         <w:t>SAP Labs India, Bangalore</w:t>
       </w:r>
       <w:r>
@@ -2006,8 +2229,8 @@
           <w:rFonts w:asciiTheme="majorHAnsi" w:hAnsiTheme="majorHAnsi" w:cs="Calibri"/>
         </w:rPr>
       </w:pPr>
-      <w:bookmarkStart w:id="7" w:name="h.q5rtbcag0ekt" w:colFirst="0" w:colLast="0"/>
-      <w:bookmarkEnd w:id="7"/>
+      <w:bookmarkStart w:id="6" w:name="h.q5rtbcag0ekt" w:colFirst="0" w:colLast="0"/>
+      <w:bookmarkEnd w:id="6"/>
       <w:r>
         <w:rPr>
           <w:rFonts w:asciiTheme="majorHAnsi" w:eastAsia="Calibri" w:hAnsiTheme="majorHAnsi" w:cs="Calibri"/>
@@ -2022,7 +2245,7 @@
         <w:pStyle w:val="Normal1"/>
         <w:numPr>
           <w:ilvl w:val="0"/>
-          <w:numId w:val="13"/>
+          <w:numId w:val="18"/>
         </w:numPr>
         <w:spacing w:before="120" w:line="276" w:lineRule="auto"/>
         <w:ind w:right="-30"/>
@@ -2097,10 +2320,10 @@
         <w:pStyle w:val="Normal1"/>
         <w:numPr>
           <w:ilvl w:val="0"/>
-          <w:numId w:val="5"/>
+          <w:numId w:val="18"/>
         </w:numPr>
         <w:spacing w:line="276" w:lineRule="auto"/>
-        <w:ind w:right="-30" w:hanging="360"/>
+        <w:ind w:right="-30"/>
         <w:contextualSpacing/>
         <w:jc w:val="both"/>
         <w:rPr>
@@ -2130,10 +2353,10 @@
           <w:szCs w:val="26"/>
         </w:rPr>
       </w:pPr>
-      <w:bookmarkStart w:id="8" w:name="h.5t46t72i9f1b" w:colFirst="0" w:colLast="0"/>
-      <w:bookmarkStart w:id="9" w:name="h.kkkafe6kzsr9" w:colFirst="0" w:colLast="0"/>
+      <w:bookmarkStart w:id="7" w:name="h.5t46t72i9f1b" w:colFirst="0" w:colLast="0"/>
+      <w:bookmarkStart w:id="8" w:name="h.kkkafe6kzsr9" w:colFirst="0" w:colLast="0"/>
+      <w:bookmarkEnd w:id="7"/>
       <w:bookmarkEnd w:id="8"/>
-      <w:bookmarkEnd w:id="9"/>
       <w:r>
         <w:rPr>
           <w:rFonts w:asciiTheme="majorHAnsi" w:eastAsia="Calibri" w:hAnsiTheme="majorHAnsi" w:cs="Calibri"/>
@@ -2162,8 +2385,8 @@
           <w:rFonts w:asciiTheme="majorHAnsi" w:hAnsiTheme="majorHAnsi" w:cs="Calibri"/>
         </w:rPr>
       </w:pPr>
-      <w:bookmarkStart w:id="10" w:name="h.a9h8q81z8fqg" w:colFirst="0" w:colLast="0"/>
-      <w:bookmarkEnd w:id="10"/>
+      <w:bookmarkStart w:id="9" w:name="h.a9h8q81z8fqg" w:colFirst="0" w:colLast="0"/>
+      <w:bookmarkEnd w:id="9"/>
       <w:r>
         <w:rPr>
           <w:rFonts w:asciiTheme="majorHAnsi" w:eastAsia="Calibri" w:hAnsiTheme="majorHAnsi" w:cs="Calibri"/>
@@ -2176,21 +2399,74 @@
     <w:p>
       <w:pPr>
         <w:pStyle w:val="Normal1"/>
-        <w:spacing w:before="120" w:line="240" w:lineRule="auto"/>
+        <w:numPr>
+          <w:ilvl w:val="0"/>
+          <w:numId w:val="19"/>
+        </w:numPr>
+        <w:spacing w:before="120" w:line="276" w:lineRule="auto"/>
+        <w:ind w:right="-30"/>
         <w:jc w:val="both"/>
         <w:rPr>
-          <w:rFonts w:asciiTheme="minorHAnsi" w:hAnsiTheme="minorHAnsi" w:cstheme="minorHAnsi"/>
-          <w:sz w:val="24"/>
-          <w:szCs w:val="24"/>
-        </w:rPr>
-      </w:pPr>
-      <w:r>
-        <w:rPr>
-          <w:rFonts w:asciiTheme="minorHAnsi" w:hAnsiTheme="minorHAnsi" w:cstheme="minorHAnsi"/>
-          <w:sz w:val="24"/>
-          <w:szCs w:val="24"/>
-        </w:rPr>
-        <w:t xml:space="preserve">Team </w:t>
+          <w:rFonts w:asciiTheme="minorHAnsi" w:eastAsia="Calibri" w:hAnsiTheme="minorHAnsi" w:cstheme="minorHAnsi"/>
+          <w:sz w:val="24"/>
+          <w:szCs w:val="24"/>
+        </w:rPr>
+      </w:pPr>
+      <w:r>
+        <w:rPr>
+          <w:rFonts w:asciiTheme="minorHAnsi" w:eastAsia="Calibri" w:hAnsiTheme="minorHAnsi" w:cstheme="minorHAnsi"/>
+          <w:sz w:val="24"/>
+          <w:szCs w:val="24"/>
+        </w:rPr>
+        <w:t>Acquainted with</w:t>
+      </w:r>
+      <w:r>
+        <w:rPr>
+          <w:rFonts w:asciiTheme="minorHAnsi" w:eastAsia="Calibri" w:hAnsiTheme="minorHAnsi" w:cstheme="minorHAnsi"/>
+          <w:sz w:val="24"/>
+          <w:szCs w:val="24"/>
+        </w:rPr>
+        <w:t xml:space="preserve"> techniques</w:t>
+      </w:r>
+      <w:r>
+        <w:rPr>
+          <w:rFonts w:asciiTheme="minorHAnsi" w:eastAsia="Calibri" w:hAnsiTheme="minorHAnsi" w:cstheme="minorHAnsi"/>
+          <w:sz w:val="24"/>
+          <w:szCs w:val="24"/>
+        </w:rPr>
+        <w:t xml:space="preserve"> like</w:t>
+      </w:r>
+      <w:r>
+        <w:rPr>
+          <w:rFonts w:asciiTheme="minorHAnsi" w:eastAsia="Calibri" w:hAnsiTheme="minorHAnsi" w:cstheme="minorHAnsi"/>
+          <w:sz w:val="24"/>
+          <w:szCs w:val="24"/>
+        </w:rPr>
+        <w:t xml:space="preserve"> A* search, Simultaneous Location and Mapping (SLAM), Reinforcement learning and Imitation Learning on 3D point cloud from LIDAR, stereoscopic vision</w:t>
+      </w:r>
+      <w:r>
+        <w:rPr>
+          <w:rFonts w:asciiTheme="minorHAnsi" w:eastAsia="Calibri" w:hAnsiTheme="minorHAnsi" w:cstheme="minorHAnsi"/>
+          <w:sz w:val="24"/>
+          <w:szCs w:val="24"/>
+        </w:rPr>
+        <w:t xml:space="preserve"> under </w:t>
+      </w:r>
+      <w:r>
+        <w:rPr>
+          <w:rFonts w:asciiTheme="minorHAnsi" w:hAnsiTheme="minorHAnsi" w:cstheme="minorHAnsi"/>
+          <w:sz w:val="24"/>
+          <w:szCs w:val="24"/>
+        </w:rPr>
+        <w:t>T</w:t>
+      </w:r>
+      <w:r>
+        <w:rPr>
+          <w:rFonts w:asciiTheme="minorHAnsi" w:hAnsiTheme="minorHAnsi" w:cstheme="minorHAnsi"/>
+          <w:sz w:val="24"/>
+          <w:szCs w:val="24"/>
+        </w:rPr>
+        <w:t xml:space="preserve">eam </w:t>
       </w:r>
       <w:hyperlink r:id="rId11">
         <w:r>
@@ -2201,129 +2477,16 @@
             <w:szCs w:val="24"/>
             <w:u w:val="single"/>
           </w:rPr>
-          <w:t>A</w:t>
-        </w:r>
-        <w:r>
-          <w:rPr>
-            <w:rFonts w:asciiTheme="minorHAnsi" w:hAnsiTheme="minorHAnsi" w:cstheme="minorHAnsi"/>
-            <w:color w:val="1155CC"/>
-            <w:sz w:val="24"/>
-            <w:szCs w:val="24"/>
-            <w:u w:val="single"/>
-          </w:rPr>
-          <w:t>G</w:t>
-        </w:r>
-        <w:r>
-          <w:rPr>
-            <w:rFonts w:asciiTheme="minorHAnsi" w:hAnsiTheme="minorHAnsi" w:cstheme="minorHAnsi"/>
-            <w:color w:val="1155CC"/>
-            <w:sz w:val="24"/>
-            <w:szCs w:val="24"/>
-            <w:u w:val="single"/>
-          </w:rPr>
-          <w:t>V</w:t>
+          <w:t>AGV</w:t>
         </w:r>
       </w:hyperlink>
       <w:r>
         <w:rPr>
-          <w:rFonts w:asciiTheme="minorHAnsi" w:hAnsiTheme="minorHAnsi" w:cstheme="minorHAnsi"/>
-          <w:sz w:val="24"/>
-          <w:szCs w:val="24"/>
-        </w:rPr>
-        <w:t xml:space="preserve"> is</w:t>
-      </w:r>
-      <w:r>
-        <w:rPr>
-          <w:rFonts w:asciiTheme="minorHAnsi" w:hAnsiTheme="minorHAnsi" w:cstheme="minorHAnsi"/>
-          <w:sz w:val="24"/>
-          <w:szCs w:val="24"/>
-        </w:rPr>
-        <w:t xml:space="preserve"> a</w:t>
-      </w:r>
-      <w:r>
-        <w:rPr>
-          <w:rFonts w:asciiTheme="minorHAnsi" w:hAnsiTheme="minorHAnsi" w:cstheme="minorHAnsi"/>
-          <w:sz w:val="24"/>
-          <w:szCs w:val="24"/>
-        </w:rPr>
-        <w:t xml:space="preserve"> </w:t>
-      </w:r>
-      <w:r>
-        <w:rPr>
-          <w:rFonts w:asciiTheme="minorHAnsi" w:hAnsiTheme="minorHAnsi" w:cstheme="minorHAnsi"/>
-          <w:b/>
-          <w:sz w:val="24"/>
-          <w:szCs w:val="24"/>
-        </w:rPr>
-        <w:t>multi</w:t>
-      </w:r>
-      <w:r>
-        <w:rPr>
-          <w:rFonts w:asciiTheme="minorHAnsi" w:eastAsia="Calibri" w:hAnsiTheme="minorHAnsi" w:cstheme="minorHAnsi"/>
-          <w:b/>
-          <w:sz w:val="24"/>
-          <w:szCs w:val="24"/>
-        </w:rPr>
-        <w:t>disciplinary research &amp; development group</w:t>
-      </w:r>
-      <w:r>
-        <w:rPr>
-          <w:rFonts w:asciiTheme="minorHAnsi" w:hAnsiTheme="minorHAnsi" w:cstheme="minorHAnsi"/>
-          <w:sz w:val="24"/>
-          <w:szCs w:val="24"/>
-        </w:rPr>
-        <w:t xml:space="preserve"> </w:t>
-      </w:r>
-      <w:r>
-        <w:rPr>
-          <w:rFonts w:asciiTheme="minorHAnsi" w:eastAsia="Calibri" w:hAnsiTheme="minorHAnsi" w:cstheme="minorHAnsi"/>
-          <w:sz w:val="24"/>
-          <w:szCs w:val="24"/>
-        </w:rPr>
-        <w:t xml:space="preserve">in the field of </w:t>
-      </w:r>
-      <w:r>
-        <w:rPr>
-          <w:rFonts w:asciiTheme="minorHAnsi" w:eastAsia="Calibri" w:hAnsiTheme="minorHAnsi" w:cstheme="minorHAnsi"/>
-          <w:b/>
-          <w:sz w:val="24"/>
-          <w:szCs w:val="24"/>
-        </w:rPr>
-        <w:t>Robotics &amp; Artificial Intelligence</w:t>
-      </w:r>
-      <w:r>
-        <w:rPr>
-          <w:rFonts w:asciiTheme="minorHAnsi" w:hAnsiTheme="minorHAnsi" w:cstheme="minorHAnsi"/>
-          <w:sz w:val="24"/>
-          <w:szCs w:val="24"/>
-        </w:rPr>
-        <w:t xml:space="preserve"> aimed at building </w:t>
-      </w:r>
-      <w:r>
-        <w:rPr>
-          <w:rFonts w:asciiTheme="minorHAnsi" w:hAnsiTheme="minorHAnsi" w:cstheme="minorHAnsi"/>
-          <w:noProof/>
-          <w:sz w:val="24"/>
-          <w:szCs w:val="24"/>
-        </w:rPr>
-        <w:t xml:space="preserve">a </w:t>
-      </w:r>
-      <w:r>
-        <w:rPr>
-          <w:rFonts w:asciiTheme="minorHAnsi" w:hAnsiTheme="minorHAnsi" w:cstheme="minorHAnsi"/>
-          <w:noProof/>
-          <w:sz w:val="24"/>
-          <w:szCs w:val="24"/>
-        </w:rPr>
-        <w:t>fully</w:t>
-      </w:r>
-      <w:r>
-        <w:rPr>
-          <w:rFonts w:asciiTheme="minorHAnsi" w:hAnsiTheme="minorHAnsi" w:cstheme="minorHAnsi"/>
-          <w:sz w:val="24"/>
-          <w:szCs w:val="24"/>
-        </w:rPr>
-        <w:t xml:space="preserve"> operational self-driving car.</w:t>
+          <w:rFonts w:asciiTheme="minorHAnsi" w:eastAsia="Calibri" w:hAnsiTheme="minorHAnsi" w:cstheme="minorHAnsi"/>
+          <w:sz w:val="24"/>
+          <w:szCs w:val="24"/>
+        </w:rPr>
+        <w:t>.</w:t>
       </w:r>
     </w:p>
     <w:p>
@@ -2331,59 +2494,10 @@
         <w:pStyle w:val="Normal1"/>
         <w:numPr>
           <w:ilvl w:val="0"/>
-          <w:numId w:val="3"/>
-        </w:numPr>
-        <w:spacing w:before="120" w:line="276" w:lineRule="auto"/>
-        <w:ind w:right="-30" w:hanging="360"/>
-        <w:jc w:val="both"/>
-        <w:rPr>
-          <w:rFonts w:asciiTheme="minorHAnsi" w:eastAsia="Calibri" w:hAnsiTheme="minorHAnsi" w:cstheme="minorHAnsi"/>
-          <w:sz w:val="24"/>
-          <w:szCs w:val="24"/>
-        </w:rPr>
-      </w:pPr>
-      <w:r>
-        <w:rPr>
-          <w:rFonts w:asciiTheme="minorHAnsi" w:eastAsia="Calibri" w:hAnsiTheme="minorHAnsi" w:cstheme="minorHAnsi"/>
-          <w:sz w:val="24"/>
-          <w:szCs w:val="24"/>
-        </w:rPr>
-        <w:t>Acquainted with</w:t>
-      </w:r>
-      <w:r>
-        <w:rPr>
-          <w:rFonts w:asciiTheme="minorHAnsi" w:eastAsia="Calibri" w:hAnsiTheme="minorHAnsi" w:cstheme="minorHAnsi"/>
-          <w:sz w:val="24"/>
-          <w:szCs w:val="24"/>
-        </w:rPr>
-        <w:t xml:space="preserve"> techniques</w:t>
-      </w:r>
-      <w:r>
-        <w:rPr>
-          <w:rFonts w:asciiTheme="minorHAnsi" w:eastAsia="Calibri" w:hAnsiTheme="minorHAnsi" w:cstheme="minorHAnsi"/>
-          <w:sz w:val="24"/>
-          <w:szCs w:val="24"/>
-        </w:rPr>
-        <w:t xml:space="preserve"> like</w:t>
-      </w:r>
-      <w:r>
-        <w:rPr>
-          <w:rFonts w:asciiTheme="minorHAnsi" w:eastAsia="Calibri" w:hAnsiTheme="minorHAnsi" w:cstheme="minorHAnsi"/>
-          <w:sz w:val="24"/>
-          <w:szCs w:val="24"/>
-        </w:rPr>
-        <w:t xml:space="preserve"> A* search, Simultaneous Location and Mapping (SLAM), Reinforcement learning and Imitation Learning on 3D point cloud from LIDAR, stereoscopic vision.</w:t>
-      </w:r>
-    </w:p>
-    <w:p>
-      <w:pPr>
-        <w:pStyle w:val="Normal1"/>
-        <w:numPr>
-          <w:ilvl w:val="0"/>
-          <w:numId w:val="3"/>
+          <w:numId w:val="19"/>
         </w:numPr>
         <w:spacing w:line="276" w:lineRule="auto"/>
-        <w:ind w:right="-30" w:hanging="360"/>
+        <w:ind w:right="-30"/>
         <w:contextualSpacing/>
         <w:jc w:val="both"/>
         <w:rPr>
@@ -2517,8 +2631,8 @@
           <w:u w:val="single"/>
         </w:rPr>
       </w:pPr>
-      <w:bookmarkStart w:id="11" w:name="h.e8hcxhzhg2p9" w:colFirst="0" w:colLast="0"/>
-      <w:bookmarkEnd w:id="11"/>
+      <w:bookmarkStart w:id="10" w:name="h.e8hcxhzhg2p9" w:colFirst="0" w:colLast="0"/>
+      <w:bookmarkEnd w:id="10"/>
       <w:r>
         <w:rPr>
           <w:rFonts w:asciiTheme="majorHAnsi" w:eastAsia="Calibri" w:hAnsiTheme="majorHAnsi" w:cs="Calibri"/>
@@ -2541,10 +2655,10 @@
           <w:szCs w:val="26"/>
         </w:rPr>
       </w:pPr>
-      <w:bookmarkStart w:id="12" w:name="h.nq8olo9stnt7" w:colFirst="0" w:colLast="0"/>
-      <w:bookmarkStart w:id="13" w:name="h.dxv8uk5x6qrr" w:colFirst="0" w:colLast="0"/>
+      <w:bookmarkStart w:id="11" w:name="h.nq8olo9stnt7" w:colFirst="0" w:colLast="0"/>
+      <w:bookmarkStart w:id="12" w:name="h.dxv8uk5x6qrr" w:colFirst="0" w:colLast="0"/>
+      <w:bookmarkEnd w:id="11"/>
       <w:bookmarkEnd w:id="12"/>
-      <w:bookmarkEnd w:id="13"/>
       <w:r>
         <w:rPr>
           <w:rFonts w:asciiTheme="majorHAnsi" w:eastAsia="Calibri" w:hAnsiTheme="majorHAnsi" w:cs="Calibri"/>
@@ -2573,8 +2687,8 @@
           <w:rFonts w:asciiTheme="majorHAnsi" w:hAnsiTheme="majorHAnsi" w:cs="Calibri"/>
         </w:rPr>
       </w:pPr>
-      <w:bookmarkStart w:id="14" w:name="h.djnsgux8koz2" w:colFirst="0" w:colLast="0"/>
-      <w:bookmarkEnd w:id="14"/>
+      <w:bookmarkStart w:id="13" w:name="h.djnsgux8koz2" w:colFirst="0" w:colLast="0"/>
+      <w:bookmarkEnd w:id="13"/>
       <w:r>
         <w:rPr>
           <w:rFonts w:asciiTheme="majorHAnsi" w:eastAsia="Calibri" w:hAnsiTheme="majorHAnsi" w:cs="Calibri"/>
@@ -2599,10 +2713,9 @@
         <w:pStyle w:val="Normal1"/>
         <w:numPr>
           <w:ilvl w:val="0"/>
-          <w:numId w:val="7"/>
+          <w:numId w:val="20"/>
         </w:numPr>
         <w:spacing w:before="120" w:line="276" w:lineRule="auto"/>
-        <w:ind w:left="714" w:hanging="357"/>
         <w:jc w:val="both"/>
         <w:rPr>
           <w:rFonts w:asciiTheme="minorHAnsi" w:hAnsiTheme="minorHAnsi" w:cstheme="minorHAnsi"/>
@@ -2785,8 +2898,8 @@
         </w:rPr>
         <w:t>89%</w:t>
       </w:r>
-      <w:bookmarkStart w:id="15" w:name="h.vh95wa35gep2" w:colFirst="0" w:colLast="0"/>
-      <w:bookmarkEnd w:id="15"/>
+      <w:bookmarkStart w:id="14" w:name="h.vh95wa35gep2" w:colFirst="0" w:colLast="0"/>
+      <w:bookmarkEnd w:id="14"/>
     </w:p>
     <w:p>
       <w:pPr>
@@ -2847,8 +2960,8 @@
         </w:rPr>
         <w:t>88.4%</w:t>
       </w:r>
-      <w:bookmarkStart w:id="16" w:name="h.bulny1crgp89" w:colFirst="0" w:colLast="0"/>
-      <w:bookmarkEnd w:id="16"/>
+      <w:bookmarkStart w:id="15" w:name="h.bulny1crgp89" w:colFirst="0" w:colLast="0"/>
+      <w:bookmarkEnd w:id="15"/>
     </w:p>
     <w:p>
       <w:pPr>
@@ -2884,10 +2997,10 @@
           <w:szCs w:val="26"/>
         </w:rPr>
       </w:pPr>
-      <w:bookmarkStart w:id="17" w:name="h.hfay035iymqe" w:colFirst="0" w:colLast="0"/>
-      <w:bookmarkStart w:id="18" w:name="h.abt4kj2ijrsr" w:colFirst="0" w:colLast="0"/>
+      <w:bookmarkStart w:id="16" w:name="h.hfay035iymqe" w:colFirst="0" w:colLast="0"/>
+      <w:bookmarkStart w:id="17" w:name="h.abt4kj2ijrsr" w:colFirst="0" w:colLast="0"/>
+      <w:bookmarkEnd w:id="16"/>
       <w:bookmarkEnd w:id="17"/>
-      <w:bookmarkEnd w:id="18"/>
       <w:r>
         <w:rPr>
           <w:rFonts w:asciiTheme="majorHAnsi" w:eastAsia="Calibri" w:hAnsiTheme="majorHAnsi" w:cs="Calibri"/>
@@ -2928,10 +3041,9 @@
         <w:pStyle w:val="Normal1"/>
         <w:numPr>
           <w:ilvl w:val="0"/>
-          <w:numId w:val="4"/>
+          <w:numId w:val="21"/>
         </w:numPr>
         <w:spacing w:before="120" w:line="276" w:lineRule="auto"/>
-        <w:ind w:hanging="360"/>
         <w:jc w:val="both"/>
         <w:rPr>
           <w:rFonts w:asciiTheme="minorHAnsi" w:eastAsia="Calibri" w:hAnsiTheme="minorHAnsi" w:cstheme="minorHAnsi"/>
@@ -2995,10 +3107,9 @@
         <w:pStyle w:val="Normal1"/>
         <w:numPr>
           <w:ilvl w:val="0"/>
-          <w:numId w:val="4"/>
+          <w:numId w:val="21"/>
         </w:numPr>
         <w:spacing w:line="276" w:lineRule="auto"/>
-        <w:ind w:hanging="360"/>
         <w:contextualSpacing/>
         <w:jc w:val="both"/>
         <w:rPr>
@@ -3062,8 +3173,8 @@
           <w:u w:val="single"/>
         </w:rPr>
       </w:pPr>
-      <w:bookmarkStart w:id="19" w:name="h.628phil8unj9" w:colFirst="0" w:colLast="0"/>
-      <w:bookmarkEnd w:id="19"/>
+      <w:bookmarkStart w:id="18" w:name="h.628phil8unj9" w:colFirst="0" w:colLast="0"/>
+      <w:bookmarkEnd w:id="18"/>
       <w:r>
         <w:rPr>
           <w:rFonts w:asciiTheme="majorHAnsi" w:eastAsia="Calibri" w:hAnsiTheme="majorHAnsi" w:cs="Calibri"/>
@@ -3583,8 +3694,8 @@
           <w:u w:val="single"/>
         </w:rPr>
       </w:pPr>
-      <w:bookmarkStart w:id="20" w:name="h.o0a0tjnqfjmk" w:colFirst="0" w:colLast="0"/>
-      <w:bookmarkEnd w:id="20"/>
+      <w:bookmarkStart w:id="19" w:name="h.o0a0tjnqfjmk" w:colFirst="0" w:colLast="0"/>
+      <w:bookmarkEnd w:id="19"/>
       <w:r>
         <w:rPr>
           <w:rFonts w:asciiTheme="majorHAnsi" w:eastAsia="Calibri" w:hAnsiTheme="majorHAnsi" w:cs="Calibri"/>
@@ -3599,7 +3710,7 @@
         <w:pStyle w:val="Normal1"/>
         <w:numPr>
           <w:ilvl w:val="0"/>
-          <w:numId w:val="6"/>
+          <w:numId w:val="22"/>
         </w:numPr>
         <w:spacing w:before="120" w:line="276" w:lineRule="auto"/>
         <w:jc w:val="both"/>
@@ -3609,6 +3720,7 @@
           <w:szCs w:val="24"/>
         </w:rPr>
       </w:pPr>
+      <w:bookmarkStart w:id="20" w:name="_GoBack"/>
       <w:r>
         <w:rPr>
           <w:rFonts w:asciiTheme="minorHAnsi" w:hAnsiTheme="minorHAnsi" w:cstheme="minorHAnsi"/>
@@ -3623,10 +3735,9 @@
         <w:pStyle w:val="Normal1"/>
         <w:numPr>
           <w:ilvl w:val="0"/>
-          <w:numId w:val="6"/>
+          <w:numId w:val="22"/>
         </w:numPr>
         <w:spacing w:before="0" w:line="276" w:lineRule="auto"/>
-        <w:ind w:left="714" w:hanging="357"/>
         <w:jc w:val="both"/>
         <w:rPr>
           <w:rFonts w:asciiTheme="minorHAnsi" w:hAnsiTheme="minorHAnsi" w:cstheme="minorHAnsi"/>
@@ -3648,10 +3759,9 @@
         <w:pStyle w:val="Normal1"/>
         <w:numPr>
           <w:ilvl w:val="0"/>
-          <w:numId w:val="6"/>
+          <w:numId w:val="22"/>
         </w:numPr>
         <w:spacing w:before="0" w:line="276" w:lineRule="auto"/>
-        <w:ind w:left="714" w:hanging="357"/>
         <w:jc w:val="both"/>
         <w:rPr>
           <w:rFonts w:asciiTheme="minorHAnsi" w:hAnsiTheme="minorHAnsi" w:cstheme="minorHAnsi"/>
@@ -3667,6 +3777,7 @@
         </w:rPr>
         <w:t>Sketching</w:t>
       </w:r>
+      <w:bookmarkEnd w:id="20"/>
     </w:p>
     <w:sectPr>
       <w:headerReference w:type="default" r:id="rId12"/>
@@ -3937,6 +4048,120 @@
     </w:lvl>
   </w:abstractNum>
   <w:abstractNum w:abstractNumId="1" w15:restartNumberingAfterBreak="0">
+    <w:nsid w:val="060E6D5C"/>
+    <w:multiLevelType w:val="multilevel"/>
+    <w:tmpl w:val="69EA9102"/>
+    <w:lvl w:ilvl="0">
+      <w:start w:val="1"/>
+      <w:numFmt w:val="bullet"/>
+      <w:lvlText w:val=""/>
+      <w:lvlJc w:val="left"/>
+      <w:pPr>
+        <w:ind w:left="360" w:hanging="360"/>
+      </w:pPr>
+      <w:rPr>
+        <w:rFonts w:ascii="Wingdings" w:hAnsi="Wingdings" w:hint="default"/>
+      </w:rPr>
+    </w:lvl>
+    <w:lvl w:ilvl="1">
+      <w:start w:val="1"/>
+      <w:numFmt w:val="bullet"/>
+      <w:lvlText w:val=""/>
+      <w:lvlJc w:val="left"/>
+      <w:pPr>
+        <w:ind w:left="720" w:hanging="360"/>
+      </w:pPr>
+      <w:rPr>
+        <w:rFonts w:ascii="Symbol" w:hAnsi="Symbol" w:hint="default"/>
+        <w:color w:val="auto"/>
+      </w:rPr>
+    </w:lvl>
+    <w:lvl w:ilvl="2">
+      <w:start w:val="1"/>
+      <w:numFmt w:val="bullet"/>
+      <w:lvlText w:val=""/>
+      <w:lvlJc w:val="left"/>
+      <w:pPr>
+        <w:ind w:left="1080" w:hanging="360"/>
+      </w:pPr>
+      <w:rPr>
+        <w:rFonts w:ascii="Wingdings" w:hAnsi="Wingdings" w:hint="default"/>
+      </w:rPr>
+    </w:lvl>
+    <w:lvl w:ilvl="3">
+      <w:start w:val="1"/>
+      <w:numFmt w:val="bullet"/>
+      <w:lvlText w:val=""/>
+      <w:lvlJc w:val="left"/>
+      <w:pPr>
+        <w:ind w:left="1440" w:hanging="360"/>
+      </w:pPr>
+      <w:rPr>
+        <w:rFonts w:ascii="Symbol" w:hAnsi="Symbol" w:hint="default"/>
+      </w:rPr>
+    </w:lvl>
+    <w:lvl w:ilvl="4">
+      <w:start w:val="1"/>
+      <w:numFmt w:val="bullet"/>
+      <w:lvlText w:val=""/>
+      <w:lvlJc w:val="left"/>
+      <w:pPr>
+        <w:ind w:left="1800" w:hanging="360"/>
+      </w:pPr>
+      <w:rPr>
+        <w:rFonts w:ascii="Symbol" w:hAnsi="Symbol" w:hint="default"/>
+      </w:rPr>
+    </w:lvl>
+    <w:lvl w:ilvl="5">
+      <w:start w:val="1"/>
+      <w:numFmt w:val="bullet"/>
+      <w:lvlText w:val=""/>
+      <w:lvlJc w:val="left"/>
+      <w:pPr>
+        <w:ind w:left="2160" w:hanging="360"/>
+      </w:pPr>
+      <w:rPr>
+        <w:rFonts w:ascii="Wingdings" w:hAnsi="Wingdings" w:hint="default"/>
+      </w:rPr>
+    </w:lvl>
+    <w:lvl w:ilvl="6">
+      <w:start w:val="1"/>
+      <w:numFmt w:val="bullet"/>
+      <w:lvlText w:val=""/>
+      <w:lvlJc w:val="left"/>
+      <w:pPr>
+        <w:ind w:left="2520" w:hanging="360"/>
+      </w:pPr>
+      <w:rPr>
+        <w:rFonts w:ascii="Wingdings" w:hAnsi="Wingdings" w:hint="default"/>
+      </w:rPr>
+    </w:lvl>
+    <w:lvl w:ilvl="7">
+      <w:start w:val="1"/>
+      <w:numFmt w:val="bullet"/>
+      <w:lvlText w:val=""/>
+      <w:lvlJc w:val="left"/>
+      <w:pPr>
+        <w:ind w:left="2880" w:hanging="360"/>
+      </w:pPr>
+      <w:rPr>
+        <w:rFonts w:ascii="Symbol" w:hAnsi="Symbol" w:hint="default"/>
+      </w:rPr>
+    </w:lvl>
+    <w:lvl w:ilvl="8">
+      <w:start w:val="1"/>
+      <w:numFmt w:val="bullet"/>
+      <w:lvlText w:val=""/>
+      <w:lvlJc w:val="left"/>
+      <w:pPr>
+        <w:ind w:left="3240" w:hanging="360"/>
+      </w:pPr>
+      <w:rPr>
+        <w:rFonts w:ascii="Symbol" w:hAnsi="Symbol" w:hint="default"/>
+      </w:rPr>
+    </w:lvl>
+  </w:abstractNum>
+  <w:abstractNum w:abstractNumId="2" w15:restartNumberingAfterBreak="0">
     <w:nsid w:val="0647722D"/>
     <w:multiLevelType w:val="hybridMultilevel"/>
     <w:tmpl w:val="DB58400A"/>
@@ -4049,7 +4274,7 @@
       </w:rPr>
     </w:lvl>
   </w:abstractNum>
-  <w:abstractNum w:abstractNumId="2" w15:restartNumberingAfterBreak="0">
+  <w:abstractNum w:abstractNumId="3" w15:restartNumberingAfterBreak="0">
     <w:nsid w:val="0C862195"/>
     <w:multiLevelType w:val="multilevel"/>
     <w:tmpl w:val="94946902"/>
@@ -4163,7 +4388,7 @@
       </w:rPr>
     </w:lvl>
   </w:abstractNum>
-  <w:abstractNum w:abstractNumId="3" w15:restartNumberingAfterBreak="0">
+  <w:abstractNum w:abstractNumId="4" w15:restartNumberingAfterBreak="0">
     <w:nsid w:val="0F281ECB"/>
     <w:multiLevelType w:val="multilevel"/>
     <w:tmpl w:val="3B92C4A4"/>
@@ -4277,7 +4502,7 @@
       </w:rPr>
     </w:lvl>
   </w:abstractNum>
-  <w:abstractNum w:abstractNumId="4" w15:restartNumberingAfterBreak="0">
+  <w:abstractNum w:abstractNumId="5" w15:restartNumberingAfterBreak="0">
     <w:nsid w:val="2796593E"/>
     <w:multiLevelType w:val="multilevel"/>
     <w:tmpl w:val="A524DB9E"/>
@@ -4392,7 +4617,7 @@
       </w:rPr>
     </w:lvl>
   </w:abstractNum>
-  <w:abstractNum w:abstractNumId="5" w15:restartNumberingAfterBreak="0">
+  <w:abstractNum w:abstractNumId="6" w15:restartNumberingAfterBreak="0">
     <w:nsid w:val="2A5A0740"/>
     <w:multiLevelType w:val="hybridMultilevel"/>
     <w:tmpl w:val="A1EC52B8"/>
@@ -4505,7 +4730,121 @@
       </w:rPr>
     </w:lvl>
   </w:abstractNum>
-  <w:abstractNum w:abstractNumId="6" w15:restartNumberingAfterBreak="0">
+  <w:abstractNum w:abstractNumId="7" w15:restartNumberingAfterBreak="0">
+    <w:nsid w:val="3654054D"/>
+    <w:multiLevelType w:val="multilevel"/>
+    <w:tmpl w:val="69EA9102"/>
+    <w:lvl w:ilvl="0">
+      <w:start w:val="1"/>
+      <w:numFmt w:val="bullet"/>
+      <w:lvlText w:val=""/>
+      <w:lvlJc w:val="left"/>
+      <w:pPr>
+        <w:ind w:left="360" w:hanging="360"/>
+      </w:pPr>
+      <w:rPr>
+        <w:rFonts w:ascii="Wingdings" w:hAnsi="Wingdings" w:hint="default"/>
+      </w:rPr>
+    </w:lvl>
+    <w:lvl w:ilvl="1">
+      <w:start w:val="1"/>
+      <w:numFmt w:val="bullet"/>
+      <w:lvlText w:val=""/>
+      <w:lvlJc w:val="left"/>
+      <w:pPr>
+        <w:ind w:left="720" w:hanging="360"/>
+      </w:pPr>
+      <w:rPr>
+        <w:rFonts w:ascii="Symbol" w:hAnsi="Symbol" w:hint="default"/>
+        <w:color w:val="auto"/>
+      </w:rPr>
+    </w:lvl>
+    <w:lvl w:ilvl="2">
+      <w:start w:val="1"/>
+      <w:numFmt w:val="bullet"/>
+      <w:lvlText w:val=""/>
+      <w:lvlJc w:val="left"/>
+      <w:pPr>
+        <w:ind w:left="1080" w:hanging="360"/>
+      </w:pPr>
+      <w:rPr>
+        <w:rFonts w:ascii="Wingdings" w:hAnsi="Wingdings" w:hint="default"/>
+      </w:rPr>
+    </w:lvl>
+    <w:lvl w:ilvl="3">
+      <w:start w:val="1"/>
+      <w:numFmt w:val="bullet"/>
+      <w:lvlText w:val=""/>
+      <w:lvlJc w:val="left"/>
+      <w:pPr>
+        <w:ind w:left="1440" w:hanging="360"/>
+      </w:pPr>
+      <w:rPr>
+        <w:rFonts w:ascii="Symbol" w:hAnsi="Symbol" w:hint="default"/>
+      </w:rPr>
+    </w:lvl>
+    <w:lvl w:ilvl="4">
+      <w:start w:val="1"/>
+      <w:numFmt w:val="bullet"/>
+      <w:lvlText w:val=""/>
+      <w:lvlJc w:val="left"/>
+      <w:pPr>
+        <w:ind w:left="1800" w:hanging="360"/>
+      </w:pPr>
+      <w:rPr>
+        <w:rFonts w:ascii="Symbol" w:hAnsi="Symbol" w:hint="default"/>
+      </w:rPr>
+    </w:lvl>
+    <w:lvl w:ilvl="5">
+      <w:start w:val="1"/>
+      <w:numFmt w:val="bullet"/>
+      <w:lvlText w:val=""/>
+      <w:lvlJc w:val="left"/>
+      <w:pPr>
+        <w:ind w:left="2160" w:hanging="360"/>
+      </w:pPr>
+      <w:rPr>
+        <w:rFonts w:ascii="Wingdings" w:hAnsi="Wingdings" w:hint="default"/>
+      </w:rPr>
+    </w:lvl>
+    <w:lvl w:ilvl="6">
+      <w:start w:val="1"/>
+      <w:numFmt w:val="bullet"/>
+      <w:lvlText w:val=""/>
+      <w:lvlJc w:val="left"/>
+      <w:pPr>
+        <w:ind w:left="2520" w:hanging="360"/>
+      </w:pPr>
+      <w:rPr>
+        <w:rFonts w:ascii="Wingdings" w:hAnsi="Wingdings" w:hint="default"/>
+      </w:rPr>
+    </w:lvl>
+    <w:lvl w:ilvl="7">
+      <w:start w:val="1"/>
+      <w:numFmt w:val="bullet"/>
+      <w:lvlText w:val=""/>
+      <w:lvlJc w:val="left"/>
+      <w:pPr>
+        <w:ind w:left="2880" w:hanging="360"/>
+      </w:pPr>
+      <w:rPr>
+        <w:rFonts w:ascii="Symbol" w:hAnsi="Symbol" w:hint="default"/>
+      </w:rPr>
+    </w:lvl>
+    <w:lvl w:ilvl="8">
+      <w:start w:val="1"/>
+      <w:numFmt w:val="bullet"/>
+      <w:lvlText w:val=""/>
+      <w:lvlJc w:val="left"/>
+      <w:pPr>
+        <w:ind w:left="3240" w:hanging="360"/>
+      </w:pPr>
+      <w:rPr>
+        <w:rFonts w:ascii="Symbol" w:hAnsi="Symbol" w:hint="default"/>
+      </w:rPr>
+    </w:lvl>
+  </w:abstractNum>
+  <w:abstractNum w:abstractNumId="8" w15:restartNumberingAfterBreak="0">
     <w:nsid w:val="392F0E34"/>
     <w:multiLevelType w:val="hybridMultilevel"/>
     <w:tmpl w:val="1E40BDB4"/>
@@ -4618,7 +4957,7 @@
       </w:rPr>
     </w:lvl>
   </w:abstractNum>
-  <w:abstractNum w:abstractNumId="7" w15:restartNumberingAfterBreak="0">
+  <w:abstractNum w:abstractNumId="9" w15:restartNumberingAfterBreak="0">
     <w:nsid w:val="49D7718E"/>
     <w:multiLevelType w:val="hybridMultilevel"/>
     <w:tmpl w:val="5B44D254"/>
@@ -4731,7 +5070,121 @@
       </w:rPr>
     </w:lvl>
   </w:abstractNum>
-  <w:abstractNum w:abstractNumId="8" w15:restartNumberingAfterBreak="0">
+  <w:abstractNum w:abstractNumId="10" w15:restartNumberingAfterBreak="0">
+    <w:nsid w:val="4F4E2C01"/>
+    <w:multiLevelType w:val="multilevel"/>
+    <w:tmpl w:val="69EA9102"/>
+    <w:lvl w:ilvl="0">
+      <w:start w:val="1"/>
+      <w:numFmt w:val="bullet"/>
+      <w:lvlText w:val=""/>
+      <w:lvlJc w:val="left"/>
+      <w:pPr>
+        <w:ind w:left="360" w:hanging="360"/>
+      </w:pPr>
+      <w:rPr>
+        <w:rFonts w:ascii="Wingdings" w:hAnsi="Wingdings" w:hint="default"/>
+      </w:rPr>
+    </w:lvl>
+    <w:lvl w:ilvl="1">
+      <w:start w:val="1"/>
+      <w:numFmt w:val="bullet"/>
+      <w:lvlText w:val=""/>
+      <w:lvlJc w:val="left"/>
+      <w:pPr>
+        <w:ind w:left="720" w:hanging="360"/>
+      </w:pPr>
+      <w:rPr>
+        <w:rFonts w:ascii="Symbol" w:hAnsi="Symbol" w:hint="default"/>
+        <w:color w:val="auto"/>
+      </w:rPr>
+    </w:lvl>
+    <w:lvl w:ilvl="2">
+      <w:start w:val="1"/>
+      <w:numFmt w:val="bullet"/>
+      <w:lvlText w:val=""/>
+      <w:lvlJc w:val="left"/>
+      <w:pPr>
+        <w:ind w:left="1080" w:hanging="360"/>
+      </w:pPr>
+      <w:rPr>
+        <w:rFonts w:ascii="Wingdings" w:hAnsi="Wingdings" w:hint="default"/>
+      </w:rPr>
+    </w:lvl>
+    <w:lvl w:ilvl="3">
+      <w:start w:val="1"/>
+      <w:numFmt w:val="bullet"/>
+      <w:lvlText w:val=""/>
+      <w:lvlJc w:val="left"/>
+      <w:pPr>
+        <w:ind w:left="1440" w:hanging="360"/>
+      </w:pPr>
+      <w:rPr>
+        <w:rFonts w:ascii="Symbol" w:hAnsi="Symbol" w:hint="default"/>
+      </w:rPr>
+    </w:lvl>
+    <w:lvl w:ilvl="4">
+      <w:start w:val="1"/>
+      <w:numFmt w:val="bullet"/>
+      <w:lvlText w:val=""/>
+      <w:lvlJc w:val="left"/>
+      <w:pPr>
+        <w:ind w:left="1800" w:hanging="360"/>
+      </w:pPr>
+      <w:rPr>
+        <w:rFonts w:ascii="Symbol" w:hAnsi="Symbol" w:hint="default"/>
+      </w:rPr>
+    </w:lvl>
+    <w:lvl w:ilvl="5">
+      <w:start w:val="1"/>
+      <w:numFmt w:val="bullet"/>
+      <w:lvlText w:val=""/>
+      <w:lvlJc w:val="left"/>
+      <w:pPr>
+        <w:ind w:left="2160" w:hanging="360"/>
+      </w:pPr>
+      <w:rPr>
+        <w:rFonts w:ascii="Wingdings" w:hAnsi="Wingdings" w:hint="default"/>
+      </w:rPr>
+    </w:lvl>
+    <w:lvl w:ilvl="6">
+      <w:start w:val="1"/>
+      <w:numFmt w:val="bullet"/>
+      <w:lvlText w:val=""/>
+      <w:lvlJc w:val="left"/>
+      <w:pPr>
+        <w:ind w:left="2520" w:hanging="360"/>
+      </w:pPr>
+      <w:rPr>
+        <w:rFonts w:ascii="Wingdings" w:hAnsi="Wingdings" w:hint="default"/>
+      </w:rPr>
+    </w:lvl>
+    <w:lvl w:ilvl="7">
+      <w:start w:val="1"/>
+      <w:numFmt w:val="bullet"/>
+      <w:lvlText w:val=""/>
+      <w:lvlJc w:val="left"/>
+      <w:pPr>
+        <w:ind w:left="2880" w:hanging="360"/>
+      </w:pPr>
+      <w:rPr>
+        <w:rFonts w:ascii="Symbol" w:hAnsi="Symbol" w:hint="default"/>
+      </w:rPr>
+    </w:lvl>
+    <w:lvl w:ilvl="8">
+      <w:start w:val="1"/>
+      <w:numFmt w:val="bullet"/>
+      <w:lvlText w:val=""/>
+      <w:lvlJc w:val="left"/>
+      <w:pPr>
+        <w:ind w:left="3240" w:hanging="360"/>
+      </w:pPr>
+      <w:rPr>
+        <w:rFonts w:ascii="Symbol" w:hAnsi="Symbol" w:hint="default"/>
+      </w:rPr>
+    </w:lvl>
+  </w:abstractNum>
+  <w:abstractNum w:abstractNumId="11" w15:restartNumberingAfterBreak="0">
     <w:nsid w:val="58AF6D37"/>
     <w:multiLevelType w:val="hybridMultilevel"/>
     <w:tmpl w:val="51A0C6FA"/>
@@ -4817,7 +5270,121 @@
       </w:pPr>
     </w:lvl>
   </w:abstractNum>
-  <w:abstractNum w:abstractNumId="9" w15:restartNumberingAfterBreak="0">
+  <w:abstractNum w:abstractNumId="12" w15:restartNumberingAfterBreak="0">
+    <w:nsid w:val="61426B5C"/>
+    <w:multiLevelType w:val="multilevel"/>
+    <w:tmpl w:val="69EA9102"/>
+    <w:lvl w:ilvl="0">
+      <w:start w:val="1"/>
+      <w:numFmt w:val="bullet"/>
+      <w:lvlText w:val=""/>
+      <w:lvlJc w:val="left"/>
+      <w:pPr>
+        <w:ind w:left="360" w:hanging="360"/>
+      </w:pPr>
+      <w:rPr>
+        <w:rFonts w:ascii="Wingdings" w:hAnsi="Wingdings" w:hint="default"/>
+      </w:rPr>
+    </w:lvl>
+    <w:lvl w:ilvl="1">
+      <w:start w:val="1"/>
+      <w:numFmt w:val="bullet"/>
+      <w:lvlText w:val=""/>
+      <w:lvlJc w:val="left"/>
+      <w:pPr>
+        <w:ind w:left="720" w:hanging="360"/>
+      </w:pPr>
+      <w:rPr>
+        <w:rFonts w:ascii="Symbol" w:hAnsi="Symbol" w:hint="default"/>
+        <w:color w:val="auto"/>
+      </w:rPr>
+    </w:lvl>
+    <w:lvl w:ilvl="2">
+      <w:start w:val="1"/>
+      <w:numFmt w:val="bullet"/>
+      <w:lvlText w:val=""/>
+      <w:lvlJc w:val="left"/>
+      <w:pPr>
+        <w:ind w:left="1080" w:hanging="360"/>
+      </w:pPr>
+      <w:rPr>
+        <w:rFonts w:ascii="Wingdings" w:hAnsi="Wingdings" w:hint="default"/>
+      </w:rPr>
+    </w:lvl>
+    <w:lvl w:ilvl="3">
+      <w:start w:val="1"/>
+      <w:numFmt w:val="bullet"/>
+      <w:lvlText w:val=""/>
+      <w:lvlJc w:val="left"/>
+      <w:pPr>
+        <w:ind w:left="1440" w:hanging="360"/>
+      </w:pPr>
+      <w:rPr>
+        <w:rFonts w:ascii="Symbol" w:hAnsi="Symbol" w:hint="default"/>
+      </w:rPr>
+    </w:lvl>
+    <w:lvl w:ilvl="4">
+      <w:start w:val="1"/>
+      <w:numFmt w:val="bullet"/>
+      <w:lvlText w:val=""/>
+      <w:lvlJc w:val="left"/>
+      <w:pPr>
+        <w:ind w:left="1800" w:hanging="360"/>
+      </w:pPr>
+      <w:rPr>
+        <w:rFonts w:ascii="Symbol" w:hAnsi="Symbol" w:hint="default"/>
+      </w:rPr>
+    </w:lvl>
+    <w:lvl w:ilvl="5">
+      <w:start w:val="1"/>
+      <w:numFmt w:val="bullet"/>
+      <w:lvlText w:val=""/>
+      <w:lvlJc w:val="left"/>
+      <w:pPr>
+        <w:ind w:left="2160" w:hanging="360"/>
+      </w:pPr>
+      <w:rPr>
+        <w:rFonts w:ascii="Wingdings" w:hAnsi="Wingdings" w:hint="default"/>
+      </w:rPr>
+    </w:lvl>
+    <w:lvl w:ilvl="6">
+      <w:start w:val="1"/>
+      <w:numFmt w:val="bullet"/>
+      <w:lvlText w:val=""/>
+      <w:lvlJc w:val="left"/>
+      <w:pPr>
+        <w:ind w:left="2520" w:hanging="360"/>
+      </w:pPr>
+      <w:rPr>
+        <w:rFonts w:ascii="Wingdings" w:hAnsi="Wingdings" w:hint="default"/>
+      </w:rPr>
+    </w:lvl>
+    <w:lvl w:ilvl="7">
+      <w:start w:val="1"/>
+      <w:numFmt w:val="bullet"/>
+      <w:lvlText w:val=""/>
+      <w:lvlJc w:val="left"/>
+      <w:pPr>
+        <w:ind w:left="2880" w:hanging="360"/>
+      </w:pPr>
+      <w:rPr>
+        <w:rFonts w:ascii="Symbol" w:hAnsi="Symbol" w:hint="default"/>
+      </w:rPr>
+    </w:lvl>
+    <w:lvl w:ilvl="8">
+      <w:start w:val="1"/>
+      <w:numFmt w:val="bullet"/>
+      <w:lvlText w:val=""/>
+      <w:lvlJc w:val="left"/>
+      <w:pPr>
+        <w:ind w:left="3240" w:hanging="360"/>
+      </w:pPr>
+      <w:rPr>
+        <w:rFonts w:ascii="Symbol" w:hAnsi="Symbol" w:hint="default"/>
+      </w:rPr>
+    </w:lvl>
+  </w:abstractNum>
+  <w:abstractNum w:abstractNumId="13" w15:restartNumberingAfterBreak="0">
     <w:nsid w:val="6A992DEC"/>
     <w:multiLevelType w:val="multilevel"/>
     <w:tmpl w:val="3F7828E8"/>
@@ -4931,7 +5498,463 @@
       </w:rPr>
     </w:lvl>
   </w:abstractNum>
-  <w:abstractNum w:abstractNumId="10" w15:restartNumberingAfterBreak="0">
+  <w:abstractNum w:abstractNumId="14" w15:restartNumberingAfterBreak="0">
+    <w:nsid w:val="6EE75628"/>
+    <w:multiLevelType w:val="multilevel"/>
+    <w:tmpl w:val="69EA9102"/>
+    <w:lvl w:ilvl="0">
+      <w:start w:val="1"/>
+      <w:numFmt w:val="bullet"/>
+      <w:lvlText w:val=""/>
+      <w:lvlJc w:val="left"/>
+      <w:pPr>
+        <w:ind w:left="360" w:hanging="360"/>
+      </w:pPr>
+      <w:rPr>
+        <w:rFonts w:ascii="Wingdings" w:hAnsi="Wingdings" w:hint="default"/>
+      </w:rPr>
+    </w:lvl>
+    <w:lvl w:ilvl="1">
+      <w:start w:val="1"/>
+      <w:numFmt w:val="bullet"/>
+      <w:lvlText w:val=""/>
+      <w:lvlJc w:val="left"/>
+      <w:pPr>
+        <w:ind w:left="720" w:hanging="360"/>
+      </w:pPr>
+      <w:rPr>
+        <w:rFonts w:ascii="Symbol" w:hAnsi="Symbol" w:hint="default"/>
+        <w:color w:val="auto"/>
+      </w:rPr>
+    </w:lvl>
+    <w:lvl w:ilvl="2">
+      <w:start w:val="1"/>
+      <w:numFmt w:val="bullet"/>
+      <w:lvlText w:val=""/>
+      <w:lvlJc w:val="left"/>
+      <w:pPr>
+        <w:ind w:left="1080" w:hanging="360"/>
+      </w:pPr>
+      <w:rPr>
+        <w:rFonts w:ascii="Wingdings" w:hAnsi="Wingdings" w:hint="default"/>
+      </w:rPr>
+    </w:lvl>
+    <w:lvl w:ilvl="3">
+      <w:start w:val="1"/>
+      <w:numFmt w:val="bullet"/>
+      <w:lvlText w:val=""/>
+      <w:lvlJc w:val="left"/>
+      <w:pPr>
+        <w:ind w:left="1440" w:hanging="360"/>
+      </w:pPr>
+      <w:rPr>
+        <w:rFonts w:ascii="Symbol" w:hAnsi="Symbol" w:hint="default"/>
+      </w:rPr>
+    </w:lvl>
+    <w:lvl w:ilvl="4">
+      <w:start w:val="1"/>
+      <w:numFmt w:val="bullet"/>
+      <w:lvlText w:val=""/>
+      <w:lvlJc w:val="left"/>
+      <w:pPr>
+        <w:ind w:left="1800" w:hanging="360"/>
+      </w:pPr>
+      <w:rPr>
+        <w:rFonts w:ascii="Symbol" w:hAnsi="Symbol" w:hint="default"/>
+      </w:rPr>
+    </w:lvl>
+    <w:lvl w:ilvl="5">
+      <w:start w:val="1"/>
+      <w:numFmt w:val="bullet"/>
+      <w:lvlText w:val=""/>
+      <w:lvlJc w:val="left"/>
+      <w:pPr>
+        <w:ind w:left="2160" w:hanging="360"/>
+      </w:pPr>
+      <w:rPr>
+        <w:rFonts w:ascii="Wingdings" w:hAnsi="Wingdings" w:hint="default"/>
+      </w:rPr>
+    </w:lvl>
+    <w:lvl w:ilvl="6">
+      <w:start w:val="1"/>
+      <w:numFmt w:val="bullet"/>
+      <w:lvlText w:val=""/>
+      <w:lvlJc w:val="left"/>
+      <w:pPr>
+        <w:ind w:left="2520" w:hanging="360"/>
+      </w:pPr>
+      <w:rPr>
+        <w:rFonts w:ascii="Wingdings" w:hAnsi="Wingdings" w:hint="default"/>
+      </w:rPr>
+    </w:lvl>
+    <w:lvl w:ilvl="7">
+      <w:start w:val="1"/>
+      <w:numFmt w:val="bullet"/>
+      <w:lvlText w:val=""/>
+      <w:lvlJc w:val="left"/>
+      <w:pPr>
+        <w:ind w:left="2880" w:hanging="360"/>
+      </w:pPr>
+      <w:rPr>
+        <w:rFonts w:ascii="Symbol" w:hAnsi="Symbol" w:hint="default"/>
+      </w:rPr>
+    </w:lvl>
+    <w:lvl w:ilvl="8">
+      <w:start w:val="1"/>
+      <w:numFmt w:val="bullet"/>
+      <w:lvlText w:val=""/>
+      <w:lvlJc w:val="left"/>
+      <w:pPr>
+        <w:ind w:left="3240" w:hanging="360"/>
+      </w:pPr>
+      <w:rPr>
+        <w:rFonts w:ascii="Symbol" w:hAnsi="Symbol" w:hint="default"/>
+      </w:rPr>
+    </w:lvl>
+  </w:abstractNum>
+  <w:abstractNum w:abstractNumId="15" w15:restartNumberingAfterBreak="0">
+    <w:nsid w:val="71686597"/>
+    <w:multiLevelType w:val="multilevel"/>
+    <w:tmpl w:val="69EA9102"/>
+    <w:lvl w:ilvl="0">
+      <w:start w:val="1"/>
+      <w:numFmt w:val="bullet"/>
+      <w:lvlText w:val=""/>
+      <w:lvlJc w:val="left"/>
+      <w:pPr>
+        <w:ind w:left="360" w:hanging="360"/>
+      </w:pPr>
+      <w:rPr>
+        <w:rFonts w:ascii="Wingdings" w:hAnsi="Wingdings" w:hint="default"/>
+      </w:rPr>
+    </w:lvl>
+    <w:lvl w:ilvl="1">
+      <w:start w:val="1"/>
+      <w:numFmt w:val="bullet"/>
+      <w:lvlText w:val=""/>
+      <w:lvlJc w:val="left"/>
+      <w:pPr>
+        <w:ind w:left="720" w:hanging="360"/>
+      </w:pPr>
+      <w:rPr>
+        <w:rFonts w:ascii="Symbol" w:hAnsi="Symbol" w:hint="default"/>
+        <w:color w:val="auto"/>
+      </w:rPr>
+    </w:lvl>
+    <w:lvl w:ilvl="2">
+      <w:start w:val="1"/>
+      <w:numFmt w:val="bullet"/>
+      <w:lvlText w:val=""/>
+      <w:lvlJc w:val="left"/>
+      <w:pPr>
+        <w:ind w:left="1080" w:hanging="360"/>
+      </w:pPr>
+      <w:rPr>
+        <w:rFonts w:ascii="Wingdings" w:hAnsi="Wingdings" w:hint="default"/>
+      </w:rPr>
+    </w:lvl>
+    <w:lvl w:ilvl="3">
+      <w:start w:val="1"/>
+      <w:numFmt w:val="bullet"/>
+      <w:lvlText w:val=""/>
+      <w:lvlJc w:val="left"/>
+      <w:pPr>
+        <w:ind w:left="1440" w:hanging="360"/>
+      </w:pPr>
+      <w:rPr>
+        <w:rFonts w:ascii="Symbol" w:hAnsi="Symbol" w:hint="default"/>
+      </w:rPr>
+    </w:lvl>
+    <w:lvl w:ilvl="4">
+      <w:start w:val="1"/>
+      <w:numFmt w:val="bullet"/>
+      <w:lvlText w:val=""/>
+      <w:lvlJc w:val="left"/>
+      <w:pPr>
+        <w:ind w:left="1800" w:hanging="360"/>
+      </w:pPr>
+      <w:rPr>
+        <w:rFonts w:ascii="Symbol" w:hAnsi="Symbol" w:hint="default"/>
+      </w:rPr>
+    </w:lvl>
+    <w:lvl w:ilvl="5">
+      <w:start w:val="1"/>
+      <w:numFmt w:val="bullet"/>
+      <w:lvlText w:val=""/>
+      <w:lvlJc w:val="left"/>
+      <w:pPr>
+        <w:ind w:left="2160" w:hanging="360"/>
+      </w:pPr>
+      <w:rPr>
+        <w:rFonts w:ascii="Wingdings" w:hAnsi="Wingdings" w:hint="default"/>
+      </w:rPr>
+    </w:lvl>
+    <w:lvl w:ilvl="6">
+      <w:start w:val="1"/>
+      <w:numFmt w:val="bullet"/>
+      <w:lvlText w:val=""/>
+      <w:lvlJc w:val="left"/>
+      <w:pPr>
+        <w:ind w:left="2520" w:hanging="360"/>
+      </w:pPr>
+      <w:rPr>
+        <w:rFonts w:ascii="Wingdings" w:hAnsi="Wingdings" w:hint="default"/>
+      </w:rPr>
+    </w:lvl>
+    <w:lvl w:ilvl="7">
+      <w:start w:val="1"/>
+      <w:numFmt w:val="bullet"/>
+      <w:lvlText w:val=""/>
+      <w:lvlJc w:val="left"/>
+      <w:pPr>
+        <w:ind w:left="2880" w:hanging="360"/>
+      </w:pPr>
+      <w:rPr>
+        <w:rFonts w:ascii="Symbol" w:hAnsi="Symbol" w:hint="default"/>
+      </w:rPr>
+    </w:lvl>
+    <w:lvl w:ilvl="8">
+      <w:start w:val="1"/>
+      <w:numFmt w:val="bullet"/>
+      <w:lvlText w:val=""/>
+      <w:lvlJc w:val="left"/>
+      <w:pPr>
+        <w:ind w:left="3240" w:hanging="360"/>
+      </w:pPr>
+      <w:rPr>
+        <w:rFonts w:ascii="Symbol" w:hAnsi="Symbol" w:hint="default"/>
+      </w:rPr>
+    </w:lvl>
+  </w:abstractNum>
+  <w:abstractNum w:abstractNumId="16" w15:restartNumberingAfterBreak="0">
+    <w:nsid w:val="71964ADB"/>
+    <w:multiLevelType w:val="multilevel"/>
+    <w:tmpl w:val="69EA9102"/>
+    <w:lvl w:ilvl="0">
+      <w:start w:val="1"/>
+      <w:numFmt w:val="bullet"/>
+      <w:lvlText w:val=""/>
+      <w:lvlJc w:val="left"/>
+      <w:pPr>
+        <w:ind w:left="360" w:hanging="360"/>
+      </w:pPr>
+      <w:rPr>
+        <w:rFonts w:ascii="Wingdings" w:hAnsi="Wingdings" w:hint="default"/>
+      </w:rPr>
+    </w:lvl>
+    <w:lvl w:ilvl="1">
+      <w:start w:val="1"/>
+      <w:numFmt w:val="bullet"/>
+      <w:lvlText w:val=""/>
+      <w:lvlJc w:val="left"/>
+      <w:pPr>
+        <w:ind w:left="720" w:hanging="360"/>
+      </w:pPr>
+      <w:rPr>
+        <w:rFonts w:ascii="Symbol" w:hAnsi="Symbol" w:hint="default"/>
+        <w:color w:val="auto"/>
+      </w:rPr>
+    </w:lvl>
+    <w:lvl w:ilvl="2">
+      <w:start w:val="1"/>
+      <w:numFmt w:val="bullet"/>
+      <w:lvlText w:val=""/>
+      <w:lvlJc w:val="left"/>
+      <w:pPr>
+        <w:ind w:left="1080" w:hanging="360"/>
+      </w:pPr>
+      <w:rPr>
+        <w:rFonts w:ascii="Wingdings" w:hAnsi="Wingdings" w:hint="default"/>
+      </w:rPr>
+    </w:lvl>
+    <w:lvl w:ilvl="3">
+      <w:start w:val="1"/>
+      <w:numFmt w:val="bullet"/>
+      <w:lvlText w:val=""/>
+      <w:lvlJc w:val="left"/>
+      <w:pPr>
+        <w:ind w:left="1440" w:hanging="360"/>
+      </w:pPr>
+      <w:rPr>
+        <w:rFonts w:ascii="Symbol" w:hAnsi="Symbol" w:hint="default"/>
+      </w:rPr>
+    </w:lvl>
+    <w:lvl w:ilvl="4">
+      <w:start w:val="1"/>
+      <w:numFmt w:val="bullet"/>
+      <w:lvlText w:val=""/>
+      <w:lvlJc w:val="left"/>
+      <w:pPr>
+        <w:ind w:left="1800" w:hanging="360"/>
+      </w:pPr>
+      <w:rPr>
+        <w:rFonts w:ascii="Symbol" w:hAnsi="Symbol" w:hint="default"/>
+      </w:rPr>
+    </w:lvl>
+    <w:lvl w:ilvl="5">
+      <w:start w:val="1"/>
+      <w:numFmt w:val="bullet"/>
+      <w:lvlText w:val=""/>
+      <w:lvlJc w:val="left"/>
+      <w:pPr>
+        <w:ind w:left="2160" w:hanging="360"/>
+      </w:pPr>
+      <w:rPr>
+        <w:rFonts w:ascii="Wingdings" w:hAnsi="Wingdings" w:hint="default"/>
+      </w:rPr>
+    </w:lvl>
+    <w:lvl w:ilvl="6">
+      <w:start w:val="1"/>
+      <w:numFmt w:val="bullet"/>
+      <w:lvlText w:val=""/>
+      <w:lvlJc w:val="left"/>
+      <w:pPr>
+        <w:ind w:left="2520" w:hanging="360"/>
+      </w:pPr>
+      <w:rPr>
+        <w:rFonts w:ascii="Wingdings" w:hAnsi="Wingdings" w:hint="default"/>
+      </w:rPr>
+    </w:lvl>
+    <w:lvl w:ilvl="7">
+      <w:start w:val="1"/>
+      <w:numFmt w:val="bullet"/>
+      <w:lvlText w:val=""/>
+      <w:lvlJc w:val="left"/>
+      <w:pPr>
+        <w:ind w:left="2880" w:hanging="360"/>
+      </w:pPr>
+      <w:rPr>
+        <w:rFonts w:ascii="Symbol" w:hAnsi="Symbol" w:hint="default"/>
+      </w:rPr>
+    </w:lvl>
+    <w:lvl w:ilvl="8">
+      <w:start w:val="1"/>
+      <w:numFmt w:val="bullet"/>
+      <w:lvlText w:val=""/>
+      <w:lvlJc w:val="left"/>
+      <w:pPr>
+        <w:ind w:left="3240" w:hanging="360"/>
+      </w:pPr>
+      <w:rPr>
+        <w:rFonts w:ascii="Symbol" w:hAnsi="Symbol" w:hint="default"/>
+      </w:rPr>
+    </w:lvl>
+  </w:abstractNum>
+  <w:abstractNum w:abstractNumId="17" w15:restartNumberingAfterBreak="0">
+    <w:nsid w:val="71F94074"/>
+    <w:multiLevelType w:val="multilevel"/>
+    <w:tmpl w:val="69EA9102"/>
+    <w:lvl w:ilvl="0">
+      <w:start w:val="1"/>
+      <w:numFmt w:val="bullet"/>
+      <w:lvlText w:val=""/>
+      <w:lvlJc w:val="left"/>
+      <w:pPr>
+        <w:ind w:left="360" w:hanging="360"/>
+      </w:pPr>
+      <w:rPr>
+        <w:rFonts w:ascii="Wingdings" w:hAnsi="Wingdings" w:hint="default"/>
+      </w:rPr>
+    </w:lvl>
+    <w:lvl w:ilvl="1">
+      <w:start w:val="1"/>
+      <w:numFmt w:val="bullet"/>
+      <w:lvlText w:val=""/>
+      <w:lvlJc w:val="left"/>
+      <w:pPr>
+        <w:ind w:left="720" w:hanging="360"/>
+      </w:pPr>
+      <w:rPr>
+        <w:rFonts w:ascii="Symbol" w:hAnsi="Symbol" w:hint="default"/>
+        <w:color w:val="auto"/>
+      </w:rPr>
+    </w:lvl>
+    <w:lvl w:ilvl="2">
+      <w:start w:val="1"/>
+      <w:numFmt w:val="bullet"/>
+      <w:lvlText w:val=""/>
+      <w:lvlJc w:val="left"/>
+      <w:pPr>
+        <w:ind w:left="1080" w:hanging="360"/>
+      </w:pPr>
+      <w:rPr>
+        <w:rFonts w:ascii="Wingdings" w:hAnsi="Wingdings" w:hint="default"/>
+      </w:rPr>
+    </w:lvl>
+    <w:lvl w:ilvl="3">
+      <w:start w:val="1"/>
+      <w:numFmt w:val="bullet"/>
+      <w:lvlText w:val=""/>
+      <w:lvlJc w:val="left"/>
+      <w:pPr>
+        <w:ind w:left="1440" w:hanging="360"/>
+      </w:pPr>
+      <w:rPr>
+        <w:rFonts w:ascii="Symbol" w:hAnsi="Symbol" w:hint="default"/>
+      </w:rPr>
+    </w:lvl>
+    <w:lvl w:ilvl="4">
+      <w:start w:val="1"/>
+      <w:numFmt w:val="bullet"/>
+      <w:lvlText w:val=""/>
+      <w:lvlJc w:val="left"/>
+      <w:pPr>
+        <w:ind w:left="1800" w:hanging="360"/>
+      </w:pPr>
+      <w:rPr>
+        <w:rFonts w:ascii="Symbol" w:hAnsi="Symbol" w:hint="default"/>
+      </w:rPr>
+    </w:lvl>
+    <w:lvl w:ilvl="5">
+      <w:start w:val="1"/>
+      <w:numFmt w:val="bullet"/>
+      <w:lvlText w:val=""/>
+      <w:lvlJc w:val="left"/>
+      <w:pPr>
+        <w:ind w:left="2160" w:hanging="360"/>
+      </w:pPr>
+      <w:rPr>
+        <w:rFonts w:ascii="Wingdings" w:hAnsi="Wingdings" w:hint="default"/>
+      </w:rPr>
+    </w:lvl>
+    <w:lvl w:ilvl="6">
+      <w:start w:val="1"/>
+      <w:numFmt w:val="bullet"/>
+      <w:lvlText w:val=""/>
+      <w:lvlJc w:val="left"/>
+      <w:pPr>
+        <w:ind w:left="2520" w:hanging="360"/>
+      </w:pPr>
+      <w:rPr>
+        <w:rFonts w:ascii="Wingdings" w:hAnsi="Wingdings" w:hint="default"/>
+      </w:rPr>
+    </w:lvl>
+    <w:lvl w:ilvl="7">
+      <w:start w:val="1"/>
+      <w:numFmt w:val="bullet"/>
+      <w:lvlText w:val=""/>
+      <w:lvlJc w:val="left"/>
+      <w:pPr>
+        <w:ind w:left="2880" w:hanging="360"/>
+      </w:pPr>
+      <w:rPr>
+        <w:rFonts w:ascii="Symbol" w:hAnsi="Symbol" w:hint="default"/>
+      </w:rPr>
+    </w:lvl>
+    <w:lvl w:ilvl="8">
+      <w:start w:val="1"/>
+      <w:numFmt w:val="bullet"/>
+      <w:lvlText w:val=""/>
+      <w:lvlJc w:val="left"/>
+      <w:pPr>
+        <w:ind w:left="3240" w:hanging="360"/>
+      </w:pPr>
+      <w:rPr>
+        <w:rFonts w:ascii="Symbol" w:hAnsi="Symbol" w:hint="default"/>
+      </w:rPr>
+    </w:lvl>
+  </w:abstractNum>
+  <w:abstractNum w:abstractNumId="18" w15:restartNumberingAfterBreak="0">
     <w:nsid w:val="7432714B"/>
     <w:multiLevelType w:val="hybridMultilevel"/>
     <w:tmpl w:val="10840372"/>
@@ -5044,7 +6067,7 @@
       </w:rPr>
     </w:lvl>
   </w:abstractNum>
-  <w:abstractNum w:abstractNumId="11" w15:restartNumberingAfterBreak="0">
+  <w:abstractNum w:abstractNumId="19" w15:restartNumberingAfterBreak="0">
     <w:nsid w:val="7A4D33D8"/>
     <w:multiLevelType w:val="hybridMultilevel"/>
     <w:tmpl w:val="2C4A971C"/>
@@ -5157,7 +6180,121 @@
       </w:rPr>
     </w:lvl>
   </w:abstractNum>
-  <w:abstractNum w:abstractNumId="12" w15:restartNumberingAfterBreak="0">
+  <w:abstractNum w:abstractNumId="20" w15:restartNumberingAfterBreak="0">
+    <w:nsid w:val="7B10683A"/>
+    <w:multiLevelType w:val="multilevel"/>
+    <w:tmpl w:val="69EA9102"/>
+    <w:lvl w:ilvl="0">
+      <w:start w:val="1"/>
+      <w:numFmt w:val="bullet"/>
+      <w:lvlText w:val=""/>
+      <w:lvlJc w:val="left"/>
+      <w:pPr>
+        <w:ind w:left="360" w:hanging="360"/>
+      </w:pPr>
+      <w:rPr>
+        <w:rFonts w:ascii="Wingdings" w:hAnsi="Wingdings" w:hint="default"/>
+      </w:rPr>
+    </w:lvl>
+    <w:lvl w:ilvl="1">
+      <w:start w:val="1"/>
+      <w:numFmt w:val="bullet"/>
+      <w:lvlText w:val=""/>
+      <w:lvlJc w:val="left"/>
+      <w:pPr>
+        <w:ind w:left="720" w:hanging="360"/>
+      </w:pPr>
+      <w:rPr>
+        <w:rFonts w:ascii="Symbol" w:hAnsi="Symbol" w:hint="default"/>
+        <w:color w:val="auto"/>
+      </w:rPr>
+    </w:lvl>
+    <w:lvl w:ilvl="2">
+      <w:start w:val="1"/>
+      <w:numFmt w:val="bullet"/>
+      <w:lvlText w:val=""/>
+      <w:lvlJc w:val="left"/>
+      <w:pPr>
+        <w:ind w:left="1080" w:hanging="360"/>
+      </w:pPr>
+      <w:rPr>
+        <w:rFonts w:ascii="Wingdings" w:hAnsi="Wingdings" w:hint="default"/>
+      </w:rPr>
+    </w:lvl>
+    <w:lvl w:ilvl="3">
+      <w:start w:val="1"/>
+      <w:numFmt w:val="bullet"/>
+      <w:lvlText w:val=""/>
+      <w:lvlJc w:val="left"/>
+      <w:pPr>
+        <w:ind w:left="1440" w:hanging="360"/>
+      </w:pPr>
+      <w:rPr>
+        <w:rFonts w:ascii="Symbol" w:hAnsi="Symbol" w:hint="default"/>
+      </w:rPr>
+    </w:lvl>
+    <w:lvl w:ilvl="4">
+      <w:start w:val="1"/>
+      <w:numFmt w:val="bullet"/>
+      <w:lvlText w:val=""/>
+      <w:lvlJc w:val="left"/>
+      <w:pPr>
+        <w:ind w:left="1800" w:hanging="360"/>
+      </w:pPr>
+      <w:rPr>
+        <w:rFonts w:ascii="Symbol" w:hAnsi="Symbol" w:hint="default"/>
+      </w:rPr>
+    </w:lvl>
+    <w:lvl w:ilvl="5">
+      <w:start w:val="1"/>
+      <w:numFmt w:val="bullet"/>
+      <w:lvlText w:val=""/>
+      <w:lvlJc w:val="left"/>
+      <w:pPr>
+        <w:ind w:left="2160" w:hanging="360"/>
+      </w:pPr>
+      <w:rPr>
+        <w:rFonts w:ascii="Wingdings" w:hAnsi="Wingdings" w:hint="default"/>
+      </w:rPr>
+    </w:lvl>
+    <w:lvl w:ilvl="6">
+      <w:start w:val="1"/>
+      <w:numFmt w:val="bullet"/>
+      <w:lvlText w:val=""/>
+      <w:lvlJc w:val="left"/>
+      <w:pPr>
+        <w:ind w:left="2520" w:hanging="360"/>
+      </w:pPr>
+      <w:rPr>
+        <w:rFonts w:ascii="Wingdings" w:hAnsi="Wingdings" w:hint="default"/>
+      </w:rPr>
+    </w:lvl>
+    <w:lvl w:ilvl="7">
+      <w:start w:val="1"/>
+      <w:numFmt w:val="bullet"/>
+      <w:lvlText w:val=""/>
+      <w:lvlJc w:val="left"/>
+      <w:pPr>
+        <w:ind w:left="2880" w:hanging="360"/>
+      </w:pPr>
+      <w:rPr>
+        <w:rFonts w:ascii="Symbol" w:hAnsi="Symbol" w:hint="default"/>
+      </w:rPr>
+    </w:lvl>
+    <w:lvl w:ilvl="8">
+      <w:start w:val="1"/>
+      <w:numFmt w:val="bullet"/>
+      <w:lvlText w:val=""/>
+      <w:lvlJc w:val="left"/>
+      <w:pPr>
+        <w:ind w:left="3240" w:hanging="360"/>
+      </w:pPr>
+      <w:rPr>
+        <w:rFonts w:ascii="Symbol" w:hAnsi="Symbol" w:hint="default"/>
+      </w:rPr>
+    </w:lvl>
+  </w:abstractNum>
+  <w:abstractNum w:abstractNumId="21" w15:restartNumberingAfterBreak="0">
     <w:nsid w:val="7E677DE7"/>
     <w:multiLevelType w:val="hybridMultilevel"/>
     <w:tmpl w:val="BA3051E0"/>
@@ -5274,40 +6411,67 @@
     <w:abstractNumId w:val="0"/>
   </w:num>
   <w:num w:numId="2">
+    <w:abstractNumId w:val="5"/>
+  </w:num>
+  <w:num w:numId="3">
+    <w:abstractNumId w:val="3"/>
+  </w:num>
+  <w:num w:numId="4">
     <w:abstractNumId w:val="4"/>
   </w:num>
-  <w:num w:numId="3">
+  <w:num w:numId="5">
+    <w:abstractNumId w:val="13"/>
+  </w:num>
+  <w:num w:numId="6">
+    <w:abstractNumId w:val="9"/>
+  </w:num>
+  <w:num w:numId="7">
+    <w:abstractNumId w:val="21"/>
+  </w:num>
+  <w:num w:numId="8">
+    <w:abstractNumId w:val="19"/>
+  </w:num>
+  <w:num w:numId="9">
+    <w:abstractNumId w:val="6"/>
+  </w:num>
+  <w:num w:numId="10">
+    <w:abstractNumId w:val="11"/>
+  </w:num>
+  <w:num w:numId="11">
     <w:abstractNumId w:val="2"/>
   </w:num>
-  <w:num w:numId="4">
-    <w:abstractNumId w:val="3"/>
+  <w:num w:numId="12">
+    <w:abstractNumId w:val="18"/>
   </w:num>
-  <w:num w:numId="5">
-    <w:abstractNumId w:val="9"/>
+  <w:num w:numId="13">
+    <w:abstractNumId w:val="8"/>
   </w:num>
-  <w:num w:numId="6">
+  <w:num w:numId="14">
+    <w:abstractNumId w:val="15"/>
+  </w:num>
+  <w:num w:numId="15">
+    <w:abstractNumId w:val="1"/>
+  </w:num>
+  <w:num w:numId="16">
+    <w:abstractNumId w:val="16"/>
+  </w:num>
+  <w:num w:numId="17">
+    <w:abstractNumId w:val="17"/>
+  </w:num>
+  <w:num w:numId="18">
+    <w:abstractNumId w:val="12"/>
+  </w:num>
+  <w:num w:numId="19">
+    <w:abstractNumId w:val="14"/>
+  </w:num>
+  <w:num w:numId="20">
     <w:abstractNumId w:val="7"/>
   </w:num>
-  <w:num w:numId="7">
-    <w:abstractNumId w:val="12"/>
+  <w:num w:numId="21">
+    <w:abstractNumId w:val="20"/>
   </w:num>
-  <w:num w:numId="8">
-    <w:abstractNumId w:val="11"/>
-  </w:num>
-  <w:num w:numId="9">
-    <w:abstractNumId w:val="5"/>
-  </w:num>
-  <w:num w:numId="10">
-    <w:abstractNumId w:val="8"/>
-  </w:num>
-  <w:num w:numId="11">
-    <w:abstractNumId w:val="1"/>
-  </w:num>
-  <w:num w:numId="12">
+  <w:num w:numId="22">
     <w:abstractNumId w:val="10"/>
-  </w:num>
-  <w:num w:numId="13">
-    <w:abstractNumId w:val="6"/>
   </w:num>
 </w:numbering>
 </file>
@@ -6309,7 +7473,7 @@
 </file>
 
 <file path=customXml/itemProps1.xml><?xml version="1.0" encoding="utf-8"?>
-<ds:datastoreItem xmlns:ds="http://schemas.openxmlformats.org/officeDocument/2006/customXml" ds:itemID="{C58F82F5-473F-40E1-845B-B742389125D7}">
+<ds:datastoreItem xmlns:ds="http://schemas.openxmlformats.org/officeDocument/2006/customXml" ds:itemID="{42774742-DCD3-478E-934B-31F81AF23AA2}">
   <ds:schemaRefs>
     <ds:schemaRef ds:uri="http://schemas.openxmlformats.org/officeDocument/2006/bibliography"/>
   </ds:schemaRefs>

</xml_diff>

<commit_message>
make content more to-the-point & relevant
</commit_message>
<xml_diff>
--- a/CV_Sushovan_Mandal.docx
+++ b/CV_Sushovan_Mandal.docx
@@ -16,7 +16,9 @@
         </w:rPr>
       </w:pPr>
       <w:bookmarkStart w:id="0" w:name="h.81my9i8x9b24" w:colFirst="0" w:colLast="0"/>
+      <w:bookmarkStart w:id="1" w:name="_GoBack"/>
       <w:bookmarkEnd w:id="0"/>
+      <w:bookmarkEnd w:id="1"/>
       <w:r>
         <w:rPr>
           <w:rFonts w:asciiTheme="majorHAnsi" w:eastAsia="Calibri" w:hAnsiTheme="majorHAnsi" w:cs="Calibri"/>
@@ -34,7 +36,7 @@
           <w:sz w:val="32"/>
           <w:szCs w:val="32"/>
         </w:rPr>
-        <w:t>B. Tech</w:t>
+        <w:t>Machine Learning Engineer</w:t>
       </w:r>
       <w:r>
         <w:rPr>
@@ -44,8 +46,9 @@
           <w:sz w:val="32"/>
           <w:szCs w:val="32"/>
         </w:rPr>
-        <w:t>, Computer Sc</w:t>
-      </w:r>
+        <w:t xml:space="preserve">, </w:t>
+      </w:r>
+      <w:proofErr w:type="spellStart"/>
       <w:r>
         <w:rPr>
           <w:rFonts w:asciiTheme="majorHAnsi" w:eastAsia="Calibri" w:hAnsiTheme="majorHAnsi" w:cs="Calibri"/>
@@ -54,7 +57,7 @@
           <w:sz w:val="32"/>
           <w:szCs w:val="32"/>
         </w:rPr>
-        <w:t>ience</w:t>
+        <w:t>IIT</w:t>
       </w:r>
       <w:r>
         <w:rPr>
@@ -64,28 +67,9 @@
           <w:sz w:val="32"/>
           <w:szCs w:val="32"/>
         </w:rPr>
-        <w:t xml:space="preserve"> &amp; Eng</w:t>
-      </w:r>
-      <w:r>
-        <w:rPr>
-          <w:rFonts w:asciiTheme="majorHAnsi" w:eastAsia="Calibri" w:hAnsiTheme="majorHAnsi" w:cs="Calibri"/>
-          <w:b w:val="0"/>
-          <w:color w:val="943634"/>
-          <w:sz w:val="32"/>
-          <w:szCs w:val="32"/>
-        </w:rPr>
-        <w:t>ineering</w:t>
-      </w:r>
-      <w:r>
-        <w:rPr>
-          <w:rFonts w:asciiTheme="majorHAnsi" w:eastAsia="Calibri" w:hAnsiTheme="majorHAnsi" w:cs="Calibri"/>
-          <w:b w:val="0"/>
-          <w:color w:val="943634"/>
-          <w:sz w:val="32"/>
-          <w:szCs w:val="32"/>
-        </w:rPr>
-        <w:t>, IIT Kharagpur</w:t>
-      </w:r>
+        <w:t>ian</w:t>
+      </w:r>
+      <w:proofErr w:type="spellEnd"/>
     </w:p>
     <w:p>
       <w:pPr>
@@ -345,7 +329,7 @@
           <w:sz w:val="24"/>
           <w:szCs w:val="24"/>
         </w:rPr>
-        <w:t>developer,</w:t>
+        <w:t>Machine Learning Engineer</w:t>
       </w:r>
       <w:r>
         <w:rPr>
@@ -353,7 +337,23 @@
           <w:sz w:val="24"/>
           <w:szCs w:val="24"/>
         </w:rPr>
-        <w:t xml:space="preserve"> budding Data Scientist,</w:t>
+        <w:t>,</w:t>
+      </w:r>
+      <w:r>
+        <w:rPr>
+          <w:rFonts w:asciiTheme="majorHAnsi" w:eastAsia="Calibri" w:hAnsiTheme="majorHAnsi" w:cstheme="minorHAnsi"/>
+          <w:sz w:val="24"/>
+          <w:szCs w:val="24"/>
+        </w:rPr>
+        <w:t xml:space="preserve"> budding Data Scientist</w:t>
+      </w:r>
+      <w:r>
+        <w:rPr>
+          <w:rFonts w:asciiTheme="majorHAnsi" w:eastAsia="Calibri" w:hAnsiTheme="majorHAnsi" w:cstheme="minorHAnsi"/>
+          <w:sz w:val="24"/>
+          <w:szCs w:val="24"/>
+        </w:rPr>
+        <w:t xml:space="preserve"> and</w:t>
       </w:r>
       <w:r>
         <w:rPr>
@@ -375,7 +375,162 @@
       <w:r>
         <w:rPr>
           <w:rFonts w:asciiTheme="majorHAnsi" w:eastAsia="Calibri" w:hAnsiTheme="majorHAnsi" w:cstheme="minorHAnsi"/>
-          <w:b/>
+          <w:sz w:val="24"/>
+          <w:szCs w:val="24"/>
+        </w:rPr>
+        <w:t xml:space="preserve">. </w:t>
+      </w:r>
+      <w:r>
+        <w:rPr>
+          <w:rFonts w:asciiTheme="majorHAnsi" w:eastAsia="Calibri" w:hAnsiTheme="majorHAnsi" w:cstheme="minorHAnsi"/>
+          <w:sz w:val="24"/>
+          <w:szCs w:val="24"/>
+        </w:rPr>
+        <w:t xml:space="preserve">More than </w:t>
+      </w:r>
+      <w:proofErr w:type="gramStart"/>
+      <w:r>
+        <w:rPr>
+          <w:rFonts w:asciiTheme="majorHAnsi" w:eastAsia="Calibri" w:hAnsiTheme="majorHAnsi" w:cstheme="minorHAnsi"/>
+          <w:sz w:val="24"/>
+          <w:szCs w:val="24"/>
+        </w:rPr>
+        <w:t>1 year</w:t>
+      </w:r>
+      <w:proofErr w:type="gramEnd"/>
+      <w:r>
+        <w:rPr>
+          <w:rFonts w:asciiTheme="majorHAnsi" w:eastAsia="Calibri" w:hAnsiTheme="majorHAnsi" w:cstheme="minorHAnsi"/>
+          <w:sz w:val="24"/>
+          <w:szCs w:val="24"/>
+        </w:rPr>
+        <w:t xml:space="preserve"> experience </w:t>
+      </w:r>
+      <w:r>
+        <w:rPr>
+          <w:rFonts w:asciiTheme="majorHAnsi" w:eastAsia="Calibri" w:hAnsiTheme="majorHAnsi" w:cstheme="minorHAnsi"/>
+          <w:sz w:val="24"/>
+          <w:szCs w:val="24"/>
+        </w:rPr>
+        <w:t>solving industry problems using Machine Learning</w:t>
+      </w:r>
+      <w:r>
+        <w:rPr>
+          <w:rFonts w:asciiTheme="majorHAnsi" w:eastAsia="Calibri" w:hAnsiTheme="majorHAnsi" w:cstheme="minorHAnsi"/>
+          <w:sz w:val="24"/>
+          <w:szCs w:val="24"/>
+        </w:rPr>
+        <w:t>,</w:t>
+      </w:r>
+      <w:r>
+        <w:rPr>
+          <w:rFonts w:asciiTheme="majorHAnsi" w:eastAsia="Calibri" w:hAnsiTheme="majorHAnsi" w:cstheme="minorHAnsi"/>
+          <w:sz w:val="24"/>
+          <w:szCs w:val="24"/>
+        </w:rPr>
+        <w:t xml:space="preserve"> Data </w:t>
+      </w:r>
+      <w:r>
+        <w:rPr>
+          <w:rFonts w:asciiTheme="majorHAnsi" w:eastAsia="Calibri" w:hAnsiTheme="majorHAnsi" w:cstheme="minorHAnsi"/>
+          <w:sz w:val="24"/>
+          <w:szCs w:val="24"/>
+        </w:rPr>
+        <w:t>a</w:t>
+      </w:r>
+      <w:r>
+        <w:rPr>
+          <w:rFonts w:asciiTheme="majorHAnsi" w:eastAsia="Calibri" w:hAnsiTheme="majorHAnsi" w:cstheme="minorHAnsi"/>
+          <w:sz w:val="24"/>
+          <w:szCs w:val="24"/>
+        </w:rPr>
+        <w:t>nalysis</w:t>
+      </w:r>
+      <w:r>
+        <w:rPr>
+          <w:rFonts w:asciiTheme="majorHAnsi" w:eastAsia="Calibri" w:hAnsiTheme="majorHAnsi" w:cstheme="minorHAnsi"/>
+          <w:sz w:val="24"/>
+          <w:szCs w:val="24"/>
+        </w:rPr>
+        <w:t xml:space="preserve"> &amp; </w:t>
+      </w:r>
+      <w:r>
+        <w:rPr>
+          <w:rFonts w:asciiTheme="majorHAnsi" w:eastAsia="Calibri" w:hAnsiTheme="majorHAnsi" w:cstheme="minorHAnsi"/>
+          <w:sz w:val="24"/>
+          <w:szCs w:val="24"/>
+        </w:rPr>
+        <w:t>innovative v</w:t>
+      </w:r>
+      <w:r>
+        <w:rPr>
+          <w:rFonts w:asciiTheme="majorHAnsi" w:eastAsia="Calibri" w:hAnsiTheme="majorHAnsi" w:cstheme="minorHAnsi"/>
+          <w:sz w:val="24"/>
+          <w:szCs w:val="24"/>
+        </w:rPr>
+        <w:t>isualization</w:t>
+      </w:r>
+      <w:r>
+        <w:rPr>
+          <w:rFonts w:asciiTheme="majorHAnsi" w:eastAsia="Calibri" w:hAnsiTheme="majorHAnsi" w:cstheme="minorHAnsi"/>
+          <w:sz w:val="24"/>
+          <w:szCs w:val="24"/>
+        </w:rPr>
+        <w:t>s</w:t>
+      </w:r>
+      <w:r>
+        <w:rPr>
+          <w:rFonts w:asciiTheme="majorHAnsi" w:eastAsia="Calibri" w:hAnsiTheme="majorHAnsi" w:cstheme="minorHAnsi"/>
+          <w:sz w:val="24"/>
+          <w:szCs w:val="24"/>
+        </w:rPr>
+        <w:t>.</w:t>
+      </w:r>
+      <w:r>
+        <w:rPr>
+          <w:rFonts w:asciiTheme="majorHAnsi" w:eastAsia="Calibri" w:hAnsiTheme="majorHAnsi" w:cstheme="minorHAnsi"/>
+          <w:sz w:val="24"/>
+          <w:szCs w:val="24"/>
+        </w:rPr>
+        <w:t xml:space="preserve"> Expert in efficient Python Data Science coding using pandas, NumPy, </w:t>
+      </w:r>
+      <w:proofErr w:type="spellStart"/>
+      <w:r>
+        <w:rPr>
+          <w:rFonts w:asciiTheme="majorHAnsi" w:eastAsia="Calibri" w:hAnsiTheme="majorHAnsi" w:cstheme="minorHAnsi"/>
+          <w:sz w:val="24"/>
+          <w:szCs w:val="24"/>
+        </w:rPr>
+        <w:t>scikit</w:t>
+      </w:r>
+      <w:proofErr w:type="spellEnd"/>
+      <w:r>
+        <w:rPr>
+          <w:rFonts w:asciiTheme="majorHAnsi" w:eastAsia="Calibri" w:hAnsiTheme="majorHAnsi" w:cstheme="minorHAnsi"/>
+          <w:sz w:val="24"/>
+          <w:szCs w:val="24"/>
+        </w:rPr>
+        <w:t>-learn.</w:t>
+      </w:r>
+      <w:r>
+        <w:rPr>
+          <w:rFonts w:asciiTheme="majorHAnsi" w:eastAsia="Calibri" w:hAnsiTheme="majorHAnsi" w:cstheme="minorHAnsi"/>
+          <w:sz w:val="24"/>
+          <w:szCs w:val="24"/>
+        </w:rPr>
+        <w:t xml:space="preserve"> Advanced user of Git versioning system</w:t>
+      </w:r>
+      <w:r>
+        <w:rPr>
+          <w:rFonts w:asciiTheme="majorHAnsi" w:eastAsia="Calibri" w:hAnsiTheme="majorHAnsi" w:cstheme="minorHAnsi"/>
+          <w:sz w:val="24"/>
+          <w:szCs w:val="24"/>
+        </w:rPr>
+        <w:t>,</w:t>
+      </w:r>
+      <w:r>
+        <w:rPr>
+          <w:rFonts w:asciiTheme="majorHAnsi" w:eastAsia="Calibri" w:hAnsiTheme="majorHAnsi" w:cstheme="minorHAnsi"/>
           <w:sz w:val="24"/>
           <w:szCs w:val="24"/>
         </w:rPr>
@@ -387,93 +542,15 @@
           <w:sz w:val="24"/>
           <w:szCs w:val="24"/>
         </w:rPr>
-        <w:t xml:space="preserve">and </w:t>
-      </w:r>
-      <w:proofErr w:type="spellStart"/>
+        <w:t xml:space="preserve">able </w:t>
+      </w:r>
       <w:r>
         <w:rPr>
           <w:rFonts w:asciiTheme="majorHAnsi" w:eastAsia="Calibri" w:hAnsiTheme="majorHAnsi" w:cstheme="minorHAnsi"/>
           <w:sz w:val="24"/>
           <w:szCs w:val="24"/>
         </w:rPr>
-        <w:t>cosmophile</w:t>
-      </w:r>
-      <w:proofErr w:type="spellEnd"/>
-      <w:r>
-        <w:rPr>
-          <w:rFonts w:asciiTheme="majorHAnsi" w:eastAsia="Calibri" w:hAnsiTheme="majorHAnsi" w:cstheme="minorHAnsi"/>
-          <w:sz w:val="24"/>
-          <w:szCs w:val="24"/>
-        </w:rPr>
-        <w:t xml:space="preserve">. </w:t>
-      </w:r>
-      <w:r>
-        <w:rPr>
-          <w:rFonts w:asciiTheme="majorHAnsi" w:eastAsia="Calibri" w:hAnsiTheme="majorHAnsi" w:cstheme="minorHAnsi"/>
-          <w:sz w:val="24"/>
-          <w:szCs w:val="24"/>
-        </w:rPr>
-        <w:t xml:space="preserve">More than </w:t>
-      </w:r>
-      <w:proofErr w:type="gramStart"/>
-      <w:r>
-        <w:rPr>
-          <w:rFonts w:asciiTheme="majorHAnsi" w:eastAsia="Calibri" w:hAnsiTheme="majorHAnsi" w:cstheme="minorHAnsi"/>
-          <w:sz w:val="24"/>
-          <w:szCs w:val="24"/>
-        </w:rPr>
-        <w:t>1 year</w:t>
-      </w:r>
-      <w:proofErr w:type="gramEnd"/>
-      <w:r>
-        <w:rPr>
-          <w:rFonts w:asciiTheme="majorHAnsi" w:eastAsia="Calibri" w:hAnsiTheme="majorHAnsi" w:cstheme="minorHAnsi"/>
-          <w:sz w:val="24"/>
-          <w:szCs w:val="24"/>
-        </w:rPr>
-        <w:t xml:space="preserve"> experience </w:t>
-      </w:r>
-      <w:r>
-        <w:rPr>
-          <w:rFonts w:asciiTheme="majorHAnsi" w:eastAsia="Calibri" w:hAnsiTheme="majorHAnsi" w:cstheme="minorHAnsi"/>
-          <w:sz w:val="24"/>
-          <w:szCs w:val="24"/>
-        </w:rPr>
-        <w:t>solving industry problems using Machine Learning and Data Analysis.</w:t>
-      </w:r>
-      <w:r>
-        <w:rPr>
-          <w:rFonts w:asciiTheme="majorHAnsi" w:eastAsia="Calibri" w:hAnsiTheme="majorHAnsi" w:cstheme="minorHAnsi"/>
-          <w:sz w:val="24"/>
-          <w:szCs w:val="24"/>
-        </w:rPr>
-        <w:t xml:space="preserve"> Expert in efficient Python Data Science coding using pandas, NumPy, </w:t>
-      </w:r>
-      <w:proofErr w:type="spellStart"/>
-      <w:r>
-        <w:rPr>
-          <w:rFonts w:asciiTheme="majorHAnsi" w:eastAsia="Calibri" w:hAnsiTheme="majorHAnsi" w:cstheme="minorHAnsi"/>
-          <w:sz w:val="24"/>
-          <w:szCs w:val="24"/>
-        </w:rPr>
-        <w:t>scikit</w:t>
-      </w:r>
-      <w:proofErr w:type="spellEnd"/>
-      <w:r>
-        <w:rPr>
-          <w:rFonts w:asciiTheme="majorHAnsi" w:eastAsia="Calibri" w:hAnsiTheme="majorHAnsi" w:cstheme="minorHAnsi"/>
-          <w:sz w:val="24"/>
-          <w:szCs w:val="24"/>
-        </w:rPr>
-        <w:t>-learn.</w:t>
-      </w:r>
-      <w:r>
-        <w:rPr>
-          <w:rFonts w:asciiTheme="majorHAnsi" w:eastAsia="Calibri" w:hAnsiTheme="majorHAnsi" w:cstheme="minorHAnsi"/>
-          <w:sz w:val="24"/>
-          <w:szCs w:val="24"/>
-        </w:rPr>
-        <w:t xml:space="preserve"> Advanced user of Git versioning system to comfortably</w:t>
+        <w:t>to comfortably</w:t>
       </w:r>
       <w:r>
         <w:rPr>
@@ -521,10 +598,10 @@
           <w:u w:val="single"/>
         </w:rPr>
       </w:pPr>
-      <w:bookmarkStart w:id="1" w:name="h.6oztx7omgpqo" w:colFirst="0" w:colLast="0"/>
-      <w:bookmarkStart w:id="2" w:name="h.yifpth28fs3" w:colFirst="0" w:colLast="0"/>
-      <w:bookmarkEnd w:id="1"/>
+      <w:bookmarkStart w:id="2" w:name="h.6oztx7omgpqo" w:colFirst="0" w:colLast="0"/>
+      <w:bookmarkStart w:id="3" w:name="h.yifpth28fs3" w:colFirst="0" w:colLast="0"/>
       <w:bookmarkEnd w:id="2"/>
+      <w:bookmarkEnd w:id="3"/>
       <w:r>
         <w:rPr>
           <w:rFonts w:asciiTheme="majorHAnsi" w:eastAsia="Calibri" w:hAnsiTheme="majorHAnsi" w:cs="Calibri"/>
@@ -1248,17 +1325,7 @@
           <w:sz w:val="24"/>
           <w:szCs w:val="24"/>
         </w:rPr>
-        <w:t xml:space="preserve"> in FMCG</w:t>
-      </w:r>
-      <w:bookmarkStart w:id="3" w:name="_GoBack"/>
-      <w:bookmarkEnd w:id="3"/>
-      <w:r>
-        <w:rPr>
-          <w:rFonts w:asciiTheme="minorHAnsi" w:hAnsiTheme="minorHAnsi" w:cstheme="minorHAnsi"/>
-          <w:sz w:val="24"/>
-          <w:szCs w:val="24"/>
-        </w:rPr>
-        <w:t xml:space="preserve"> stock loading</w:t>
+        <w:t xml:space="preserve"> in FMCG stock loading</w:t>
       </w:r>
       <w:r>
         <w:rPr>
@@ -3272,227 +3339,37 @@
         <w:contextualSpacing w:val="0"/>
         <w:jc w:val="both"/>
         <w:rPr>
-          <w:rFonts w:asciiTheme="majorHAnsi" w:hAnsiTheme="majorHAnsi" w:cs="Calibri"/>
-        </w:rPr>
-      </w:pPr>
-      <w:r>
-        <w:rPr>
-          <w:rFonts w:asciiTheme="majorHAnsi" w:eastAsia="Calibri" w:hAnsiTheme="majorHAnsi" w:cs="Calibri"/>
-          <w:sz w:val="22"/>
-          <w:szCs w:val="22"/>
-        </w:rPr>
-        <w:t xml:space="preserve">All India Senior School Examination: </w:t>
-      </w:r>
-      <w:r>
-        <w:rPr>
           <w:rFonts w:asciiTheme="majorHAnsi" w:eastAsia="Calibri" w:hAnsiTheme="majorHAnsi" w:cs="Calibri"/>
           <w:b/>
           <w:i/>
           <w:sz w:val="22"/>
           <w:szCs w:val="22"/>
         </w:rPr>
+      </w:pPr>
+      <w:r>
+        <w:rPr>
+          <w:rFonts w:asciiTheme="majorHAnsi" w:eastAsia="Calibri" w:hAnsiTheme="majorHAnsi" w:cs="Calibri"/>
+          <w:sz w:val="22"/>
+          <w:szCs w:val="22"/>
+        </w:rPr>
+        <w:t xml:space="preserve">All India Senior School Examination: </w:t>
+      </w:r>
+      <w:r>
+        <w:rPr>
+          <w:rFonts w:asciiTheme="majorHAnsi" w:eastAsia="Calibri" w:hAnsiTheme="majorHAnsi" w:cs="Calibri"/>
+          <w:b/>
+          <w:i/>
+          <w:sz w:val="22"/>
+          <w:szCs w:val="22"/>
+        </w:rPr>
         <w:t>88.4%</w:t>
       </w:r>
       <w:bookmarkStart w:id="16" w:name="h.bulny1crgp89" w:colFirst="0" w:colLast="0"/>
-      <w:bookmarkEnd w:id="16"/>
-    </w:p>
-    <w:p>
-      <w:pPr>
-        <w:pStyle w:val="Heading1"/>
-        <w:spacing w:before="240"/>
-        <w:contextualSpacing w:val="0"/>
-        <w:jc w:val="both"/>
-        <w:rPr>
-          <w:rFonts w:asciiTheme="majorHAnsi" w:hAnsiTheme="majorHAnsi" w:cs="Calibri"/>
-          <w:color w:val="943634"/>
-          <w:u w:val="single"/>
-        </w:rPr>
-      </w:pPr>
-      <w:r>
-        <w:rPr>
-          <w:rFonts w:asciiTheme="majorHAnsi" w:eastAsia="Calibri" w:hAnsiTheme="majorHAnsi" w:cs="Calibri"/>
-          <w:color w:val="943634"/>
-          <w:u w:val="single"/>
-        </w:rPr>
-        <w:t>Competition</w:t>
-      </w:r>
-    </w:p>
-    <w:p>
-      <w:pPr>
-        <w:pStyle w:val="Heading3"/>
-        <w:spacing w:before="120"/>
-        <w:ind w:left="-17" w:right="-28"/>
-        <w:contextualSpacing w:val="0"/>
-        <w:jc w:val="both"/>
-        <w:rPr>
-          <w:rFonts w:asciiTheme="majorHAnsi" w:hAnsiTheme="majorHAnsi" w:cs="Calibri"/>
-          <w:sz w:val="26"/>
-          <w:szCs w:val="26"/>
-        </w:rPr>
-      </w:pPr>
       <w:bookmarkStart w:id="17" w:name="h.hfay035iymqe" w:colFirst="0" w:colLast="0"/>
       <w:bookmarkStart w:id="18" w:name="h.abt4kj2ijrsr" w:colFirst="0" w:colLast="0"/>
+      <w:bookmarkEnd w:id="16"/>
       <w:bookmarkEnd w:id="17"/>
       <w:bookmarkEnd w:id="18"/>
-      <w:r>
-        <w:rPr>
-          <w:rFonts w:asciiTheme="majorHAnsi" w:eastAsia="Calibri" w:hAnsiTheme="majorHAnsi" w:cs="Calibri"/>
-          <w:sz w:val="26"/>
-          <w:szCs w:val="26"/>
-        </w:rPr>
-        <w:t xml:space="preserve">Robocop, </w:t>
-      </w:r>
-      <w:r>
-        <w:rPr>
-          <w:rFonts w:asciiTheme="majorHAnsi" w:eastAsia="Calibri" w:hAnsiTheme="majorHAnsi" w:cs="Calibri"/>
-          <w:noProof/>
-          <w:sz w:val="26"/>
-          <w:szCs w:val="26"/>
-        </w:rPr>
-        <w:t>Robotix</w:t>
-      </w:r>
-      <w:r>
-        <w:rPr>
-          <w:rFonts w:asciiTheme="majorHAnsi" w:eastAsia="Calibri" w:hAnsiTheme="majorHAnsi" w:cs="Calibri"/>
-          <w:sz w:val="26"/>
-          <w:szCs w:val="26"/>
-        </w:rPr>
-        <w:t xml:space="preserve"> ‘11</w:t>
-      </w:r>
-      <w:r>
-        <w:rPr>
-          <w:rFonts w:asciiTheme="majorHAnsi" w:eastAsia="Calibri" w:hAnsiTheme="majorHAnsi" w:cs="Calibri"/>
-          <w:b w:val="0"/>
-          <w:sz w:val="26"/>
-          <w:szCs w:val="26"/>
-        </w:rPr>
-        <w:t xml:space="preserve"> - Kshitij’11. Techno-Management fest of IIT Kharagpur</w:t>
-      </w:r>
-    </w:p>
-    <w:p>
-      <w:pPr>
-        <w:pStyle w:val="Normal1"/>
-        <w:numPr>
-          <w:ilvl w:val="0"/>
-          <w:numId w:val="21"/>
-        </w:numPr>
-        <w:spacing w:before="120" w:line="276" w:lineRule="auto"/>
-        <w:jc w:val="both"/>
-        <w:rPr>
-          <w:rFonts w:asciiTheme="minorHAnsi" w:eastAsia="Calibri" w:hAnsiTheme="minorHAnsi" w:cstheme="minorHAnsi"/>
-          <w:sz w:val="24"/>
-          <w:szCs w:val="24"/>
-        </w:rPr>
-      </w:pPr>
-      <w:r>
-        <w:rPr>
-          <w:rFonts w:asciiTheme="minorHAnsi" w:eastAsia="Calibri" w:hAnsiTheme="minorHAnsi" w:cstheme="minorHAnsi"/>
-          <w:sz w:val="24"/>
-          <w:szCs w:val="24"/>
-        </w:rPr>
-        <w:t xml:space="preserve">Won </w:t>
-      </w:r>
-      <w:r>
-        <w:rPr>
-          <w:rFonts w:asciiTheme="minorHAnsi" w:eastAsia="Calibri" w:hAnsiTheme="minorHAnsi" w:cstheme="minorHAnsi"/>
-          <w:b/>
-          <w:sz w:val="24"/>
-          <w:szCs w:val="24"/>
-        </w:rPr>
-        <w:t>Best Freshers’ Award</w:t>
-      </w:r>
-      <w:r>
-        <w:rPr>
-          <w:rFonts w:asciiTheme="minorHAnsi" w:eastAsia="Calibri" w:hAnsiTheme="minorHAnsi" w:cstheme="minorHAnsi"/>
-          <w:sz w:val="24"/>
-          <w:szCs w:val="24"/>
-        </w:rPr>
-        <w:t xml:space="preserve"> with </w:t>
-      </w:r>
-      <w:r>
-        <w:rPr>
-          <w:rFonts w:asciiTheme="minorHAnsi" w:eastAsia="Calibri" w:hAnsiTheme="minorHAnsi" w:cstheme="minorHAnsi"/>
-          <w:sz w:val="24"/>
-          <w:szCs w:val="24"/>
-        </w:rPr>
-        <w:t>3-member</w:t>
-      </w:r>
-      <w:r>
-        <w:rPr>
-          <w:rFonts w:asciiTheme="minorHAnsi" w:eastAsia="Calibri" w:hAnsiTheme="minorHAnsi" w:cstheme="minorHAnsi"/>
-          <w:sz w:val="24"/>
-          <w:szCs w:val="24"/>
-        </w:rPr>
-        <w:t xml:space="preserve"> team in Robotics Event implementing </w:t>
-      </w:r>
-      <w:r>
-        <w:rPr>
-          <w:rFonts w:asciiTheme="minorHAnsi" w:eastAsia="Calibri" w:hAnsiTheme="minorHAnsi" w:cstheme="minorHAnsi"/>
-          <w:b/>
-          <w:sz w:val="24"/>
-          <w:szCs w:val="24"/>
-        </w:rPr>
-        <w:t>Image Processing.</w:t>
-      </w:r>
-    </w:p>
-    <w:p>
-      <w:pPr>
-        <w:pStyle w:val="Normal1"/>
-        <w:numPr>
-          <w:ilvl w:val="0"/>
-          <w:numId w:val="21"/>
-        </w:numPr>
-        <w:spacing w:line="276" w:lineRule="auto"/>
-        <w:contextualSpacing/>
-        <w:jc w:val="both"/>
-        <w:rPr>
-          <w:rFonts w:asciiTheme="minorHAnsi" w:eastAsia="Calibri" w:hAnsiTheme="minorHAnsi" w:cstheme="minorHAnsi"/>
-          <w:sz w:val="24"/>
-          <w:szCs w:val="24"/>
-        </w:rPr>
-      </w:pPr>
-      <w:r>
-        <w:rPr>
-          <w:rFonts w:asciiTheme="minorHAnsi" w:eastAsia="Calibri" w:hAnsiTheme="minorHAnsi" w:cstheme="minorHAnsi"/>
-          <w:sz w:val="24"/>
-          <w:szCs w:val="24"/>
-        </w:rPr>
-        <w:t xml:space="preserve">Used </w:t>
-      </w:r>
-      <w:r>
-        <w:rPr>
-          <w:rFonts w:asciiTheme="minorHAnsi" w:eastAsia="Calibri" w:hAnsiTheme="minorHAnsi" w:cstheme="minorHAnsi"/>
-          <w:b/>
-          <w:sz w:val="24"/>
-          <w:szCs w:val="24"/>
-        </w:rPr>
-        <w:t>OpenCV</w:t>
-      </w:r>
-      <w:r>
-        <w:rPr>
-          <w:rFonts w:asciiTheme="minorHAnsi" w:eastAsia="Calibri" w:hAnsiTheme="minorHAnsi" w:cstheme="minorHAnsi"/>
-          <w:sz w:val="24"/>
-          <w:szCs w:val="24"/>
-        </w:rPr>
-        <w:t xml:space="preserve"> libraries in VC++ Project, run on a laptop driving Differential Drive of the </w:t>
-      </w:r>
-      <w:r>
-        <w:rPr>
-          <w:rFonts w:asciiTheme="minorHAnsi" w:eastAsia="Calibri" w:hAnsiTheme="minorHAnsi" w:cstheme="minorHAnsi"/>
-          <w:noProof/>
-          <w:sz w:val="24"/>
-          <w:szCs w:val="24"/>
-        </w:rPr>
-        <w:t>bot</w:t>
-      </w:r>
-      <w:r>
-        <w:rPr>
-          <w:rFonts w:asciiTheme="minorHAnsi" w:eastAsia="Calibri" w:hAnsiTheme="minorHAnsi" w:cstheme="minorHAnsi"/>
-          <w:sz w:val="24"/>
-          <w:szCs w:val="24"/>
-        </w:rPr>
-        <w:t>.</w:t>
-      </w:r>
     </w:p>
     <w:p>
       <w:pPr>
@@ -3540,7 +3417,39 @@
           <w:sz w:val="24"/>
           <w:szCs w:val="24"/>
         </w:rPr>
+        <w:t>Won Best Freshers’ Award in a 3-member team for building a Differential Drive bot; in an Image Processing event Robocop, utilizing OpenCV libraries, at Kshitij’11, IIT Kharagpur.</w:t>
+      </w:r>
+    </w:p>
+    <w:p>
+      <w:pPr>
+        <w:pStyle w:val="Normal1"/>
+        <w:numPr>
+          <w:ilvl w:val="0"/>
+          <w:numId w:val="22"/>
+        </w:numPr>
+        <w:spacing w:before="120" w:line="276" w:lineRule="auto"/>
+        <w:jc w:val="both"/>
+        <w:rPr>
+          <w:rFonts w:asciiTheme="minorHAnsi" w:hAnsiTheme="minorHAnsi" w:cstheme="minorHAnsi"/>
+          <w:sz w:val="24"/>
+          <w:szCs w:val="24"/>
+        </w:rPr>
+      </w:pPr>
+      <w:r>
+        <w:rPr>
+          <w:rFonts w:asciiTheme="minorHAnsi" w:hAnsiTheme="minorHAnsi" w:cstheme="minorHAnsi"/>
+          <w:sz w:val="24"/>
+          <w:szCs w:val="24"/>
+        </w:rPr>
         <w:t>Awarded one of the Best Volunteers in NSS as Deputy Group Leader</w:t>
+      </w:r>
+      <w:r>
+        <w:rPr>
+          <w:rFonts w:asciiTheme="minorHAnsi" w:hAnsiTheme="minorHAnsi" w:cstheme="minorHAnsi"/>
+          <w:sz w:val="24"/>
+          <w:szCs w:val="24"/>
+        </w:rPr>
+        <w:t>.</w:t>
       </w:r>
     </w:p>
     <w:p>
@@ -3564,31 +3473,23 @@
           <w:sz w:val="24"/>
           <w:szCs w:val="24"/>
         </w:rPr>
-        <w:t>Outdoor group activities like road trips, mountain trekking</w:t>
-      </w:r>
-    </w:p>
-    <w:p>
-      <w:pPr>
-        <w:pStyle w:val="Normal1"/>
-        <w:numPr>
-          <w:ilvl w:val="0"/>
-          <w:numId w:val="22"/>
-        </w:numPr>
-        <w:spacing w:before="0" w:line="276" w:lineRule="auto"/>
-        <w:jc w:val="both"/>
-        <w:rPr>
-          <w:rFonts w:asciiTheme="minorHAnsi" w:hAnsiTheme="minorHAnsi" w:cstheme="minorHAnsi"/>
-          <w:sz w:val="24"/>
-          <w:szCs w:val="24"/>
-        </w:rPr>
-      </w:pPr>
-      <w:r>
-        <w:rPr>
-          <w:rFonts w:asciiTheme="minorHAnsi" w:hAnsiTheme="minorHAnsi" w:cstheme="minorHAnsi"/>
-          <w:sz w:val="24"/>
-          <w:szCs w:val="24"/>
-        </w:rPr>
-        <w:t>Sketching</w:t>
+        <w:t>Hobbies include sketching,</w:t>
+      </w:r>
+      <w:r>
+        <w:rPr>
+          <w:rFonts w:asciiTheme="minorHAnsi" w:hAnsiTheme="minorHAnsi" w:cstheme="minorHAnsi"/>
+          <w:sz w:val="24"/>
+          <w:szCs w:val="24"/>
+        </w:rPr>
+        <w:t xml:space="preserve"> road trips, mountain trekking</w:t>
+      </w:r>
+      <w:r>
+        <w:rPr>
+          <w:rFonts w:asciiTheme="minorHAnsi" w:hAnsiTheme="minorHAnsi" w:cstheme="minorHAnsi"/>
+          <w:sz w:val="24"/>
+          <w:szCs w:val="24"/>
+        </w:rPr>
+        <w:t>.</w:t>
       </w:r>
     </w:p>
     <w:sectPr>
@@ -7402,7 +7303,7 @@
 </file>
 
 <file path=customXml/itemProps1.xml><?xml version="1.0" encoding="utf-8"?>
-<ds:datastoreItem xmlns:ds="http://schemas.openxmlformats.org/officeDocument/2006/customXml" ds:itemID="{0962E40F-18CF-4AC2-AF39-EE9370160F97}">
+<ds:datastoreItem xmlns:ds="http://schemas.openxmlformats.org/officeDocument/2006/customXml" ds:itemID="{064B0AF9-E668-42FD-8E58-80B714D8AFAF}">
   <ds:schemaRefs>
     <ds:schemaRef ds:uri="http://schemas.openxmlformats.org/officeDocument/2006/bibliography"/>
   </ds:schemaRefs>

</xml_diff>

<commit_message>
further rationalization of  the sections
</commit_message>
<xml_diff>
--- a/CV_Sushovan_Mandal.docx
+++ b/CV_Sushovan_Mandal.docx
@@ -16,9 +16,7 @@
         </w:rPr>
       </w:pPr>
       <w:bookmarkStart w:id="0" w:name="h.81my9i8x9b24" w:colFirst="0" w:colLast="0"/>
-      <w:bookmarkStart w:id="1" w:name="_GoBack"/>
       <w:bookmarkEnd w:id="0"/>
-      <w:bookmarkEnd w:id="1"/>
       <w:r>
         <w:rPr>
           <w:rFonts w:asciiTheme="majorHAnsi" w:eastAsia="Calibri" w:hAnsiTheme="majorHAnsi" w:cs="Calibri"/>
@@ -296,7 +294,9 @@
         <w:ind w:right="300"/>
         <w:jc w:val="both"/>
         <w:rPr>
-          <w:rFonts w:ascii="Calibri" w:hAnsi="Calibri" w:cs="Calibri"/>
+          <w:rFonts w:asciiTheme="majorHAnsi" w:hAnsiTheme="majorHAnsi" w:cstheme="minorHAnsi"/>
+          <w:sz w:val="22"/>
+          <w:szCs w:val="22"/>
         </w:rPr>
       </w:pPr>
     </w:p>
@@ -329,31 +329,7 @@
           <w:sz w:val="24"/>
           <w:szCs w:val="24"/>
         </w:rPr>
-        <w:t>Machine Learning Engineer</w:t>
-      </w:r>
-      <w:r>
-        <w:rPr>
-          <w:rFonts w:asciiTheme="majorHAnsi" w:eastAsia="Calibri" w:hAnsiTheme="majorHAnsi" w:cstheme="minorHAnsi"/>
-          <w:sz w:val="24"/>
-          <w:szCs w:val="24"/>
-        </w:rPr>
-        <w:t>,</w:t>
-      </w:r>
-      <w:r>
-        <w:rPr>
-          <w:rFonts w:asciiTheme="majorHAnsi" w:eastAsia="Calibri" w:hAnsiTheme="majorHAnsi" w:cstheme="minorHAnsi"/>
-          <w:sz w:val="24"/>
-          <w:szCs w:val="24"/>
-        </w:rPr>
-        <w:t xml:space="preserve"> budding Data Scientist</w:t>
-      </w:r>
-      <w:r>
-        <w:rPr>
-          <w:rFonts w:asciiTheme="majorHAnsi" w:eastAsia="Calibri" w:hAnsiTheme="majorHAnsi" w:cstheme="minorHAnsi"/>
-          <w:sz w:val="24"/>
-          <w:szCs w:val="24"/>
-        </w:rPr>
-        <w:t xml:space="preserve"> and</w:t>
+        <w:t>Machine Learning Engineer and</w:t>
       </w:r>
       <w:r>
         <w:rPr>
@@ -388,16 +364,32 @@
         </w:rPr>
         <w:t xml:space="preserve">More than </w:t>
       </w:r>
-      <w:proofErr w:type="gramStart"/>
       <w:r>
         <w:rPr>
           <w:rFonts w:asciiTheme="majorHAnsi" w:eastAsia="Calibri" w:hAnsiTheme="majorHAnsi" w:cstheme="minorHAnsi"/>
           <w:sz w:val="24"/>
           <w:szCs w:val="24"/>
         </w:rPr>
-        <w:t>1 year</w:t>
-      </w:r>
-      <w:proofErr w:type="gramEnd"/>
+        <w:t>o</w:t>
+      </w:r>
+      <w:bookmarkStart w:id="1" w:name="_GoBack"/>
+      <w:bookmarkEnd w:id="1"/>
+      <w:r>
+        <w:rPr>
+          <w:rFonts w:asciiTheme="majorHAnsi" w:eastAsia="Calibri" w:hAnsiTheme="majorHAnsi" w:cstheme="minorHAnsi"/>
+          <w:sz w:val="24"/>
+          <w:szCs w:val="24"/>
+        </w:rPr>
+        <w:t>ne</w:t>
+      </w:r>
+      <w:r>
+        <w:rPr>
+          <w:rFonts w:asciiTheme="majorHAnsi" w:eastAsia="Calibri" w:hAnsiTheme="majorHAnsi" w:cstheme="minorHAnsi"/>
+          <w:sz w:val="24"/>
+          <w:szCs w:val="24"/>
+        </w:rPr>
+        <w:t xml:space="preserve"> year</w:t>
+      </w:r>
       <w:r>
         <w:rPr>
           <w:rFonts w:asciiTheme="majorHAnsi" w:eastAsia="Calibri" w:hAnsiTheme="majorHAnsi" w:cstheme="minorHAnsi"/>
@@ -726,6 +718,23 @@
           <w:szCs w:val="22"/>
         </w:rPr>
         <w:t>ESENT</w:t>
+      </w:r>
+      <w:r>
+        <w:rPr>
+          <w:rFonts w:asciiTheme="majorHAnsi" w:eastAsia="Calibri" w:hAnsiTheme="majorHAnsi" w:cs="Calibri"/>
+          <w:sz w:val="22"/>
+          <w:szCs w:val="22"/>
+        </w:rPr>
+        <w:t xml:space="preserve"> | </w:t>
+      </w:r>
+      <w:r>
+        <w:rPr>
+          <w:rFonts w:asciiTheme="majorHAnsi" w:eastAsia="Calibri" w:hAnsiTheme="majorHAnsi" w:cs="Calibri"/>
+          <w:b/>
+          <w:sz w:val="22"/>
+          <w:szCs w:val="22"/>
+        </w:rPr>
+        <w:t>1 year 2 months</w:t>
       </w:r>
     </w:p>
     <w:p>
@@ -1438,6 +1447,23 @@
         </w:rPr>
         <w:t>OCT 2017 – APR 2018</w:t>
       </w:r>
+      <w:r>
+        <w:rPr>
+          <w:rFonts w:asciiTheme="majorHAnsi" w:eastAsia="Calibri" w:hAnsiTheme="majorHAnsi" w:cs="Calibri"/>
+          <w:sz w:val="22"/>
+          <w:szCs w:val="22"/>
+        </w:rPr>
+        <w:t xml:space="preserve"> | </w:t>
+      </w:r>
+      <w:r>
+        <w:rPr>
+          <w:rFonts w:asciiTheme="majorHAnsi" w:eastAsia="Calibri" w:hAnsiTheme="majorHAnsi" w:cs="Calibri"/>
+          <w:b/>
+          <w:sz w:val="22"/>
+          <w:szCs w:val="22"/>
+        </w:rPr>
+        <w:t>6 months</w:t>
+      </w:r>
     </w:p>
     <w:p>
       <w:pPr>
@@ -1818,6 +1844,23 @@
         </w:rPr>
         <w:t>6</w:t>
       </w:r>
+      <w:r>
+        <w:rPr>
+          <w:rFonts w:asciiTheme="majorHAnsi" w:eastAsia="Calibri" w:hAnsiTheme="majorHAnsi" w:cs="Calibri"/>
+          <w:sz w:val="22"/>
+          <w:szCs w:val="22"/>
+        </w:rPr>
+        <w:t xml:space="preserve"> | </w:t>
+      </w:r>
+      <w:r>
+        <w:rPr>
+          <w:rFonts w:asciiTheme="majorHAnsi" w:eastAsia="Calibri" w:hAnsiTheme="majorHAnsi" w:cs="Calibri"/>
+          <w:b/>
+          <w:sz w:val="22"/>
+          <w:szCs w:val="22"/>
+        </w:rPr>
+        <w:t>3 months</w:t>
+      </w:r>
     </w:p>
     <w:p>
       <w:pPr>
@@ -2034,7 +2077,32 @@
           <w:sz w:val="22"/>
           <w:szCs w:val="22"/>
         </w:rPr>
-        <w:t>FEBRUARY 2015 - NOVEMBER 2016</w:t>
+        <w:t>JUL</w:t>
+      </w:r>
+      <w:r>
+        <w:rPr>
+          <w:rFonts w:asciiTheme="majorHAnsi" w:eastAsia="Calibri" w:hAnsiTheme="majorHAnsi" w:cs="Calibri"/>
+          <w:sz w:val="22"/>
+          <w:szCs w:val="22"/>
+        </w:rPr>
+        <w:t>Y 2015 - NOVEMBER 2016</w:t>
+      </w:r>
+      <w:r>
+        <w:rPr>
+          <w:rFonts w:asciiTheme="majorHAnsi" w:eastAsia="Calibri" w:hAnsiTheme="majorHAnsi" w:cs="Calibri"/>
+          <w:sz w:val="22"/>
+          <w:szCs w:val="22"/>
+        </w:rPr>
+        <w:t xml:space="preserve"> | </w:t>
+      </w:r>
+      <w:r>
+        <w:rPr>
+          <w:rFonts w:asciiTheme="majorHAnsi" w:eastAsia="Calibri" w:hAnsiTheme="majorHAnsi" w:cs="Calibri"/>
+          <w:b/>
+          <w:sz w:val="22"/>
+          <w:szCs w:val="22"/>
+        </w:rPr>
+        <w:t>1 year 4 months</w:t>
       </w:r>
     </w:p>
     <w:p>
@@ -2344,6 +2412,23 @@
           <w:szCs w:val="22"/>
         </w:rPr>
         <w:t>MAY 2013 - JULY 2013</w:t>
+      </w:r>
+      <w:r>
+        <w:rPr>
+          <w:rFonts w:asciiTheme="majorHAnsi" w:eastAsia="Calibri" w:hAnsiTheme="majorHAnsi" w:cs="Calibri"/>
+          <w:sz w:val="22"/>
+          <w:szCs w:val="22"/>
+        </w:rPr>
+        <w:t xml:space="preserve"> | </w:t>
+      </w:r>
+      <w:r>
+        <w:rPr>
+          <w:rFonts w:asciiTheme="majorHAnsi" w:eastAsia="Calibri" w:hAnsiTheme="majorHAnsi" w:cs="Calibri"/>
+          <w:b/>
+          <w:sz w:val="22"/>
+          <w:szCs w:val="22"/>
+        </w:rPr>
+        <w:t>3 months</w:t>
       </w:r>
     </w:p>
     <w:p>
@@ -2448,290 +2533,20 @@
     </w:p>
     <w:p>
       <w:pPr>
-        <w:pStyle w:val="Heading3"/>
-        <w:spacing w:before="200"/>
+        <w:pStyle w:val="Heading1"/>
+        <w:spacing w:before="240"/>
         <w:contextualSpacing w:val="0"/>
         <w:jc w:val="both"/>
         <w:rPr>
           <w:rFonts w:asciiTheme="majorHAnsi" w:hAnsiTheme="majorHAnsi" w:cs="Calibri"/>
-          <w:sz w:val="26"/>
-          <w:szCs w:val="26"/>
+          <w:color w:val="943634"/>
+          <w:u w:val="single"/>
         </w:rPr>
       </w:pPr>
       <w:bookmarkStart w:id="8" w:name="h.5t46t72i9f1b" w:colFirst="0" w:colLast="0"/>
       <w:bookmarkStart w:id="9" w:name="h.kkkafe6kzsr9" w:colFirst="0" w:colLast="0"/>
       <w:bookmarkEnd w:id="8"/>
       <w:bookmarkEnd w:id="9"/>
-      <w:r>
-        <w:rPr>
-          <w:rFonts w:asciiTheme="majorHAnsi" w:eastAsia="Calibri" w:hAnsiTheme="majorHAnsi" w:cs="Calibri"/>
-          <w:sz w:val="26"/>
-          <w:szCs w:val="26"/>
-        </w:rPr>
-        <w:t>Autonomous Ground Vehicle Research Group, IIT Kharagpur</w:t>
-      </w:r>
-      <w:r>
-        <w:rPr>
-          <w:rFonts w:asciiTheme="majorHAnsi" w:eastAsia="Calibri" w:hAnsiTheme="majorHAnsi" w:cs="Calibri"/>
-          <w:b w:val="0"/>
-          <w:sz w:val="26"/>
-          <w:szCs w:val="26"/>
-        </w:rPr>
-        <w:t xml:space="preserve"> - Junior Developer</w:t>
-      </w:r>
-    </w:p>
-    <w:p>
-      <w:pPr>
-        <w:pStyle w:val="Heading2"/>
-        <w:spacing w:before="0" w:line="240" w:lineRule="auto"/>
-        <w:contextualSpacing w:val="0"/>
-        <w:jc w:val="both"/>
-        <w:rPr>
-          <w:rFonts w:asciiTheme="majorHAnsi" w:hAnsiTheme="majorHAnsi" w:cs="Calibri"/>
-        </w:rPr>
-      </w:pPr>
-      <w:bookmarkStart w:id="10" w:name="h.a9h8q81z8fqg" w:colFirst="0" w:colLast="0"/>
-      <w:bookmarkEnd w:id="10"/>
-      <w:r>
-        <w:rPr>
-          <w:rFonts w:asciiTheme="majorHAnsi" w:eastAsia="Calibri" w:hAnsiTheme="majorHAnsi" w:cs="Calibri"/>
-          <w:sz w:val="22"/>
-          <w:szCs w:val="22"/>
-        </w:rPr>
-        <w:t>AUGUST 2011 - MARCH 2013</w:t>
-      </w:r>
-    </w:p>
-    <w:p>
-      <w:pPr>
-        <w:pStyle w:val="Normal1"/>
-        <w:numPr>
-          <w:ilvl w:val="0"/>
-          <w:numId w:val="19"/>
-        </w:numPr>
-        <w:spacing w:before="120" w:line="276" w:lineRule="auto"/>
-        <w:ind w:right="-30"/>
-        <w:jc w:val="both"/>
-        <w:rPr>
-          <w:rFonts w:asciiTheme="minorHAnsi" w:eastAsia="Calibri" w:hAnsiTheme="minorHAnsi" w:cstheme="minorHAnsi"/>
-          <w:sz w:val="24"/>
-          <w:szCs w:val="24"/>
-        </w:rPr>
-      </w:pPr>
-      <w:r>
-        <w:rPr>
-          <w:rFonts w:asciiTheme="minorHAnsi" w:eastAsia="Calibri" w:hAnsiTheme="minorHAnsi" w:cstheme="minorHAnsi"/>
-          <w:sz w:val="24"/>
-          <w:szCs w:val="24"/>
-        </w:rPr>
-        <w:t>Acquainted with</w:t>
-      </w:r>
-      <w:r>
-        <w:rPr>
-          <w:rFonts w:asciiTheme="minorHAnsi" w:eastAsia="Calibri" w:hAnsiTheme="minorHAnsi" w:cstheme="minorHAnsi"/>
-          <w:sz w:val="24"/>
-          <w:szCs w:val="24"/>
-        </w:rPr>
-        <w:t xml:space="preserve"> techniques</w:t>
-      </w:r>
-      <w:r>
-        <w:rPr>
-          <w:rFonts w:asciiTheme="minorHAnsi" w:eastAsia="Calibri" w:hAnsiTheme="minorHAnsi" w:cstheme="minorHAnsi"/>
-          <w:sz w:val="24"/>
-          <w:szCs w:val="24"/>
-        </w:rPr>
-        <w:t xml:space="preserve"> like</w:t>
-      </w:r>
-      <w:r>
-        <w:rPr>
-          <w:rFonts w:asciiTheme="minorHAnsi" w:eastAsia="Calibri" w:hAnsiTheme="minorHAnsi" w:cstheme="minorHAnsi"/>
-          <w:sz w:val="24"/>
-          <w:szCs w:val="24"/>
-        </w:rPr>
-        <w:t xml:space="preserve"> A* search, Simultaneous Location and Mapping (SLAM), Reinforcement learning and Imitation Learning on 3D point cloud from LIDAR, stereoscopic vision</w:t>
-      </w:r>
-      <w:r>
-        <w:rPr>
-          <w:rFonts w:asciiTheme="minorHAnsi" w:eastAsia="Calibri" w:hAnsiTheme="minorHAnsi" w:cstheme="minorHAnsi"/>
-          <w:sz w:val="24"/>
-          <w:szCs w:val="24"/>
-        </w:rPr>
-        <w:t xml:space="preserve"> under </w:t>
-      </w:r>
-      <w:r>
-        <w:rPr>
-          <w:rFonts w:asciiTheme="minorHAnsi" w:hAnsiTheme="minorHAnsi" w:cstheme="minorHAnsi"/>
-          <w:sz w:val="24"/>
-          <w:szCs w:val="24"/>
-        </w:rPr>
-        <w:t>T</w:t>
-      </w:r>
-      <w:r>
-        <w:rPr>
-          <w:rFonts w:asciiTheme="minorHAnsi" w:hAnsiTheme="minorHAnsi" w:cstheme="minorHAnsi"/>
-          <w:sz w:val="24"/>
-          <w:szCs w:val="24"/>
-        </w:rPr>
-        <w:t xml:space="preserve">eam </w:t>
-      </w:r>
-      <w:hyperlink r:id="rId11">
-        <w:r>
-          <w:rPr>
-            <w:rFonts w:asciiTheme="minorHAnsi" w:hAnsiTheme="minorHAnsi" w:cstheme="minorHAnsi"/>
-            <w:color w:val="1155CC"/>
-            <w:sz w:val="24"/>
-            <w:szCs w:val="24"/>
-            <w:u w:val="single"/>
-          </w:rPr>
-          <w:t>AGV</w:t>
-        </w:r>
-      </w:hyperlink>
-      <w:r>
-        <w:rPr>
-          <w:rFonts w:asciiTheme="minorHAnsi" w:eastAsia="Calibri" w:hAnsiTheme="minorHAnsi" w:cstheme="minorHAnsi"/>
-          <w:sz w:val="24"/>
-          <w:szCs w:val="24"/>
-        </w:rPr>
-        <w:t>.</w:t>
-      </w:r>
-    </w:p>
-    <w:p>
-      <w:pPr>
-        <w:pStyle w:val="Normal1"/>
-        <w:numPr>
-          <w:ilvl w:val="0"/>
-          <w:numId w:val="19"/>
-        </w:numPr>
-        <w:spacing w:line="276" w:lineRule="auto"/>
-        <w:ind w:right="-30"/>
-        <w:contextualSpacing/>
-        <w:jc w:val="both"/>
-        <w:rPr>
-          <w:rFonts w:asciiTheme="minorHAnsi" w:eastAsia="Calibri" w:hAnsiTheme="minorHAnsi" w:cstheme="minorHAnsi"/>
-          <w:sz w:val="24"/>
-          <w:szCs w:val="24"/>
-        </w:rPr>
-      </w:pPr>
-      <w:r>
-        <w:rPr>
-          <w:rFonts w:asciiTheme="minorHAnsi" w:eastAsia="Calibri" w:hAnsiTheme="minorHAnsi" w:cstheme="minorHAnsi"/>
-          <w:sz w:val="24"/>
-          <w:szCs w:val="24"/>
-        </w:rPr>
-        <w:t xml:space="preserve">Contributed to SONAR and GPS sensor modules for </w:t>
-      </w:r>
-      <w:r>
-        <w:rPr>
-          <w:rFonts w:asciiTheme="minorHAnsi" w:eastAsia="Calibri" w:hAnsiTheme="minorHAnsi" w:cstheme="minorHAnsi"/>
-          <w:noProof/>
-          <w:sz w:val="24"/>
-          <w:szCs w:val="24"/>
-        </w:rPr>
-        <w:t xml:space="preserve">path </w:t>
-      </w:r>
-      <w:r>
-        <w:rPr>
-          <w:rFonts w:asciiTheme="minorHAnsi" w:eastAsia="Calibri" w:hAnsiTheme="minorHAnsi" w:cstheme="minorHAnsi"/>
-          <w:noProof/>
-          <w:sz w:val="24"/>
-          <w:szCs w:val="24"/>
-        </w:rPr>
-        <w:t>planning</w:t>
-      </w:r>
-      <w:r>
-        <w:rPr>
-          <w:rFonts w:asciiTheme="minorHAnsi" w:eastAsia="Calibri" w:hAnsiTheme="minorHAnsi" w:cstheme="minorHAnsi"/>
-          <w:sz w:val="24"/>
-          <w:szCs w:val="24"/>
-        </w:rPr>
-        <w:t xml:space="preserve"> and obstacle avoidance</w:t>
-      </w:r>
-      <w:r>
-        <w:rPr>
-          <w:rFonts w:asciiTheme="minorHAnsi" w:eastAsia="Calibri" w:hAnsiTheme="minorHAnsi" w:cstheme="minorHAnsi"/>
-          <w:sz w:val="24"/>
-          <w:szCs w:val="24"/>
-        </w:rPr>
-        <w:t xml:space="preserve"> using Kalman Filter </w:t>
-      </w:r>
-      <w:r>
-        <w:rPr>
-          <w:rFonts w:asciiTheme="minorHAnsi" w:eastAsia="Calibri" w:hAnsiTheme="minorHAnsi" w:cstheme="minorHAnsi"/>
-          <w:sz w:val="24"/>
-          <w:szCs w:val="24"/>
-        </w:rPr>
-        <w:t>for bot prototypes which won a few awards at</w:t>
-      </w:r>
-      <w:r>
-        <w:rPr>
-          <w:rFonts w:asciiTheme="minorHAnsi" w:eastAsia="Calibri" w:hAnsiTheme="minorHAnsi" w:cstheme="minorHAnsi"/>
-          <w:sz w:val="24"/>
-          <w:szCs w:val="24"/>
-        </w:rPr>
-        <w:t xml:space="preserve"> IGVC '12</w:t>
-      </w:r>
-      <w:r>
-        <w:rPr>
-          <w:rFonts w:asciiTheme="minorHAnsi" w:eastAsia="Calibri" w:hAnsiTheme="minorHAnsi" w:cstheme="minorHAnsi"/>
-          <w:sz w:val="24"/>
-          <w:szCs w:val="24"/>
-        </w:rPr>
-        <w:t xml:space="preserve"> &amp; ‘13</w:t>
-      </w:r>
-      <w:r>
-        <w:rPr>
-          <w:rFonts w:asciiTheme="minorHAnsi" w:eastAsia="Calibri" w:hAnsiTheme="minorHAnsi" w:cstheme="minorHAnsi"/>
-          <w:sz w:val="24"/>
-          <w:szCs w:val="24"/>
-        </w:rPr>
-        <w:t>, Michigan, USA</w:t>
-      </w:r>
-      <w:r>
-        <w:rPr>
-          <w:rFonts w:asciiTheme="minorHAnsi" w:eastAsia="Calibri" w:hAnsiTheme="minorHAnsi" w:cstheme="minorHAnsi"/>
-          <w:sz w:val="24"/>
-          <w:szCs w:val="24"/>
-        </w:rPr>
-        <w:t xml:space="preserve">, and also </w:t>
-      </w:r>
-      <w:r>
-        <w:rPr>
-          <w:rFonts w:asciiTheme="minorHAnsi" w:eastAsia="Calibri" w:hAnsiTheme="minorHAnsi" w:cstheme="minorHAnsi"/>
-          <w:sz w:val="24"/>
-          <w:szCs w:val="24"/>
-        </w:rPr>
-        <w:t xml:space="preserve">Autonomous Rover ​prototype chassis for ​Team Indus​, Google Lunar </w:t>
-      </w:r>
-      <w:proofErr w:type="spellStart"/>
-      <w:r>
-        <w:rPr>
-          <w:rFonts w:asciiTheme="minorHAnsi" w:eastAsia="Calibri" w:hAnsiTheme="minorHAnsi" w:cstheme="minorHAnsi"/>
-          <w:sz w:val="24"/>
-          <w:szCs w:val="24"/>
-        </w:rPr>
-        <w:t>Xprize</w:t>
-      </w:r>
-      <w:proofErr w:type="spellEnd"/>
-      <w:r>
-        <w:rPr>
-          <w:rFonts w:asciiTheme="minorHAnsi" w:eastAsia="Calibri" w:hAnsiTheme="minorHAnsi" w:cstheme="minorHAnsi"/>
-          <w:sz w:val="24"/>
-          <w:szCs w:val="24"/>
-        </w:rPr>
-        <w:t xml:space="preserve"> finalist.</w:t>
-      </w:r>
-    </w:p>
-    <w:p>
-      <w:pPr>
-        <w:pStyle w:val="Heading1"/>
-        <w:spacing w:before="240"/>
-        <w:contextualSpacing w:val="0"/>
-        <w:jc w:val="both"/>
-        <w:rPr>
-          <w:rFonts w:asciiTheme="majorHAnsi" w:hAnsiTheme="majorHAnsi" w:cs="Calibri"/>
-          <w:color w:val="943634"/>
-          <w:u w:val="single"/>
-        </w:rPr>
-      </w:pPr>
       <w:r>
         <w:rPr>
           <w:rFonts w:asciiTheme="majorHAnsi" w:eastAsia="Calibri" w:hAnsiTheme="majorHAnsi" w:cs="Calibri"/>
@@ -3036,8 +2851,8 @@
           <w:u w:val="single"/>
         </w:rPr>
       </w:pPr>
-      <w:bookmarkStart w:id="11" w:name="h.e8hcxhzhg2p9" w:colFirst="0" w:colLast="0"/>
-      <w:bookmarkEnd w:id="11"/>
+      <w:bookmarkStart w:id="10" w:name="h.e8hcxhzhg2p9" w:colFirst="0" w:colLast="0"/>
+      <w:bookmarkEnd w:id="10"/>
       <w:r>
         <w:rPr>
           <w:rFonts w:asciiTheme="majorHAnsi" w:eastAsia="Calibri" w:hAnsiTheme="majorHAnsi" w:cs="Calibri"/>
@@ -3060,10 +2875,10 @@
           <w:szCs w:val="26"/>
         </w:rPr>
       </w:pPr>
-      <w:bookmarkStart w:id="12" w:name="h.nq8olo9stnt7" w:colFirst="0" w:colLast="0"/>
-      <w:bookmarkStart w:id="13" w:name="h.dxv8uk5x6qrr" w:colFirst="0" w:colLast="0"/>
+      <w:bookmarkStart w:id="11" w:name="h.nq8olo9stnt7" w:colFirst="0" w:colLast="0"/>
+      <w:bookmarkStart w:id="12" w:name="h.dxv8uk5x6qrr" w:colFirst="0" w:colLast="0"/>
+      <w:bookmarkEnd w:id="11"/>
       <w:bookmarkEnd w:id="12"/>
-      <w:bookmarkEnd w:id="13"/>
       <w:r>
         <w:rPr>
           <w:rFonts w:asciiTheme="majorHAnsi" w:eastAsia="Calibri" w:hAnsiTheme="majorHAnsi" w:cs="Calibri"/>
@@ -3092,8 +2907,8 @@
           <w:rFonts w:asciiTheme="majorHAnsi" w:hAnsiTheme="majorHAnsi" w:cs="Calibri"/>
         </w:rPr>
       </w:pPr>
-      <w:bookmarkStart w:id="14" w:name="h.djnsgux8koz2" w:colFirst="0" w:colLast="0"/>
-      <w:bookmarkEnd w:id="14"/>
+      <w:bookmarkStart w:id="13" w:name="h.djnsgux8koz2" w:colFirst="0" w:colLast="0"/>
+      <w:bookmarkEnd w:id="13"/>
       <w:r>
         <w:rPr>
           <w:rFonts w:asciiTheme="majorHAnsi" w:eastAsia="Calibri" w:hAnsiTheme="majorHAnsi" w:cs="Calibri"/>
@@ -3115,128 +2930,6 @@
     </w:p>
     <w:p>
       <w:pPr>
-        <w:pStyle w:val="Normal1"/>
-        <w:numPr>
-          <w:ilvl w:val="0"/>
-          <w:numId w:val="20"/>
-        </w:numPr>
-        <w:spacing w:before="120" w:line="276" w:lineRule="auto"/>
-        <w:jc w:val="both"/>
-        <w:rPr>
-          <w:rFonts w:asciiTheme="minorHAnsi" w:hAnsiTheme="minorHAnsi" w:cstheme="minorHAnsi"/>
-          <w:sz w:val="24"/>
-          <w:szCs w:val="24"/>
-        </w:rPr>
-      </w:pPr>
-      <w:r>
-        <w:rPr>
-          <w:rFonts w:asciiTheme="minorHAnsi" w:hAnsiTheme="minorHAnsi" w:cstheme="minorHAnsi"/>
-          <w:sz w:val="24"/>
-          <w:szCs w:val="24"/>
-        </w:rPr>
-        <w:t xml:space="preserve">Used </w:t>
-      </w:r>
-      <w:r>
-        <w:rPr>
-          <w:rFonts w:asciiTheme="minorHAnsi" w:hAnsiTheme="minorHAnsi" w:cstheme="minorHAnsi"/>
-          <w:sz w:val="24"/>
-          <w:szCs w:val="24"/>
-        </w:rPr>
-        <w:t>Hadoop Streaming</w:t>
-      </w:r>
-      <w:r>
-        <w:rPr>
-          <w:rFonts w:asciiTheme="minorHAnsi" w:hAnsiTheme="minorHAnsi" w:cstheme="minorHAnsi"/>
-          <w:sz w:val="24"/>
-          <w:szCs w:val="24"/>
-        </w:rPr>
-        <w:t xml:space="preserve"> utility to extract and </w:t>
-      </w:r>
-      <w:r>
-        <w:rPr>
-          <w:rFonts w:asciiTheme="minorHAnsi" w:hAnsiTheme="minorHAnsi" w:cstheme="minorHAnsi"/>
-          <w:noProof/>
-          <w:sz w:val="24"/>
-          <w:szCs w:val="24"/>
-        </w:rPr>
-        <w:t>analyze</w:t>
-      </w:r>
-      <w:r>
-        <w:rPr>
-          <w:rFonts w:asciiTheme="minorHAnsi" w:hAnsiTheme="minorHAnsi" w:cstheme="minorHAnsi"/>
-          <w:sz w:val="24"/>
-          <w:szCs w:val="24"/>
-        </w:rPr>
-        <w:t xml:space="preserve"> </w:t>
-      </w:r>
-      <w:r>
-        <w:rPr>
-          <w:rFonts w:asciiTheme="minorHAnsi" w:hAnsiTheme="minorHAnsi" w:cstheme="minorHAnsi"/>
-          <w:sz w:val="24"/>
-          <w:szCs w:val="24"/>
-        </w:rPr>
-        <w:t>meaningful information</w:t>
-      </w:r>
-      <w:r>
-        <w:rPr>
-          <w:rFonts w:asciiTheme="minorHAnsi" w:hAnsiTheme="minorHAnsi" w:cstheme="minorHAnsi"/>
-          <w:sz w:val="24"/>
-          <w:szCs w:val="24"/>
-        </w:rPr>
-        <w:t xml:space="preserve"> from large website and sales </w:t>
-      </w:r>
-      <w:r>
-        <w:rPr>
-          <w:rFonts w:asciiTheme="minorHAnsi" w:hAnsiTheme="minorHAnsi" w:cstheme="minorHAnsi"/>
-          <w:sz w:val="24"/>
-          <w:szCs w:val="24"/>
-        </w:rPr>
-        <w:t>logs</w:t>
-      </w:r>
-      <w:r>
-        <w:rPr>
-          <w:rFonts w:asciiTheme="minorHAnsi" w:hAnsiTheme="minorHAnsi" w:cstheme="minorHAnsi"/>
-          <w:sz w:val="24"/>
-          <w:szCs w:val="24"/>
-        </w:rPr>
-        <w:t xml:space="preserve">, with </w:t>
-      </w:r>
-      <w:r>
-        <w:rPr>
-          <w:rFonts w:asciiTheme="minorHAnsi" w:hAnsiTheme="minorHAnsi" w:cstheme="minorHAnsi"/>
-          <w:sz w:val="24"/>
-          <w:szCs w:val="24"/>
-        </w:rPr>
-        <w:t>Python mapper and reducer</w:t>
-      </w:r>
-      <w:r>
-        <w:rPr>
-          <w:rFonts w:asciiTheme="minorHAnsi" w:hAnsiTheme="minorHAnsi" w:cstheme="minorHAnsi"/>
-          <w:sz w:val="24"/>
-          <w:szCs w:val="24"/>
-        </w:rPr>
-        <w:t xml:space="preserve"> scripts to run </w:t>
-      </w:r>
-      <w:r>
-        <w:rPr>
-          <w:rFonts w:asciiTheme="minorHAnsi" w:hAnsiTheme="minorHAnsi" w:cstheme="minorHAnsi"/>
-          <w:noProof/>
-          <w:sz w:val="24"/>
-          <w:szCs w:val="24"/>
-        </w:rPr>
-        <w:t>Map-Reduce</w:t>
-      </w:r>
-      <w:r>
-        <w:rPr>
-          <w:rFonts w:asciiTheme="minorHAnsi" w:hAnsiTheme="minorHAnsi" w:cstheme="minorHAnsi"/>
-          <w:sz w:val="24"/>
-          <w:szCs w:val="24"/>
-        </w:rPr>
-        <w:t xml:space="preserve"> on a Hadoop cluster.</w:t>
-      </w:r>
-    </w:p>
-    <w:p>
-      <w:pPr>
         <w:pStyle w:val="Heading3"/>
         <w:spacing w:before="120"/>
         <w:ind w:left="-17" w:right="-28"/>
@@ -3298,8 +2991,8 @@
         </w:rPr>
         <w:t>89%</w:t>
       </w:r>
-      <w:bookmarkStart w:id="15" w:name="h.vh95wa35gep2" w:colFirst="0" w:colLast="0"/>
-      <w:bookmarkEnd w:id="15"/>
+      <w:bookmarkStart w:id="14" w:name="h.vh95wa35gep2" w:colFirst="0" w:colLast="0"/>
+      <w:bookmarkEnd w:id="14"/>
     </w:p>
     <w:p>
       <w:pPr>
@@ -3364,12 +3057,12 @@
         </w:rPr>
         <w:t>88.4%</w:t>
       </w:r>
-      <w:bookmarkStart w:id="16" w:name="h.bulny1crgp89" w:colFirst="0" w:colLast="0"/>
-      <w:bookmarkStart w:id="17" w:name="h.hfay035iymqe" w:colFirst="0" w:colLast="0"/>
-      <w:bookmarkStart w:id="18" w:name="h.abt4kj2ijrsr" w:colFirst="0" w:colLast="0"/>
+      <w:bookmarkStart w:id="15" w:name="h.bulny1crgp89" w:colFirst="0" w:colLast="0"/>
+      <w:bookmarkStart w:id="16" w:name="h.hfay035iymqe" w:colFirst="0" w:colLast="0"/>
+      <w:bookmarkStart w:id="17" w:name="h.abt4kj2ijrsr" w:colFirst="0" w:colLast="0"/>
+      <w:bookmarkEnd w:id="15"/>
       <w:bookmarkEnd w:id="16"/>
       <w:bookmarkEnd w:id="17"/>
-      <w:bookmarkEnd w:id="18"/>
     </w:p>
     <w:p>
       <w:pPr>
@@ -3383,10 +3076,10 @@
           <w:u w:val="single"/>
         </w:rPr>
       </w:pPr>
-      <w:bookmarkStart w:id="19" w:name="h.628phil8unj9" w:colFirst="0" w:colLast="0"/>
-      <w:bookmarkStart w:id="20" w:name="h.o0a0tjnqfjmk" w:colFirst="0" w:colLast="0"/>
+      <w:bookmarkStart w:id="18" w:name="h.628phil8unj9" w:colFirst="0" w:colLast="0"/>
+      <w:bookmarkStart w:id="19" w:name="h.o0a0tjnqfjmk" w:colFirst="0" w:colLast="0"/>
+      <w:bookmarkEnd w:id="18"/>
       <w:bookmarkEnd w:id="19"/>
-      <w:bookmarkEnd w:id="20"/>
       <w:r>
         <w:rPr>
           <w:rFonts w:asciiTheme="majorHAnsi" w:eastAsia="Calibri" w:hAnsiTheme="majorHAnsi" w:cs="Calibri"/>
@@ -3404,6 +3097,8 @@
           <w:numId w:val="22"/>
         </w:numPr>
         <w:spacing w:before="120" w:line="276" w:lineRule="auto"/>
+        <w:ind w:left="357" w:hanging="357"/>
+        <w:contextualSpacing/>
         <w:jc w:val="both"/>
         <w:rPr>
           <w:rFonts w:asciiTheme="minorHAnsi" w:hAnsiTheme="minorHAnsi" w:cstheme="minorHAnsi"/>
@@ -3428,6 +3123,74 @@
           <w:numId w:val="22"/>
         </w:numPr>
         <w:spacing w:before="120" w:line="276" w:lineRule="auto"/>
+        <w:ind w:left="357" w:hanging="357"/>
+        <w:contextualSpacing/>
+        <w:jc w:val="both"/>
+        <w:rPr>
+          <w:rFonts w:asciiTheme="minorHAnsi" w:hAnsiTheme="minorHAnsi" w:cstheme="minorHAnsi"/>
+          <w:sz w:val="24"/>
+          <w:szCs w:val="24"/>
+        </w:rPr>
+      </w:pPr>
+      <w:r>
+        <w:rPr>
+          <w:rFonts w:asciiTheme="minorHAnsi" w:hAnsiTheme="minorHAnsi" w:cstheme="minorHAnsi"/>
+          <w:sz w:val="24"/>
+          <w:szCs w:val="24"/>
+        </w:rPr>
+        <w:t>Contributed as Junior Developer in a student-body research group Autonomous Ground Vehicle at IIT K</w:t>
+      </w:r>
+      <w:r>
+        <w:rPr>
+          <w:rFonts w:asciiTheme="minorHAnsi" w:hAnsiTheme="minorHAnsi" w:cstheme="minorHAnsi"/>
+          <w:sz w:val="24"/>
+          <w:szCs w:val="24"/>
+        </w:rPr>
+        <w:t>GP</w:t>
+      </w:r>
+      <w:r>
+        <w:rPr>
+          <w:rFonts w:asciiTheme="minorHAnsi" w:hAnsiTheme="minorHAnsi" w:cstheme="minorHAnsi"/>
+          <w:sz w:val="24"/>
+          <w:szCs w:val="24"/>
+        </w:rPr>
+        <w:t>, building autonomous rover prototypes which won a few awards</w:t>
+      </w:r>
+      <w:r>
+        <w:rPr>
+          <w:rFonts w:asciiTheme="minorHAnsi" w:hAnsiTheme="minorHAnsi" w:cstheme="minorHAnsi"/>
+          <w:sz w:val="24"/>
+          <w:szCs w:val="24"/>
+        </w:rPr>
+        <w:t xml:space="preserve"> at </w:t>
+      </w:r>
+      <w:r>
+        <w:rPr>
+          <w:rFonts w:asciiTheme="minorHAnsi" w:eastAsia="Calibri" w:hAnsiTheme="minorHAnsi" w:cstheme="minorHAnsi"/>
+          <w:sz w:val="24"/>
+          <w:szCs w:val="24"/>
+        </w:rPr>
+        <w:t>IGVC '12 &amp; ‘13, Michigan, USA</w:t>
+      </w:r>
+      <w:r>
+        <w:rPr>
+          <w:rFonts w:asciiTheme="minorHAnsi" w:eastAsia="Calibri" w:hAnsiTheme="minorHAnsi" w:cstheme="minorHAnsi"/>
+          <w:sz w:val="24"/>
+          <w:szCs w:val="24"/>
+        </w:rPr>
+        <w:t>.</w:t>
+      </w:r>
+    </w:p>
+    <w:p>
+      <w:pPr>
+        <w:pStyle w:val="Normal1"/>
+        <w:numPr>
+          <w:ilvl w:val="0"/>
+          <w:numId w:val="22"/>
+        </w:numPr>
+        <w:spacing w:before="120" w:line="276" w:lineRule="auto"/>
+        <w:ind w:left="357" w:hanging="357"/>
+        <w:contextualSpacing/>
         <w:jc w:val="both"/>
         <w:rPr>
           <w:rFonts w:asciiTheme="minorHAnsi" w:hAnsiTheme="minorHAnsi" w:cstheme="minorHAnsi"/>
@@ -3460,6 +3223,8 @@
           <w:numId w:val="22"/>
         </w:numPr>
         <w:spacing w:before="0" w:line="276" w:lineRule="auto"/>
+        <w:ind w:left="357" w:hanging="357"/>
+        <w:contextualSpacing/>
         <w:jc w:val="both"/>
         <w:rPr>
           <w:rFonts w:asciiTheme="minorHAnsi" w:hAnsiTheme="minorHAnsi" w:cstheme="minorHAnsi"/>
@@ -3493,8 +3258,8 @@
       </w:r>
     </w:p>
     <w:sectPr>
-      <w:headerReference w:type="default" r:id="rId12"/>
-      <w:headerReference w:type="first" r:id="rId13"/>
+      <w:headerReference w:type="default" r:id="rId11"/>
+      <w:headerReference w:type="first" r:id="rId12"/>
       <w:pgSz w:w="12240" w:h="15840"/>
       <w:pgMar w:top="720" w:right="720" w:bottom="720" w:left="720" w:header="510" w:footer="510" w:gutter="0"/>
       <w:pgNumType w:start="1"/>
@@ -7303,7 +7068,7 @@
 </file>
 
 <file path=customXml/itemProps1.xml><?xml version="1.0" encoding="utf-8"?>
-<ds:datastoreItem xmlns:ds="http://schemas.openxmlformats.org/officeDocument/2006/customXml" ds:itemID="{064B0AF9-E668-42FD-8E58-80B714D8AFAF}">
+<ds:datastoreItem xmlns:ds="http://schemas.openxmlformats.org/officeDocument/2006/customXml" ds:itemID="{67838091-2659-4410-A7E7-CDDE052E8D07}">
   <ds:schemaRefs>
     <ds:schemaRef ds:uri="http://schemas.openxmlformats.org/officeDocument/2006/bibliography"/>
   </ds:schemaRefs>

</xml_diff>

<commit_message>
update work experience months
</commit_message>
<xml_diff>
--- a/CV_Sushovan_Mandal.docx
+++ b/CV_Sushovan_Mandal.docx
@@ -716,7 +716,25 @@
           <w:sz w:val="22"/>
           <w:szCs w:val="22"/>
         </w:rPr>
-        <w:t>1 year 2 months</w:t>
+        <w:t xml:space="preserve">1 year </w:t>
+      </w:r>
+      <w:r>
+        <w:rPr>
+          <w:rFonts w:asciiTheme="majorHAnsi" w:eastAsia="Calibri" w:hAnsiTheme="majorHAnsi" w:cs="Calibri"/>
+          <w:b/>
+          <w:sz w:val="22"/>
+          <w:szCs w:val="22"/>
+        </w:rPr>
+        <w:t>3</w:t>
+      </w:r>
+      <w:r>
+        <w:rPr>
+          <w:rFonts w:asciiTheme="majorHAnsi" w:eastAsia="Calibri" w:hAnsiTheme="majorHAnsi" w:cs="Calibri"/>
+          <w:b/>
+          <w:sz w:val="22"/>
+          <w:szCs w:val="22"/>
+        </w:rPr>
+        <w:t xml:space="preserve"> months</w:t>
       </w:r>
       <w:r>
         <w:rPr>
@@ -1418,8 +1436,6 @@
         </w:rPr>
         <w:t>z</w:t>
       </w:r>
-      <w:bookmarkStart w:id="3" w:name="_GoBack"/>
-      <w:bookmarkEnd w:id="3"/>
       <w:r>
         <w:rPr>
           <w:rFonts w:asciiTheme="minorHAnsi" w:hAnsiTheme="minorHAnsi" w:cstheme="minorHAnsi"/>
@@ -1513,7 +1529,18 @@
           <w:sz w:val="22"/>
           <w:szCs w:val="22"/>
         </w:rPr>
-        <w:t>6 months</w:t>
+        <w:t>7</w:t>
+      </w:r>
+      <w:bookmarkStart w:id="3" w:name="_GoBack"/>
+      <w:bookmarkEnd w:id="3"/>
+      <w:r>
+        <w:rPr>
+          <w:rFonts w:asciiTheme="majorHAnsi" w:eastAsia="Calibri" w:hAnsiTheme="majorHAnsi" w:cs="Calibri"/>
+          <w:b/>
+          <w:sz w:val="22"/>
+          <w:szCs w:val="22"/>
+        </w:rPr>
+        <w:t xml:space="preserve"> months</w:t>
       </w:r>
     </w:p>
     <w:p>
@@ -7033,7 +7060,7 @@
 </file>
 
 <file path=customXml/itemProps1.xml><?xml version="1.0" encoding="utf-8"?>
-<ds:datastoreItem xmlns:ds="http://schemas.openxmlformats.org/officeDocument/2006/customXml" ds:itemID="{774E803B-441F-45D4-855A-6D11D4AD82E3}">
+<ds:datastoreItem xmlns:ds="http://schemas.openxmlformats.org/officeDocument/2006/customXml" ds:itemID="{D0922DA7-7A7F-4D66-BCFF-4E9E29A47B1F}">
   <ds:schemaRefs>
     <ds:schemaRef ds:uri="http://schemas.openxmlformats.org/officeDocument/2006/bibliography"/>
   </ds:schemaRefs>

</xml_diff>

<commit_message>
update on further work
</commit_message>
<xml_diff>
--- a/CV_Sushovan_Mandal.docx
+++ b/CV_Sushovan_Mandal.docx
@@ -342,23 +342,7 @@
           <w:sz w:val="24"/>
           <w:szCs w:val="24"/>
         </w:rPr>
-        <w:t>o</w:t>
-      </w:r>
-      <w:r>
-        <w:rPr>
-          <w:rFonts w:asciiTheme="majorHAnsi" w:eastAsia="Calibri" w:hAnsiTheme="majorHAnsi" w:cstheme="minorHAnsi"/>
-          <w:sz w:val="24"/>
-          <w:szCs w:val="24"/>
-        </w:rPr>
-        <w:t>ne</w:t>
-      </w:r>
-      <w:r>
-        <w:rPr>
-          <w:rFonts w:asciiTheme="majorHAnsi" w:eastAsia="Calibri" w:hAnsiTheme="majorHAnsi" w:cstheme="minorHAnsi"/>
-          <w:sz w:val="24"/>
-          <w:szCs w:val="24"/>
-        </w:rPr>
-        <w:t xml:space="preserve"> year</w:t>
+        <w:t>one-year</w:t>
       </w:r>
       <w:r>
         <w:rPr>
@@ -695,7 +679,7 @@
           <w:sz w:val="22"/>
           <w:szCs w:val="22"/>
         </w:rPr>
-        <w:t>4</w:t>
+        <w:t>5</w:t>
       </w:r>
       <w:r>
         <w:rPr>
@@ -966,7 +950,23 @@
           <w:sz w:val="24"/>
           <w:szCs w:val="24"/>
         </w:rPr>
-        <w:t xml:space="preserve"> and multi-layer ensemble modelling, u</w:t>
+        <w:t xml:space="preserve"> and multi-</w:t>
+      </w:r>
+      <w:r>
+        <w:rPr>
+          <w:rFonts w:asciiTheme="minorHAnsi" w:hAnsiTheme="minorHAnsi" w:cstheme="minorHAnsi"/>
+          <w:sz w:val="24"/>
+          <w:szCs w:val="24"/>
+        </w:rPr>
+        <w:t>step</w:t>
+      </w:r>
+      <w:r>
+        <w:rPr>
+          <w:rFonts w:asciiTheme="minorHAnsi" w:hAnsiTheme="minorHAnsi" w:cstheme="minorHAnsi"/>
+          <w:sz w:val="24"/>
+          <w:szCs w:val="24"/>
+        </w:rPr>
+        <w:t xml:space="preserve"> ensemble modelling, u</w:t>
       </w:r>
       <w:r>
         <w:rPr>
@@ -1008,8 +1008,6 @@
         </w:rPr>
         <w:t>Py</w:t>
       </w:r>
-      <w:bookmarkStart w:id="3" w:name="_GoBack"/>
-      <w:bookmarkEnd w:id="3"/>
       <w:r>
         <w:rPr>
           <w:rFonts w:asciiTheme="minorHAnsi" w:hAnsiTheme="minorHAnsi" w:cstheme="minorHAnsi"/>
@@ -1449,6 +1447,47 @@
     </w:p>
     <w:p>
       <w:pPr>
+        <w:pStyle w:val="Normal1"/>
+        <w:numPr>
+          <w:ilvl w:val="0"/>
+          <w:numId w:val="23"/>
+        </w:numPr>
+        <w:spacing w:before="120" w:line="276" w:lineRule="auto"/>
+        <w:contextualSpacing/>
+        <w:jc w:val="both"/>
+        <w:rPr>
+          <w:rFonts w:asciiTheme="minorHAnsi" w:hAnsiTheme="minorHAnsi" w:cstheme="minorHAnsi"/>
+          <w:sz w:val="24"/>
+          <w:szCs w:val="24"/>
+        </w:rPr>
+      </w:pPr>
+      <w:r>
+        <w:rPr>
+          <w:rFonts w:asciiTheme="minorHAnsi" w:hAnsiTheme="minorHAnsi" w:cstheme="minorHAnsi"/>
+          <w:sz w:val="24"/>
+          <w:szCs w:val="24"/>
+        </w:rPr>
+        <w:t xml:space="preserve">Deployed </w:t>
+      </w:r>
+      <w:r>
+        <w:rPr>
+          <w:rFonts w:asciiTheme="minorHAnsi" w:hAnsiTheme="minorHAnsi" w:cstheme="minorHAnsi"/>
+          <w:sz w:val="24"/>
+          <w:szCs w:val="24"/>
+        </w:rPr>
+        <w:t>end-to-end</w:t>
+      </w:r>
+      <w:r>
+        <w:rPr>
+          <w:rFonts w:asciiTheme="minorHAnsi" w:hAnsiTheme="minorHAnsi" w:cstheme="minorHAnsi"/>
+          <w:sz w:val="24"/>
+          <w:szCs w:val="24"/>
+        </w:rPr>
+        <w:t xml:space="preserve"> solution into production; Data Load, Feature Engineering to Modelling &amp; Evaluation; on Dataiku DSS platform.</w:t>
+      </w:r>
+    </w:p>
+    <w:p>
+      <w:pPr>
         <w:pStyle w:val="Heading3"/>
         <w:spacing w:before="120"/>
         <w:ind w:left="-17" w:right="-28"/>
@@ -1969,6 +2008,41 @@
     </w:p>
     <w:p>
       <w:pPr>
+        <w:pStyle w:val="Normal1"/>
+        <w:numPr>
+          <w:ilvl w:val="0"/>
+          <w:numId w:val="16"/>
+        </w:numPr>
+        <w:spacing w:before="120" w:line="276" w:lineRule="auto"/>
+        <w:contextualSpacing/>
+        <w:jc w:val="both"/>
+        <w:rPr>
+          <w:rFonts w:asciiTheme="minorHAnsi" w:hAnsiTheme="minorHAnsi" w:cstheme="minorHAnsi"/>
+          <w:sz w:val="24"/>
+          <w:szCs w:val="24"/>
+        </w:rPr>
+      </w:pPr>
+      <w:r>
+        <w:rPr>
+          <w:rFonts w:asciiTheme="minorHAnsi" w:hAnsiTheme="minorHAnsi" w:cstheme="minorHAnsi"/>
+          <w:sz w:val="24"/>
+          <w:szCs w:val="24"/>
+        </w:rPr>
+        <w:t>Built Machine Learning module on Big Data platform to determine most important locations for an application, from past search logs</w:t>
+      </w:r>
+      <w:r>
+        <w:rPr>
+          <w:rFonts w:asciiTheme="minorHAnsi" w:hAnsiTheme="minorHAnsi" w:cstheme="minorHAnsi"/>
+          <w:sz w:val="24"/>
+          <w:szCs w:val="24"/>
+        </w:rPr>
+        <w:t>.</w:t>
+      </w:r>
+      <w:bookmarkStart w:id="3" w:name="_GoBack"/>
+      <w:bookmarkEnd w:id="3"/>
+    </w:p>
+    <w:p>
+      <w:pPr>
         <w:pStyle w:val="Heading3"/>
         <w:spacing w:before="120"/>
         <w:ind w:left="-17" w:right="-28"/>
@@ -2329,6 +2403,7 @@
           <w:sz w:val="26"/>
           <w:szCs w:val="26"/>
         </w:rPr>
+        <w:lastRenderedPageBreak/>
         <w:t>SAP Labs India, Bangalore</w:t>
       </w:r>
       <w:r>
@@ -2498,7 +2573,6 @@
           <w:color w:val="943634"/>
           <w:u w:val="single"/>
         </w:rPr>
-        <w:lastRenderedPageBreak/>
         <w:t>Skills and Expertise</w:t>
       </w:r>
     </w:p>
@@ -6992,7 +7066,7 @@
 </file>
 
 <file path=customXml/itemProps1.xml><?xml version="1.0" encoding="utf-8"?>
-<ds:datastoreItem xmlns:ds="http://schemas.openxmlformats.org/officeDocument/2006/customXml" ds:itemID="{9DD86828-6B43-40D1-9A73-E7B66BB86934}">
+<ds:datastoreItem xmlns:ds="http://schemas.openxmlformats.org/officeDocument/2006/customXml" ds:itemID="{F3659FA3-ABCA-4AC4-B2D3-D23256B7B189}">
   <ds:schemaRefs>
     <ds:schemaRef ds:uri="http://schemas.openxmlformats.org/officeDocument/2006/bibliography"/>
   </ds:schemaRefs>

</xml_diff>

<commit_message>
Some content updations on he way to version 4
</commit_message>
<xml_diff>
--- a/CV_Sushovan_Mandal.docx
+++ b/CV_Sushovan_Mandal.docx
@@ -301,7 +301,7 @@
           <w:sz w:val="24"/>
           <w:szCs w:val="24"/>
         </w:rPr>
-        <w:t>Machine Learning Engineer and</w:t>
+        <w:t xml:space="preserve">and </w:t>
       </w:r>
       <w:r>
         <w:rPr>
@@ -309,16 +309,23 @@
           <w:sz w:val="24"/>
           <w:szCs w:val="24"/>
         </w:rPr>
+        <w:t>responsible</w:t>
+      </w:r>
+      <w:r>
+        <w:rPr>
+          <w:rFonts w:asciiTheme="majorHAnsi" w:eastAsia="Calibri" w:hAnsiTheme="majorHAnsi" w:cstheme="minorHAnsi"/>
+          <w:sz w:val="24"/>
+          <w:szCs w:val="24"/>
+        </w:rPr>
         <w:t xml:space="preserve"> </w:t>
       </w:r>
       <w:r>
         <w:rPr>
           <w:rFonts w:asciiTheme="majorHAnsi" w:eastAsia="Calibri" w:hAnsiTheme="majorHAnsi" w:cstheme="minorHAnsi"/>
-          <w:noProof/>
-          <w:sz w:val="24"/>
-          <w:szCs w:val="24"/>
-        </w:rPr>
-        <w:t>ideator</w:t>
+          <w:sz w:val="24"/>
+          <w:szCs w:val="24"/>
+        </w:rPr>
+        <w:t>Machine Learning Engineer</w:t>
       </w:r>
       <w:r>
         <w:rPr>
@@ -328,13 +335,15 @@
         </w:rPr>
         <w:t xml:space="preserve">. </w:t>
       </w:r>
+      <w:bookmarkStart w:id="1" w:name="_GoBack"/>
+      <w:bookmarkEnd w:id="1"/>
       <w:r>
         <w:rPr>
           <w:rFonts w:asciiTheme="majorHAnsi" w:eastAsia="Calibri" w:hAnsiTheme="majorHAnsi" w:cstheme="minorHAnsi"/>
           <w:sz w:val="24"/>
           <w:szCs w:val="24"/>
         </w:rPr>
-        <w:t xml:space="preserve">More than </w:t>
+        <w:t>1.5-year</w:t>
       </w:r>
       <w:r>
         <w:rPr>
@@ -342,7 +351,7 @@
           <w:sz w:val="24"/>
           <w:szCs w:val="24"/>
         </w:rPr>
-        <w:t>one-year</w:t>
+        <w:t xml:space="preserve"> experience solving industry problems using Machine Learning, Data</w:t>
       </w:r>
       <w:r>
         <w:rPr>
@@ -350,7 +359,7 @@
           <w:sz w:val="24"/>
           <w:szCs w:val="24"/>
         </w:rPr>
-        <w:t xml:space="preserve"> experience </w:t>
+        <w:t xml:space="preserve"> </w:t>
       </w:r>
       <w:r>
         <w:rPr>
@@ -358,7 +367,7 @@
           <w:sz w:val="24"/>
           <w:szCs w:val="24"/>
         </w:rPr>
-        <w:t>solving industry problems using Machine Learning</w:t>
+        <w:t>visualization</w:t>
       </w:r>
       <w:r>
         <w:rPr>
@@ -366,7 +375,7 @@
           <w:sz w:val="24"/>
           <w:szCs w:val="24"/>
         </w:rPr>
-        <w:t>,</w:t>
+        <w:t xml:space="preserve"> &amp; creative thinking</w:t>
       </w:r>
       <w:r>
         <w:rPr>
@@ -374,7 +383,7 @@
           <w:sz w:val="24"/>
           <w:szCs w:val="24"/>
         </w:rPr>
-        <w:t xml:space="preserve"> Data </w:t>
+        <w:t>;</w:t>
       </w:r>
       <w:r>
         <w:rPr>
@@ -382,7 +391,7 @@
           <w:sz w:val="24"/>
           <w:szCs w:val="24"/>
         </w:rPr>
-        <w:t>a</w:t>
+        <w:t xml:space="preserve"> about 2 years overall experience</w:t>
       </w:r>
       <w:r>
         <w:rPr>
@@ -390,7 +399,7 @@
           <w:sz w:val="24"/>
           <w:szCs w:val="24"/>
         </w:rPr>
-        <w:t>nalysis</w:t>
+        <w:t>. Achievements include</w:t>
       </w:r>
       <w:r>
         <w:rPr>
@@ -398,7 +407,7 @@
           <w:sz w:val="24"/>
           <w:szCs w:val="24"/>
         </w:rPr>
-        <w:t xml:space="preserve"> &amp; </w:t>
+        <w:t xml:space="preserve"> 10x improvement </w:t>
       </w:r>
       <w:r>
         <w:rPr>
@@ -406,7 +415,7 @@
           <w:sz w:val="24"/>
           <w:szCs w:val="24"/>
         </w:rPr>
-        <w:t>innovative v</w:t>
+        <w:t xml:space="preserve">in runtime of </w:t>
       </w:r>
       <w:r>
         <w:rPr>
@@ -414,7 +423,7 @@
           <w:sz w:val="24"/>
           <w:szCs w:val="24"/>
         </w:rPr>
-        <w:t>isualization</w:t>
+        <w:t>codebase</w:t>
       </w:r>
       <w:r>
         <w:rPr>
@@ -422,7 +431,7 @@
           <w:sz w:val="24"/>
           <w:szCs w:val="24"/>
         </w:rPr>
-        <w:t>s</w:t>
+        <w:t xml:space="preserve"> at Alumnus, leveraging optimal numpy, pandas code</w:t>
       </w:r>
       <w:r>
         <w:rPr>
@@ -430,7 +439,7 @@
           <w:sz w:val="24"/>
           <w:szCs w:val="24"/>
         </w:rPr>
-        <w:t>.</w:t>
+        <w:t xml:space="preserve"> &amp;</w:t>
       </w:r>
       <w:r>
         <w:rPr>
@@ -438,7 +447,7 @@
           <w:sz w:val="24"/>
           <w:szCs w:val="24"/>
         </w:rPr>
-        <w:t xml:space="preserve"> Expert in efficient Python Data Science coding using pandas, NumPy, scikit-learn.</w:t>
+        <w:t xml:space="preserve"> multiprocessing. Achieved </w:t>
       </w:r>
       <w:r>
         <w:rPr>
@@ -446,71 +455,7 @@
           <w:sz w:val="24"/>
           <w:szCs w:val="24"/>
         </w:rPr>
-        <w:t xml:space="preserve"> Advanced user of Git versioning system</w:t>
-      </w:r>
-      <w:r>
-        <w:rPr>
-          <w:rFonts w:asciiTheme="majorHAnsi" w:eastAsia="Calibri" w:hAnsiTheme="majorHAnsi" w:cstheme="minorHAnsi"/>
-          <w:sz w:val="24"/>
-          <w:szCs w:val="24"/>
-        </w:rPr>
-        <w:t>,</w:t>
-      </w:r>
-      <w:r>
-        <w:rPr>
-          <w:rFonts w:asciiTheme="majorHAnsi" w:eastAsia="Calibri" w:hAnsiTheme="majorHAnsi" w:cstheme="minorHAnsi"/>
-          <w:sz w:val="24"/>
-          <w:szCs w:val="24"/>
-        </w:rPr>
-        <w:t xml:space="preserve"> </w:t>
-      </w:r>
-      <w:r>
-        <w:rPr>
-          <w:rFonts w:asciiTheme="majorHAnsi" w:eastAsia="Calibri" w:hAnsiTheme="majorHAnsi" w:cstheme="minorHAnsi"/>
-          <w:sz w:val="24"/>
-          <w:szCs w:val="24"/>
-        </w:rPr>
-        <w:t xml:space="preserve">able </w:t>
-      </w:r>
-      <w:r>
-        <w:rPr>
-          <w:rFonts w:asciiTheme="majorHAnsi" w:eastAsia="Calibri" w:hAnsiTheme="majorHAnsi" w:cstheme="minorHAnsi"/>
-          <w:sz w:val="24"/>
-          <w:szCs w:val="24"/>
-        </w:rPr>
-        <w:t>to comfortably</w:t>
-      </w:r>
-      <w:r>
-        <w:rPr>
-          <w:rFonts w:asciiTheme="majorHAnsi" w:eastAsia="Calibri" w:hAnsiTheme="majorHAnsi" w:cstheme="minorHAnsi"/>
-          <w:sz w:val="24"/>
-          <w:szCs w:val="24"/>
-        </w:rPr>
-        <w:t xml:space="preserve"> hand</w:t>
-      </w:r>
-      <w:r>
-        <w:rPr>
-          <w:rFonts w:asciiTheme="majorHAnsi" w:eastAsia="Calibri" w:hAnsiTheme="majorHAnsi" w:cstheme="minorHAnsi"/>
-          <w:sz w:val="24"/>
-          <w:szCs w:val="24"/>
-        </w:rPr>
-        <w:t>le</w:t>
-      </w:r>
-      <w:r>
-        <w:rPr>
-          <w:rFonts w:asciiTheme="majorHAnsi" w:eastAsia="Calibri" w:hAnsiTheme="majorHAnsi" w:cstheme="minorHAnsi"/>
-          <w:sz w:val="24"/>
-          <w:szCs w:val="24"/>
-        </w:rPr>
-        <w:t xml:space="preserve"> large, complex codebase. </w:t>
-      </w:r>
-      <w:r>
-        <w:rPr>
-          <w:rFonts w:asciiTheme="majorHAnsi" w:eastAsia="Calibri" w:hAnsiTheme="majorHAnsi" w:cstheme="minorHAnsi"/>
-          <w:sz w:val="24"/>
-          <w:szCs w:val="24"/>
-        </w:rPr>
-        <w:t>Fluent in English, Hindi, Bengali.</w:t>
+        <w:t>10% efficiency gain in stock loading across all products.</w:t>
       </w:r>
     </w:p>
     <w:p>
@@ -526,10 +471,10 @@
           <w:u w:val="single"/>
         </w:rPr>
       </w:pPr>
-      <w:bookmarkStart w:id="1" w:name="h.6oztx7omgpqo" w:colFirst="0" w:colLast="0"/>
-      <w:bookmarkStart w:id="2" w:name="h.yifpth28fs3" w:colFirst="0" w:colLast="0"/>
-      <w:bookmarkEnd w:id="1"/>
+      <w:bookmarkStart w:id="2" w:name="h.6oztx7omgpqo" w:colFirst="0" w:colLast="0"/>
+      <w:bookmarkStart w:id="3" w:name="h.yifpth28fs3" w:colFirst="0" w:colLast="0"/>
       <w:bookmarkEnd w:id="2"/>
+      <w:bookmarkEnd w:id="3"/>
       <w:r>
         <w:rPr>
           <w:rFonts w:asciiTheme="majorHAnsi" w:eastAsia="Calibri" w:hAnsiTheme="majorHAnsi" w:cs="Calibri"/>
@@ -722,20 +667,13 @@
           <w:sz w:val="24"/>
           <w:szCs w:val="24"/>
         </w:rPr>
-        <w:t>A</w:t>
-      </w:r>
-      <w:r>
-        <w:rPr>
-          <w:rFonts w:asciiTheme="minorHAnsi" w:hAnsiTheme="minorHAnsi" w:cstheme="minorHAnsi"/>
-          <w:sz w:val="24"/>
-          <w:szCs w:val="24"/>
-        </w:rPr>
-        <w:t xml:space="preserve">chieved </w:t>
+        <w:t xml:space="preserve">Achieved </w:t>
       </w:r>
       <w:r>
         <w:rPr>
           <w:rFonts w:asciiTheme="minorHAnsi" w:hAnsiTheme="minorHAnsi" w:cstheme="minorHAnsi"/>
           <w:i/>
+          <w:iCs/>
           <w:sz w:val="24"/>
           <w:szCs w:val="24"/>
         </w:rPr>
@@ -747,111 +685,7 @@
           <w:sz w:val="24"/>
           <w:szCs w:val="24"/>
         </w:rPr>
-        <w:t xml:space="preserve"> accuracy in</w:t>
-      </w:r>
-      <w:r>
-        <w:rPr>
-          <w:rFonts w:asciiTheme="minorHAnsi" w:hAnsiTheme="minorHAnsi" w:cstheme="minorHAnsi"/>
-          <w:sz w:val="24"/>
-          <w:szCs w:val="24"/>
-        </w:rPr>
-        <w:t xml:space="preserve"> project</w:t>
-      </w:r>
-      <w:r>
-        <w:rPr>
-          <w:rFonts w:asciiTheme="minorHAnsi" w:hAnsiTheme="minorHAnsi" w:cstheme="minorHAnsi"/>
-          <w:sz w:val="24"/>
-          <w:szCs w:val="24"/>
-        </w:rPr>
-        <w:t>ions for</w:t>
-      </w:r>
-      <w:r>
-        <w:rPr>
-          <w:rFonts w:asciiTheme="minorHAnsi" w:hAnsiTheme="minorHAnsi" w:cstheme="minorHAnsi"/>
-          <w:sz w:val="24"/>
-          <w:szCs w:val="24"/>
-        </w:rPr>
-        <w:t xml:space="preserve"> </w:t>
-      </w:r>
-      <w:r>
-        <w:rPr>
-          <w:rFonts w:asciiTheme="minorHAnsi" w:hAnsiTheme="minorHAnsi" w:cstheme="minorHAnsi"/>
-          <w:sz w:val="24"/>
-          <w:szCs w:val="24"/>
-        </w:rPr>
-        <w:t xml:space="preserve">how </w:t>
-      </w:r>
-      <w:r>
-        <w:rPr>
-          <w:rFonts w:asciiTheme="minorHAnsi" w:hAnsiTheme="minorHAnsi" w:cstheme="minorHAnsi"/>
-          <w:sz w:val="24"/>
-          <w:szCs w:val="24"/>
-        </w:rPr>
-        <w:t>different</w:t>
-      </w:r>
-      <w:r>
-        <w:rPr>
-          <w:rFonts w:asciiTheme="minorHAnsi" w:hAnsiTheme="minorHAnsi" w:cstheme="minorHAnsi"/>
-          <w:sz w:val="24"/>
-          <w:szCs w:val="24"/>
-        </w:rPr>
-        <w:t xml:space="preserve"> promotion</w:t>
-      </w:r>
-      <w:r>
-        <w:rPr>
-          <w:rFonts w:asciiTheme="minorHAnsi" w:hAnsiTheme="minorHAnsi" w:cstheme="minorHAnsi"/>
-          <w:sz w:val="24"/>
-          <w:szCs w:val="24"/>
-        </w:rPr>
-        <w:t xml:space="preserve"> schemes</w:t>
-      </w:r>
-      <w:r>
-        <w:rPr>
-          <w:rFonts w:asciiTheme="minorHAnsi" w:hAnsiTheme="minorHAnsi" w:cstheme="minorHAnsi"/>
-          <w:sz w:val="24"/>
-          <w:szCs w:val="24"/>
-        </w:rPr>
-        <w:t xml:space="preserve"> affect</w:t>
-      </w:r>
-      <w:r>
-        <w:rPr>
-          <w:rFonts w:asciiTheme="minorHAnsi" w:hAnsiTheme="minorHAnsi" w:cstheme="minorHAnsi"/>
-          <w:sz w:val="24"/>
-          <w:szCs w:val="24"/>
-        </w:rPr>
-        <w:t xml:space="preserve"> B2B sales of </w:t>
-      </w:r>
-      <w:r>
-        <w:rPr>
-          <w:rFonts w:asciiTheme="minorHAnsi" w:hAnsiTheme="minorHAnsi" w:cstheme="minorHAnsi"/>
-          <w:sz w:val="24"/>
-          <w:szCs w:val="24"/>
-        </w:rPr>
-        <w:t>different biscuit</w:t>
-      </w:r>
-      <w:r>
-        <w:rPr>
-          <w:rFonts w:asciiTheme="minorHAnsi" w:hAnsiTheme="minorHAnsi" w:cstheme="minorHAnsi"/>
-          <w:sz w:val="24"/>
-          <w:szCs w:val="24"/>
-        </w:rPr>
-        <w:t xml:space="preserve"> brands and sub-brands</w:t>
-      </w:r>
-      <w:r>
-        <w:rPr>
-          <w:rFonts w:asciiTheme="minorHAnsi" w:hAnsiTheme="minorHAnsi" w:cstheme="minorHAnsi"/>
-          <w:sz w:val="24"/>
-          <w:szCs w:val="24"/>
-        </w:rPr>
-        <w:t xml:space="preserve"> to retailers and wholesalers</w:t>
-      </w:r>
-      <w:r>
-        <w:rPr>
-          <w:rFonts w:asciiTheme="minorHAnsi" w:hAnsiTheme="minorHAnsi" w:cstheme="minorHAnsi"/>
-          <w:sz w:val="24"/>
-          <w:szCs w:val="24"/>
-        </w:rPr>
-        <w:t xml:space="preserve"> in a couple of markets</w:t>
+        <w:t xml:space="preserve"> accuracy in projections for promotion schemes' effectiveness on B2B sales of different biscuit brands for a FMCG client company</w:t>
       </w:r>
       <w:r>
         <w:rPr>
@@ -884,161 +718,25 @@
           <w:sz w:val="24"/>
           <w:szCs w:val="24"/>
         </w:rPr>
-        <w:t>Reduced in</w:t>
-      </w:r>
-      <w:r>
-        <w:rPr>
-          <w:rFonts w:asciiTheme="minorHAnsi" w:hAnsiTheme="minorHAnsi" w:cstheme="minorHAnsi"/>
-          <w:sz w:val="24"/>
-          <w:szCs w:val="24"/>
-        </w:rPr>
-        <w:t>efficiency</w:t>
-      </w:r>
-      <w:r>
-        <w:rPr>
-          <w:rFonts w:asciiTheme="minorHAnsi" w:hAnsiTheme="minorHAnsi" w:cstheme="minorHAnsi"/>
-          <w:sz w:val="24"/>
-          <w:szCs w:val="24"/>
-        </w:rPr>
-        <w:t xml:space="preserve"> by </w:t>
+        <w:t xml:space="preserve">Reduced inefficiencies by </w:t>
       </w:r>
       <w:r>
         <w:rPr>
           <w:rFonts w:asciiTheme="minorHAnsi" w:hAnsiTheme="minorHAnsi" w:cstheme="minorHAnsi"/>
           <w:i/>
-          <w:sz w:val="24"/>
-          <w:szCs w:val="24"/>
-        </w:rPr>
-        <w:t>10</w:t>
-      </w:r>
-      <w:r>
-        <w:rPr>
-          <w:rFonts w:asciiTheme="minorHAnsi" w:hAnsiTheme="minorHAnsi" w:cstheme="minorHAnsi"/>
-          <w:i/>
-          <w:sz w:val="24"/>
-          <w:szCs w:val="24"/>
-        </w:rPr>
-        <w:t>%</w:t>
-      </w:r>
-      <w:r>
-        <w:rPr>
-          <w:rFonts w:asciiTheme="minorHAnsi" w:hAnsiTheme="minorHAnsi" w:cstheme="minorHAnsi"/>
-          <w:sz w:val="24"/>
-          <w:szCs w:val="24"/>
-        </w:rPr>
-        <w:t xml:space="preserve"> in FMCG stock loading </w:t>
-      </w:r>
-      <w:r>
-        <w:rPr>
-          <w:rFonts w:asciiTheme="minorHAnsi" w:hAnsiTheme="minorHAnsi" w:cstheme="minorHAnsi"/>
-          <w:sz w:val="24"/>
-          <w:szCs w:val="24"/>
-        </w:rPr>
-        <w:t>using</w:t>
-      </w:r>
-      <w:r>
-        <w:rPr>
-          <w:rFonts w:asciiTheme="minorHAnsi" w:hAnsiTheme="minorHAnsi" w:cstheme="minorHAnsi"/>
-          <w:sz w:val="24"/>
-          <w:szCs w:val="24"/>
-        </w:rPr>
-        <w:t xml:space="preserve"> extensive feature engineering</w:t>
-      </w:r>
-      <w:r>
-        <w:rPr>
-          <w:rFonts w:asciiTheme="minorHAnsi" w:hAnsiTheme="minorHAnsi" w:cstheme="minorHAnsi"/>
-          <w:sz w:val="24"/>
-          <w:szCs w:val="24"/>
-        </w:rPr>
-        <w:t xml:space="preserve"> and multi-</w:t>
-      </w:r>
-      <w:r>
-        <w:rPr>
-          <w:rFonts w:asciiTheme="minorHAnsi" w:hAnsiTheme="minorHAnsi" w:cstheme="minorHAnsi"/>
-          <w:sz w:val="24"/>
-          <w:szCs w:val="24"/>
-        </w:rPr>
-        <w:t>step</w:t>
-      </w:r>
-      <w:r>
-        <w:rPr>
-          <w:rFonts w:asciiTheme="minorHAnsi" w:hAnsiTheme="minorHAnsi" w:cstheme="minorHAnsi"/>
-          <w:sz w:val="24"/>
-          <w:szCs w:val="24"/>
-        </w:rPr>
-        <w:t xml:space="preserve"> ensemble modelling, u</w:t>
-      </w:r>
-      <w:r>
-        <w:rPr>
-          <w:rFonts w:asciiTheme="minorHAnsi" w:hAnsiTheme="minorHAnsi" w:cstheme="minorHAnsi"/>
-          <w:sz w:val="24"/>
-          <w:szCs w:val="24"/>
-        </w:rPr>
-        <w:t>ti</w:t>
-      </w:r>
-      <w:r>
-        <w:rPr>
-          <w:rFonts w:asciiTheme="minorHAnsi" w:hAnsiTheme="minorHAnsi" w:cstheme="minorHAnsi"/>
-          <w:sz w:val="24"/>
-          <w:szCs w:val="24"/>
-        </w:rPr>
-        <w:t>l</w:t>
-      </w:r>
-      <w:r>
-        <w:rPr>
-          <w:rFonts w:asciiTheme="minorHAnsi" w:hAnsiTheme="minorHAnsi" w:cstheme="minorHAnsi"/>
-          <w:sz w:val="24"/>
-          <w:szCs w:val="24"/>
-        </w:rPr>
-        <w:t>izing</w:t>
-      </w:r>
-      <w:r>
-        <w:rPr>
-          <w:rFonts w:asciiTheme="minorHAnsi" w:hAnsiTheme="minorHAnsi" w:cstheme="minorHAnsi"/>
-          <w:sz w:val="24"/>
-          <w:szCs w:val="24"/>
-        </w:rPr>
-        <w:t xml:space="preserve"> </w:t>
-      </w:r>
-      <w:r>
-        <w:rPr>
-          <w:rFonts w:asciiTheme="minorHAnsi" w:hAnsiTheme="minorHAnsi" w:cstheme="minorHAnsi"/>
-          <w:sz w:val="24"/>
-          <w:szCs w:val="24"/>
-        </w:rPr>
-        <w:t>Py</w:t>
-      </w:r>
-      <w:r>
-        <w:rPr>
-          <w:rFonts w:asciiTheme="minorHAnsi" w:hAnsiTheme="minorHAnsi" w:cstheme="minorHAnsi"/>
-          <w:sz w:val="24"/>
-          <w:szCs w:val="24"/>
-        </w:rPr>
-        <w:t xml:space="preserve">Spark on Azure Databricks and </w:t>
-      </w:r>
-      <w:r>
-        <w:rPr>
-          <w:rFonts w:asciiTheme="minorHAnsi" w:hAnsiTheme="minorHAnsi" w:cstheme="minorHAnsi"/>
-          <w:sz w:val="24"/>
-          <w:szCs w:val="24"/>
-        </w:rPr>
-        <w:t>AWS as platform</w:t>
-      </w:r>
-      <w:r>
-        <w:rPr>
-          <w:rFonts w:asciiTheme="minorHAnsi" w:hAnsiTheme="minorHAnsi" w:cstheme="minorHAnsi"/>
-          <w:sz w:val="24"/>
-          <w:szCs w:val="24"/>
-        </w:rPr>
-        <w:t>s</w:t>
-      </w:r>
-      <w:r>
-        <w:rPr>
-          <w:rFonts w:asciiTheme="minorHAnsi" w:hAnsiTheme="minorHAnsi" w:cstheme="minorHAnsi"/>
-          <w:sz w:val="24"/>
-          <w:szCs w:val="24"/>
-        </w:rPr>
-        <w:t>.</w:t>
+          <w:iCs/>
+          <w:sz w:val="24"/>
+          <w:szCs w:val="24"/>
+        </w:rPr>
+        <w:t>10%</w:t>
+      </w:r>
+      <w:r>
+        <w:rPr>
+          <w:rFonts w:asciiTheme="minorHAnsi" w:hAnsiTheme="minorHAnsi" w:cstheme="minorHAnsi"/>
+          <w:sz w:val="24"/>
+          <w:szCs w:val="24"/>
+        </w:rPr>
+        <w:t xml:space="preserve"> in loading and unloading of FMCG stock. Used extensive Feature Engineering and multi-step Ensemble Modelling for solution; and AWS as platform.</w:t>
       </w:r>
     </w:p>
     <w:p>
@@ -1063,143 +761,7 @@
           <w:sz w:val="24"/>
           <w:szCs w:val="24"/>
         </w:rPr>
-        <w:t xml:space="preserve">Improved upon </w:t>
-      </w:r>
-      <w:r>
-        <w:rPr>
-          <w:rFonts w:asciiTheme="minorHAnsi" w:hAnsiTheme="minorHAnsi" w:cstheme="minorHAnsi"/>
-          <w:sz w:val="24"/>
-          <w:szCs w:val="24"/>
-        </w:rPr>
-        <w:t>existing methods,</w:t>
-      </w:r>
-      <w:r>
-        <w:rPr>
-          <w:rFonts w:asciiTheme="minorHAnsi" w:hAnsiTheme="minorHAnsi" w:cstheme="minorHAnsi"/>
-          <w:sz w:val="24"/>
-          <w:szCs w:val="24"/>
-        </w:rPr>
-        <w:t xml:space="preserve"> </w:t>
-      </w:r>
-      <w:r>
-        <w:rPr>
-          <w:rFonts w:asciiTheme="minorHAnsi" w:hAnsiTheme="minorHAnsi" w:cstheme="minorHAnsi"/>
-          <w:sz w:val="24"/>
-          <w:szCs w:val="24"/>
-        </w:rPr>
-        <w:t>predictions</w:t>
-      </w:r>
-      <w:r>
-        <w:rPr>
-          <w:rFonts w:asciiTheme="minorHAnsi" w:hAnsiTheme="minorHAnsi" w:cstheme="minorHAnsi"/>
-          <w:sz w:val="24"/>
-          <w:szCs w:val="24"/>
-        </w:rPr>
-        <w:t xml:space="preserve"> </w:t>
-      </w:r>
-      <w:r>
-        <w:rPr>
-          <w:rFonts w:asciiTheme="minorHAnsi" w:hAnsiTheme="minorHAnsi" w:cstheme="minorHAnsi"/>
-          <w:sz w:val="24"/>
-          <w:szCs w:val="24"/>
-        </w:rPr>
-        <w:t>for</w:t>
-      </w:r>
-      <w:r>
-        <w:rPr>
-          <w:rFonts w:asciiTheme="minorHAnsi" w:hAnsiTheme="minorHAnsi" w:cstheme="minorHAnsi"/>
-          <w:sz w:val="24"/>
-          <w:szCs w:val="24"/>
-        </w:rPr>
-        <w:t xml:space="preserve"> Short Interest </w:t>
-      </w:r>
-      <w:r>
-        <w:rPr>
-          <w:rFonts w:asciiTheme="minorHAnsi" w:hAnsiTheme="minorHAnsi" w:cstheme="minorHAnsi"/>
-          <w:sz w:val="24"/>
-          <w:szCs w:val="24"/>
-        </w:rPr>
-        <w:t>of</w:t>
-      </w:r>
-      <w:r>
-        <w:rPr>
-          <w:rFonts w:asciiTheme="minorHAnsi" w:hAnsiTheme="minorHAnsi" w:cstheme="minorHAnsi"/>
-          <w:sz w:val="24"/>
-          <w:szCs w:val="24"/>
-        </w:rPr>
-        <w:t xml:space="preserve"> US stocks</w:t>
-      </w:r>
-      <w:r>
-        <w:rPr>
-          <w:rFonts w:asciiTheme="minorHAnsi" w:hAnsiTheme="minorHAnsi" w:cstheme="minorHAnsi"/>
-          <w:sz w:val="24"/>
-          <w:szCs w:val="24"/>
-        </w:rPr>
-        <w:t xml:space="preserve"> on given data</w:t>
-      </w:r>
-      <w:r>
-        <w:rPr>
-          <w:rFonts w:asciiTheme="minorHAnsi" w:hAnsiTheme="minorHAnsi" w:cstheme="minorHAnsi"/>
-          <w:sz w:val="24"/>
-          <w:szCs w:val="24"/>
-        </w:rPr>
-        <w:t xml:space="preserve"> after </w:t>
-      </w:r>
-      <w:r>
-        <w:rPr>
-          <w:rFonts w:asciiTheme="minorHAnsi" w:hAnsiTheme="minorHAnsi" w:cstheme="minorHAnsi"/>
-          <w:sz w:val="24"/>
-          <w:szCs w:val="24"/>
-        </w:rPr>
-        <w:t>analyzing</w:t>
-      </w:r>
-      <w:r>
-        <w:rPr>
-          <w:rFonts w:asciiTheme="minorHAnsi" w:hAnsiTheme="minorHAnsi" w:cstheme="minorHAnsi"/>
-          <w:sz w:val="24"/>
-          <w:szCs w:val="24"/>
-        </w:rPr>
-        <w:t xml:space="preserve"> and </w:t>
-      </w:r>
-      <w:r>
-        <w:rPr>
-          <w:rFonts w:asciiTheme="minorHAnsi" w:hAnsiTheme="minorHAnsi" w:cstheme="minorHAnsi"/>
-          <w:sz w:val="24"/>
-          <w:szCs w:val="24"/>
-        </w:rPr>
-        <w:t xml:space="preserve">evaluating </w:t>
-      </w:r>
-      <w:r>
-        <w:rPr>
-          <w:rFonts w:asciiTheme="minorHAnsi" w:hAnsiTheme="minorHAnsi" w:cstheme="minorHAnsi"/>
-          <w:sz w:val="24"/>
-          <w:szCs w:val="24"/>
-        </w:rPr>
-        <w:t xml:space="preserve">many </w:t>
-      </w:r>
-      <w:r>
-        <w:rPr>
-          <w:rFonts w:asciiTheme="minorHAnsi" w:hAnsiTheme="minorHAnsi" w:cstheme="minorHAnsi"/>
-          <w:sz w:val="24"/>
-          <w:szCs w:val="24"/>
-        </w:rPr>
-        <w:t xml:space="preserve">machine learning </w:t>
-      </w:r>
-      <w:r>
-        <w:rPr>
-          <w:rFonts w:asciiTheme="minorHAnsi" w:hAnsiTheme="minorHAnsi" w:cstheme="minorHAnsi"/>
-          <w:sz w:val="24"/>
-          <w:szCs w:val="24"/>
-        </w:rPr>
-        <w:t>models</w:t>
-      </w:r>
-      <w:r>
-        <w:rPr>
-          <w:rFonts w:asciiTheme="minorHAnsi" w:hAnsiTheme="minorHAnsi" w:cstheme="minorHAnsi"/>
-          <w:sz w:val="24"/>
-          <w:szCs w:val="24"/>
-        </w:rPr>
-        <w:t xml:space="preserve"> as a team.</w:t>
+        <w:t>Improved predictions for Short Interest of US stocks. Collaborated with project members to analyze and evaluate different candidate Machine Learning models.</w:t>
       </w:r>
       <w:r>
         <w:rPr>
@@ -1232,87 +794,7 @@
           <w:sz w:val="24"/>
           <w:szCs w:val="24"/>
         </w:rPr>
-        <w:t>Reduced runtime of</w:t>
-      </w:r>
-      <w:r>
-        <w:rPr>
-          <w:rFonts w:asciiTheme="minorHAnsi" w:hAnsiTheme="minorHAnsi" w:cstheme="minorHAnsi"/>
-          <w:sz w:val="24"/>
-          <w:szCs w:val="24"/>
-        </w:rPr>
-        <w:t xml:space="preserve"> codebase</w:t>
-      </w:r>
-      <w:r>
-        <w:rPr>
-          <w:rFonts w:asciiTheme="minorHAnsi" w:hAnsiTheme="minorHAnsi" w:cstheme="minorHAnsi"/>
-          <w:sz w:val="24"/>
-          <w:szCs w:val="24"/>
-        </w:rPr>
-        <w:t xml:space="preserve"> for data pre-processing and</w:t>
-      </w:r>
-      <w:r>
-        <w:rPr>
-          <w:rFonts w:asciiTheme="minorHAnsi" w:hAnsiTheme="minorHAnsi" w:cstheme="minorHAnsi"/>
-          <w:sz w:val="24"/>
-          <w:szCs w:val="24"/>
-        </w:rPr>
-        <w:t xml:space="preserve"> machine learning modelling over full dataset, </w:t>
-      </w:r>
-      <w:r>
-        <w:rPr>
-          <w:rFonts w:asciiTheme="minorHAnsi" w:hAnsiTheme="minorHAnsi" w:cstheme="minorHAnsi"/>
-          <w:sz w:val="24"/>
-          <w:szCs w:val="24"/>
-        </w:rPr>
-        <w:t xml:space="preserve">by </w:t>
-      </w:r>
-      <w:r>
-        <w:rPr>
-          <w:rFonts w:asciiTheme="minorHAnsi" w:hAnsiTheme="minorHAnsi" w:cstheme="minorHAnsi"/>
-          <w:sz w:val="24"/>
-          <w:szCs w:val="24"/>
-        </w:rPr>
-        <w:t xml:space="preserve">order of magnitude </w:t>
-      </w:r>
-      <w:r>
-        <w:rPr>
-          <w:rFonts w:asciiTheme="minorHAnsi" w:hAnsiTheme="minorHAnsi" w:cstheme="minorHAnsi"/>
-          <w:sz w:val="24"/>
-          <w:szCs w:val="24"/>
-        </w:rPr>
-        <w:t xml:space="preserve">using optimized </w:t>
-      </w:r>
-      <w:r>
-        <w:rPr>
-          <w:rFonts w:asciiTheme="minorHAnsi" w:hAnsiTheme="minorHAnsi" w:cstheme="minorHAnsi"/>
-          <w:sz w:val="24"/>
-          <w:szCs w:val="24"/>
-        </w:rPr>
-        <w:t>P</w:t>
-      </w:r>
-      <w:r>
-        <w:rPr>
-          <w:rFonts w:asciiTheme="minorHAnsi" w:hAnsiTheme="minorHAnsi" w:cstheme="minorHAnsi"/>
-          <w:sz w:val="24"/>
-          <w:szCs w:val="24"/>
-        </w:rPr>
-        <w:t>ython</w:t>
-      </w:r>
-      <w:r>
-        <w:rPr>
-          <w:rFonts w:asciiTheme="minorHAnsi" w:hAnsiTheme="minorHAnsi" w:cstheme="minorHAnsi"/>
-          <w:sz w:val="24"/>
-          <w:szCs w:val="24"/>
-        </w:rPr>
-        <w:t xml:space="preserve"> for Data Science code </w:t>
-      </w:r>
-      <w:r>
-        <w:rPr>
-          <w:rFonts w:asciiTheme="minorHAnsi" w:hAnsiTheme="minorHAnsi" w:cstheme="minorHAnsi"/>
-          <w:sz w:val="24"/>
-          <w:szCs w:val="24"/>
-        </w:rPr>
-        <w:t>and parallelism.</w:t>
+        <w:t>Reduced runtime of codebase, from pre-process to model &amp; predict on large dataset, by an order of magnitude. Leveraged optimal numpy &amp; pandas Python code and multiprocessing.</w:t>
       </w:r>
     </w:p>
     <w:p>
@@ -1337,71 +819,7 @@
           <w:sz w:val="24"/>
           <w:szCs w:val="24"/>
         </w:rPr>
-        <w:t>Streamlined</w:t>
-      </w:r>
-      <w:r>
-        <w:rPr>
-          <w:rFonts w:asciiTheme="minorHAnsi" w:hAnsiTheme="minorHAnsi" w:cstheme="minorHAnsi"/>
-          <w:sz w:val="24"/>
-          <w:szCs w:val="24"/>
-        </w:rPr>
-        <w:t xml:space="preserve"> reusability across projects by building a</w:t>
-      </w:r>
-      <w:r>
-        <w:rPr>
-          <w:rFonts w:asciiTheme="minorHAnsi" w:hAnsiTheme="minorHAnsi" w:cstheme="minorHAnsi"/>
-          <w:sz w:val="24"/>
-          <w:szCs w:val="24"/>
-        </w:rPr>
-        <w:t xml:space="preserve"> modular, optimized code flow framework for sliding window timeseries modelling</w:t>
-      </w:r>
-      <w:r>
-        <w:rPr>
-          <w:rFonts w:asciiTheme="minorHAnsi" w:hAnsiTheme="minorHAnsi" w:cstheme="minorHAnsi"/>
-          <w:sz w:val="24"/>
-          <w:szCs w:val="24"/>
-        </w:rPr>
-        <w:t>, independent of</w:t>
-      </w:r>
-      <w:r>
-        <w:rPr>
-          <w:rFonts w:asciiTheme="minorHAnsi" w:hAnsiTheme="minorHAnsi" w:cstheme="minorHAnsi"/>
-          <w:sz w:val="24"/>
-          <w:szCs w:val="24"/>
-        </w:rPr>
-        <w:t xml:space="preserve"> machine learning technique</w:t>
-      </w:r>
-      <w:r>
-        <w:rPr>
-          <w:rFonts w:asciiTheme="minorHAnsi" w:hAnsiTheme="minorHAnsi" w:cstheme="minorHAnsi"/>
-          <w:sz w:val="24"/>
-          <w:szCs w:val="24"/>
-        </w:rPr>
-        <w:t xml:space="preserve"> utili</w:t>
-      </w:r>
-      <w:r>
-        <w:rPr>
-          <w:rFonts w:asciiTheme="minorHAnsi" w:hAnsiTheme="minorHAnsi" w:cstheme="minorHAnsi"/>
-          <w:sz w:val="24"/>
-          <w:szCs w:val="24"/>
-        </w:rPr>
-        <w:t>z</w:t>
-      </w:r>
-      <w:r>
-        <w:rPr>
-          <w:rFonts w:asciiTheme="minorHAnsi" w:hAnsiTheme="minorHAnsi" w:cstheme="minorHAnsi"/>
-          <w:sz w:val="24"/>
-          <w:szCs w:val="24"/>
-        </w:rPr>
-        <w:t>ed</w:t>
-      </w:r>
-      <w:r>
-        <w:rPr>
-          <w:rFonts w:asciiTheme="minorHAnsi" w:hAnsiTheme="minorHAnsi" w:cstheme="minorHAnsi"/>
-          <w:sz w:val="24"/>
-          <w:szCs w:val="24"/>
-        </w:rPr>
-        <w:t>.</w:t>
+        <w:t>Streamlined reusability across projects by building a modular &amp; optimized codebase for sliding-window Time series Forecasting, independent of ML algorithm used.</w:t>
       </w:r>
     </w:p>
     <w:p>
@@ -1467,23 +885,7 @@
           <w:sz w:val="24"/>
           <w:szCs w:val="24"/>
         </w:rPr>
-        <w:t xml:space="preserve">Deployed </w:t>
-      </w:r>
-      <w:r>
-        <w:rPr>
-          <w:rFonts w:asciiTheme="minorHAnsi" w:hAnsiTheme="minorHAnsi" w:cstheme="minorHAnsi"/>
-          <w:sz w:val="24"/>
-          <w:szCs w:val="24"/>
-        </w:rPr>
-        <w:t>end-to-end</w:t>
-      </w:r>
-      <w:r>
-        <w:rPr>
-          <w:rFonts w:asciiTheme="minorHAnsi" w:hAnsiTheme="minorHAnsi" w:cstheme="minorHAnsi"/>
-          <w:sz w:val="24"/>
-          <w:szCs w:val="24"/>
-        </w:rPr>
-        <w:t xml:space="preserve"> solution into production; Data Load, Feature Engineering to Modelling &amp; Evaluation; on Dataiku DSS platform.</w:t>
+        <w:t>Deployed end-to-end solution into production, from Data Load, Feature Engineering to Modelling &amp; Evaluation, on Dataiku DSS platform.</w:t>
       </w:r>
     </w:p>
     <w:p>
@@ -1586,127 +988,7 @@
           <w:sz w:val="24"/>
           <w:szCs w:val="24"/>
         </w:rPr>
-        <w:t>Implemented</w:t>
-      </w:r>
-      <w:r>
-        <w:rPr>
-          <w:rFonts w:asciiTheme="minorHAnsi" w:hAnsiTheme="minorHAnsi" w:cstheme="minorHAnsi"/>
-          <w:sz w:val="24"/>
-          <w:szCs w:val="24"/>
-        </w:rPr>
-        <w:t xml:space="preserve"> prototype </w:t>
-      </w:r>
-      <w:r>
-        <w:rPr>
-          <w:rFonts w:asciiTheme="minorHAnsi" w:hAnsiTheme="minorHAnsi" w:cstheme="minorHAnsi"/>
-          <w:sz w:val="24"/>
-          <w:szCs w:val="24"/>
-        </w:rPr>
-        <w:t>C</w:t>
-      </w:r>
-      <w:r>
-        <w:rPr>
-          <w:rFonts w:asciiTheme="minorHAnsi" w:hAnsiTheme="minorHAnsi" w:cstheme="minorHAnsi"/>
-          <w:sz w:val="24"/>
-          <w:szCs w:val="24"/>
-        </w:rPr>
-        <w:t xml:space="preserve">hatbot </w:t>
-      </w:r>
-      <w:r>
-        <w:rPr>
-          <w:rFonts w:asciiTheme="minorHAnsi" w:hAnsiTheme="minorHAnsi" w:cstheme="minorHAnsi"/>
-          <w:sz w:val="24"/>
-          <w:szCs w:val="24"/>
-        </w:rPr>
-        <w:t xml:space="preserve">project </w:t>
-      </w:r>
-      <w:r>
-        <w:rPr>
-          <w:rFonts w:asciiTheme="minorHAnsi" w:hAnsiTheme="minorHAnsi" w:cstheme="minorHAnsi"/>
-          <w:sz w:val="24"/>
-          <w:szCs w:val="24"/>
-        </w:rPr>
-        <w:t>for a professional scenario</w:t>
-      </w:r>
-      <w:r>
-        <w:rPr>
-          <w:rFonts w:asciiTheme="minorHAnsi" w:hAnsiTheme="minorHAnsi" w:cstheme="minorHAnsi"/>
-          <w:sz w:val="24"/>
-          <w:szCs w:val="24"/>
-        </w:rPr>
-        <w:t xml:space="preserve"> </w:t>
-      </w:r>
-      <w:r>
-        <w:rPr>
-          <w:rFonts w:asciiTheme="minorHAnsi" w:hAnsiTheme="minorHAnsi" w:cstheme="minorHAnsi"/>
-          <w:sz w:val="24"/>
-          <w:szCs w:val="24"/>
-        </w:rPr>
-        <w:t xml:space="preserve">in a </w:t>
-      </w:r>
-      <w:r>
-        <w:rPr>
-          <w:rFonts w:asciiTheme="minorHAnsi" w:hAnsiTheme="minorHAnsi" w:cstheme="minorHAnsi"/>
-          <w:sz w:val="24"/>
-          <w:szCs w:val="24"/>
-        </w:rPr>
-        <w:t>small team</w:t>
-      </w:r>
-      <w:r>
-        <w:rPr>
-          <w:rFonts w:asciiTheme="minorHAnsi" w:hAnsiTheme="minorHAnsi" w:cstheme="minorHAnsi"/>
-          <w:sz w:val="24"/>
-          <w:szCs w:val="24"/>
-        </w:rPr>
-        <w:t>,</w:t>
-      </w:r>
-      <w:r>
-        <w:rPr>
-          <w:rFonts w:asciiTheme="minorHAnsi" w:hAnsiTheme="minorHAnsi" w:cstheme="minorHAnsi"/>
-          <w:sz w:val="24"/>
-          <w:szCs w:val="24"/>
-        </w:rPr>
-        <w:t xml:space="preserve"> consist</w:t>
-      </w:r>
-      <w:r>
-        <w:rPr>
-          <w:rFonts w:asciiTheme="minorHAnsi" w:hAnsiTheme="minorHAnsi" w:cstheme="minorHAnsi"/>
-          <w:sz w:val="24"/>
-          <w:szCs w:val="24"/>
-        </w:rPr>
-        <w:t>ing</w:t>
-      </w:r>
-      <w:r>
-        <w:rPr>
-          <w:rFonts w:asciiTheme="minorHAnsi" w:hAnsiTheme="minorHAnsi" w:cstheme="minorHAnsi"/>
-          <w:sz w:val="24"/>
-          <w:szCs w:val="24"/>
-        </w:rPr>
-        <w:t xml:space="preserve"> of Android app, Python Django Server and Google Dialogflow</w:t>
-      </w:r>
-      <w:r>
-        <w:rPr>
-          <w:rFonts w:asciiTheme="minorHAnsi" w:hAnsiTheme="minorHAnsi" w:cstheme="minorHAnsi"/>
-          <w:sz w:val="24"/>
-          <w:szCs w:val="24"/>
-        </w:rPr>
-        <w:t xml:space="preserve"> NLP</w:t>
-      </w:r>
-      <w:r>
-        <w:rPr>
-          <w:rFonts w:asciiTheme="minorHAnsi" w:hAnsiTheme="minorHAnsi" w:cstheme="minorHAnsi"/>
-          <w:sz w:val="24"/>
-          <w:szCs w:val="24"/>
-        </w:rPr>
-        <w:t xml:space="preserve"> </w:t>
-      </w:r>
-      <w:r>
-        <w:rPr>
-          <w:rFonts w:asciiTheme="minorHAnsi" w:hAnsiTheme="minorHAnsi" w:cstheme="minorHAnsi"/>
-          <w:sz w:val="24"/>
-          <w:szCs w:val="24"/>
-        </w:rPr>
-        <w:t>agent.</w:t>
+        <w:t>Implemented proof-of-concept Chatbot project in a small team, consisting of Android app, Python Django Server and Google Dialogflow NLP agent.</w:t>
       </w:r>
     </w:p>
     <w:p>
@@ -2038,8 +1320,6 @@
         </w:rPr>
         <w:t>.</w:t>
       </w:r>
-      <w:bookmarkStart w:id="3" w:name="_GoBack"/>
-      <w:bookmarkEnd w:id="3"/>
     </w:p>
     <w:p>
       <w:pPr>
@@ -2216,7 +1496,23 @@
           <w:sz w:val="24"/>
           <w:szCs w:val="24"/>
         </w:rPr>
-        <w:t>Used Django Frameworks and MariaDB database backend</w:t>
+        <w:t>Utilized</w:t>
+      </w:r>
+      <w:r>
+        <w:rPr>
+          <w:rFonts w:asciiTheme="minorHAnsi" w:eastAsia="Calibri" w:hAnsiTheme="minorHAnsi" w:cstheme="minorHAnsi"/>
+          <w:sz w:val="24"/>
+          <w:szCs w:val="24"/>
+        </w:rPr>
+        <w:t xml:space="preserve"> </w:t>
+      </w:r>
+      <w:r>
+        <w:rPr>
+          <w:rFonts w:asciiTheme="minorHAnsi" w:eastAsia="Calibri" w:hAnsiTheme="minorHAnsi" w:cstheme="minorHAnsi"/>
+          <w:sz w:val="24"/>
+          <w:szCs w:val="24"/>
+        </w:rPr>
+        <w:t>Django Frameworks and MariaDB database backend</w:t>
       </w:r>
       <w:r>
         <w:rPr>
@@ -6590,7 +5886,6 @@
   <w:style w:type="character" w:default="1" w:styleId="DefaultParagraphFont">
     <w:name w:val="Default Paragraph Font"/>
     <w:uiPriority w:val="1"/>
-    <w:semiHidden/>
     <w:unhideWhenUsed/>
   </w:style>
   <w:style w:type="table" w:default="1" w:styleId="TableNormal">
@@ -7066,7 +6361,7 @@
 </file>
 
 <file path=customXml/itemProps1.xml><?xml version="1.0" encoding="utf-8"?>
-<ds:datastoreItem xmlns:ds="http://schemas.openxmlformats.org/officeDocument/2006/customXml" ds:itemID="{F3659FA3-ABCA-4AC4-B2D3-D23256B7B189}">
+<ds:datastoreItem xmlns:ds="http://schemas.openxmlformats.org/officeDocument/2006/customXml" ds:itemID="{92F5C1F2-9886-4F14-930C-8D88260A984D}">
   <ds:schemaRefs>
     <ds:schemaRef ds:uri="http://schemas.openxmlformats.org/officeDocument/2006/bibliography"/>
   </ds:schemaRefs>

</xml_diff>